<commit_message>
changes in the flow of text in order to emphasise the motivation of the research
</commit_message>
<xml_diff>
--- a/Master theses/Literature review.docx
+++ b/Master theses/Literature review.docx
@@ -53,7 +53,19 @@
         <w:rPr>
           <w:lang w:val="en-US"/>
         </w:rPr>
-        <w:t xml:space="preserve">Before going more in detail into the context of the research, it is important to give definitions of core terms, namely to explain what is meant under term ‘adoption’ and ‘ICT integration’ throughout the entire study. </w:t>
+        <w:t xml:space="preserve">Before going more in detail into the context of the research, it is important to give definitions of core terms, namely to </w:t>
+      </w:r>
+      <w:r>
+        <w:rPr>
+          <w:lang w:val="en-US"/>
+        </w:rPr>
+        <w:t>explain what is meant under</w:t>
+      </w:r>
+      <w:r>
+        <w:rPr>
+          <w:lang w:val="en-US"/>
+        </w:rPr>
+        <w:t xml:space="preserve"> ‘adoption’ and ‘ICT integration’ throughout the entire study. </w:t>
       </w:r>
     </w:p>
     <w:p>
@@ -155,7 +167,19 @@
         <w:rPr>
           <w:lang w:val="en-US"/>
         </w:rPr>
-        <w:t>The literature review was done so that first factors which positively influence on teachers’ adoption of ICT</w:t>
+        <w:t xml:space="preserve">The literature review was done so that </w:t>
+      </w:r>
+      <w:r>
+        <w:rPr>
+          <w:lang w:val="en-US"/>
+        </w:rPr>
+        <w:t xml:space="preserve">at </w:t>
+      </w:r>
+      <w:r>
+        <w:rPr>
+          <w:lang w:val="en-US"/>
+        </w:rPr>
+        <w:t>first factors which positively influence on teachers’ adoption of ICT</w:t>
       </w:r>
       <w:r>
         <w:rPr>
@@ -1036,7 +1060,19 @@
         <w:rPr>
           <w:lang w:val="en-US"/>
         </w:rPr>
-        <w:t xml:space="preserve">several studies have conducted empirical research on factors (barriers) that discourage the use of ICT by teachers. </w:t>
+        <w:t>several studies</w:t>
+      </w:r>
+      <w:r>
+        <w:rPr>
+          <w:lang w:val="en-US"/>
+        </w:rPr>
+        <w:t xml:space="preserve"> which</w:t>
+      </w:r>
+      <w:r>
+        <w:rPr>
+          <w:lang w:val="en-US"/>
+        </w:rPr>
+        <w:t xml:space="preserve"> have conducted empirical research on factors (barriers) that discourage the use of ICT by teachers. </w:t>
       </w:r>
       <w:r>
         <w:rPr>
@@ -2630,26 +2666,46 @@
         <w:rPr>
           <w:lang w:val="en-US"/>
         </w:rPr>
-        <w:t xml:space="preserve">”. </w:t>
+        <w:t>”</w:t>
+      </w:r>
+      <w:r>
+        <w:rPr>
+          <w:lang w:val="en-US"/>
+        </w:rPr>
+        <w:t>. In this study, considering an educational context, the word ‘policy’ mean</w:t>
+      </w:r>
+      <w:r>
+        <w:rPr>
+          <w:lang w:val="en-US"/>
+        </w:rPr>
+        <w:t>s</w:t>
+      </w:r>
+      <w:r>
+        <w:rPr>
+          <w:lang w:val="en-US"/>
+        </w:rPr>
+        <w:t xml:space="preserve"> </w:t>
       </w:r>
       <w:r>
         <w:rPr>
           <w:highlight w:val="lightGray"/>
           <w:lang w:val="en-US"/>
         </w:rPr>
-        <w:t>Hence, in educational context it could be adapted that</w:t>
-      </w:r>
-      <w:r>
-        <w:rPr>
-          <w:lang w:val="en-US"/>
-        </w:rPr>
-        <w:t>. In this study, considering an educational context, the word ‘policy’ mean</w:t>
-      </w:r>
-      <w:r>
-        <w:rPr>
-          <w:lang w:val="en-US"/>
-        </w:rPr>
-        <w:t>s</w:t>
+        <w:t>“a</w:t>
+      </w:r>
+      <w:r>
+        <w:rPr>
+          <w:highlight w:val="lightGray"/>
+          <w:lang w:val="en-US"/>
+        </w:rPr>
+        <w:t xml:space="preserve"> plan or a</w:t>
+      </w:r>
+      <w:r>
+        <w:rPr>
+          <w:highlight w:val="lightGray"/>
+          <w:lang w:val="en-US"/>
+        </w:rPr>
+        <w:t xml:space="preserve"> set of rules, norms and recommendations that has been agreed to officially by a competent educational authority and which aim to give official regulations, guidance or recommendations just as for all educational institutions of certain region so for all members within particular educational unit”.</w:t>
       </w:r>
       <w:r>
         <w:rPr>
@@ -2657,33 +2713,274 @@
         </w:rPr>
         <w:t xml:space="preserve"> </w:t>
       </w:r>
+    </w:p>
+    <w:p>
+      <w:pPr>
+        <w:ind w:firstLine="0"/>
+        <w:rPr>
+          <w:lang w:val="en-US"/>
+        </w:rPr>
+      </w:pPr>
+    </w:p>
+    <w:p>
+      <w:pPr>
+        <w:ind w:firstLine="0"/>
+        <w:rPr>
+          <w:lang w:val="en-US"/>
+        </w:rPr>
+      </w:pPr>
+      <w:r>
+        <w:rPr>
+          <w:lang w:val="en-US"/>
+        </w:rPr>
+        <w:t>Every school apart of school level polices i</w:t>
+      </w:r>
+      <w:r>
+        <w:rPr>
+          <w:lang w:val="en-US"/>
+        </w:rPr>
+        <w:t xml:space="preserve">s also influenced at least by national-level polices of that country where a school resides. In some cases, if a country is a member of some bigger </w:t>
+      </w:r>
+      <w:r>
+        <w:rPr>
+          <w:lang w:val="en-US"/>
+        </w:rPr>
+        <w:t>organization</w:t>
+      </w:r>
+      <w:r>
+        <w:rPr>
+          <w:lang w:val="en-US"/>
+        </w:rPr>
+        <w:t xml:space="preserve"> or</w:t>
+      </w:r>
+      <w:r>
+        <w:rPr>
+          <w:lang w:val="en-US"/>
+        </w:rPr>
+        <w:t xml:space="preserve"> </w:t>
+      </w:r>
+      <w:r>
+        <w:rPr>
+          <w:lang w:val="en-US"/>
+        </w:rPr>
+        <w:t>a union, e.g. European Union, then the whole country is also influenced by union-level educational policies.</w:t>
+      </w:r>
+      <w:r>
+        <w:rPr>
+          <w:lang w:val="en-US"/>
+        </w:rPr>
+        <w:t xml:space="preserve"> </w:t>
+      </w:r>
+      <w:proofErr w:type="spellStart"/>
+      <w:r>
+        <w:rPr>
+          <w:lang w:val="en-US"/>
+        </w:rPr>
+        <w:t>Kozma</w:t>
+      </w:r>
+      <w:proofErr w:type="spellEnd"/>
+      <w:r>
+        <w:rPr>
+          <w:lang w:val="en-US"/>
+        </w:rPr>
+        <w:t xml:space="preserve"> (2008) argues</w:t>
+      </w:r>
+      <w:r>
+        <w:rPr>
+          <w:lang w:val="en-US"/>
+        </w:rPr>
+        <w:t xml:space="preserve"> that</w:t>
+      </w:r>
+      <w:r>
+        <w:rPr>
+          <w:lang w:val="en-US"/>
+        </w:rPr>
+        <w:t xml:space="preserve"> </w:t>
+      </w:r>
       <w:r>
         <w:rPr>
           <w:highlight w:val="lightGray"/>
           <w:lang w:val="en-US"/>
         </w:rPr>
-        <w:t>“a</w:t>
+        <w:t>without the guidance of national policies and the resources of corollary programs, it is less likely that individual school and classroom innovations will be sustained</w:t>
+      </w:r>
+      <w:r>
+        <w:rPr>
+          <w:lang w:val="en-US"/>
+        </w:rPr>
+        <w:t>.</w:t>
+      </w:r>
+      <w:r>
+        <w:rPr>
+          <w:lang w:val="en-US"/>
+        </w:rPr>
+        <w:t xml:space="preserve"> From another hand, </w:t>
+      </w:r>
+      <w:proofErr w:type="spellStart"/>
+      <w:r>
+        <w:rPr>
+          <w:lang w:val="en-US"/>
+        </w:rPr>
+        <w:t>Tondeur</w:t>
+      </w:r>
+      <w:proofErr w:type="spellEnd"/>
+      <w:r>
+        <w:rPr>
+          <w:lang w:val="en-US"/>
+        </w:rPr>
+        <w:t xml:space="preserve"> et al (2008) claims that it is </w:t>
+      </w:r>
+      <w:r>
+        <w:rPr>
+          <w:lang w:val="en-US"/>
+        </w:rPr>
+        <w:t xml:space="preserve">local policies </w:t>
+      </w:r>
+      <w:r>
+        <w:rPr>
+          <w:lang w:val="en-US"/>
+        </w:rPr>
+        <w:t xml:space="preserve">which </w:t>
+      </w:r>
+      <w:r>
+        <w:rPr>
+          <w:lang w:val="en-US"/>
+        </w:rPr>
+        <w:t>do reflect to a larger extent what happens in the classroom</w:t>
+      </w:r>
+      <w:r>
+        <w:rPr>
+          <w:lang w:val="en-US"/>
+        </w:rPr>
+        <w:t xml:space="preserve"> because as according to </w:t>
+      </w:r>
+      <w:proofErr w:type="spellStart"/>
+      <w:r>
+        <w:rPr>
+          <w:lang w:val="en-US"/>
+        </w:rPr>
+        <w:t>Kennewell</w:t>
+      </w:r>
+      <w:proofErr w:type="spellEnd"/>
+      <w:r>
+        <w:rPr>
+          <w:lang w:val="en-US"/>
+        </w:rPr>
+        <w:t>, Parkinson, &amp; Tanner</w:t>
+      </w:r>
+      <w:r>
+        <w:rPr>
+          <w:lang w:val="en-US"/>
+        </w:rPr>
+        <w:t xml:space="preserve"> </w:t>
+      </w:r>
+      <w:r>
+        <w:rPr>
+          <w:lang w:val="en-US"/>
+        </w:rPr>
+        <w:t>(</w:t>
+      </w:r>
+      <w:r>
+        <w:rPr>
+          <w:lang w:val="en-US"/>
+        </w:rPr>
+        <w:t>2000</w:t>
+      </w:r>
+      <w:r>
+        <w:rPr>
+          <w:lang w:val="en-US"/>
+        </w:rPr>
+        <w:t xml:space="preserve">), </w:t>
       </w:r>
       <w:r>
         <w:rPr>
           <w:highlight w:val="lightGray"/>
           <w:lang w:val="en-US"/>
         </w:rPr>
-        <w:t xml:space="preserve"> plan or a</w:t>
+        <w:t>if</w:t>
       </w:r>
       <w:r>
         <w:rPr>
           <w:highlight w:val="lightGray"/>
           <w:lang w:val="en-US"/>
         </w:rPr>
-        <w:t xml:space="preserve"> set of rules, norms and recommendations that has been agreed to officially by a competent educational authority and which aim to give official regulations, guidance or recommendations just as for all educational institutions of certain region so for all members within particular educational unit”.</w:t>
-      </w:r>
-      <w:r>
-        <w:rPr>
-          <w:lang w:val="en-US"/>
-        </w:rPr>
         <w:t xml:space="preserve"> </w:t>
       </w:r>
+      <w:r>
+        <w:rPr>
+          <w:highlight w:val="lightGray"/>
+          <w:lang w:val="en-US"/>
+        </w:rPr>
+        <w:t xml:space="preserve">teachers </w:t>
+      </w:r>
+      <w:r>
+        <w:rPr>
+          <w:highlight w:val="lightGray"/>
+          <w:lang w:val="en-US"/>
+        </w:rPr>
+        <w:lastRenderedPageBreak/>
+        <w:t>share the values expressed within a school-related policy and understand the implications, this policy is able to influence practice.</w:t>
+      </w:r>
+      <w:r>
+        <w:rPr>
+          <w:lang w:val="en-US"/>
+        </w:rPr>
+        <w:t xml:space="preserve"> This study is not arguing with the first claim, but rather </w:t>
+      </w:r>
+      <w:r>
+        <w:rPr>
+          <w:lang w:val="en-US"/>
+        </w:rPr>
+        <w:t xml:space="preserve">will exclude </w:t>
+      </w:r>
+      <w:r>
+        <w:rPr>
+          <w:lang w:val="en-US"/>
+        </w:rPr>
+        <w:t>the factor of n</w:t>
+      </w:r>
+      <w:r>
+        <w:rPr>
+          <w:lang w:val="en-US"/>
+        </w:rPr>
+        <w:t>ational and possible union-level</w:t>
+      </w:r>
+      <w:r>
+        <w:rPr>
+          <w:lang w:val="en-US"/>
+        </w:rPr>
+        <w:t xml:space="preserve"> </w:t>
+      </w:r>
+      <w:r>
+        <w:rPr>
+          <w:lang w:val="en-US"/>
+        </w:rPr>
+        <w:t>polices</w:t>
+      </w:r>
+      <w:r>
+        <w:rPr>
+          <w:lang w:val="en-US"/>
+        </w:rPr>
+        <w:t xml:space="preserve"> completely in order to focus solely on school-level polices to subsequently </w:t>
+      </w:r>
+      <w:r>
+        <w:rPr>
+          <w:lang w:val="en-US"/>
+        </w:rPr>
+        <w:t>test</w:t>
+      </w:r>
+      <w:r>
+        <w:rPr>
+          <w:lang w:val="en-US"/>
+        </w:rPr>
+        <w:t xml:space="preserve"> the second claim.</w:t>
+      </w:r>
+      <w:r>
+        <w:rPr>
+          <w:lang w:val="en-US"/>
+        </w:rPr>
+        <w:t xml:space="preserve"> </w:t>
+      </w:r>
     </w:p>
     <w:p>
       <w:pPr>
@@ -2700,6 +2997,149 @@
           <w:lang w:val="en-US"/>
         </w:rPr>
       </w:pPr>
+      <w:r>
+        <w:rPr>
+          <w:lang w:val="en-US"/>
+        </w:rPr>
+        <w:t xml:space="preserve">The research of </w:t>
+      </w:r>
+      <w:proofErr w:type="spellStart"/>
+      <w:r>
+        <w:rPr>
+          <w:lang w:val="en-US"/>
+        </w:rPr>
+        <w:t>Tondeur</w:t>
+      </w:r>
+      <w:proofErr w:type="spellEnd"/>
+      <w:r>
+        <w:rPr>
+          <w:lang w:val="en-US"/>
+        </w:rPr>
+        <w:t xml:space="preserve"> et al (2008) </w:t>
+      </w:r>
+      <w:r>
+        <w:rPr>
+          <w:lang w:val="en-US"/>
+        </w:rPr>
+        <w:t xml:space="preserve">verified the claim of local-polices reflecting to a larger extent what happens in the classroom in the context of </w:t>
+      </w:r>
+      <w:r>
+        <w:rPr>
+          <w:lang w:val="en-US"/>
+        </w:rPr>
+        <w:t xml:space="preserve">primary schools in Flanders (the northern part of Belgium). </w:t>
+      </w:r>
+      <w:r>
+        <w:rPr>
+          <w:lang w:val="en-US"/>
+        </w:rPr>
+        <w:t xml:space="preserve">He concluded that </w:t>
+      </w:r>
+      <w:r>
+        <w:rPr>
+          <w:lang w:val="en-US"/>
+        </w:rPr>
+        <w:t xml:space="preserve">indeed the adoption and actual use of ICT in classroom </w:t>
+      </w:r>
+      <w:r>
+        <w:rPr>
+          <w:lang w:val="en-US"/>
+        </w:rPr>
+        <w:t xml:space="preserve">clearly related to actions taken at the school level </w:t>
+      </w:r>
+      <w:r>
+        <w:rPr>
+          <w:lang w:val="en-US"/>
+        </w:rPr>
+        <w:t>which are in their turn defined in the local polices. But t</w:t>
+      </w:r>
+      <w:r>
+        <w:rPr>
+          <w:lang w:val="en-US"/>
+        </w:rPr>
+        <w:t xml:space="preserve">he proof of the claim </w:t>
+      </w:r>
+      <w:r>
+        <w:rPr>
+          <w:lang w:val="en-US"/>
+        </w:rPr>
+        <w:t xml:space="preserve">got from the research of primary schools of </w:t>
+      </w:r>
+      <w:r>
+        <w:rPr>
+          <w:lang w:val="en-US"/>
+        </w:rPr>
+        <w:t xml:space="preserve">one </w:t>
+      </w:r>
+      <w:r>
+        <w:rPr>
+          <w:lang w:val="en-US"/>
+        </w:rPr>
+        <w:t>part of Belgium</w:t>
+      </w:r>
+      <w:r>
+        <w:rPr>
+          <w:lang w:val="en-US"/>
+        </w:rPr>
+        <w:t xml:space="preserve"> does not give the opportunity to say </w:t>
+      </w:r>
+      <w:r>
+        <w:rPr>
+          <w:lang w:val="en-US"/>
+        </w:rPr>
+        <w:t xml:space="preserve">with a big assurance </w:t>
+      </w:r>
+      <w:r>
+        <w:rPr>
+          <w:lang w:val="en-US"/>
+        </w:rPr>
+        <w:t xml:space="preserve">that the same will be true in the context of primary schools </w:t>
+      </w:r>
+      <w:r>
+        <w:rPr>
+          <w:lang w:val="en-US"/>
+        </w:rPr>
+        <w:t>of</w:t>
+      </w:r>
+      <w:r>
+        <w:rPr>
+          <w:lang w:val="en-US"/>
+        </w:rPr>
+        <w:t xml:space="preserve"> other countries. Thus</w:t>
+      </w:r>
+      <w:r>
+        <w:rPr>
+          <w:lang w:val="en-US"/>
+        </w:rPr>
+        <w:t>,</w:t>
+      </w:r>
+      <w:r>
+        <w:rPr>
+          <w:lang w:val="en-US"/>
+        </w:rPr>
+        <w:t xml:space="preserve"> to cover this gap in some extent, this study </w:t>
+      </w:r>
+      <w:r>
+        <w:rPr>
+          <w:lang w:val="en-US"/>
+        </w:rPr>
+        <w:t xml:space="preserve">will focus on Finnish primary and </w:t>
+      </w:r>
+      <w:r>
+        <w:rPr>
+          <w:color w:val="FF0000"/>
+          <w:lang w:val="en-US"/>
+        </w:rPr>
+        <w:t>secondary</w:t>
+      </w:r>
+      <w:r>
+        <w:rPr>
+          <w:lang w:val="en-US"/>
+        </w:rPr>
+        <w:t xml:space="preserve"> schools to test the same claim. Finland is chosen to be the country of the research due to personal interest of the researcher and certain limitations of getting data from primary schools of any other country. </w:t>
+      </w:r>
+      <w:bookmarkStart w:id="0" w:name="_GoBack"/>
+      <w:bookmarkEnd w:id="0"/>
     </w:p>
     <w:p>
       <w:pPr>
@@ -2713,260 +3153,14 @@
       <w:pPr>
         <w:ind w:firstLine="0"/>
         <w:rPr>
-          <w:highlight w:val="lightGray"/>
-          <w:lang w:val="en-US"/>
-        </w:rPr>
-      </w:pPr>
-      <w:r>
-        <w:rPr>
-          <w:lang w:val="en-US"/>
-        </w:rPr>
-        <w:t>While</w:t>
-      </w:r>
-      <w:r>
-        <w:rPr>
-          <w:lang w:val="en-US"/>
-        </w:rPr>
-        <w:t xml:space="preserve"> consider</w:t>
-      </w:r>
-      <w:r>
-        <w:rPr>
-          <w:lang w:val="en-US"/>
-        </w:rPr>
-        <w:t>ing</w:t>
-      </w:r>
-      <w:r>
-        <w:rPr>
-          <w:lang w:val="en-US"/>
-        </w:rPr>
-        <w:t xml:space="preserve"> Finnish school</w:t>
-      </w:r>
-      <w:r>
-        <w:rPr>
-          <w:lang w:val="en-US"/>
-        </w:rPr>
-        <w:t>s</w:t>
-      </w:r>
-      <w:r>
-        <w:rPr>
-          <w:lang w:val="en-US"/>
-        </w:rPr>
-        <w:t xml:space="preserve">, </w:t>
-      </w:r>
-      <w:r>
-        <w:rPr>
-          <w:lang w:val="en-US"/>
-        </w:rPr>
-        <w:t>three level of polices can be identified which have direct or indirect effect on school level</w:t>
-      </w:r>
-      <w:r>
-        <w:rPr>
-          <w:lang w:val="en-US"/>
-        </w:rPr>
-        <w:t xml:space="preserve"> factors of ICT adoption and integration into teaching</w:t>
-      </w:r>
-      <w:r>
-        <w:rPr>
-          <w:lang w:val="en-US"/>
-        </w:rPr>
-        <w:t xml:space="preserve">. Among those are EU-level </w:t>
-      </w:r>
-      <w:r>
-        <w:rPr>
-          <w:lang w:val="en-US"/>
-        </w:rPr>
-        <w:t xml:space="preserve">educational </w:t>
-      </w:r>
-      <w:r>
-        <w:rPr>
-          <w:lang w:val="en-US"/>
-        </w:rPr>
-        <w:t>polices since Finland is a member of this organization, national-level polices and school-level polices.</w:t>
-      </w:r>
-      <w:r>
-        <w:rPr>
-          <w:lang w:val="en-US"/>
-        </w:rPr>
-        <w:t xml:space="preserve"> </w:t>
-      </w:r>
-      <w:proofErr w:type="spellStart"/>
-      <w:r>
-        <w:rPr>
-          <w:lang w:val="en-US"/>
-        </w:rPr>
-        <w:t>Kozma</w:t>
-      </w:r>
-      <w:proofErr w:type="spellEnd"/>
-      <w:r>
-        <w:rPr>
-          <w:lang w:val="en-US"/>
-        </w:rPr>
-        <w:t xml:space="preserve"> (2008) argues</w:t>
-      </w:r>
-      <w:r>
-        <w:rPr>
-          <w:lang w:val="en-US"/>
-        </w:rPr>
-        <w:t xml:space="preserve"> that</w:t>
-      </w:r>
-      <w:r>
-        <w:rPr>
-          <w:lang w:val="en-US"/>
-        </w:rPr>
-        <w:t xml:space="preserve"> </w:t>
-      </w:r>
-      <w:r>
-        <w:rPr>
-          <w:highlight w:val="lightGray"/>
-          <w:lang w:val="en-US"/>
-        </w:rPr>
-        <w:t>without the guidance of national policies and the resources of corollary programs, it is less likely that individual school and class</w:t>
-      </w:r>
-      <w:r>
-        <w:rPr>
-          <w:highlight w:val="lightGray"/>
-          <w:lang w:val="en-US"/>
-        </w:rPr>
-        <w:lastRenderedPageBreak/>
-        <w:t>room innovations will be sustained</w:t>
-      </w:r>
-      <w:r>
-        <w:rPr>
-          <w:lang w:val="en-US"/>
-        </w:rPr>
-        <w:t>.</w:t>
-      </w:r>
-      <w:r>
-        <w:rPr>
-          <w:lang w:val="en-US"/>
-        </w:rPr>
-        <w:t xml:space="preserve"> From another hand, </w:t>
-      </w:r>
-      <w:proofErr w:type="spellStart"/>
-      <w:r>
-        <w:rPr>
-          <w:lang w:val="en-US"/>
-        </w:rPr>
-        <w:t>Tondeur</w:t>
-      </w:r>
-      <w:proofErr w:type="spellEnd"/>
-      <w:r>
-        <w:rPr>
-          <w:lang w:val="en-US"/>
-        </w:rPr>
-        <w:t xml:space="preserve"> et al (2008) claims that it is </w:t>
-      </w:r>
-      <w:r>
-        <w:rPr>
-          <w:lang w:val="en-US"/>
-        </w:rPr>
-        <w:t xml:space="preserve">local policies </w:t>
-      </w:r>
-      <w:r>
-        <w:rPr>
-          <w:lang w:val="en-US"/>
-        </w:rPr>
-        <w:t xml:space="preserve">which </w:t>
-      </w:r>
-      <w:r>
-        <w:rPr>
-          <w:lang w:val="en-US"/>
-        </w:rPr>
-        <w:t>do reflect to a larger extent what happens in the classroom</w:t>
-      </w:r>
-      <w:r>
-        <w:rPr>
-          <w:lang w:val="en-US"/>
-        </w:rPr>
-        <w:t xml:space="preserve"> because as according to </w:t>
-      </w:r>
-      <w:proofErr w:type="spellStart"/>
-      <w:r>
-        <w:rPr>
-          <w:lang w:val="en-US"/>
-        </w:rPr>
-        <w:t>Kennewell</w:t>
-      </w:r>
-      <w:proofErr w:type="spellEnd"/>
-      <w:r>
-        <w:rPr>
-          <w:lang w:val="en-US"/>
-        </w:rPr>
-        <w:t>, Parkinson, &amp; Tanner</w:t>
-      </w:r>
-      <w:r>
-        <w:rPr>
-          <w:lang w:val="en-US"/>
-        </w:rPr>
-        <w:t xml:space="preserve"> </w:t>
-      </w:r>
-      <w:r>
-        <w:rPr>
-          <w:lang w:val="en-US"/>
-        </w:rPr>
-        <w:t>(</w:t>
-      </w:r>
-      <w:r>
-        <w:rPr>
-          <w:lang w:val="en-US"/>
-        </w:rPr>
-        <w:t>2000</w:t>
-      </w:r>
-      <w:r>
-        <w:rPr>
-          <w:lang w:val="en-US"/>
-        </w:rPr>
-        <w:t xml:space="preserve">), </w:t>
-      </w:r>
-      <w:r>
-        <w:rPr>
-          <w:highlight w:val="lightGray"/>
-          <w:lang w:val="en-US"/>
-        </w:rPr>
-        <w:t>if</w:t>
-      </w:r>
-    </w:p>
-    <w:p>
-      <w:pPr>
-        <w:ind w:firstLine="0"/>
-        <w:rPr>
-          <w:lang w:val="en-US"/>
-        </w:rPr>
-      </w:pPr>
-      <w:r>
-        <w:rPr>
-          <w:highlight w:val="lightGray"/>
-          <w:lang w:val="en-US"/>
-        </w:rPr>
-        <w:t>teachers share the values expressed within a school-related policy and understand the implications, this policy is able to influence practice.</w:t>
-      </w:r>
-      <w:r>
-        <w:rPr>
-          <w:lang w:val="en-US"/>
-        </w:rPr>
-        <w:t xml:space="preserve"> This study is not arguing with the first claim, but rather exclude it completely in order to focus solely on school-level polices to subsequently prove the second claim.</w:t>
-      </w:r>
-    </w:p>
-    <w:p>
-      <w:pPr>
-        <w:ind w:firstLine="0"/>
-        <w:rPr>
-          <w:lang w:val="en-US"/>
-        </w:rPr>
-      </w:pPr>
-    </w:p>
-    <w:p>
-      <w:pPr>
-        <w:ind w:firstLine="0"/>
-        <w:rPr>
-          <w:lang w:val="en-US"/>
-        </w:rPr>
-      </w:pPr>
-      <w:r>
-        <w:rPr>
-          <w:lang w:val="en-US"/>
-        </w:rPr>
-        <w:t xml:space="preserve">the factor of EU and national polices to see the effect from the research to check out the </w:t>
+          <w:lang w:val="en-US"/>
+        </w:rPr>
+      </w:pPr>
+      <w:r>
+        <w:rPr>
+          <w:lang w:val="en-US"/>
+        </w:rPr>
+        <w:t>While considering Finnish schools, three level of polices can be identified which have direct or indirect effect on school level factors of ICT adoption and integration into teaching. Among those are EU-level educational polices since Finland is a member of this organization, national-level polices and school-level polices.</w:t>
       </w:r>
     </w:p>
     <w:p>
@@ -3361,7 +3555,14 @@
         <w:rPr>
           <w:lang w:val="en-US"/>
         </w:rPr>
-        <w:t xml:space="preserve"> use of the potentials </w:t>
+        <w:t xml:space="preserve"> use of the </w:t>
+      </w:r>
+      <w:r>
+        <w:rPr>
+          <w:lang w:val="en-US"/>
+        </w:rPr>
+        <w:lastRenderedPageBreak/>
+        <w:t xml:space="preserve">potentials </w:t>
       </w:r>
       <w:r>
         <w:rPr>
@@ -3538,14 +3739,7 @@
         <w:rPr>
           <w:lang w:val="en-US"/>
         </w:rPr>
-        <w:t xml:space="preserve">The justification of why school improvement approach is selected over school effectiveness is well justified. Thus this research is in line </w:t>
-      </w:r>
-      <w:r>
-        <w:rPr>
-          <w:lang w:val="en-US"/>
-        </w:rPr>
-        <w:lastRenderedPageBreak/>
-        <w:t xml:space="preserve">with the presented paper. </w:t>
+        <w:t xml:space="preserve">The justification of why school improvement approach is selected over school effectiveness is well justified. Thus this research is in line with the presented paper. </w:t>
       </w:r>
       <w:r>
         <w:rPr>
@@ -4500,7 +4694,6 @@
           <w:color w:val="FF0000"/>
           <w:lang w:val="en-US"/>
         </w:rPr>
-        <w:lastRenderedPageBreak/>
         <w:t xml:space="preserve">To verify the claim of </w:t>
       </w:r>
       <w:proofErr w:type="spellStart"/>
@@ -4655,8 +4848,6 @@
         </w:rPr>
         <w:t xml:space="preserve">TODO: </w:t>
       </w:r>
-      <w:bookmarkStart w:id="0" w:name="_GoBack"/>
-      <w:bookmarkEnd w:id="0"/>
     </w:p>
     <w:p>
       <w:pPr>
@@ -4761,6 +4952,33 @@
     </w:p>
     <w:p>
       <w:pPr>
+        <w:ind w:firstLine="0"/>
+        <w:rPr>
+          <w:color w:val="FF0000"/>
+          <w:lang w:val="en-US"/>
+        </w:rPr>
+      </w:pPr>
+      <w:r>
+        <w:rPr>
+          <w:lang w:val="en-US"/>
+        </w:rPr>
+        <w:t xml:space="preserve">Particular interest is in learning management systems (LMS) as an ICT tool, how they are </w:t>
+      </w:r>
+      <w:r>
+        <w:rPr>
+          <w:lang w:val="en-US"/>
+        </w:rPr>
+        <w:t>presently</w:t>
+      </w:r>
+      <w:r>
+        <w:rPr>
+          <w:lang w:val="en-US"/>
+        </w:rPr>
+        <w:t xml:space="preserve"> being adapted and integrated into teaching in Finnish primary and secondary schools. Why so big interest in LMS? Because these systems </w:t>
+      </w:r>
+    </w:p>
+    <w:p>
+      <w:pPr>
         <w:spacing w:after="200" w:line="276" w:lineRule="auto"/>
         <w:ind w:firstLine="0"/>
         <w:jc w:val="left"/>
@@ -4772,6 +4990,26 @@
         <w:rPr>
           <w:lang w:val="en-US"/>
         </w:rPr>
+        <w:t xml:space="preserve">In education there is a trend of moving from teacher-centered learning </w:t>
+      </w:r>
+      <w:proofErr w:type="gramStart"/>
+      <w:r>
+        <w:rPr>
+          <w:lang w:val="en-US"/>
+        </w:rPr>
+        <w:t>to</w:t>
+      </w:r>
+      <w:proofErr w:type="gramEnd"/>
+      <w:r>
+        <w:rPr>
+          <w:lang w:val="en-US"/>
+        </w:rPr>
+        <w:t xml:space="preserve"> student-centered, where student plays an important role. Systems like LMS or LMS-based directly or indirectly support student-centered learning that’s why it is interesting to investigate </w:t>
+      </w:r>
+      <w:r>
+        <w:rPr>
+          <w:lang w:val="en-US"/>
+        </w:rPr>
         <w:br w:type="page"/>
       </w:r>
     </w:p>
@@ -4995,6 +5233,107 @@
       </w:pPr>
     </w:p>
     <w:p/>
+    <w:p/>
+    <w:p/>
+    <w:p/>
+    <w:p>
+      <w:pPr>
+        <w:spacing w:after="200" w:line="276" w:lineRule="auto"/>
+        <w:ind w:firstLine="0"/>
+        <w:jc w:val="left"/>
+        <w:rPr>
+          <w:lang w:val="en-US"/>
+        </w:rPr>
+      </w:pPr>
+      <w:r>
+        <w:rPr>
+          <w:lang w:val="en-US"/>
+        </w:rPr>
+        <w:br w:type="page"/>
+      </w:r>
+    </w:p>
+    <w:p>
+      <w:pPr>
+        <w:rPr>
+          <w:color w:val="FF0000"/>
+          <w:lang w:val="en-US"/>
+        </w:rPr>
+      </w:pPr>
+      <w:r>
+        <w:rPr>
+          <w:color w:val="FF0000"/>
+          <w:lang w:val="en-US"/>
+        </w:rPr>
+        <w:lastRenderedPageBreak/>
+        <w:t>Primary and secondary? To narrow down to just primary or just secondary.</w:t>
+      </w:r>
+    </w:p>
+    <w:p>
+      <w:pPr>
+        <w:rPr>
+          <w:lang w:val="en-US"/>
+        </w:rPr>
+      </w:pPr>
+      <w:r>
+        <w:rPr>
+          <w:lang w:val="en-US"/>
+        </w:rPr>
+        <w:t>Effect of Finnish primary schools’ local polices on adoption and integration of ICT (focus on LMS) in classroom.</w:t>
+      </w:r>
+    </w:p>
+    <w:p>
+      <w:pPr>
+        <w:rPr>
+          <w:lang w:val="en-US"/>
+        </w:rPr>
+      </w:pPr>
+      <w:r>
+        <w:rPr>
+          <w:lang w:val="en-US"/>
+        </w:rPr>
+        <w:t>Is LMS defined as a ‘core’ or ‘supplementary’ technology</w:t>
+      </w:r>
+    </w:p>
+    <w:p>
+      <w:pPr>
+        <w:rPr>
+          <w:lang w:val="en-US"/>
+        </w:rPr>
+      </w:pPr>
+      <w:r>
+        <w:rPr>
+          <w:lang w:val="en-US"/>
+        </w:rPr>
+        <w:t>Along the way I will try to find out what systems are currently in use and how the decision about adoption of that particular ICT tool has been made. Was it bottom up initiative or top to bottom?</w:t>
+      </w:r>
+    </w:p>
+    <w:p>
+      <w:pPr>
+        <w:rPr>
+          <w:lang w:val="en-US"/>
+        </w:rPr>
+      </w:pPr>
+      <w:r>
+        <w:rPr>
+          <w:lang w:val="en-US"/>
+        </w:rPr>
+        <w:t>The level of LMS use in Finnish primary schools.</w:t>
+      </w:r>
+    </w:p>
+    <w:p>
+      <w:pPr>
+        <w:ind w:left="1302" w:firstLine="0"/>
+        <w:rPr>
+          <w:lang w:val="en-US"/>
+        </w:rPr>
+      </w:pPr>
+      <w:r>
+        <w:rPr>
+          <w:lang w:val="en-US"/>
+        </w:rPr>
+        <w:t>The main purpose of these systems? (file sharing, submitting of the assignments …)</w:t>
+      </w:r>
+    </w:p>
     <w:sectPr>
       <w:headerReference w:type="first" r:id="rId8"/>
       <w:type w:val="continuous"/>
@@ -7564,7 +7903,7 @@
 </file>
 
 <file path=customXml/itemProps1.xml><?xml version="1.0" encoding="utf-8"?>
-<ds:datastoreItem xmlns:ds="http://schemas.openxmlformats.org/officeDocument/2006/customXml" ds:itemID="{03EA36F0-C598-40B9-9946-EEAA849C3228}">
+<ds:datastoreItem xmlns:ds="http://schemas.openxmlformats.org/officeDocument/2006/customXml" ds:itemID="{24EED9CC-DC09-4D5D-ADAD-AF1D60C36963}">
   <ds:schemaRefs>
     <ds:schemaRef ds:uri="http://schemas.openxmlformats.org/officeDocument/2006/bibliography"/>
   </ds:schemaRefs>

</xml_diff>

<commit_message>
version of literature review which has been sent to Pandey
</commit_message>
<xml_diff>
--- a/Master theses/Literature review.docx
+++ b/Master theses/Literature review.docx
@@ -2,39 +2,6 @@
 <file path=word/document.xml><?xml version="1.0" encoding="utf-8"?>
 <w:document xmlns:wpc="http://schemas.microsoft.com/office/word/2010/wordprocessingCanvas" xmlns:cx="http://schemas.microsoft.com/office/drawing/2014/chartex" xmlns:cx1="http://schemas.microsoft.com/office/drawing/2015/9/8/chartex" xmlns:cx2="http://schemas.microsoft.com/office/drawing/2015/10/21/chartex" xmlns:mc="http://schemas.openxmlformats.org/markup-compatibility/2006" xmlns:o="urn:schemas-microsoft-com:office:office" xmlns:r="http://schemas.openxmlformats.org/officeDocument/2006/relationships" xmlns:m="http://schemas.openxmlformats.org/officeDocument/2006/math" xmlns:v="urn:schemas-microsoft-com:vml" xmlns:wp14="http://schemas.microsoft.com/office/word/2010/wordprocessingDrawing" xmlns:wp="http://schemas.openxmlformats.org/drawingml/2006/wordprocessingDrawing" xmlns:w10="urn:schemas-microsoft-com:office:word" xmlns:w="http://schemas.openxmlformats.org/wordprocessingml/2006/main" xmlns:w14="http://schemas.microsoft.com/office/word/2010/wordml" xmlns:w15="http://schemas.microsoft.com/office/word/2012/wordml" xmlns:w16se="http://schemas.microsoft.com/office/word/2015/wordml/symex" xmlns:wpg="http://schemas.microsoft.com/office/word/2010/wordprocessingGroup" xmlns:wpi="http://schemas.microsoft.com/office/word/2010/wordprocessingInk" xmlns:wne="http://schemas.microsoft.com/office/word/2006/wordml" xmlns:wps="http://schemas.microsoft.com/office/word/2010/wordprocessingShape" mc:Ignorable="w14 w15 w16se wp14">
   <w:body>
-    <w:p>
-      <w:pPr>
-        <w:rPr>
-          <w:lang w:val="en-US"/>
-        </w:rPr>
-      </w:pPr>
-      <w:r>
-        <w:rPr>
-          <w:lang w:val="en-US"/>
-        </w:rPr>
-        <w:t>This study has been initiated to support the company participating in IMAILE project.</w:t>
-      </w:r>
-    </w:p>
-    <w:p>
-      <w:pPr>
-        <w:rPr>
-          <w:lang w:val="en-US"/>
-        </w:rPr>
-      </w:pPr>
-      <w:r>
-        <w:rPr>
-          <w:lang w:val="en-US"/>
-        </w:rPr>
-        <w:t xml:space="preserve">This study concentrates on context of primary and secondary education. </w:t>
-      </w:r>
-    </w:p>
-    <w:p>
-      <w:pPr>
-        <w:rPr>
-          <w:lang w:val="en-US"/>
-        </w:rPr>
-      </w:pPr>
-    </w:p>
     <w:p>
       <w:pPr>
         <w:rPr>
@@ -2182,14 +2149,7 @@
         <w:rPr>
           <w:lang w:val="en-US"/>
         </w:rPr>
-        <w:t xml:space="preserve">Throughout this study while </w:t>
-      </w:r>
-      <w:r>
-        <w:rPr>
-          <w:lang w:val="en-US"/>
-        </w:rPr>
-        <w:lastRenderedPageBreak/>
-        <w:t xml:space="preserve">speaking in general, terms suggested by </w:t>
+        <w:t xml:space="preserve">Throughout this study while speaking in general, terms suggested by </w:t>
       </w:r>
       <w:r>
         <w:rPr>
@@ -2763,7 +2723,19 @@
         <w:rPr>
           <w:lang w:val="en-US"/>
         </w:rPr>
-        <w:t>a union, e.g. European Union, then the whole country is also influenced by union-level educational policies.</w:t>
+        <w:t>a union, e.g. European Union</w:t>
+      </w:r>
+      <w:r>
+        <w:rPr>
+          <w:lang w:val="en-US"/>
+        </w:rPr>
+        <w:t xml:space="preserve"> (EU)</w:t>
+      </w:r>
+      <w:r>
+        <w:rPr>
+          <w:lang w:val="en-US"/>
+        </w:rPr>
+        <w:t>, then the whole country is also influenced by union-level educational policies.</w:t>
       </w:r>
       <w:r>
         <w:rPr>
@@ -2828,25 +2800,14 @@
         <w:rPr>
           <w:lang w:val="en-US"/>
         </w:rPr>
-        <w:t xml:space="preserve"> et al (2008) claims that it is </w:t>
-      </w:r>
-      <w:r>
-        <w:rPr>
-          <w:lang w:val="en-US"/>
-        </w:rPr>
-        <w:t xml:space="preserve">local policies </w:t>
-      </w:r>
-      <w:r>
-        <w:rPr>
-          <w:lang w:val="en-US"/>
-        </w:rPr>
-        <w:t xml:space="preserve">which </w:t>
-      </w:r>
-      <w:r>
-        <w:rPr>
-          <w:lang w:val="en-US"/>
-        </w:rPr>
-        <w:t>do reflect to a larger extent what happens in the classroom</w:t>
+        <w:t xml:space="preserve"> et al (2008) claims that </w:t>
+      </w:r>
+      <w:r>
+        <w:rPr>
+          <w:highlight w:val="lightGray"/>
+          <w:lang w:val="en-US"/>
+        </w:rPr>
+        <w:t>it is local policies which do reflect to a larger extent what happens in the classroom</w:t>
       </w:r>
       <w:r>
         <w:rPr>
@@ -2911,39 +2872,38 @@
           <w:highlight w:val="lightGray"/>
           <w:lang w:val="en-US"/>
         </w:rPr>
-        <w:t xml:space="preserve">teachers </w:t>
-      </w:r>
-      <w:r>
-        <w:rPr>
-          <w:highlight w:val="lightGray"/>
+        <w:t>teachers share the values expressed within a school-related policy and understand the implications, this policy is able to influence practice.</w:t>
+      </w:r>
+      <w:r>
+        <w:rPr>
+          <w:lang w:val="en-US"/>
+        </w:rPr>
+        <w:t xml:space="preserve"> This study is not arguing with the first claim, but rather </w:t>
+      </w:r>
+      <w:r>
+        <w:rPr>
+          <w:lang w:val="en-US"/>
+        </w:rPr>
+        <w:t xml:space="preserve">will exclude </w:t>
+      </w:r>
+      <w:r>
+        <w:rPr>
+          <w:lang w:val="en-US"/>
+        </w:rPr>
+        <w:t>the factor of n</w:t>
+      </w:r>
+      <w:r>
+        <w:rPr>
+          <w:lang w:val="en-US"/>
+        </w:rPr>
+        <w:t xml:space="preserve">ational and </w:t>
+      </w:r>
+      <w:r>
+        <w:rPr>
           <w:lang w:val="en-US"/>
         </w:rPr>
         <w:lastRenderedPageBreak/>
-        <w:t>share the values expressed within a school-related policy and understand the implications, this policy is able to influence practice.</w:t>
-      </w:r>
-      <w:r>
-        <w:rPr>
-          <w:lang w:val="en-US"/>
-        </w:rPr>
-        <w:t xml:space="preserve"> This study is not arguing with the first claim, but rather </w:t>
-      </w:r>
-      <w:r>
-        <w:rPr>
-          <w:lang w:val="en-US"/>
-        </w:rPr>
-        <w:t xml:space="preserve">will exclude </w:t>
-      </w:r>
-      <w:r>
-        <w:rPr>
-          <w:lang w:val="en-US"/>
-        </w:rPr>
-        <w:t>the factor of n</w:t>
-      </w:r>
-      <w:r>
-        <w:rPr>
-          <w:lang w:val="en-US"/>
-        </w:rPr>
-        <w:t>ational and possible union-level</w:t>
+        <w:t>possible union-level</w:t>
       </w:r>
       <w:r>
         <w:rPr>
@@ -3027,7 +2987,19 @@
         <w:rPr>
           <w:lang w:val="en-US"/>
         </w:rPr>
-        <w:t xml:space="preserve">primary schools in Flanders (the northern part of Belgium). </w:t>
+        <w:t xml:space="preserve">primary schools </w:t>
+      </w:r>
+      <w:r>
+        <w:rPr>
+          <w:lang w:val="en-US"/>
+        </w:rPr>
+        <w:t>of</w:t>
+      </w:r>
+      <w:r>
+        <w:rPr>
+          <w:lang w:val="en-US"/>
+        </w:rPr>
+        <w:t xml:space="preserve"> Flanders (the northern part of Belgium). </w:t>
       </w:r>
       <w:r>
         <w:rPr>
@@ -3069,7 +3041,13 @@
         <w:rPr>
           <w:lang w:val="en-US"/>
         </w:rPr>
-        <w:t xml:space="preserve">one </w:t>
+        <w:t>the</w:t>
+      </w:r>
+      <w:r>
+        <w:rPr>
+          <w:lang w:val="en-US"/>
+        </w:rPr>
+        <w:t xml:space="preserve"> </w:t>
       </w:r>
       <w:r>
         <w:rPr>
@@ -3093,7 +3071,19 @@
         <w:rPr>
           <w:lang w:val="en-US"/>
         </w:rPr>
-        <w:t xml:space="preserve">that the same will be true in the context of primary schools </w:t>
+        <w:t xml:space="preserve">that the same will be true in the context of primary </w:t>
+      </w:r>
+      <w:r>
+        <w:rPr>
+          <w:lang w:val="en-US"/>
+        </w:rPr>
+        <w:t xml:space="preserve">or even secondary </w:t>
+      </w:r>
+      <w:r>
+        <w:rPr>
+          <w:lang w:val="en-US"/>
+        </w:rPr>
+        <w:t xml:space="preserve">schools </w:t>
       </w:r>
       <w:r>
         <w:rPr>
@@ -3123,11 +3113,28 @@
         <w:rPr>
           <w:lang w:val="en-US"/>
         </w:rPr>
-        <w:t xml:space="preserve">will focus on Finnish primary and </w:t>
-      </w:r>
-      <w:r>
-        <w:rPr>
-          <w:color w:val="FF0000"/>
+        <w:t>will focus on</w:t>
+      </w:r>
+      <w:r>
+        <w:rPr>
+          <w:lang w:val="en-US"/>
+        </w:rPr>
+        <w:t xml:space="preserve"> </w:t>
+      </w:r>
+      <w:r>
+        <w:rPr>
+          <w:lang w:val="en-US"/>
+        </w:rPr>
+        <w:t>schools in Finland, particularly on Finnish</w:t>
+      </w:r>
+      <w:r>
+        <w:rPr>
+          <w:lang w:val="en-US"/>
+        </w:rPr>
+        <w:t xml:space="preserve"> </w:t>
+      </w:r>
+      <w:r>
+        <w:rPr>
           <w:lang w:val="en-US"/>
         </w:rPr>
         <w:t>secondary</w:t>
@@ -3136,10 +3143,38 @@
         <w:rPr>
           <w:lang w:val="en-US"/>
         </w:rPr>
-        <w:t xml:space="preserve"> schools to test the same claim. Finland is chosen to be the country of the research due to personal interest of the researcher and certain limitations of getting data from primary schools of any other country. </w:t>
-      </w:r>
-      <w:bookmarkStart w:id="0" w:name="_GoBack"/>
-      <w:bookmarkEnd w:id="0"/>
+        <w:t xml:space="preserve"> schools</w:t>
+      </w:r>
+      <w:r>
+        <w:rPr>
+          <w:lang w:val="en-US"/>
+        </w:rPr>
+        <w:t>,</w:t>
+      </w:r>
+      <w:r>
+        <w:rPr>
+          <w:lang w:val="en-US"/>
+        </w:rPr>
+        <w:t xml:space="preserve"> in order</w:t>
+      </w:r>
+      <w:r>
+        <w:rPr>
+          <w:lang w:val="en-US"/>
+        </w:rPr>
+        <w:t xml:space="preserve"> to test the same claim. Finland is chosen to be the country of the research due to personal interest of the researcher and certain limitations of getting data from </w:t>
+      </w:r>
+      <w:r>
+        <w:rPr>
+          <w:lang w:val="en-US"/>
+        </w:rPr>
+        <w:t>secondary</w:t>
+      </w:r>
+      <w:r>
+        <w:rPr>
+          <w:lang w:val="en-US"/>
+        </w:rPr>
+        <w:t xml:space="preserve"> schools of any other country. </w:t>
+      </w:r>
     </w:p>
     <w:p>
       <w:pPr>
@@ -3153,14 +3188,240 @@
       <w:pPr>
         <w:ind w:firstLine="0"/>
         <w:rPr>
-          <w:lang w:val="en-US"/>
-        </w:rPr>
-      </w:pPr>
-      <w:r>
-        <w:rPr>
-          <w:lang w:val="en-US"/>
-        </w:rPr>
-        <w:t>While considering Finnish schools, three level of polices can be identified which have direct or indirect effect on school level factors of ICT adoption and integration into teaching. Among those are EU-level educational polices since Finland is a member of this organization, national-level polices and school-level polices.</w:t>
+          <w:color w:val="FF0000"/>
+          <w:lang w:val="en-US"/>
+        </w:rPr>
+      </w:pPr>
+      <w:r>
+        <w:rPr>
+          <w:lang w:val="en-US"/>
+        </w:rPr>
+        <w:t xml:space="preserve">While considering Finnish schools, three level of polices can be identified which have direct or indirect effect on school level factors of ICT adoption and integration into teaching. Among those are EU-level educational polices since Finland is a member of this </w:t>
+      </w:r>
+      <w:r>
+        <w:rPr>
+          <w:lang w:val="en-US"/>
+        </w:rPr>
+        <w:t>union</w:t>
+      </w:r>
+      <w:r>
+        <w:rPr>
+          <w:lang w:val="en-US"/>
+        </w:rPr>
+        <w:t>, national-level polices and school-level polices.</w:t>
+      </w:r>
+      <w:r>
+        <w:rPr>
+          <w:lang w:val="en-US"/>
+        </w:rPr>
+        <w:t xml:space="preserve"> </w:t>
+      </w:r>
+      <w:r>
+        <w:rPr>
+          <w:lang w:val="en-US"/>
+        </w:rPr>
+        <w:t>For the purpose of this study it is enough to point out that EU – level and Finnish national level educational polices do support and do encourage ICT use in classrooms</w:t>
+      </w:r>
+      <w:r>
+        <w:rPr>
+          <w:lang w:val="en-US"/>
+        </w:rPr>
+        <w:t xml:space="preserve"> (</w:t>
+      </w:r>
+      <w:r>
+        <w:rPr>
+          <w:color w:val="FF0000"/>
+          <w:lang w:val="en-US"/>
+        </w:rPr>
+        <w:t>some sources</w:t>
+      </w:r>
+      <w:r>
+        <w:rPr>
+          <w:lang w:val="en-US"/>
+        </w:rPr>
+        <w:t>)</w:t>
+      </w:r>
+      <w:r>
+        <w:rPr>
+          <w:lang w:val="en-US"/>
+        </w:rPr>
+        <w:t>. But w</w:t>
+      </w:r>
+      <w:r>
+        <w:rPr>
+          <w:lang w:val="en-US"/>
+        </w:rPr>
+        <w:t>hile</w:t>
+      </w:r>
+      <w:r>
+        <w:rPr>
+          <w:lang w:val="en-US"/>
+        </w:rPr>
+        <w:t xml:space="preserve"> studying schools in the same</w:t>
+      </w:r>
+      <w:r>
+        <w:rPr>
+          <w:lang w:val="en-US"/>
+        </w:rPr>
+        <w:t xml:space="preserve"> EU</w:t>
+      </w:r>
+      <w:r>
+        <w:rPr>
+          <w:lang w:val="en-US"/>
+        </w:rPr>
+        <w:t xml:space="preserve"> country, particularly in Finland,</w:t>
+      </w:r>
+      <w:r>
+        <w:rPr>
+          <w:lang w:val="en-US"/>
+        </w:rPr>
+        <w:t xml:space="preserve"> </w:t>
+      </w:r>
+      <w:r>
+        <w:rPr>
+          <w:lang w:val="en-US"/>
+        </w:rPr>
+        <w:t xml:space="preserve">these </w:t>
+      </w:r>
+      <w:r>
+        <w:rPr>
+          <w:lang w:val="en-US"/>
+        </w:rPr>
+        <w:t xml:space="preserve">influencing </w:t>
+      </w:r>
+      <w:r>
+        <w:rPr>
+          <w:lang w:val="en-US"/>
+        </w:rPr>
+        <w:t>factors</w:t>
+      </w:r>
+      <w:r>
+        <w:rPr>
+          <w:lang w:val="en-US"/>
+        </w:rPr>
+        <w:t xml:space="preserve"> of EU and national polices on ICT </w:t>
+      </w:r>
+      <w:r>
+        <w:rPr>
+          <w:lang w:val="en-US"/>
+        </w:rPr>
+        <w:t>integration</w:t>
+      </w:r>
+      <w:r>
+        <w:rPr>
+          <w:lang w:val="en-US"/>
+        </w:rPr>
+        <w:t xml:space="preserve"> </w:t>
+      </w:r>
+      <w:r>
+        <w:rPr>
+          <w:lang w:val="en-US"/>
+        </w:rPr>
+        <w:t>become irrelevant because they</w:t>
+      </w:r>
+      <w:r>
+        <w:rPr>
+          <w:lang w:val="en-US"/>
+        </w:rPr>
+        <w:t xml:space="preserve"> stay the same for all F</w:t>
+      </w:r>
+      <w:r>
+        <w:rPr>
+          <w:lang w:val="en-US"/>
+        </w:rPr>
+        <w:t xml:space="preserve">innish </w:t>
+      </w:r>
+      <w:r>
+        <w:rPr>
+          <w:lang w:val="en-US"/>
+        </w:rPr>
+        <w:t>primary and secondary schools. If so,</w:t>
+      </w:r>
+      <w:r>
+        <w:rPr>
+          <w:lang w:val="en-US"/>
+        </w:rPr>
+        <w:t xml:space="preserve"> it is interesting to see </w:t>
+      </w:r>
+      <w:r>
+        <w:rPr>
+          <w:lang w:val="en-US"/>
+        </w:rPr>
+        <w:t>is there</w:t>
+      </w:r>
+      <w:r>
+        <w:rPr>
+          <w:lang w:val="en-US"/>
+        </w:rPr>
+        <w:t xml:space="preserve"> still</w:t>
+      </w:r>
+      <w:r>
+        <w:rPr>
+          <w:lang w:val="en-US"/>
+        </w:rPr>
+        <w:t xml:space="preserve"> a difference in ICT use in classrooms between these schools or not. And if yes, it has to be connected somehow to the local variables of each </w:t>
+      </w:r>
+      <w:r>
+        <w:rPr>
+          <w:lang w:val="en-US"/>
+        </w:rPr>
+        <w:t xml:space="preserve">particular </w:t>
+      </w:r>
+      <w:r>
+        <w:rPr>
+          <w:lang w:val="en-US"/>
+        </w:rPr>
+        <w:t>school</w:t>
+      </w:r>
+      <w:r>
+        <w:rPr>
+          <w:lang w:val="en-US"/>
+        </w:rPr>
+        <w:t xml:space="preserve"> because as according to </w:t>
+      </w:r>
+      <w:proofErr w:type="spellStart"/>
+      <w:r>
+        <w:rPr>
+          <w:lang w:val="en-US"/>
+        </w:rPr>
+        <w:t>Tondeur</w:t>
+      </w:r>
+      <w:proofErr w:type="spellEnd"/>
+      <w:r>
+        <w:rPr>
+          <w:lang w:val="en-US"/>
+        </w:rPr>
+        <w:t xml:space="preserve"> et al (2008), “s</w:t>
+      </w:r>
+      <w:r>
+        <w:rPr>
+          <w:lang w:val="en-US"/>
+        </w:rPr>
+        <w:t>chools are considered to differ with respect to performance</w:t>
+      </w:r>
+      <w:r>
+        <w:rPr>
+          <w:lang w:val="en-US"/>
+        </w:rPr>
+        <w:t xml:space="preserve"> </w:t>
+      </w:r>
+      <w:r>
+        <w:rPr>
+          <w:lang w:val="en-US"/>
+        </w:rPr>
+        <w:t>level, innovation capacity, and contextual characteristics</w:t>
+      </w:r>
+      <w:r>
+        <w:rPr>
+          <w:lang w:val="en-US"/>
+        </w:rPr>
+        <w:t>”</w:t>
+      </w:r>
+      <w:r>
+        <w:rPr>
+          <w:lang w:val="en-US"/>
+        </w:rPr>
+        <w:t xml:space="preserve">. </w:t>
       </w:r>
     </w:p>
     <w:p>
@@ -3182,56 +3443,150 @@
         <w:rPr>
           <w:lang w:val="en-US"/>
         </w:rPr>
-        <w:t>For the purpose of this study it is enough to point out that EU – level and Finnish national level educational polices do support and do encourage ICT use in classrooms</w:t>
-      </w:r>
-      <w:r>
-        <w:rPr>
-          <w:lang w:val="en-US"/>
-        </w:rPr>
-        <w:t xml:space="preserve"> (</w:t>
+        <w:t xml:space="preserve">Another gap what this study attempts to fill in is that </w:t>
+      </w:r>
+      <w:proofErr w:type="spellStart"/>
+      <w:r>
+        <w:rPr>
+          <w:lang w:val="en-US"/>
+        </w:rPr>
+        <w:t>Tondeur</w:t>
+      </w:r>
+      <w:proofErr w:type="spellEnd"/>
+      <w:r>
+        <w:rPr>
+          <w:lang w:val="en-US"/>
+        </w:rPr>
+        <w:t xml:space="preserve"> et al (2008) studied the adaption</w:t>
+      </w:r>
+      <w:r>
+        <w:rPr>
+          <w:lang w:val="en-US"/>
+        </w:rPr>
+        <w:t xml:space="preserve"> and integration</w:t>
+      </w:r>
+      <w:r>
+        <w:rPr>
+          <w:lang w:val="en-US"/>
+        </w:rPr>
+        <w:t xml:space="preserve"> of ICT meaning</w:t>
+      </w:r>
+      <w:r>
+        <w:rPr>
+          <w:lang w:val="en-US"/>
+        </w:rPr>
+        <w:t xml:space="preserve"> general use of computers for different purposes but not any specific </w:t>
       </w:r>
       <w:r>
         <w:rPr>
           <w:color w:val="FF0000"/>
           <w:lang w:val="en-US"/>
         </w:rPr>
-        <w:t>some sources</w:t>
-      </w:r>
-      <w:r>
-        <w:rPr>
-          <w:lang w:val="en-US"/>
-        </w:rPr>
-        <w:t>)</w:t>
-      </w:r>
-      <w:r>
-        <w:rPr>
-          <w:lang w:val="en-US"/>
-        </w:rPr>
-        <w:t>. But w</w:t>
-      </w:r>
-      <w:r>
-        <w:rPr>
-          <w:lang w:val="en-US"/>
-        </w:rPr>
-        <w:t>hile</w:t>
-      </w:r>
-      <w:r>
-        <w:rPr>
-          <w:lang w:val="en-US"/>
-        </w:rPr>
-        <w:t xml:space="preserve"> studying schools in the same</w:t>
-      </w:r>
-      <w:r>
-        <w:rPr>
-          <w:lang w:val="en-US"/>
-        </w:rPr>
-        <w:t xml:space="preserve"> EU</w:t>
-      </w:r>
-      <w:r>
-        <w:rPr>
-          <w:lang w:val="en-US"/>
-        </w:rPr>
-        <w:t xml:space="preserve"> country, particularly in Finland,</w:t>
+        <w:t>computer-based</w:t>
+      </w:r>
+      <w:r>
+        <w:rPr>
+          <w:color w:val="FF0000"/>
+          <w:lang w:val="en-US"/>
+        </w:rPr>
+        <w:t xml:space="preserve"> or even web-based </w:t>
+      </w:r>
+      <w:r>
+        <w:rPr>
+          <w:lang w:val="en-US"/>
+        </w:rPr>
+        <w:t>technology.</w:t>
+      </w:r>
+      <w:r>
+        <w:rPr>
+          <w:lang w:val="en-US"/>
+        </w:rPr>
+        <w:t xml:space="preserve"> Since the year of 2008, the </w:t>
+      </w:r>
+      <w:r>
+        <w:rPr>
+          <w:lang w:val="en-US"/>
+        </w:rPr>
+        <w:t>general</w:t>
+      </w:r>
+      <w:r>
+        <w:rPr>
+          <w:lang w:val="en-US"/>
+        </w:rPr>
+        <w:t xml:space="preserve"> use of computers in education became very broad </w:t>
+      </w:r>
+      <w:r>
+        <w:rPr>
+          <w:lang w:val="en-US"/>
+        </w:rPr>
+        <w:t xml:space="preserve">and well-known </w:t>
+      </w:r>
+      <w:r>
+        <w:rPr>
+          <w:lang w:val="en-US"/>
+        </w:rPr>
+        <w:t xml:space="preserve">and presently there is no need to study that, it already became sort of a fact. Thus this study will concentrate </w:t>
+      </w:r>
+      <w:r>
+        <w:rPr>
+          <w:lang w:val="en-US"/>
+        </w:rPr>
+        <w:t xml:space="preserve">particularly </w:t>
+      </w:r>
+      <w:r>
+        <w:rPr>
+          <w:lang w:val="en-US"/>
+        </w:rPr>
+        <w:t>on learning management systems (LMS)</w:t>
+      </w:r>
+      <w:r>
+        <w:rPr>
+          <w:lang w:val="en-US"/>
+        </w:rPr>
+        <w:t xml:space="preserve"> as </w:t>
+      </w:r>
+      <w:r>
+        <w:rPr>
+          <w:lang w:val="en-US"/>
+        </w:rPr>
+        <w:t>emerging and becoming more popular in some institutions</w:t>
+      </w:r>
+      <w:r>
+        <w:rPr>
+          <w:lang w:val="en-US"/>
+        </w:rPr>
+        <w:t xml:space="preserve"> ICT tools, on their adoption and integration into teaching of Finnish secondary schools.</w:t>
+      </w:r>
+      <w:r>
+        <w:rPr>
+          <w:lang w:val="en-US"/>
+        </w:rPr>
+        <w:t xml:space="preserve"> LMS </w:t>
+      </w:r>
+      <w:r>
+        <w:rPr>
+          <w:lang w:val="en-US"/>
+        </w:rPr>
+        <w:t xml:space="preserve">is a software application for the administration, </w:t>
+      </w:r>
+      <w:r>
+        <w:rPr>
+          <w:lang w:val="en-US"/>
+        </w:rPr>
+        <w:t>documentation, tracking, reporting and delivery of electronic educational technology (also called e-learning) courses or training programs (</w:t>
+      </w:r>
+      <w:r>
+        <w:rPr>
+          <w:color w:val="FF0000"/>
+          <w:lang w:val="en-US"/>
+        </w:rPr>
+        <w:t>Wikipedia</w:t>
+      </w:r>
+      <w:r>
+        <w:rPr>
+          <w:lang w:val="en-US"/>
+        </w:rPr>
+        <w:t>).</w:t>
       </w:r>
       <w:r>
         <w:rPr>
@@ -3243,7 +3598,13 @@
         <w:rPr>
           <w:lang w:val="en-US"/>
         </w:rPr>
-        <w:t>these factors</w:t>
+        <w:t xml:space="preserve">The </w:t>
+      </w:r>
+      <w:r>
+        <w:rPr>
+          <w:lang w:val="en-US"/>
+        </w:rPr>
+        <w:t>particular interest on LMS’s</w:t>
       </w:r>
       <w:r>
         <w:rPr>
@@ -3255,151 +3616,58 @@
         <w:rPr>
           <w:lang w:val="en-US"/>
         </w:rPr>
-        <w:t>become irrelevant because they</w:t>
-      </w:r>
-      <w:r>
-        <w:rPr>
-          <w:lang w:val="en-US"/>
-        </w:rPr>
-        <w:t xml:space="preserve"> stay the same for all F</w:t>
-      </w:r>
-      <w:r>
-        <w:rPr>
-          <w:lang w:val="en-US"/>
-        </w:rPr>
-        <w:t xml:space="preserve">innish </w:t>
-      </w:r>
-      <w:r>
-        <w:rPr>
-          <w:lang w:val="en-US"/>
-        </w:rPr>
-        <w:t>primary and secondary schools. If so,</w:t>
-      </w:r>
-      <w:r>
-        <w:rPr>
-          <w:lang w:val="en-US"/>
-        </w:rPr>
-        <w:t xml:space="preserve"> it is interesting to see </w:t>
-      </w:r>
-      <w:r>
-        <w:rPr>
-          <w:lang w:val="en-US"/>
-        </w:rPr>
-        <w:t>is there</w:t>
-      </w:r>
-      <w:r>
-        <w:rPr>
-          <w:lang w:val="en-US"/>
-        </w:rPr>
-        <w:t xml:space="preserve"> still</w:t>
-      </w:r>
-      <w:r>
-        <w:rPr>
-          <w:lang w:val="en-US"/>
-        </w:rPr>
-        <w:t xml:space="preserve"> a difference in ICT use in classrooms between these schools or not. And if yes, it has to be connected somehow to the local variables of each </w:t>
-      </w:r>
-      <w:r>
-        <w:rPr>
-          <w:lang w:val="en-US"/>
-        </w:rPr>
-        <w:t xml:space="preserve">particular </w:t>
-      </w:r>
-      <w:r>
-        <w:rPr>
-          <w:lang w:val="en-US"/>
-        </w:rPr>
-        <w:t>school</w:t>
-      </w:r>
-      <w:r>
-        <w:rPr>
-          <w:lang w:val="en-US"/>
-        </w:rPr>
-        <w:t xml:space="preserve"> because as according to </w:t>
-      </w:r>
-      <w:proofErr w:type="spellStart"/>
-      <w:r>
-        <w:rPr>
-          <w:lang w:val="en-US"/>
-        </w:rPr>
-        <w:t>Tondeur</w:t>
-      </w:r>
-      <w:proofErr w:type="spellEnd"/>
-      <w:r>
-        <w:rPr>
-          <w:lang w:val="en-US"/>
-        </w:rPr>
-        <w:t xml:space="preserve"> et al (2008), “s</w:t>
-      </w:r>
-      <w:r>
-        <w:rPr>
-          <w:lang w:val="en-US"/>
-        </w:rPr>
-        <w:t>chools are considered to differ with respect to performance</w:t>
-      </w:r>
-      <w:r>
-        <w:rPr>
-          <w:lang w:val="en-US"/>
-        </w:rPr>
-        <w:t xml:space="preserve"> </w:t>
-      </w:r>
-      <w:r>
-        <w:rPr>
-          <w:lang w:val="en-US"/>
-        </w:rPr>
-        <w:t>level, innovation capacity, and contextual characteristics</w:t>
-      </w:r>
-      <w:r>
-        <w:rPr>
-          <w:lang w:val="en-US"/>
-        </w:rPr>
-        <w:t>”</w:t>
-      </w:r>
-      <w:r>
-        <w:rPr>
-          <w:lang w:val="en-US"/>
-        </w:rPr>
-        <w:t xml:space="preserve">. </w:t>
-      </w:r>
-      <w:r>
-        <w:rPr>
-          <w:color w:val="FF0000"/>
-          <w:lang w:val="en-US"/>
-        </w:rPr>
-        <w:t>In this study it can be</w:t>
-      </w:r>
-      <w:r>
-        <w:rPr>
-          <w:color w:val="FF0000"/>
-          <w:lang w:val="en-US"/>
-        </w:rPr>
-        <w:t xml:space="preserve"> argued that school-level polices </w:t>
-      </w:r>
-      <w:r>
-        <w:rPr>
-          <w:color w:val="FF0000"/>
-          <w:lang w:val="en-US"/>
-        </w:rPr>
-        <w:t xml:space="preserve">do </w:t>
-      </w:r>
-      <w:r>
-        <w:rPr>
-          <w:color w:val="FF0000"/>
-          <w:lang w:val="en-US"/>
-        </w:rPr>
-        <w:t>have a great effect on actual ICT use in classroom.</w:t>
-      </w:r>
-      <w:r>
-        <w:rPr>
-          <w:lang w:val="en-US"/>
-        </w:rPr>
-        <w:t xml:space="preserve"> </w:t>
+        <w:t xml:space="preserve">and their adoption and integration into teaching </w:t>
+      </w:r>
+      <w:r>
+        <w:rPr>
+          <w:lang w:val="en-US"/>
+        </w:rPr>
+        <w:t xml:space="preserve">is </w:t>
+      </w:r>
+      <w:r>
+        <w:rPr>
+          <w:lang w:val="en-US"/>
+        </w:rPr>
+        <w:t xml:space="preserve">because </w:t>
+      </w:r>
+      <w:r>
+        <w:rPr>
+          <w:lang w:val="en-US"/>
+        </w:rPr>
+        <w:t>there is</w:t>
+      </w:r>
+      <w:r>
+        <w:rPr>
+          <w:lang w:val="en-US"/>
+        </w:rPr>
+        <w:t xml:space="preserve"> a great shift going on in education from traditional school to e – </w:t>
+      </w:r>
+      <w:r>
+        <w:rPr>
+          <w:lang w:val="en-US"/>
+        </w:rPr>
+        <w:lastRenderedPageBreak/>
+        <w:t>teaching and learning (</w:t>
+      </w:r>
+      <w:r>
+        <w:rPr>
+          <w:bCs/>
+          <w:lang w:val="en-US"/>
+        </w:rPr>
+        <w:t>Lang et al., 2012</w:t>
+      </w:r>
+      <w:r>
+        <w:rPr>
+          <w:lang w:val="en-US"/>
+        </w:rPr>
+        <w:t xml:space="preserve">) and it is said that systems like LMS or LMS based might have certain effect and support this movement. </w:t>
       </w:r>
     </w:p>
     <w:p>
       <w:pPr>
         <w:ind w:firstLine="0"/>
         <w:rPr>
+          <w:color w:val="FF0000"/>
           <w:lang w:val="en-US"/>
         </w:rPr>
       </w:pPr>
@@ -3555,14 +3823,7 @@
         <w:rPr>
           <w:lang w:val="en-US"/>
         </w:rPr>
-        <w:t xml:space="preserve"> use of the </w:t>
-      </w:r>
-      <w:r>
-        <w:rPr>
-          <w:lang w:val="en-US"/>
-        </w:rPr>
-        <w:lastRenderedPageBreak/>
-        <w:t xml:space="preserve">potentials </w:t>
+        <w:t xml:space="preserve"> use of the potentials </w:t>
       </w:r>
       <w:r>
         <w:rPr>
@@ -4263,7 +4524,16 @@
                 <w:szCs w:val="21"/>
                 <w:lang w:val="en-US"/>
               </w:rPr>
-              <w:t>Profession development and support for the implementation of</w:t>
+              <w:t xml:space="preserve">Profession development and support for the </w:t>
+            </w:r>
+            <w:r>
+              <w:rPr>
+                <w:sz w:val="21"/>
+                <w:szCs w:val="21"/>
+                <w:lang w:val="en-US"/>
+              </w:rPr>
+              <w:lastRenderedPageBreak/>
+              <w:t>implementation of</w:t>
             </w:r>
             <w:r>
               <w:rPr>
@@ -4302,7 +4572,17 @@
                 <w:szCs w:val="21"/>
                 <w:lang w:val="en-US"/>
               </w:rPr>
-              <w:t>Support and training to ensure ICT integration</w:t>
+              <w:lastRenderedPageBreak/>
+              <w:t>Support and training to ensure ICT integra</w:t>
+            </w:r>
+            <w:r>
+              <w:rPr>
+                <w:sz w:val="21"/>
+                <w:szCs w:val="21"/>
+                <w:lang w:val="en-US"/>
+              </w:rPr>
+              <w:lastRenderedPageBreak/>
+              <w:t>tion</w:t>
             </w:r>
           </w:p>
         </w:tc>
@@ -4643,7 +4923,13 @@
         <w:rPr>
           <w:lang w:val="en-US"/>
         </w:rPr>
-        <w:t xml:space="preserve"> primary and secondary schools </w:t>
+        <w:t xml:space="preserve"> </w:t>
+      </w:r>
+      <w:r>
+        <w:rPr>
+          <w:lang w:val="en-US"/>
+        </w:rPr>
+        <w:t xml:space="preserve">secondary schools </w:t>
       </w:r>
       <w:r>
         <w:rPr>
@@ -4685,53 +4971,14 @@
         </w:numPr>
         <w:spacing w:after="200" w:line="276" w:lineRule="auto"/>
         <w:rPr>
-          <w:color w:val="FF0000"/>
-          <w:lang w:val="en-US"/>
-        </w:rPr>
-      </w:pPr>
-      <w:r>
-        <w:rPr>
-          <w:color w:val="FF0000"/>
-          <w:lang w:val="en-US"/>
-        </w:rPr>
-        <w:t xml:space="preserve">To verify the claim of </w:t>
-      </w:r>
-      <w:proofErr w:type="spellStart"/>
-      <w:r>
-        <w:rPr>
-          <w:color w:val="FF0000"/>
-          <w:lang w:val="en-US"/>
-        </w:rPr>
-        <w:t>Tondeur</w:t>
-      </w:r>
-      <w:proofErr w:type="spellEnd"/>
-      <w:r>
-        <w:rPr>
-          <w:color w:val="FF0000"/>
-          <w:lang w:val="en-US"/>
-        </w:rPr>
-        <w:t xml:space="preserve"> et al (2008)</w:t>
-      </w:r>
-      <w:r>
-        <w:rPr>
-          <w:color w:val="FF0000"/>
-          <w:lang w:val="en-US"/>
-        </w:rPr>
-        <w:t xml:space="preserve"> </w:t>
-      </w:r>
-      <w:r>
-        <w:rPr>
-          <w:color w:val="FF0000"/>
-          <w:lang w:val="en-US"/>
-        </w:rPr>
-        <w:t xml:space="preserve">that it is local policies which do reflect to a larger extent what happens in the classroom </w:t>
-      </w:r>
-      <w:r>
-        <w:rPr>
-          <w:color w:val="FF0000"/>
-          <w:lang w:val="en-US"/>
-        </w:rPr>
-        <w:t>in the context of Finnish primary and secondary schools.</w:t>
+          <w:lang w:val="en-US"/>
+        </w:rPr>
+      </w:pPr>
+      <w:r>
+        <w:rPr>
+          <w:lang w:val="en-US"/>
+        </w:rPr>
+        <w:t>Explore the extent to which the use of ICT in the classroom practice can be associated with these school factors.</w:t>
       </w:r>
     </w:p>
     <w:p>
@@ -4746,13 +4993,47 @@
           <w:lang w:val="en-US"/>
         </w:rPr>
       </w:pPr>
-      <w:r>
-        <w:rPr>
-          <w:lang w:val="en-US"/>
-        </w:rPr>
-        <w:t>Explore the extent to which the use of ICT in the classroom practice can be associated with these school factors.</w:t>
+      <w:bookmarkStart w:id="0" w:name="_GoBack"/>
+      <w:r>
+        <w:rPr>
+          <w:lang w:val="en-US"/>
+        </w:rPr>
+        <w:t xml:space="preserve">To verify the claim of </w:t>
+      </w:r>
+      <w:proofErr w:type="spellStart"/>
+      <w:r>
+        <w:rPr>
+          <w:lang w:val="en-US"/>
+        </w:rPr>
+        <w:t>Tondeur</w:t>
+      </w:r>
+      <w:proofErr w:type="spellEnd"/>
+      <w:r>
+        <w:rPr>
+          <w:lang w:val="en-US"/>
+        </w:rPr>
+        <w:t xml:space="preserve"> et al (2008)</w:t>
+      </w:r>
+      <w:r>
+        <w:rPr>
+          <w:lang w:val="en-US"/>
+        </w:rPr>
+        <w:t xml:space="preserve"> </w:t>
+      </w:r>
+      <w:r>
+        <w:rPr>
+          <w:lang w:val="en-US"/>
+        </w:rPr>
+        <w:t xml:space="preserve">that it is local policies which do reflect to a larger extent what happens in the classroom </w:t>
+      </w:r>
+      <w:r>
+        <w:rPr>
+          <w:lang w:val="en-US"/>
+        </w:rPr>
+        <w:t>in the context of Finnish secondary schools.</w:t>
       </w:r>
     </w:p>
+    <w:bookmarkEnd w:id="0"/>
     <w:p>
       <w:pPr>
         <w:pStyle w:val="ab"/>
@@ -4761,35 +5042,77 @@
           <w:numId w:val="14"/>
         </w:numPr>
         <w:spacing w:after="200" w:line="276" w:lineRule="auto"/>
-        <w:jc w:val="left"/>
-        <w:rPr>
-          <w:lang w:val="en-US"/>
-        </w:rPr>
-      </w:pPr>
-      <w:r>
-        <w:rPr>
-          <w:lang w:val="en-US"/>
-        </w:rPr>
-        <w:t>Is ICT use in classroom described as a core or supplementary technology</w:t>
-      </w:r>
-      <w:r>
-        <w:rPr>
-          <w:lang w:val="en-US"/>
-        </w:rPr>
-        <w:t xml:space="preserve"> in school polices</w:t>
-      </w:r>
-      <w:r>
-        <w:rPr>
-          <w:lang w:val="en-US"/>
-        </w:rPr>
-        <w:t>?</w:t>
+        <w:rPr>
+          <w:lang w:val="en-US"/>
+        </w:rPr>
+      </w:pPr>
+      <w:r>
+        <w:rPr>
+          <w:lang w:val="en-US"/>
+        </w:rPr>
+        <w:t>Answer the following questions:</w:t>
       </w:r>
     </w:p>
     <w:p>
       <w:pPr>
         <w:pStyle w:val="ab"/>
         <w:numPr>
-          <w:ilvl w:val="0"/>
+          <w:ilvl w:val="1"/>
+          <w:numId w:val="14"/>
+        </w:numPr>
+        <w:spacing w:after="200" w:line="276" w:lineRule="auto"/>
+        <w:rPr>
+          <w:lang w:val="en-US"/>
+        </w:rPr>
+      </w:pPr>
+      <w:r>
+        <w:rPr>
+          <w:lang w:val="en-US"/>
+        </w:rPr>
+        <w:t xml:space="preserve">Is there a difference </w:t>
+      </w:r>
+      <w:r>
+        <w:rPr>
+          <w:lang w:val="en-US"/>
+        </w:rPr>
+        <w:t>in adoption of ICT between</w:t>
+      </w:r>
+      <w:r>
+        <w:rPr>
+          <w:lang w:val="en-US"/>
+        </w:rPr>
+        <w:t xml:space="preserve"> </w:t>
+      </w:r>
+      <w:r>
+        <w:rPr>
+          <w:lang w:val="en-US"/>
+        </w:rPr>
+        <w:t xml:space="preserve">Finnish </w:t>
+      </w:r>
+      <w:r>
+        <w:rPr>
+          <w:lang w:val="en-US"/>
+        </w:rPr>
+        <w:t>bi</w:t>
+      </w:r>
+      <w:r>
+        <w:rPr>
+          <w:lang w:val="en-US"/>
+        </w:rPr>
+        <w:t>g cities and</w:t>
+      </w:r>
+      <w:r>
+        <w:rPr>
+          <w:lang w:val="en-US"/>
+        </w:rPr>
+        <w:t xml:space="preserve"> small towns?</w:t>
+      </w:r>
+    </w:p>
+    <w:p>
+      <w:pPr>
+        <w:pStyle w:val="ab"/>
+        <w:numPr>
+          <w:ilvl w:val="1"/>
           <w:numId w:val="14"/>
         </w:numPr>
         <w:spacing w:after="200" w:line="276" w:lineRule="auto"/>
@@ -4814,13 +5137,97 @@
         <w:rPr>
           <w:lang w:val="en-US"/>
         </w:rPr>
-        <w:t>ICT tools look like? Is that a bottom-up or up-to-bottom initiative</w:t>
+        <w:t>ICT tools</w:t>
+      </w:r>
+      <w:r>
+        <w:rPr>
+          <w:lang w:val="en-US"/>
+        </w:rPr>
+        <w:t xml:space="preserve"> (focus on LMS)</w:t>
+      </w:r>
+      <w:r>
+        <w:rPr>
+          <w:lang w:val="en-US"/>
+        </w:rPr>
+        <w:t xml:space="preserve"> look like? Is that a bottom-up or up-to-bottom initiative</w:t>
       </w:r>
       <w:r>
         <w:rPr>
           <w:lang w:val="en-US"/>
         </w:rPr>
         <w:t>?</w:t>
+      </w:r>
+    </w:p>
+    <w:p>
+      <w:pPr>
+        <w:pStyle w:val="ab"/>
+        <w:numPr>
+          <w:ilvl w:val="1"/>
+          <w:numId w:val="14"/>
+        </w:numPr>
+        <w:spacing w:after="200" w:line="276" w:lineRule="auto"/>
+        <w:jc w:val="left"/>
+        <w:rPr>
+          <w:lang w:val="en-US"/>
+        </w:rPr>
+      </w:pPr>
+      <w:r>
+        <w:rPr>
+          <w:lang w:val="en-US"/>
+        </w:rPr>
+        <w:t>Is LMS</w:t>
+      </w:r>
+      <w:r>
+        <w:rPr>
+          <w:lang w:val="en-US"/>
+        </w:rPr>
+        <w:t xml:space="preserve">, there </w:t>
+      </w:r>
+      <w:proofErr w:type="spellStart"/>
+      <w:r>
+        <w:rPr>
+          <w:lang w:val="en-US"/>
+        </w:rPr>
+        <w:t>where</w:t>
+      </w:r>
+      <w:proofErr w:type="spellEnd"/>
+      <w:r>
+        <w:rPr>
+          <w:lang w:val="en-US"/>
+        </w:rPr>
+        <w:t xml:space="preserve"> in use,</w:t>
+      </w:r>
+      <w:r>
+        <w:rPr>
+          <w:lang w:val="en-US"/>
+        </w:rPr>
+        <w:t xml:space="preserve"> defined as a ‘core’ or ‘supplementary’ technology</w:t>
+      </w:r>
+      <w:r>
+        <w:rPr>
+          <w:lang w:val="en-US"/>
+        </w:rPr>
+        <w:t>?</w:t>
+      </w:r>
+    </w:p>
+    <w:p>
+      <w:pPr>
+        <w:pStyle w:val="ab"/>
+        <w:numPr>
+          <w:ilvl w:val="1"/>
+          <w:numId w:val="14"/>
+        </w:numPr>
+        <w:spacing w:after="200" w:line="276" w:lineRule="auto"/>
+        <w:jc w:val="left"/>
+        <w:rPr>
+          <w:lang w:val="en-US"/>
+        </w:rPr>
+      </w:pPr>
+      <w:r>
+        <w:rPr>
+          <w:lang w:val="en-US"/>
+        </w:rPr>
+        <w:t>What’s the primary use of LMSs in teaching (file sharing, submitting of assignments…)?</w:t>
       </w:r>
     </w:p>
     <w:p>
@@ -4888,157 +5295,139 @@
         </w:rPr>
         <w:t>put sources for above mentioned theories from example theses</w:t>
       </w:r>
+      <w:r>
+        <w:rPr>
+          <w:lang w:val="en-US"/>
+        </w:rPr>
+        <w:br w:type="page"/>
+      </w:r>
     </w:p>
     <w:p>
       <w:pPr>
-        <w:ind w:firstLine="0"/>
-        <w:rPr>
-          <w:color w:val="FF0000"/>
+        <w:rPr>
           <w:lang w:val="en-US"/>
         </w:rPr>
       </w:pPr>
     </w:p>
     <w:p>
       <w:pPr>
-        <w:ind w:firstLine="0"/>
-        <w:rPr>
-          <w:color w:val="FF0000"/>
-          <w:lang w:val="en-US"/>
-        </w:rPr>
-      </w:pPr>
-      <w:r>
-        <w:rPr>
-          <w:color w:val="FF0000"/>
-          <w:lang w:val="en-US"/>
-        </w:rPr>
-        <w:t>???</w:t>
+        <w:rPr>
+          <w:lang w:val="en-US"/>
+        </w:rPr>
+      </w:pPr>
+      <w:r>
+        <w:rPr>
+          <w:lang w:val="en-US"/>
+        </w:rPr>
+        <w:t>References:</w:t>
       </w:r>
     </w:p>
     <w:p>
       <w:pPr>
-        <w:pStyle w:val="ab"/>
-        <w:numPr>
-          <w:ilvl w:val="0"/>
-          <w:numId w:val="16"/>
-        </w:numPr>
-        <w:rPr>
-          <w:color w:val="FF0000"/>
-          <w:lang w:val="en-US"/>
-        </w:rPr>
-      </w:pPr>
-      <w:r>
-        <w:rPr>
-          <w:color w:val="FF0000"/>
-          <w:lang w:val="en-US"/>
-        </w:rPr>
-        <w:t xml:space="preserve">National polices have rather </w:t>
-      </w:r>
-      <w:proofErr w:type="spellStart"/>
-      <w:r>
-        <w:rPr>
-          <w:color w:val="FF0000"/>
-          <w:lang w:val="en-US"/>
-        </w:rPr>
-        <w:t>recommendational</w:t>
-      </w:r>
-      <w:proofErr w:type="spellEnd"/>
-      <w:r>
-        <w:rPr>
-          <w:color w:val="FF0000"/>
-          <w:lang w:val="en-US"/>
-        </w:rPr>
-        <w:t xml:space="preserve"> character about the ICT use in classroom while actual call to action is usually described in school-level polices</w:t>
-      </w:r>
+        <w:rPr>
+          <w:lang w:val="en-US"/>
+        </w:rPr>
+      </w:pPr>
     </w:p>
     <w:p>
       <w:pPr>
-        <w:ind w:firstLine="0"/>
-        <w:rPr>
-          <w:color w:val="FF0000"/>
-          <w:lang w:val="en-US"/>
-        </w:rPr>
-      </w:pPr>
-      <w:r>
-        <w:rPr>
-          <w:lang w:val="en-US"/>
-        </w:rPr>
-        <w:t xml:space="preserve">Particular interest is in learning management systems (LMS) as an ICT tool, how they are </w:t>
-      </w:r>
-      <w:r>
-        <w:rPr>
-          <w:lang w:val="en-US"/>
-        </w:rPr>
-        <w:t>presently</w:t>
-      </w:r>
-      <w:r>
-        <w:rPr>
-          <w:lang w:val="en-US"/>
-        </w:rPr>
-        <w:t xml:space="preserve"> being adapted and integrated into teaching in Finnish primary and secondary schools. Why so big interest in LMS? Because these systems </w:t>
+        <w:pStyle w:val="ac"/>
+        <w:rPr>
+          <w:lang w:val="fr-FR"/>
+        </w:rPr>
+      </w:pPr>
+      <w:r>
+        <w:rPr>
+          <w:lang w:val="fr-FR"/>
+        </w:rPr>
+        <w:t>Balanskat, A., Blamire, R., &amp; Kafal, S. (2007). A review of studies of ICT impact on schoo</w:t>
+      </w:r>
+      <w:r>
+        <w:rPr>
+          <w:lang w:val="fr-FR"/>
+        </w:rPr>
+        <w:t>ls in Europe European Schoolnet</w:t>
+      </w:r>
+      <w:r>
+        <w:rPr>
+          <w:lang w:val="fr-FR"/>
+        </w:rPr>
+        <w:t>.</w:t>
       </w:r>
     </w:p>
     <w:p>
       <w:pPr>
-        <w:spacing w:after="200" w:line="276" w:lineRule="auto"/>
-        <w:ind w:firstLine="0"/>
-        <w:jc w:val="left"/>
-        <w:rPr>
-          <w:lang w:val="en-US"/>
-        </w:rPr>
-      </w:pPr>
-      <w:r>
-        <w:rPr>
-          <w:lang w:val="en-US"/>
-        </w:rPr>
-        <w:t xml:space="preserve">In education there is a trend of moving from teacher-centered learning </w:t>
-      </w:r>
-      <w:proofErr w:type="gramStart"/>
-      <w:r>
-        <w:rPr>
-          <w:lang w:val="en-US"/>
-        </w:rPr>
-        <w:t>to</w:t>
-      </w:r>
-      <w:proofErr w:type="gramEnd"/>
-      <w:r>
-        <w:rPr>
-          <w:lang w:val="en-US"/>
-        </w:rPr>
-        <w:t xml:space="preserve"> student-centered, where student plays an important role. Systems like LMS or LMS-based directly or indirectly support student-centered learning that’s why it is interesting to investigate </w:t>
-      </w:r>
-      <w:r>
-        <w:rPr>
-          <w:lang w:val="en-US"/>
-        </w:rPr>
-        <w:br w:type="page"/>
+        <w:pStyle w:val="ac"/>
+        <w:rPr>
+          <w:lang w:val="fr-FR"/>
+        </w:rPr>
+      </w:pPr>
+      <w:r>
+        <w:rPr>
+          <w:lang w:val="fr-FR"/>
+        </w:rPr>
+        <w:t>Buabeng-Andoh, C. (2012). Factors influencing teachers' adoption and integration of information and communication technology into teaching: A review of the literature. International Journal of Education and Development using Information and Communication Technology, 8(1), 136.</w:t>
+      </w:r>
+      <w:r>
+        <w:rPr>
+          <w:lang w:val="fr-FR"/>
+        </w:rPr>
+        <w:t xml:space="preserve"> </w:t>
       </w:r>
     </w:p>
     <w:p>
       <w:pPr>
-        <w:rPr>
-          <w:lang w:val="en-US"/>
-        </w:rPr>
-      </w:pPr>
+        <w:pStyle w:val="ac"/>
+        <w:rPr>
+          <w:lang w:val="fr-FR"/>
+        </w:rPr>
+      </w:pPr>
+      <w:r>
+        <w:rPr>
+          <w:lang w:val="fr-FR"/>
+        </w:rPr>
+        <w:t>Collis, B., &amp; Moonen, J. (2001). Flexible learning in a digital world: Experi</w:t>
+      </w:r>
+      <w:r>
+        <w:rPr>
+          <w:lang w:val="fr-FR"/>
+        </w:rPr>
+        <w:t xml:space="preserve">ences and expectations. London: </w:t>
+      </w:r>
+      <w:r>
+        <w:rPr>
+          <w:lang w:val="fr-FR"/>
+        </w:rPr>
+        <w:t>Routledge/Farmer.</w:t>
+      </w:r>
     </w:p>
     <w:p>
       <w:pPr>
-        <w:rPr>
-          <w:lang w:val="en-US"/>
-        </w:rPr>
-      </w:pPr>
-      <w:r>
-        <w:rPr>
-          <w:lang w:val="en-US"/>
-        </w:rPr>
-        <w:t>References:</w:t>
+        <w:pStyle w:val="ac"/>
+        <w:rPr>
+          <w:lang w:val="fr-FR"/>
+        </w:rPr>
+      </w:pPr>
+      <w:r>
+        <w:rPr>
+          <w:lang w:val="fr-FR"/>
+        </w:rPr>
+        <w:t>Earle, R.S. (2002). The integration of instructional technology into public education: Promises and challenges. ET Magazine, vol. 42, no. 1, pp. 5-13.</w:t>
       </w:r>
     </w:p>
     <w:p>
       <w:pPr>
-        <w:rPr>
-          <w:lang w:val="en-US"/>
-        </w:rPr>
-      </w:pPr>
+        <w:pStyle w:val="ac"/>
+        <w:rPr>
+          <w:lang w:val="fr-FR"/>
+        </w:rPr>
+      </w:pPr>
+      <w:r>
+        <w:rPr>
+          <w:lang w:val="fr-FR"/>
+        </w:rPr>
+        <w:t>Kennewell, S., Parkinson, J., &amp; Tanner, H. (2000). Developing the ICT capable school. London: RouteledgeFalmer.</w:t>
+      </w:r>
     </w:p>
     <w:p>
       <w:pPr>
@@ -5051,19 +5440,7 @@
         <w:rPr>
           <w:lang w:val="fr-FR"/>
         </w:rPr>
-        <w:t>Balanskat, A., Blamire, R., &amp; Kafal, S. (2007). A review of studies of ICT impact on schoo</w:t>
-      </w:r>
-      <w:r>
-        <w:rPr>
-          <w:lang w:val="fr-FR"/>
-        </w:rPr>
-        <w:t>ls in Europe European Schoolnet</w:t>
-      </w:r>
-      <w:r>
-        <w:rPr>
-          <w:lang w:val="fr-FR"/>
-        </w:rPr>
-        <w:t>.</w:t>
+        <w:t>Kozma, R. B. (2008). Comparative analysis of policies for ICT in education. In International handbook of information technology in primary and secondary education (pp. 1083-1096). Springer US.</w:t>
       </w:r>
     </w:p>
     <w:p>
@@ -5077,81 +5454,34 @@
         <w:rPr>
           <w:lang w:val="fr-FR"/>
         </w:rPr>
-        <w:t>Buabeng-Andoh, C. (2012). Factors influencing teachers' adoption and integration of information and communication technology into teaching: A review of the literature. International Journal of Education and Development using Information and Communication Technology, 8(1), 136.</w:t>
-      </w:r>
+        <w:t xml:space="preserve">Lang, M. </w:t>
+      </w:r>
+      <w:proofErr w:type="spellStart"/>
       <w:r>
         <w:rPr>
           <w:lang w:val="fr-FR"/>
         </w:rPr>
-        <w:t xml:space="preserve"> </w:t>
-      </w:r>
-    </w:p>
-    <w:p>
-      <w:pPr>
-        <w:pStyle w:val="ac"/>
+        <w:t>Lounaskorpi</w:t>
+      </w:r>
+      <w:proofErr w:type="spellEnd"/>
+      <w:r>
         <w:rPr>
           <w:lang w:val="fr-FR"/>
         </w:rPr>
-      </w:pPr>
-      <w:r>
-        <w:rPr>
+        <w:t>, P. Pardo, A. (2012) State of the art in Personal Learning Environments (</w:t>
+      </w:r>
+      <w:r>
+        <w:rPr>
+          <w:color w:val="FF0000"/>
           <w:lang w:val="fr-FR"/>
         </w:rPr>
-        <w:t>Collis, B., &amp; Moonen, J. (2001). Flexible learning in a digital world: Experi</w:t>
+        <w:t>incomplete</w:t>
       </w:r>
       <w:r>
         <w:rPr>
           <w:lang w:val="fr-FR"/>
         </w:rPr>
-        <w:t xml:space="preserve">ences and expectations. London: </w:t>
-      </w:r>
-      <w:r>
-        <w:rPr>
-          <w:lang w:val="fr-FR"/>
-        </w:rPr>
-        <w:t>Routledge/Farmer.</w:t>
-      </w:r>
-    </w:p>
-    <w:p>
-      <w:pPr>
-        <w:pStyle w:val="ac"/>
-        <w:rPr>
-          <w:lang w:val="fr-FR"/>
-        </w:rPr>
-      </w:pPr>
-      <w:r>
-        <w:rPr>
-          <w:lang w:val="fr-FR"/>
-        </w:rPr>
-        <w:t>Earle, R.S. (2002). The integration of instructional technology into public education: Promises and challenges. ET Magazine, vol. 42, no. 1, pp. 5-13.</w:t>
-      </w:r>
-    </w:p>
-    <w:p>
-      <w:pPr>
-        <w:pStyle w:val="ac"/>
-        <w:rPr>
-          <w:lang w:val="fr-FR"/>
-        </w:rPr>
-      </w:pPr>
-      <w:r>
-        <w:rPr>
-          <w:lang w:val="fr-FR"/>
-        </w:rPr>
-        <w:t>Kennewell, S., Parkinson, J., &amp; Tanner, H. (2000). Developing the ICT capable school. London: RouteledgeFalmer.</w:t>
-      </w:r>
-    </w:p>
-    <w:p>
-      <w:pPr>
-        <w:pStyle w:val="ac"/>
-        <w:rPr>
-          <w:lang w:val="fr-FR"/>
-        </w:rPr>
-      </w:pPr>
-      <w:r>
-        <w:rPr>
-          <w:lang w:val="fr-FR"/>
-        </w:rPr>
-        <w:t>Kozma, R. B. (2008). Comparative analysis of policies for ICT in education. In International handbook of information technology in primary and secondary education (pp. 1083-1096). Springer US.</w:t>
+        <w:t>)</w:t>
       </w:r>
     </w:p>
     <w:p>
@@ -5245,94 +5575,6 @@
           <w:lang w:val="en-US"/>
         </w:rPr>
       </w:pPr>
-      <w:r>
-        <w:rPr>
-          <w:lang w:val="en-US"/>
-        </w:rPr>
-        <w:br w:type="page"/>
-      </w:r>
-    </w:p>
-    <w:p>
-      <w:pPr>
-        <w:rPr>
-          <w:color w:val="FF0000"/>
-          <w:lang w:val="en-US"/>
-        </w:rPr>
-      </w:pPr>
-      <w:r>
-        <w:rPr>
-          <w:color w:val="FF0000"/>
-          <w:lang w:val="en-US"/>
-        </w:rPr>
-        <w:lastRenderedPageBreak/>
-        <w:t>Primary and secondary? To narrow down to just primary or just secondary.</w:t>
-      </w:r>
-    </w:p>
-    <w:p>
-      <w:pPr>
-        <w:rPr>
-          <w:lang w:val="en-US"/>
-        </w:rPr>
-      </w:pPr>
-      <w:r>
-        <w:rPr>
-          <w:lang w:val="en-US"/>
-        </w:rPr>
-        <w:t>Effect of Finnish primary schools’ local polices on adoption and integration of ICT (focus on LMS) in classroom.</w:t>
-      </w:r>
-    </w:p>
-    <w:p>
-      <w:pPr>
-        <w:rPr>
-          <w:lang w:val="en-US"/>
-        </w:rPr>
-      </w:pPr>
-      <w:r>
-        <w:rPr>
-          <w:lang w:val="en-US"/>
-        </w:rPr>
-        <w:t>Is LMS defined as a ‘core’ or ‘supplementary’ technology</w:t>
-      </w:r>
-    </w:p>
-    <w:p>
-      <w:pPr>
-        <w:rPr>
-          <w:lang w:val="en-US"/>
-        </w:rPr>
-      </w:pPr>
-      <w:r>
-        <w:rPr>
-          <w:lang w:val="en-US"/>
-        </w:rPr>
-        <w:t>Along the way I will try to find out what systems are currently in use and how the decision about adoption of that particular ICT tool has been made. Was it bottom up initiative or top to bottom?</w:t>
-      </w:r>
-    </w:p>
-    <w:p>
-      <w:pPr>
-        <w:rPr>
-          <w:lang w:val="en-US"/>
-        </w:rPr>
-      </w:pPr>
-      <w:r>
-        <w:rPr>
-          <w:lang w:val="en-US"/>
-        </w:rPr>
-        <w:t>The level of LMS use in Finnish primary schools.</w:t>
-      </w:r>
-    </w:p>
-    <w:p>
-      <w:pPr>
-        <w:ind w:left="1302" w:firstLine="0"/>
-        <w:rPr>
-          <w:lang w:val="en-US"/>
-        </w:rPr>
-      </w:pPr>
-      <w:r>
-        <w:rPr>
-          <w:lang w:val="en-US"/>
-        </w:rPr>
-        <w:t>The main purpose of these systems? (file sharing, submitting of the assignments …)</w:t>
-      </w:r>
     </w:p>
     <w:sectPr>
       <w:headerReference w:type="first" r:id="rId8"/>
@@ -5823,7 +6065,7 @@
         <w:rFonts w:ascii="Symbol" w:hAnsi="Symbol" w:hint="default"/>
       </w:rPr>
     </w:lvl>
-    <w:lvl w:ilvl="1" w:tplc="04190003" w:tentative="1">
+    <w:lvl w:ilvl="1" w:tplc="04190003">
       <w:start w:val="1"/>
       <w:numFmt w:val="bullet"/>
       <w:lvlText w:val="o"/>
@@ -7903,7 +8145,7 @@
 </file>
 
 <file path=customXml/itemProps1.xml><?xml version="1.0" encoding="utf-8"?>
-<ds:datastoreItem xmlns:ds="http://schemas.openxmlformats.org/officeDocument/2006/customXml" ds:itemID="{24EED9CC-DC09-4D5D-ADAD-AF1D60C36963}">
+<ds:datastoreItem xmlns:ds="http://schemas.openxmlformats.org/officeDocument/2006/customXml" ds:itemID="{ACD3125C-C542-4C5A-82DD-DE1CA552544F}">
   <ds:schemaRefs>
     <ds:schemaRef ds:uri="http://schemas.openxmlformats.org/officeDocument/2006/bibliography"/>
   </ds:schemaRefs>

</xml_diff>

<commit_message>
change the structure of section with TAM and UTAUT models, added all necessary references
</commit_message>
<xml_diff>
--- a/Master theses/Literature review.docx
+++ b/Master theses/Literature review.docx
@@ -2009,7 +2009,19 @@
         <w:rPr>
           <w:lang w:val="en-US"/>
         </w:rPr>
-        <w:t xml:space="preserve">from table 1 and table 2, there are various of factors positively or negatively affecting on adoption and integration of ICT into teaching. Table 2 can be considered to be as a derivative from the table 1 as the table 1 consists of general factors which actually could have both positive or negative effect on ICT integration into teaching depending from which perspective to look at them. </w:t>
+        <w:t>from table 1 and table 2, there are various of factors positively or negatively affecting on adoption and integration of ICT into teaching.</w:t>
+      </w:r>
+      <w:r>
+        <w:rPr>
+          <w:lang w:val="en-US"/>
+        </w:rPr>
+        <w:t xml:space="preserve"> Table 2 can be considered</w:t>
+      </w:r>
+      <w:r>
+        <w:rPr>
+          <w:lang w:val="en-US"/>
+        </w:rPr>
+        <w:t xml:space="preserve"> as a derivative from the table 1 as the table 1 consists of general factors which actually could have both positive or negative effect on ICT integration into teaching depending from which perspective to look at them. </w:t>
       </w:r>
       <w:proofErr w:type="spellStart"/>
       <w:r>
@@ -2285,125 +2297,397 @@
         <w:rPr>
           <w:lang w:val="en-US"/>
         </w:rPr>
-        <w:t>. Moreover, several educators have proposed different models and theories for that. Among the core ones are the following:</w:t>
+        <w:t xml:space="preserve">. Moreover, several educators have proposed different models and theories for that. Among the core ones </w:t>
+      </w:r>
+      <w:r>
+        <w:rPr>
+          <w:lang w:val="en-US"/>
+        </w:rPr>
+        <w:t>i</w:t>
+      </w:r>
+      <w:r>
+        <w:rPr>
+          <w:lang w:val="en-US"/>
+        </w:rPr>
+        <w:t xml:space="preserve">t </w:t>
+      </w:r>
+      <w:r>
+        <w:rPr>
+          <w:lang w:val="en-US"/>
+        </w:rPr>
+        <w:t xml:space="preserve">is worth noticing technology acceptance model (TAM) developed in the work of Davis (1989) and which is according to </w:t>
+      </w:r>
+      <w:r>
+        <w:rPr>
+          <w:rFonts w:ascii="BookAntiqua" w:hAnsi="BookAntiqua" w:cs="BookAntiqua"/>
+          <w:szCs w:val="24"/>
+          <w:lang w:val="en-US"/>
+        </w:rPr>
+        <w:t xml:space="preserve">Lee, </w:t>
+      </w:r>
+      <w:proofErr w:type="spellStart"/>
+      <w:r>
+        <w:rPr>
+          <w:rFonts w:ascii="BookAntiqua" w:hAnsi="BookAntiqua" w:cs="BookAntiqua"/>
+          <w:szCs w:val="24"/>
+          <w:lang w:val="en-US"/>
+        </w:rPr>
+        <w:t>Kozar</w:t>
+      </w:r>
+      <w:proofErr w:type="spellEnd"/>
+      <w:r>
+        <w:rPr>
+          <w:rFonts w:ascii="BookAntiqua" w:hAnsi="BookAntiqua" w:cs="BookAntiqua"/>
+          <w:szCs w:val="24"/>
+          <w:lang w:val="en-US"/>
+        </w:rPr>
+        <w:t>, &amp; Larsen</w:t>
+      </w:r>
+      <w:r>
+        <w:rPr>
+          <w:rFonts w:ascii="BookAntiqua" w:hAnsi="BookAntiqua" w:cs="BookAntiqua"/>
+          <w:szCs w:val="24"/>
+          <w:lang w:val="en-US"/>
+        </w:rPr>
+        <w:t xml:space="preserve"> </w:t>
+      </w:r>
+      <w:r>
+        <w:rPr>
+          <w:rFonts w:ascii="BookAntiqua" w:hAnsi="BookAntiqua" w:cs="BookAntiqua"/>
+          <w:szCs w:val="24"/>
+          <w:lang w:val="en-US"/>
+        </w:rPr>
+        <w:t>(</w:t>
+      </w:r>
+      <w:r>
+        <w:rPr>
+          <w:rFonts w:ascii="BookAntiqua" w:hAnsi="BookAntiqua" w:cs="BookAntiqua"/>
+          <w:szCs w:val="24"/>
+          <w:lang w:val="en-US"/>
+        </w:rPr>
+        <w:t>2003</w:t>
+      </w:r>
+      <w:r>
+        <w:rPr>
+          <w:rFonts w:ascii="BookAntiqua" w:hAnsi="BookAntiqua" w:cs="BookAntiqua"/>
+          <w:szCs w:val="24"/>
+          <w:lang w:val="en-US"/>
+        </w:rPr>
+        <w:t xml:space="preserve">) is the most widely used theoretical model when attempting to explain technology adoption, </w:t>
+      </w:r>
+      <w:r>
+        <w:rPr>
+          <w:lang w:val="en-US"/>
+        </w:rPr>
+        <w:t xml:space="preserve">and UTAUT which </w:t>
+      </w:r>
+      <w:r>
+        <w:rPr>
+          <w:lang w:val="en-US"/>
+        </w:rPr>
+        <w:t xml:space="preserve">appeared as an outcome of review of eight dominant theories used in explaining technology acceptance and innovation adoption, developed in the work of </w:t>
+      </w:r>
+      <w:proofErr w:type="spellStart"/>
+      <w:r>
+        <w:rPr>
+          <w:lang w:val="en-US"/>
+        </w:rPr>
+        <w:t>Venkatesh</w:t>
+      </w:r>
+      <w:proofErr w:type="spellEnd"/>
+      <w:r>
+        <w:rPr>
+          <w:lang w:val="en-US"/>
+        </w:rPr>
+        <w:t xml:space="preserve"> et al. (2003). </w:t>
+      </w:r>
+      <w:r>
+        <w:rPr>
+          <w:lang w:val="en-US"/>
+        </w:rPr>
+        <w:t xml:space="preserve">Undoubtedly, personal factors are crucial to understand because despite of the nature of the context, any adoption ends up in personal adoption of ICT tool by that person(s) who is supposed to use it. </w:t>
+      </w:r>
+      <w:r>
+        <w:rPr>
+          <w:lang w:val="en-US"/>
+        </w:rPr>
+        <w:t xml:space="preserve">But as </w:t>
+      </w:r>
+      <w:proofErr w:type="spellStart"/>
+      <w:r>
+        <w:rPr>
+          <w:lang w:val="en-US"/>
+        </w:rPr>
+        <w:t>Buabeng</w:t>
+      </w:r>
+      <w:proofErr w:type="spellEnd"/>
+      <w:r>
+        <w:rPr>
+          <w:lang w:val="en-US"/>
+        </w:rPr>
+        <w:t>-Ando (2012)</w:t>
+      </w:r>
+      <w:r>
+        <w:rPr>
+          <w:lang w:val="en-US"/>
+        </w:rPr>
+        <w:t xml:space="preserve"> through performed literature review</w:t>
+      </w:r>
+      <w:r>
+        <w:rPr>
+          <w:lang w:val="en-US"/>
+        </w:rPr>
+        <w:t xml:space="preserve"> pointed out</w:t>
+      </w:r>
+      <w:r>
+        <w:rPr>
+          <w:lang w:val="en-US"/>
+        </w:rPr>
+        <w:t xml:space="preserve">, </w:t>
+      </w:r>
+      <w:r>
+        <w:rPr>
+          <w:lang w:val="en-US"/>
+        </w:rPr>
+        <w:t xml:space="preserve">particularly </w:t>
+      </w:r>
+      <w:r>
+        <w:rPr>
+          <w:lang w:val="en-US"/>
+        </w:rPr>
+        <w:t>in education there are other factors as well</w:t>
+      </w:r>
+      <w:r>
+        <w:rPr>
+          <w:lang w:val="en-US"/>
+        </w:rPr>
+        <w:t xml:space="preserve"> influencing ICT adoption and integration</w:t>
+      </w:r>
+      <w:r>
+        <w:rPr>
+          <w:lang w:val="en-US"/>
+        </w:rPr>
+        <w:t xml:space="preserve"> like school-level and system-level</w:t>
+      </w:r>
+      <w:r>
+        <w:rPr>
+          <w:lang w:val="en-US"/>
+        </w:rPr>
+        <w:t xml:space="preserve"> </w:t>
+      </w:r>
+      <w:r>
+        <w:rPr>
+          <w:lang w:val="en-US"/>
+        </w:rPr>
+        <w:t>factors</w:t>
+      </w:r>
+      <w:r>
+        <w:rPr>
+          <w:lang w:val="en-US"/>
+        </w:rPr>
+        <w:t xml:space="preserve"> which have been studies significantly less.</w:t>
+      </w:r>
+      <w:r>
+        <w:rPr>
+          <w:lang w:val="en-US"/>
+        </w:rPr>
+        <w:t xml:space="preserve"> Th</w:t>
+      </w:r>
+      <w:r>
+        <w:rPr>
+          <w:lang w:val="en-US"/>
+        </w:rPr>
+        <w:t>is study focuses</w:t>
+      </w:r>
+      <w:r>
+        <w:rPr>
+          <w:lang w:val="en-US"/>
+        </w:rPr>
+        <w:t xml:space="preserve"> on school level factors in ord</w:t>
+      </w:r>
+      <w:r>
+        <w:rPr>
+          <w:lang w:val="en-US"/>
+        </w:rPr>
+        <w:t>er to fill out this gap to</w:t>
+      </w:r>
+      <w:r>
+        <w:rPr>
+          <w:lang w:val="en-US"/>
+        </w:rPr>
+        <w:t xml:space="preserve"> some extent. </w:t>
       </w:r>
     </w:p>
     <w:p>
       <w:pPr>
-        <w:pStyle w:val="ab"/>
-        <w:numPr>
-          <w:ilvl w:val="0"/>
-          <w:numId w:val="13"/>
-        </w:numPr>
-        <w:spacing w:before="0" w:after="160" w:line="259" w:lineRule="auto"/>
-        <w:jc w:val="left"/>
-        <w:rPr>
-          <w:lang w:val="en-US"/>
-        </w:rPr>
-      </w:pPr>
-      <w:r>
-        <w:rPr>
-          <w:lang w:val="en-US"/>
-        </w:rPr>
-        <w:t>Diffusion of innovation</w:t>
-      </w:r>
-      <w:r>
-        <w:rPr>
-          <w:lang w:val="en-US"/>
-        </w:rPr>
-        <w:t xml:space="preserve"> (</w:t>
-      </w:r>
-      <w:r>
-        <w:rPr>
-          <w:color w:val="FF0000"/>
-          <w:lang w:val="en-US"/>
-        </w:rPr>
-        <w:t>source</w:t>
-      </w:r>
-      <w:r>
-        <w:rPr>
-          <w:lang w:val="en-US"/>
-        </w:rPr>
-        <w:t>)</w:t>
-      </w:r>
+        <w:ind w:firstLine="0"/>
+        <w:rPr>
+          <w:lang w:val="en-US"/>
+        </w:rPr>
+      </w:pPr>
     </w:p>
     <w:p>
       <w:pPr>
-        <w:pStyle w:val="ab"/>
-        <w:numPr>
-          <w:ilvl w:val="0"/>
-          <w:numId w:val="13"/>
-        </w:numPr>
-        <w:spacing w:before="0" w:after="160" w:line="259" w:lineRule="auto"/>
-        <w:jc w:val="left"/>
-        <w:rPr>
-          <w:lang w:val="en-US"/>
-        </w:rPr>
-      </w:pPr>
-      <w:r>
-        <w:rPr>
-          <w:lang w:val="en-US"/>
-        </w:rPr>
-        <w:t>TAM</w:t>
-      </w:r>
-      <w:r>
-        <w:rPr>
-          <w:lang w:val="en-US"/>
-        </w:rPr>
-        <w:t xml:space="preserve"> (</w:t>
-      </w:r>
-      <w:r>
-        <w:rPr>
-          <w:color w:val="FF0000"/>
-          <w:lang w:val="en-US"/>
-        </w:rPr>
-        <w:t>source</w:t>
-      </w:r>
-      <w:r>
-        <w:rPr>
-          <w:lang w:val="en-US"/>
-        </w:rPr>
-        <w:t>)</w:t>
+        <w:ind w:firstLine="0"/>
+        <w:rPr>
+          <w:lang w:val="en-US"/>
+        </w:rPr>
+      </w:pPr>
+      <w:r>
+        <w:rPr>
+          <w:lang w:val="en-US"/>
+        </w:rPr>
+        <w:t xml:space="preserve">If to consider school level factors influencing on ICT adoption and integration into classroom, it is possible to notice that these factors in their turn have own factors positively or negatively affecting on them. In this study it is claimed that these factors are influenced by different levels of </w:t>
+      </w:r>
+      <w:r>
+        <w:rPr>
+          <w:lang w:val="en-US"/>
+        </w:rPr>
+        <w:t xml:space="preserve">educational </w:t>
+      </w:r>
+      <w:r>
+        <w:rPr>
+          <w:lang w:val="en-US"/>
+        </w:rPr>
+        <w:t>polices. Before going into different leve</w:t>
+      </w:r>
+      <w:r>
+        <w:rPr>
+          <w:lang w:val="en-US"/>
+        </w:rPr>
+        <w:t>l</w:t>
+      </w:r>
+      <w:r>
+        <w:rPr>
+          <w:lang w:val="en-US"/>
+        </w:rPr>
+        <w:t xml:space="preserve">s of polices, it is important to give an overall definition of </w:t>
+      </w:r>
+      <w:r>
+        <w:rPr>
+          <w:lang w:val="en-US"/>
+        </w:rPr>
+        <w:t>what is meant under word ‘policy’</w:t>
+      </w:r>
+      <w:r>
+        <w:rPr>
+          <w:lang w:val="en-US"/>
+        </w:rPr>
+        <w:t xml:space="preserve"> in this study</w:t>
+      </w:r>
+      <w:r>
+        <w:rPr>
+          <w:lang w:val="en-US"/>
+        </w:rPr>
+        <w:t>.</w:t>
+      </w:r>
+      <w:r>
+        <w:rPr>
+          <w:lang w:val="en-US"/>
+        </w:rPr>
+        <w:t xml:space="preserve"> According to C</w:t>
+      </w:r>
+      <w:r>
+        <w:rPr>
+          <w:lang w:val="en-US"/>
+        </w:rPr>
+        <w:t>ambridge</w:t>
+      </w:r>
+      <w:r>
+        <w:rPr>
+          <w:lang w:val="en-US"/>
+        </w:rPr>
+        <w:t xml:space="preserve"> dictionary, the word ‘policy’ means “</w:t>
+      </w:r>
+      <w:r>
+        <w:rPr>
+          <w:lang w:val="en-US"/>
+        </w:rPr>
+        <w:t>a set of ideas or a plan of what to do in particular situations that has been agreed to officially by a group of people, a business organization, a government, or a political party</w:t>
+      </w:r>
+      <w:r>
+        <w:rPr>
+          <w:lang w:val="en-US"/>
+        </w:rPr>
+        <w:t>”. Another reputable O</w:t>
+      </w:r>
+      <w:r>
+        <w:rPr>
+          <w:lang w:val="en-US"/>
+        </w:rPr>
+        <w:t>xford</w:t>
+      </w:r>
+      <w:r>
+        <w:rPr>
+          <w:lang w:val="en-US"/>
+        </w:rPr>
+        <w:t xml:space="preserve"> dictionary gives a definition of the word ‘policy’ as “a</w:t>
+      </w:r>
+      <w:r>
+        <w:rPr>
+          <w:lang w:val="en-US"/>
+        </w:rPr>
+        <w:t xml:space="preserve"> course or principle of action adopted or proposed by an organization or individual</w:t>
+      </w:r>
+      <w:r>
+        <w:rPr>
+          <w:lang w:val="en-US"/>
+        </w:rPr>
+        <w:t>”</w:t>
+      </w:r>
+      <w:r>
+        <w:rPr>
+          <w:lang w:val="en-US"/>
+        </w:rPr>
+        <w:t>. In this study, considering an educational context, the word ‘policy’ mean</w:t>
+      </w:r>
+      <w:r>
+        <w:rPr>
+          <w:lang w:val="en-US"/>
+        </w:rPr>
+        <w:t>s</w:t>
+      </w:r>
+      <w:r>
+        <w:rPr>
+          <w:lang w:val="en-US"/>
+        </w:rPr>
+        <w:t xml:space="preserve"> </w:t>
+      </w:r>
+      <w:r>
+        <w:rPr>
+          <w:highlight w:val="lightGray"/>
+          <w:lang w:val="en-US"/>
+        </w:rPr>
+        <w:t>“a</w:t>
+      </w:r>
+      <w:r>
+        <w:rPr>
+          <w:highlight w:val="lightGray"/>
+          <w:lang w:val="en-US"/>
+        </w:rPr>
+        <w:t xml:space="preserve"> plan or a</w:t>
+      </w:r>
+      <w:r>
+        <w:rPr>
+          <w:highlight w:val="lightGray"/>
+          <w:lang w:val="en-US"/>
+        </w:rPr>
+        <w:t xml:space="preserve"> set of rules, norms and recommendations that has been agreed to officially by a competent educational authority and which aim to give official regulations, guidance or recommendations just as for all educational institutions of certain region so for all members within particular educational unit”.</w:t>
+      </w:r>
+      <w:r>
+        <w:rPr>
+          <w:lang w:val="en-US"/>
+        </w:rPr>
+        <w:t xml:space="preserve"> </w:t>
       </w:r>
     </w:p>
     <w:p>
       <w:pPr>
-        <w:pStyle w:val="ab"/>
-        <w:numPr>
-          <w:ilvl w:val="0"/>
-          <w:numId w:val="13"/>
-        </w:numPr>
-        <w:spacing w:before="0" w:after="160" w:line="259" w:lineRule="auto"/>
-        <w:jc w:val="left"/>
-        <w:rPr>
-          <w:lang w:val="en-US"/>
-        </w:rPr>
-      </w:pPr>
-      <w:r>
-        <w:rPr>
-          <w:lang w:val="en-US"/>
-        </w:rPr>
-        <w:t>UTAUT, UTAUT2</w:t>
-      </w:r>
-      <w:r>
-        <w:rPr>
-          <w:lang w:val="en-US"/>
-        </w:rPr>
-        <w:t xml:space="preserve"> (</w:t>
-      </w:r>
-      <w:r>
-        <w:rPr>
-          <w:color w:val="FF0000"/>
-          <w:lang w:val="en-US"/>
-        </w:rPr>
-        <w:t>source</w:t>
-      </w:r>
-      <w:r>
-        <w:rPr>
-          <w:lang w:val="en-US"/>
-        </w:rPr>
-        <w:t>)</w:t>
-      </w:r>
+        <w:ind w:firstLine="0"/>
+        <w:rPr>
+          <w:lang w:val="en-US"/>
+        </w:rPr>
+      </w:pPr>
     </w:p>
     <w:p>
       <w:pPr>
@@ -2416,99 +2700,247 @@
         <w:rPr>
           <w:lang w:val="en-US"/>
         </w:rPr>
-        <w:t xml:space="preserve">Undoubtedly, personal factors are crucial to understand because despite of the nature of the context, any adoption ends up in personal adoption of ICT tool by that person(s) who is supposed to use it. </w:t>
-      </w:r>
-      <w:r>
-        <w:rPr>
-          <w:lang w:val="en-US"/>
-        </w:rPr>
-        <w:t xml:space="preserve">But as </w:t>
+        <w:t>Every school apart of school level polices i</w:t>
+      </w:r>
+      <w:r>
+        <w:rPr>
+          <w:lang w:val="en-US"/>
+        </w:rPr>
+        <w:t xml:space="preserve">s also influenced at least by national-level polices of that country where a school resides. In some cases, if a country is a member of some bigger </w:t>
+      </w:r>
+      <w:r>
+        <w:rPr>
+          <w:lang w:val="en-US"/>
+        </w:rPr>
+        <w:t>organization</w:t>
+      </w:r>
+      <w:r>
+        <w:rPr>
+          <w:lang w:val="en-US"/>
+        </w:rPr>
+        <w:t xml:space="preserve"> or</w:t>
+      </w:r>
+      <w:r>
+        <w:rPr>
+          <w:lang w:val="en-US"/>
+        </w:rPr>
+        <w:t xml:space="preserve"> </w:t>
+      </w:r>
+      <w:r>
+        <w:rPr>
+          <w:lang w:val="en-US"/>
+        </w:rPr>
+        <w:t>a union, e.g. European Union</w:t>
+      </w:r>
+      <w:r>
+        <w:rPr>
+          <w:lang w:val="en-US"/>
+        </w:rPr>
+        <w:t xml:space="preserve"> (EU)</w:t>
+      </w:r>
+      <w:r>
+        <w:rPr>
+          <w:lang w:val="en-US"/>
+        </w:rPr>
+        <w:t>, then the whole country is also influenced by union-level educational policies.</w:t>
+      </w:r>
+      <w:r>
+        <w:rPr>
+          <w:lang w:val="en-US"/>
+        </w:rPr>
+        <w:t xml:space="preserve"> </w:t>
       </w:r>
       <w:proofErr w:type="spellStart"/>
       <w:r>
         <w:rPr>
           <w:lang w:val="en-US"/>
         </w:rPr>
-        <w:t>Buabeng</w:t>
+        <w:t>Kozma</w:t>
       </w:r>
       <w:proofErr w:type="spellEnd"/>
       <w:r>
         <w:rPr>
           <w:lang w:val="en-US"/>
         </w:rPr>
-        <w:t>-Ando (2012)</w:t>
-      </w:r>
-      <w:r>
-        <w:rPr>
-          <w:lang w:val="en-US"/>
-        </w:rPr>
-        <w:t xml:space="preserve"> through performed literature review</w:t>
-      </w:r>
-      <w:r>
-        <w:rPr>
-          <w:lang w:val="en-US"/>
-        </w:rPr>
-        <w:t xml:space="preserve"> pointed out</w:t>
-      </w:r>
-      <w:r>
-        <w:rPr>
-          <w:lang w:val="en-US"/>
-        </w:rPr>
-        <w:t xml:space="preserve">, </w:t>
-      </w:r>
-      <w:r>
-        <w:rPr>
-          <w:lang w:val="en-US"/>
-        </w:rPr>
-        <w:t xml:space="preserve">particularly </w:t>
-      </w:r>
-      <w:r>
-        <w:rPr>
-          <w:lang w:val="en-US"/>
-        </w:rPr>
-        <w:t>in education there are other factors as well</w:t>
-      </w:r>
-      <w:r>
-        <w:rPr>
-          <w:lang w:val="en-US"/>
-        </w:rPr>
-        <w:t xml:space="preserve"> influencing ICT adoption and integration</w:t>
-      </w:r>
-      <w:r>
-        <w:rPr>
-          <w:lang w:val="en-US"/>
-        </w:rPr>
-        <w:t xml:space="preserve"> like school-level </w:t>
-      </w:r>
-      <w:r>
-        <w:rPr>
-          <w:lang w:val="en-US"/>
-        </w:rPr>
-        <w:t xml:space="preserve">factors </w:t>
-      </w:r>
-      <w:r>
-        <w:rPr>
-          <w:lang w:val="en-US"/>
-        </w:rPr>
-        <w:t>and system-level which have been studies significantly less.</w:t>
-      </w:r>
-      <w:r>
-        <w:rPr>
-          <w:lang w:val="en-US"/>
-        </w:rPr>
-        <w:t xml:space="preserve"> Th</w:t>
-      </w:r>
-      <w:r>
-        <w:rPr>
-          <w:lang w:val="en-US"/>
-        </w:rPr>
-        <w:t>is study focuses</w:t>
-      </w:r>
-      <w:r>
-        <w:rPr>
-          <w:lang w:val="en-US"/>
-        </w:rPr>
-        <w:t xml:space="preserve"> on school level factors in order to fill out this gap in some extent. </w:t>
+        <w:t xml:space="preserve"> (2008) argues</w:t>
+      </w:r>
+      <w:r>
+        <w:rPr>
+          <w:lang w:val="en-US"/>
+        </w:rPr>
+        <w:t xml:space="preserve"> that</w:t>
+      </w:r>
+      <w:r>
+        <w:rPr>
+          <w:lang w:val="en-US"/>
+        </w:rPr>
+        <w:t xml:space="preserve"> </w:t>
+      </w:r>
+      <w:r>
+        <w:rPr>
+          <w:highlight w:val="lightGray"/>
+          <w:lang w:val="en-US"/>
+        </w:rPr>
+        <w:t>without the guidance of national policies and the resources of corollary programs, it is less likely that individual school and classroom innovations will be sustained</w:t>
+      </w:r>
+      <w:r>
+        <w:rPr>
+          <w:lang w:val="en-US"/>
+        </w:rPr>
+        <w:t>.</w:t>
+      </w:r>
+      <w:r>
+        <w:rPr>
+          <w:lang w:val="en-US"/>
+        </w:rPr>
+        <w:t xml:space="preserve"> From another hand, </w:t>
+      </w:r>
+      <w:proofErr w:type="spellStart"/>
+      <w:r>
+        <w:rPr>
+          <w:lang w:val="en-US"/>
+        </w:rPr>
+        <w:t>Tondeur</w:t>
+      </w:r>
+      <w:proofErr w:type="spellEnd"/>
+      <w:r>
+        <w:rPr>
+          <w:lang w:val="en-US"/>
+        </w:rPr>
+        <w:t xml:space="preserve"> et al (2008) claims that </w:t>
+      </w:r>
+      <w:r>
+        <w:rPr>
+          <w:highlight w:val="lightGray"/>
+          <w:lang w:val="en-US"/>
+        </w:rPr>
+        <w:t>it is local policies which do reflect to a larger extent what happens in the classroom</w:t>
+      </w:r>
+      <w:r>
+        <w:rPr>
+          <w:lang w:val="en-US"/>
+        </w:rPr>
+        <w:t xml:space="preserve"> because as according to </w:t>
+      </w:r>
+      <w:proofErr w:type="spellStart"/>
+      <w:r>
+        <w:rPr>
+          <w:lang w:val="en-US"/>
+        </w:rPr>
+        <w:t>Kennewell</w:t>
+      </w:r>
+      <w:proofErr w:type="spellEnd"/>
+      <w:r>
+        <w:rPr>
+          <w:lang w:val="en-US"/>
+        </w:rPr>
+        <w:t>, Parkinson, &amp; Tanner</w:t>
+      </w:r>
+      <w:r>
+        <w:rPr>
+          <w:lang w:val="en-US"/>
+        </w:rPr>
+        <w:t xml:space="preserve"> </w:t>
+      </w:r>
+      <w:r>
+        <w:rPr>
+          <w:lang w:val="en-US"/>
+        </w:rPr>
+        <w:t>(</w:t>
+      </w:r>
+      <w:r>
+        <w:rPr>
+          <w:lang w:val="en-US"/>
+        </w:rPr>
+        <w:t>2000</w:t>
+      </w:r>
+      <w:r>
+        <w:rPr>
+          <w:lang w:val="en-US"/>
+        </w:rPr>
+        <w:t xml:space="preserve">), </w:t>
+      </w:r>
+      <w:r>
+        <w:rPr>
+          <w:highlight w:val="lightGray"/>
+          <w:lang w:val="en-US"/>
+        </w:rPr>
+        <w:t>if</w:t>
+      </w:r>
+      <w:r>
+        <w:rPr>
+          <w:highlight w:val="lightGray"/>
+          <w:lang w:val="en-US"/>
+        </w:rPr>
+        <w:t xml:space="preserve"> </w:t>
+      </w:r>
+      <w:r>
+        <w:rPr>
+          <w:highlight w:val="lightGray"/>
+          <w:lang w:val="en-US"/>
+        </w:rPr>
+        <w:t>teachers share the values expressed within a school-related policy and understand the implications, this policy is able to influence practice.</w:t>
+      </w:r>
+      <w:r>
+        <w:rPr>
+          <w:lang w:val="en-US"/>
+        </w:rPr>
+        <w:t xml:space="preserve"> This study is not </w:t>
+      </w:r>
+      <w:r>
+        <w:rPr>
+          <w:lang w:val="en-US"/>
+        </w:rPr>
+        <w:lastRenderedPageBreak/>
+        <w:t xml:space="preserve">arguing with the first claim, but rather </w:t>
+      </w:r>
+      <w:r>
+        <w:rPr>
+          <w:lang w:val="en-US"/>
+        </w:rPr>
+        <w:t xml:space="preserve">will exclude </w:t>
+      </w:r>
+      <w:r>
+        <w:rPr>
+          <w:lang w:val="en-US"/>
+        </w:rPr>
+        <w:t>the factor of n</w:t>
+      </w:r>
+      <w:r>
+        <w:rPr>
+          <w:lang w:val="en-US"/>
+        </w:rPr>
+        <w:t>ational and possible union-level</w:t>
+      </w:r>
+      <w:r>
+        <w:rPr>
+          <w:lang w:val="en-US"/>
+        </w:rPr>
+        <w:t xml:space="preserve"> </w:t>
+      </w:r>
+      <w:r>
+        <w:rPr>
+          <w:lang w:val="en-US"/>
+        </w:rPr>
+        <w:t>polices</w:t>
+      </w:r>
+      <w:r>
+        <w:rPr>
+          <w:lang w:val="en-US"/>
+        </w:rPr>
+        <w:t xml:space="preserve"> completely in order to focus solely on school-level polices to subsequently </w:t>
+      </w:r>
+      <w:r>
+        <w:rPr>
+          <w:lang w:val="en-US"/>
+        </w:rPr>
+        <w:t>test</w:t>
+      </w:r>
+      <w:r>
+        <w:rPr>
+          <w:lang w:val="en-US"/>
+        </w:rPr>
+        <w:t xml:space="preserve"> the second claim.</w:t>
       </w:r>
     </w:p>
     <w:p>
@@ -2530,115 +2962,87 @@
         <w:rPr>
           <w:lang w:val="en-US"/>
         </w:rPr>
-        <w:t xml:space="preserve">If to consider school level factors influencing on ICT adoption and integration into classroom, it is possible to notice that these factors in their turn have own factors positively or negatively affecting on them. In this study it is claimed that these factors are influenced by different levels of </w:t>
-      </w:r>
-      <w:r>
-        <w:rPr>
-          <w:lang w:val="en-US"/>
-        </w:rPr>
-        <w:t xml:space="preserve">educational </w:t>
-      </w:r>
-      <w:r>
-        <w:rPr>
-          <w:lang w:val="en-US"/>
-        </w:rPr>
-        <w:t>polices. Before going into different leve</w:t>
-      </w:r>
-      <w:r>
-        <w:rPr>
-          <w:lang w:val="en-US"/>
-        </w:rPr>
-        <w:t>l</w:t>
-      </w:r>
-      <w:r>
-        <w:rPr>
-          <w:lang w:val="en-US"/>
-        </w:rPr>
-        <w:t xml:space="preserve">s of polices, it is important to give an overall definition of </w:t>
-      </w:r>
-      <w:r>
-        <w:rPr>
-          <w:lang w:val="en-US"/>
-        </w:rPr>
-        <w:t>what is meant under word ‘policy’</w:t>
-      </w:r>
-      <w:r>
-        <w:rPr>
-          <w:lang w:val="en-US"/>
-        </w:rPr>
-        <w:t xml:space="preserve"> in this study</w:t>
-      </w:r>
-      <w:r>
-        <w:rPr>
-          <w:lang w:val="en-US"/>
-        </w:rPr>
-        <w:t>.</w:t>
-      </w:r>
-      <w:r>
-        <w:rPr>
-          <w:lang w:val="en-US"/>
-        </w:rPr>
-        <w:t xml:space="preserve"> According to C</w:t>
-      </w:r>
-      <w:r>
-        <w:rPr>
-          <w:lang w:val="en-US"/>
-        </w:rPr>
-        <w:t>ambridge</w:t>
-      </w:r>
-      <w:r>
-        <w:rPr>
-          <w:lang w:val="en-US"/>
-        </w:rPr>
-        <w:t xml:space="preserve"> dictionary, the word ‘policy’ means “</w:t>
-      </w:r>
-      <w:r>
-        <w:rPr>
-          <w:lang w:val="en-US"/>
-        </w:rPr>
-        <w:t>a set of ideas or a plan of what to do in particular situations that has been agreed to officially by a group of people, a business organization, a government, or a political party</w:t>
-      </w:r>
-      <w:r>
-        <w:rPr>
-          <w:lang w:val="en-US"/>
-        </w:rPr>
-        <w:t>”. Another reputable O</w:t>
-      </w:r>
-      <w:r>
-        <w:rPr>
-          <w:lang w:val="en-US"/>
-        </w:rPr>
-        <w:t>xford</w:t>
-      </w:r>
-      <w:r>
-        <w:rPr>
-          <w:lang w:val="en-US"/>
-        </w:rPr>
-        <w:t xml:space="preserve"> dictionary gives a definition of the word ‘policy’ as “a</w:t>
-      </w:r>
-      <w:r>
-        <w:rPr>
-          <w:lang w:val="en-US"/>
-        </w:rPr>
-        <w:t xml:space="preserve"> course or principle of action adopted or proposed by an organization or individual</w:t>
-      </w:r>
-      <w:r>
-        <w:rPr>
-          <w:lang w:val="en-US"/>
-        </w:rPr>
-        <w:t>”</w:t>
-      </w:r>
-      <w:r>
-        <w:rPr>
-          <w:lang w:val="en-US"/>
-        </w:rPr>
-        <w:t>. In this study, considering an educational context, the word ‘policy’ mean</w:t>
-      </w:r>
-      <w:r>
-        <w:rPr>
-          <w:lang w:val="en-US"/>
-        </w:rPr>
-        <w:t>s</w:t>
+        <w:t xml:space="preserve">The research of </w:t>
+      </w:r>
+      <w:proofErr w:type="spellStart"/>
+      <w:r>
+        <w:rPr>
+          <w:lang w:val="en-US"/>
+        </w:rPr>
+        <w:t>Tondeur</w:t>
+      </w:r>
+      <w:proofErr w:type="spellEnd"/>
+      <w:r>
+        <w:rPr>
+          <w:lang w:val="en-US"/>
+        </w:rPr>
+        <w:t xml:space="preserve"> et al (2008) </w:t>
+      </w:r>
+      <w:r>
+        <w:rPr>
+          <w:lang w:val="en-US"/>
+        </w:rPr>
+        <w:t xml:space="preserve">verified the claim of local-polices reflecting to a larger extent what happens in the classroom in the context of </w:t>
+      </w:r>
+      <w:r>
+        <w:rPr>
+          <w:lang w:val="en-US"/>
+        </w:rPr>
+        <w:t xml:space="preserve">primary schools </w:t>
+      </w:r>
+      <w:r>
+        <w:rPr>
+          <w:lang w:val="en-US"/>
+        </w:rPr>
+        <w:t>of</w:t>
+      </w:r>
+      <w:r>
+        <w:rPr>
+          <w:lang w:val="en-US"/>
+        </w:rPr>
+        <w:t xml:space="preserve"> Flanders (the northern part of Belgium). </w:t>
+      </w:r>
+      <w:r>
+        <w:rPr>
+          <w:lang w:val="en-US"/>
+        </w:rPr>
+        <w:t xml:space="preserve">He concluded that </w:t>
+      </w:r>
+      <w:r>
+        <w:rPr>
+          <w:lang w:val="en-US"/>
+        </w:rPr>
+        <w:t xml:space="preserve">indeed the adoption and actual use of ICT in classroom </w:t>
+      </w:r>
+      <w:r>
+        <w:rPr>
+          <w:lang w:val="en-US"/>
+        </w:rPr>
+        <w:t xml:space="preserve">clearly related to actions taken at the school level </w:t>
+      </w:r>
+      <w:r>
+        <w:rPr>
+          <w:lang w:val="en-US"/>
+        </w:rPr>
+        <w:t>which are in their turn defined in the local polices. But t</w:t>
+      </w:r>
+      <w:r>
+        <w:rPr>
+          <w:lang w:val="en-US"/>
+        </w:rPr>
+        <w:t xml:space="preserve">he proof of the claim </w:t>
+      </w:r>
+      <w:r>
+        <w:rPr>
+          <w:lang w:val="en-US"/>
+        </w:rPr>
+        <w:t xml:space="preserve">got from the research of primary schools of </w:t>
+      </w:r>
+      <w:r>
+        <w:rPr>
+          <w:lang w:val="en-US"/>
+        </w:rPr>
+        <w:t>the</w:t>
       </w:r>
       <w:r>
         <w:rPr>
@@ -2648,30 +3052,135 @@
       </w:r>
       <w:r>
         <w:rPr>
-          <w:highlight w:val="lightGray"/>
-          <w:lang w:val="en-US"/>
-        </w:rPr>
-        <w:t>“a</w:t>
-      </w:r>
-      <w:r>
-        <w:rPr>
-          <w:highlight w:val="lightGray"/>
-          <w:lang w:val="en-US"/>
-        </w:rPr>
-        <w:t xml:space="preserve"> plan or a</w:t>
-      </w:r>
-      <w:r>
-        <w:rPr>
-          <w:highlight w:val="lightGray"/>
-          <w:lang w:val="en-US"/>
-        </w:rPr>
-        <w:t xml:space="preserve"> set of rules, norms and recommendations that has been agreed to officially by a competent educational authority and which aim to give official regulations, guidance or recommendations just as for all educational institutions of certain region so for all members within particular educational unit”.</w:t>
+          <w:lang w:val="en-US"/>
+        </w:rPr>
+        <w:t>part of Belgium</w:t>
+      </w:r>
+      <w:r>
+        <w:rPr>
+          <w:lang w:val="en-US"/>
+        </w:rPr>
+        <w:t xml:space="preserve"> does not give the opportunity to say </w:t>
+      </w:r>
+      <w:r>
+        <w:rPr>
+          <w:lang w:val="en-US"/>
+        </w:rPr>
+        <w:t xml:space="preserve">with a big assurance </w:t>
+      </w:r>
+      <w:r>
+        <w:rPr>
+          <w:lang w:val="en-US"/>
+        </w:rPr>
+        <w:t xml:space="preserve">that the same will be true in the context of primary </w:t>
+      </w:r>
+      <w:r>
+        <w:rPr>
+          <w:lang w:val="en-US"/>
+        </w:rPr>
+        <w:t xml:space="preserve">or even secondary </w:t>
+      </w:r>
+      <w:r>
+        <w:rPr>
+          <w:lang w:val="en-US"/>
+        </w:rPr>
+        <w:t xml:space="preserve">schools </w:t>
+      </w:r>
+      <w:r>
+        <w:rPr>
+          <w:lang w:val="en-US"/>
+        </w:rPr>
+        <w:t>of</w:t>
+      </w:r>
+      <w:r>
+        <w:rPr>
+          <w:lang w:val="en-US"/>
+        </w:rPr>
+        <w:t xml:space="preserve"> other countries. Thus</w:t>
+      </w:r>
+      <w:r>
+        <w:rPr>
+          <w:lang w:val="en-US"/>
+        </w:rPr>
+        <w:t>,</w:t>
+      </w:r>
+      <w:r>
+        <w:rPr>
+          <w:lang w:val="en-US"/>
+        </w:rPr>
+        <w:t xml:space="preserve"> to cover this gap to</w:t>
+      </w:r>
+      <w:r>
+        <w:rPr>
+          <w:lang w:val="en-US"/>
+        </w:rPr>
+        <w:t xml:space="preserve"> some extent, this study </w:t>
+      </w:r>
+      <w:r>
+        <w:rPr>
+          <w:lang w:val="en-US"/>
+        </w:rPr>
+        <w:t>will focus on</w:t>
       </w:r>
       <w:r>
         <w:rPr>
           <w:lang w:val="en-US"/>
         </w:rPr>
         <w:t xml:space="preserve"> </w:t>
+      </w:r>
+      <w:r>
+        <w:rPr>
+          <w:lang w:val="en-US"/>
+        </w:rPr>
+        <w:t>schools in Finland, particularly on Finnish</w:t>
+      </w:r>
+      <w:r>
+        <w:rPr>
+          <w:lang w:val="en-US"/>
+        </w:rPr>
+        <w:t xml:space="preserve"> </w:t>
+      </w:r>
+      <w:r>
+        <w:rPr>
+          <w:lang w:val="en-US"/>
+        </w:rPr>
+        <w:t>secondary</w:t>
+      </w:r>
+      <w:r>
+        <w:rPr>
+          <w:lang w:val="en-US"/>
+        </w:rPr>
+        <w:t xml:space="preserve"> schools</w:t>
+      </w:r>
+      <w:r>
+        <w:rPr>
+          <w:lang w:val="en-US"/>
+        </w:rPr>
+        <w:t>,</w:t>
+      </w:r>
+      <w:r>
+        <w:rPr>
+          <w:lang w:val="en-US"/>
+        </w:rPr>
+        <w:t xml:space="preserve"> in order</w:t>
+      </w:r>
+      <w:r>
+        <w:rPr>
+          <w:lang w:val="en-US"/>
+        </w:rPr>
+        <w:t xml:space="preserve"> to test the same claim. Finland is chosen to be the country of the research due to personal interest of the researcher and certain limitations of getting data from </w:t>
+      </w:r>
+      <w:r>
+        <w:rPr>
+          <w:lang w:val="en-US"/>
+        </w:rPr>
+        <w:t>secondary</w:t>
+      </w:r>
+      <w:r>
+        <w:rPr>
+          <w:lang w:val="en-US"/>
+        </w:rPr>
+        <w:t xml:space="preserve"> schools of any other country. </w:t>
       </w:r>
     </w:p>
     <w:p>
@@ -2686,32 +3195,27 @@
       <w:pPr>
         <w:ind w:firstLine="0"/>
         <w:rPr>
-          <w:lang w:val="en-US"/>
-        </w:rPr>
-      </w:pPr>
-      <w:r>
-        <w:rPr>
-          <w:lang w:val="en-US"/>
-        </w:rPr>
-        <w:t>Every school apart of school level polices i</w:t>
-      </w:r>
-      <w:r>
-        <w:rPr>
-          <w:lang w:val="en-US"/>
-        </w:rPr>
-        <w:t xml:space="preserve">s also influenced at least by national-level polices of that country where a school resides. In some cases, if a country is a member of some bigger </w:t>
-      </w:r>
-      <w:r>
-        <w:rPr>
-          <w:lang w:val="en-US"/>
-        </w:rPr>
-        <w:t>organization</w:t>
-      </w:r>
-      <w:r>
-        <w:rPr>
-          <w:lang w:val="en-US"/>
-        </w:rPr>
-        <w:t xml:space="preserve"> or</w:t>
+          <w:color w:val="FF0000"/>
+          <w:lang w:val="en-US"/>
+        </w:rPr>
+      </w:pPr>
+      <w:r>
+        <w:rPr>
+          <w:lang w:val="en-US"/>
+        </w:rPr>
+        <w:t xml:space="preserve">While considering Finnish schools, three level of polices can be identified which have direct or indirect effect on school level factors of ICT adoption and integration into teaching. Among those are EU-level educational polices since Finland is a member of this </w:t>
+      </w:r>
+      <w:r>
+        <w:rPr>
+          <w:lang w:val="en-US"/>
+        </w:rPr>
+        <w:t>union</w:t>
+      </w:r>
+      <w:r>
+        <w:rPr>
+          <w:lang w:val="en-US"/>
+        </w:rPr>
+        <w:t>, national-level polices and school-level polices.</w:t>
       </w:r>
       <w:r>
         <w:rPr>
@@ -2723,19 +3227,56 @@
         <w:rPr>
           <w:lang w:val="en-US"/>
         </w:rPr>
-        <w:t>a union, e.g. European Union</w:t>
-      </w:r>
-      <w:r>
-        <w:rPr>
-          <w:lang w:val="en-US"/>
-        </w:rPr>
-        <w:t xml:space="preserve"> (EU)</w:t>
-      </w:r>
-      <w:r>
-        <w:rPr>
-          <w:lang w:val="en-US"/>
-        </w:rPr>
-        <w:t>, then the whole country is also influenced by union-level educational policies.</w:t>
+        <w:t>For the purpose of this study it is enough to point out that EU – level and Finnish national level educational polices do support and do encourage ICT use in classrooms</w:t>
+      </w:r>
+      <w:r>
+        <w:rPr>
+          <w:lang w:val="en-US"/>
+        </w:rPr>
+        <w:t xml:space="preserve"> (</w:t>
+      </w:r>
+      <w:r>
+        <w:rPr>
+          <w:color w:val="FF0000"/>
+          <w:lang w:val="en-US"/>
+        </w:rPr>
+        <w:t>some sources</w:t>
+      </w:r>
+      <w:r>
+        <w:rPr>
+          <w:lang w:val="en-US"/>
+        </w:rPr>
+        <w:t>)</w:t>
+      </w:r>
+      <w:r>
+        <w:rPr>
+          <w:lang w:val="en-US"/>
+        </w:rPr>
+        <w:t>. But w</w:t>
+      </w:r>
+      <w:r>
+        <w:rPr>
+          <w:lang w:val="en-US"/>
+        </w:rPr>
+        <w:t>hile</w:t>
+      </w:r>
+      <w:r>
+        <w:rPr>
+          <w:lang w:val="en-US"/>
+        </w:rPr>
+        <w:t xml:space="preserve"> studying schools in the same</w:t>
+      </w:r>
+      <w:r>
+        <w:rPr>
+          <w:lang w:val="en-US"/>
+        </w:rPr>
+        <w:t xml:space="preserve"> EU</w:t>
+      </w:r>
+      <w:r>
+        <w:rPr>
+          <w:lang w:val="en-US"/>
+        </w:rPr>
+        <w:t xml:space="preserve"> country, particularly in Finland,</w:t>
       </w:r>
       <w:r>
         <w:rPr>
@@ -2743,25 +3284,133 @@
         </w:rPr>
         <w:t xml:space="preserve"> </w:t>
       </w:r>
+      <w:r>
+        <w:rPr>
+          <w:lang w:val="en-US"/>
+        </w:rPr>
+        <w:t xml:space="preserve">these </w:t>
+      </w:r>
+      <w:r>
+        <w:rPr>
+          <w:lang w:val="en-US"/>
+        </w:rPr>
+        <w:t xml:space="preserve">factors </w:t>
+      </w:r>
+      <w:r>
+        <w:rPr>
+          <w:lang w:val="en-US"/>
+        </w:rPr>
+        <w:t>become irrelevant because they</w:t>
+      </w:r>
+      <w:r>
+        <w:rPr>
+          <w:lang w:val="en-US"/>
+        </w:rPr>
+        <w:t xml:space="preserve"> stay the same for all F</w:t>
+      </w:r>
+      <w:r>
+        <w:rPr>
+          <w:lang w:val="en-US"/>
+        </w:rPr>
+        <w:t xml:space="preserve">innish </w:t>
+      </w:r>
+      <w:r>
+        <w:rPr>
+          <w:lang w:val="en-US"/>
+        </w:rPr>
+        <w:t xml:space="preserve">schools, </w:t>
+      </w:r>
+      <w:r>
+        <w:rPr>
+          <w:lang w:val="en-US"/>
+        </w:rPr>
+        <w:t>p</w:t>
+      </w:r>
+      <w:r>
+        <w:rPr>
+          <w:lang w:val="en-US"/>
+        </w:rPr>
+        <w:t>articularly</w:t>
+      </w:r>
+      <w:r>
+        <w:rPr>
+          <w:lang w:val="en-US"/>
+        </w:rPr>
+        <w:t xml:space="preserve"> secondary </w:t>
+      </w:r>
+      <w:r>
+        <w:rPr>
+          <w:lang w:val="en-US"/>
+        </w:rPr>
+        <w:t>ones</w:t>
+      </w:r>
+      <w:r>
+        <w:rPr>
+          <w:lang w:val="en-US"/>
+        </w:rPr>
+        <w:t>. If so,</w:t>
+      </w:r>
+      <w:r>
+        <w:rPr>
+          <w:lang w:val="en-US"/>
+        </w:rPr>
+        <w:t xml:space="preserve"> it is interesting to see </w:t>
+      </w:r>
+      <w:r>
+        <w:rPr>
+          <w:lang w:val="en-US"/>
+        </w:rPr>
+        <w:t>is there</w:t>
+      </w:r>
+      <w:r>
+        <w:rPr>
+          <w:lang w:val="en-US"/>
+        </w:rPr>
+        <w:t xml:space="preserve"> still</w:t>
+      </w:r>
+      <w:r>
+        <w:rPr>
+          <w:lang w:val="en-US"/>
+        </w:rPr>
+        <w:t xml:space="preserve"> a difference in ICT use in classrooms between these schools or not. And if yes, it has to be connected somehow to the local variables of each </w:t>
+      </w:r>
+      <w:r>
+        <w:rPr>
+          <w:lang w:val="en-US"/>
+        </w:rPr>
+        <w:t xml:space="preserve">particular </w:t>
+      </w:r>
+      <w:r>
+        <w:rPr>
+          <w:lang w:val="en-US"/>
+        </w:rPr>
+        <w:t>school</w:t>
+      </w:r>
+      <w:r>
+        <w:rPr>
+          <w:lang w:val="en-US"/>
+        </w:rPr>
+        <w:t xml:space="preserve"> because as according to </w:t>
+      </w:r>
       <w:proofErr w:type="spellStart"/>
       <w:r>
         <w:rPr>
           <w:lang w:val="en-US"/>
         </w:rPr>
-        <w:t>Kozma</w:t>
+        <w:t>Tondeur</w:t>
       </w:r>
       <w:proofErr w:type="spellEnd"/>
       <w:r>
         <w:rPr>
           <w:lang w:val="en-US"/>
         </w:rPr>
-        <w:t xml:space="preserve"> (2008) argues</w:t>
-      </w:r>
-      <w:r>
-        <w:rPr>
-          <w:lang w:val="en-US"/>
-        </w:rPr>
-        <w:t xml:space="preserve"> that</w:t>
+        <w:t xml:space="preserve"> et al (2008), “s</w:t>
+      </w:r>
+      <w:r>
+        <w:rPr>
+          <w:lang w:val="en-US"/>
+        </w:rPr>
+        <w:t>chools are considered to differ with respect to performance</w:t>
       </w:r>
       <w:r>
         <w:rPr>
@@ -2771,175 +3420,63 @@
       </w:r>
       <w:r>
         <w:rPr>
-          <w:highlight w:val="lightGray"/>
-          <w:lang w:val="en-US"/>
-        </w:rPr>
-        <w:t>without the guidance of national policies and the resources of corollary programs, it is less likely that individual school and classroom innovations will be sustained</w:t>
-      </w:r>
-      <w:r>
-        <w:rPr>
-          <w:lang w:val="en-US"/>
-        </w:rPr>
-        <w:t>.</w:t>
-      </w:r>
-      <w:r>
-        <w:rPr>
-          <w:lang w:val="en-US"/>
-        </w:rPr>
-        <w:t xml:space="preserve"> From another hand, </w:t>
-      </w:r>
-      <w:proofErr w:type="spellStart"/>
-      <w:r>
-        <w:rPr>
-          <w:lang w:val="en-US"/>
-        </w:rPr>
-        <w:t>Tondeur</w:t>
-      </w:r>
-      <w:proofErr w:type="spellEnd"/>
-      <w:r>
-        <w:rPr>
-          <w:lang w:val="en-US"/>
-        </w:rPr>
-        <w:t xml:space="preserve"> et al (2008) claims that </w:t>
-      </w:r>
-      <w:r>
-        <w:rPr>
-          <w:highlight w:val="lightGray"/>
-          <w:lang w:val="en-US"/>
-        </w:rPr>
-        <w:t>it is local policies which do reflect to a larger extent what happens in the classroom</w:t>
-      </w:r>
-      <w:r>
-        <w:rPr>
-          <w:lang w:val="en-US"/>
-        </w:rPr>
-        <w:t xml:space="preserve"> because as according to </w:t>
-      </w:r>
-      <w:proofErr w:type="spellStart"/>
-      <w:r>
-        <w:rPr>
-          <w:lang w:val="en-US"/>
-        </w:rPr>
-        <w:t>Kennewell</w:t>
-      </w:r>
-      <w:proofErr w:type="spellEnd"/>
-      <w:r>
-        <w:rPr>
-          <w:lang w:val="en-US"/>
-        </w:rPr>
-        <w:t>, Parkinson, &amp; Tanner</w:t>
-      </w:r>
-      <w:r>
-        <w:rPr>
-          <w:lang w:val="en-US"/>
-        </w:rPr>
-        <w:t xml:space="preserve"> </w:t>
-      </w:r>
-      <w:r>
-        <w:rPr>
-          <w:lang w:val="en-US"/>
-        </w:rPr>
-        <w:t>(</w:t>
-      </w:r>
-      <w:r>
-        <w:rPr>
-          <w:lang w:val="en-US"/>
-        </w:rPr>
-        <w:t>2000</w:t>
-      </w:r>
-      <w:r>
-        <w:rPr>
-          <w:lang w:val="en-US"/>
-        </w:rPr>
-        <w:t xml:space="preserve">), </w:t>
-      </w:r>
-      <w:r>
-        <w:rPr>
-          <w:highlight w:val="lightGray"/>
-          <w:lang w:val="en-US"/>
-        </w:rPr>
-        <w:t>if</w:t>
-      </w:r>
-      <w:r>
-        <w:rPr>
-          <w:highlight w:val="lightGray"/>
-          <w:lang w:val="en-US"/>
-        </w:rPr>
-        <w:t xml:space="preserve"> </w:t>
-      </w:r>
-      <w:r>
-        <w:rPr>
-          <w:highlight w:val="lightGray"/>
-          <w:lang w:val="en-US"/>
-        </w:rPr>
-        <w:t>teachers share the values expressed within a school-related policy and understand the implications, this policy is able to influence practice.</w:t>
-      </w:r>
-      <w:r>
-        <w:rPr>
-          <w:lang w:val="en-US"/>
-        </w:rPr>
-        <w:t xml:space="preserve"> This study is not arguing with the first claim, but rather </w:t>
-      </w:r>
-      <w:r>
-        <w:rPr>
-          <w:lang w:val="en-US"/>
-        </w:rPr>
-        <w:t xml:space="preserve">will exclude </w:t>
-      </w:r>
-      <w:r>
-        <w:rPr>
-          <w:lang w:val="en-US"/>
-        </w:rPr>
-        <w:t>the factor of n</w:t>
-      </w:r>
-      <w:r>
-        <w:rPr>
-          <w:lang w:val="en-US"/>
-        </w:rPr>
-        <w:t xml:space="preserve">ational and </w:t>
-      </w:r>
-      <w:r>
-        <w:rPr>
-          <w:lang w:val="en-US"/>
-        </w:rPr>
-        <w:lastRenderedPageBreak/>
-        <w:t>possible union-level</w:t>
-      </w:r>
-      <w:r>
-        <w:rPr>
-          <w:lang w:val="en-US"/>
-        </w:rPr>
-        <w:t xml:space="preserve"> </w:t>
-      </w:r>
-      <w:r>
-        <w:rPr>
-          <w:lang w:val="en-US"/>
-        </w:rPr>
-        <w:t>polices</w:t>
-      </w:r>
-      <w:r>
-        <w:rPr>
-          <w:lang w:val="en-US"/>
-        </w:rPr>
-        <w:t xml:space="preserve"> completely in order to focus solely on school-level polices to subsequently </w:t>
-      </w:r>
-      <w:r>
-        <w:rPr>
-          <w:lang w:val="en-US"/>
-        </w:rPr>
-        <w:t>test</w:t>
-      </w:r>
-      <w:r>
-        <w:rPr>
-          <w:lang w:val="en-US"/>
-        </w:rPr>
-        <w:t xml:space="preserve"> the second claim.</w:t>
-      </w:r>
-      <w:r>
-        <w:rPr>
-          <w:lang w:val="en-US"/>
-        </w:rPr>
-        <w:t xml:space="preserve"> </w:t>
+          <w:lang w:val="en-US"/>
+        </w:rPr>
+        <w:t>level, innovation capacity, and contextual characteristics</w:t>
+      </w:r>
+      <w:r>
+        <w:rPr>
+          <w:lang w:val="en-US"/>
+        </w:rPr>
+        <w:t>”</w:t>
+      </w:r>
+      <w:r>
+        <w:rPr>
+          <w:lang w:val="en-US"/>
+        </w:rPr>
+        <w:t xml:space="preserve">. </w:t>
+      </w:r>
+      <w:r>
+        <w:rPr>
+          <w:lang w:val="en-US"/>
+        </w:rPr>
+        <w:t xml:space="preserve">In order to increase possible influence of local factors, </w:t>
+      </w:r>
+      <w:r>
+        <w:rPr>
+          <w:lang w:val="en-US"/>
+        </w:rPr>
+        <w:t xml:space="preserve">this study </w:t>
+      </w:r>
+      <w:r>
+        <w:rPr>
+          <w:lang w:val="en-US"/>
+        </w:rPr>
+        <w:t>will check if there are differences in ICT use</w:t>
+      </w:r>
+      <w:r>
+        <w:rPr>
+          <w:lang w:val="en-US"/>
+        </w:rPr>
+        <w:t xml:space="preserve"> in classrooms</w:t>
+      </w:r>
+      <w:r>
+        <w:rPr>
+          <w:lang w:val="en-US"/>
+        </w:rPr>
+        <w:t xml:space="preserve"> between </w:t>
+      </w:r>
+      <w:r>
+        <w:rPr>
+          <w:lang w:val="en-US"/>
+        </w:rPr>
+        <w:t xml:space="preserve">secondary </w:t>
+      </w:r>
+      <w:r>
+        <w:rPr>
+          <w:lang w:val="en-US"/>
+        </w:rPr>
+        <w:t xml:space="preserve">schools located in big cities and in small towns of different parts of Finland. </w:t>
       </w:r>
     </w:p>
     <w:p>
@@ -2961,7 +3498,7 @@
         <w:rPr>
           <w:lang w:val="en-US"/>
         </w:rPr>
-        <w:t xml:space="preserve">The research of </w:t>
+        <w:t xml:space="preserve">Another gap what this study attempts to fill in is that </w:t>
       </w:r>
       <w:proofErr w:type="spellStart"/>
       <w:r>
@@ -2975,73 +3512,137 @@
         <w:rPr>
           <w:lang w:val="en-US"/>
         </w:rPr>
-        <w:t xml:space="preserve"> et al (2008) </w:t>
-      </w:r>
-      <w:r>
-        <w:rPr>
-          <w:lang w:val="en-US"/>
-        </w:rPr>
-        <w:t xml:space="preserve">verified the claim of local-polices reflecting to a larger extent what happens in the classroom in the context of </w:t>
-      </w:r>
-      <w:r>
-        <w:rPr>
-          <w:lang w:val="en-US"/>
-        </w:rPr>
-        <w:t xml:space="preserve">primary schools </w:t>
-      </w:r>
-      <w:r>
-        <w:rPr>
-          <w:lang w:val="en-US"/>
-        </w:rPr>
-        <w:t>of</w:t>
-      </w:r>
-      <w:r>
-        <w:rPr>
-          <w:lang w:val="en-US"/>
-        </w:rPr>
-        <w:t xml:space="preserve"> Flanders (the northern part of Belgium). </w:t>
-      </w:r>
-      <w:r>
-        <w:rPr>
-          <w:lang w:val="en-US"/>
-        </w:rPr>
-        <w:t xml:space="preserve">He concluded that </w:t>
-      </w:r>
-      <w:r>
-        <w:rPr>
-          <w:lang w:val="en-US"/>
-        </w:rPr>
-        <w:t xml:space="preserve">indeed the adoption and actual use of ICT in classroom </w:t>
-      </w:r>
-      <w:r>
-        <w:rPr>
-          <w:lang w:val="en-US"/>
-        </w:rPr>
-        <w:t xml:space="preserve">clearly related to actions taken at the school level </w:t>
-      </w:r>
-      <w:r>
-        <w:rPr>
-          <w:lang w:val="en-US"/>
-        </w:rPr>
-        <w:t>which are in their turn defined in the local polices. But t</w:t>
-      </w:r>
-      <w:r>
-        <w:rPr>
-          <w:lang w:val="en-US"/>
-        </w:rPr>
-        <w:t xml:space="preserve">he proof of the claim </w:t>
-      </w:r>
-      <w:r>
-        <w:rPr>
-          <w:lang w:val="en-US"/>
-        </w:rPr>
-        <w:t xml:space="preserve">got from the research of primary schools of </w:t>
-      </w:r>
-      <w:r>
-        <w:rPr>
-          <w:lang w:val="en-US"/>
-        </w:rPr>
-        <w:t>the</w:t>
+        <w:t xml:space="preserve"> et al (2008) studied the adaption</w:t>
+      </w:r>
+      <w:r>
+        <w:rPr>
+          <w:lang w:val="en-US"/>
+        </w:rPr>
+        <w:t xml:space="preserve"> and integration</w:t>
+      </w:r>
+      <w:r>
+        <w:rPr>
+          <w:lang w:val="en-US"/>
+        </w:rPr>
+        <w:t xml:space="preserve"> of ICT meaning</w:t>
+      </w:r>
+      <w:r>
+        <w:rPr>
+          <w:lang w:val="en-US"/>
+        </w:rPr>
+        <w:t xml:space="preserve"> general use of computers for different purposes but not any specific </w:t>
+      </w:r>
+      <w:r>
+        <w:rPr>
+          <w:color w:val="FF0000"/>
+          <w:lang w:val="en-US"/>
+        </w:rPr>
+        <w:t>computer-based</w:t>
+      </w:r>
+      <w:r>
+        <w:rPr>
+          <w:color w:val="FF0000"/>
+          <w:lang w:val="en-US"/>
+        </w:rPr>
+        <w:t xml:space="preserve"> or even web-based </w:t>
+      </w:r>
+      <w:r>
+        <w:rPr>
+          <w:lang w:val="en-US"/>
+        </w:rPr>
+        <w:t>technology.</w:t>
+      </w:r>
+      <w:r>
+        <w:rPr>
+          <w:lang w:val="en-US"/>
+        </w:rPr>
+        <w:t xml:space="preserve"> Since the year of 2008, the </w:t>
+      </w:r>
+      <w:r>
+        <w:rPr>
+          <w:lang w:val="en-US"/>
+        </w:rPr>
+        <w:t>general</w:t>
+      </w:r>
+      <w:r>
+        <w:rPr>
+          <w:lang w:val="en-US"/>
+        </w:rPr>
+        <w:t xml:space="preserve"> use of computers in education became very broad </w:t>
+      </w:r>
+      <w:r>
+        <w:rPr>
+          <w:lang w:val="en-US"/>
+        </w:rPr>
+        <w:t xml:space="preserve">and well-known </w:t>
+      </w:r>
+      <w:r>
+        <w:rPr>
+          <w:lang w:val="en-US"/>
+        </w:rPr>
+        <w:t xml:space="preserve">and presently there is no need to study that, it already became sort of a fact. Thus this study will concentrate </w:t>
+      </w:r>
+      <w:r>
+        <w:rPr>
+          <w:lang w:val="en-US"/>
+        </w:rPr>
+        <w:t xml:space="preserve">particularly </w:t>
+      </w:r>
+      <w:r>
+        <w:rPr>
+          <w:lang w:val="en-US"/>
+        </w:rPr>
+        <w:t>on learning management systems (LMS)</w:t>
+      </w:r>
+      <w:r>
+        <w:rPr>
+          <w:lang w:val="en-US"/>
+        </w:rPr>
+        <w:t xml:space="preserve"> as </w:t>
+      </w:r>
+      <w:r>
+        <w:rPr>
+          <w:lang w:val="en-US"/>
+        </w:rPr>
+        <w:t>emerging and becoming more popular in some institutions</w:t>
+      </w:r>
+      <w:r>
+        <w:rPr>
+          <w:lang w:val="en-US"/>
+        </w:rPr>
+        <w:t xml:space="preserve"> ICT tools, on their adoption and integration into teaching of Finnish secondary schools.</w:t>
+      </w:r>
+      <w:r>
+        <w:rPr>
+          <w:lang w:val="en-US"/>
+        </w:rPr>
+        <w:t xml:space="preserve"> LMS </w:t>
+      </w:r>
+      <w:r>
+        <w:rPr>
+          <w:lang w:val="en-US"/>
+        </w:rPr>
+        <w:t xml:space="preserve">is a software application for the administration, </w:t>
+      </w:r>
+      <w:r>
+        <w:rPr>
+          <w:lang w:val="en-US"/>
+        </w:rPr>
+        <w:lastRenderedPageBreak/>
+        <w:t>documentation, tracking, reporting and delivery of electronic educational technology (also called e-learning) courses or training programs (</w:t>
+      </w:r>
+      <w:r>
+        <w:rPr>
+          <w:color w:val="FF0000"/>
+          <w:lang w:val="en-US"/>
+        </w:rPr>
+        <w:t>Wikipedia</w:t>
+      </w:r>
+      <w:r>
+        <w:rPr>
+          <w:lang w:val="en-US"/>
+        </w:rPr>
+        <w:t>).</w:t>
       </w:r>
       <w:r>
         <w:rPr>
@@ -3053,67 +3654,33 @@
         <w:rPr>
           <w:lang w:val="en-US"/>
         </w:rPr>
-        <w:t>part of Belgium</w:t>
-      </w:r>
-      <w:r>
-        <w:rPr>
-          <w:lang w:val="en-US"/>
-        </w:rPr>
-        <w:t xml:space="preserve"> does not give the opportunity to say </w:t>
-      </w:r>
-      <w:r>
-        <w:rPr>
-          <w:lang w:val="en-US"/>
-        </w:rPr>
-        <w:t xml:space="preserve">with a big assurance </w:t>
-      </w:r>
-      <w:r>
-        <w:rPr>
-          <w:lang w:val="en-US"/>
-        </w:rPr>
-        <w:t xml:space="preserve">that the same will be true in the context of primary </w:t>
-      </w:r>
-      <w:r>
-        <w:rPr>
-          <w:lang w:val="en-US"/>
-        </w:rPr>
-        <w:t xml:space="preserve">or even secondary </w:t>
-      </w:r>
-      <w:r>
-        <w:rPr>
-          <w:lang w:val="en-US"/>
-        </w:rPr>
-        <w:t xml:space="preserve">schools </w:t>
-      </w:r>
-      <w:r>
-        <w:rPr>
-          <w:lang w:val="en-US"/>
-        </w:rPr>
-        <w:t>of</w:t>
-      </w:r>
-      <w:r>
-        <w:rPr>
-          <w:lang w:val="en-US"/>
-        </w:rPr>
-        <w:t xml:space="preserve"> other countries. Thus</w:t>
-      </w:r>
-      <w:r>
-        <w:rPr>
-          <w:lang w:val="en-US"/>
-        </w:rPr>
-        <w:t>,</w:t>
-      </w:r>
-      <w:r>
-        <w:rPr>
-          <w:lang w:val="en-US"/>
-        </w:rPr>
-        <w:t xml:space="preserve"> to cover this gap in some extent, this study </w:t>
-      </w:r>
-      <w:r>
-        <w:rPr>
-          <w:lang w:val="en-US"/>
-        </w:rPr>
-        <w:t>will focus on</w:t>
+        <w:t xml:space="preserve">These systems, </w:t>
+      </w:r>
+      <w:proofErr w:type="spellStart"/>
+      <w:r>
+        <w:rPr>
+          <w:lang w:val="en-US"/>
+        </w:rPr>
+        <w:t>apart</w:t>
+      </w:r>
+      <w:proofErr w:type="spellEnd"/>
+      <w:r>
+        <w:rPr>
+          <w:lang w:val="en-US"/>
+        </w:rPr>
+        <w:t xml:space="preserve"> of being used inside of companies to deliver electronic content to employees, are widely used in the context of schools as well for wide range of purposes. </w:t>
+      </w:r>
+      <w:r>
+        <w:rPr>
+          <w:lang w:val="en-US"/>
+        </w:rPr>
+        <w:t xml:space="preserve">The </w:t>
+      </w:r>
+      <w:r>
+        <w:rPr>
+          <w:lang w:val="en-US"/>
+        </w:rPr>
+        <w:t>particular interest on LMS’s</w:t>
       </w:r>
       <w:r>
         <w:rPr>
@@ -3125,497 +3692,6 @@
         <w:rPr>
           <w:lang w:val="en-US"/>
         </w:rPr>
-        <w:t>schools in Finland, particularly on Finnish</w:t>
-      </w:r>
-      <w:r>
-        <w:rPr>
-          <w:lang w:val="en-US"/>
-        </w:rPr>
-        <w:t xml:space="preserve"> </w:t>
-      </w:r>
-      <w:r>
-        <w:rPr>
-          <w:lang w:val="en-US"/>
-        </w:rPr>
-        <w:t>secondary</w:t>
-      </w:r>
-      <w:r>
-        <w:rPr>
-          <w:lang w:val="en-US"/>
-        </w:rPr>
-        <w:t xml:space="preserve"> schools</w:t>
-      </w:r>
-      <w:r>
-        <w:rPr>
-          <w:lang w:val="en-US"/>
-        </w:rPr>
-        <w:t>,</w:t>
-      </w:r>
-      <w:r>
-        <w:rPr>
-          <w:lang w:val="en-US"/>
-        </w:rPr>
-        <w:t xml:space="preserve"> in order</w:t>
-      </w:r>
-      <w:r>
-        <w:rPr>
-          <w:lang w:val="en-US"/>
-        </w:rPr>
-        <w:t xml:space="preserve"> to test the same claim. Finland is chosen to be the country of the research due to personal interest of the researcher and certain limitations of getting data from </w:t>
-      </w:r>
-      <w:r>
-        <w:rPr>
-          <w:lang w:val="en-US"/>
-        </w:rPr>
-        <w:t>secondary</w:t>
-      </w:r>
-      <w:r>
-        <w:rPr>
-          <w:lang w:val="en-US"/>
-        </w:rPr>
-        <w:t xml:space="preserve"> schools of any other country. </w:t>
-      </w:r>
-    </w:p>
-    <w:p>
-      <w:pPr>
-        <w:ind w:firstLine="0"/>
-        <w:rPr>
-          <w:lang w:val="en-US"/>
-        </w:rPr>
-      </w:pPr>
-    </w:p>
-    <w:p>
-      <w:pPr>
-        <w:ind w:firstLine="0"/>
-        <w:rPr>
-          <w:color w:val="FF0000"/>
-          <w:lang w:val="en-US"/>
-        </w:rPr>
-      </w:pPr>
-      <w:r>
-        <w:rPr>
-          <w:lang w:val="en-US"/>
-        </w:rPr>
-        <w:t xml:space="preserve">While considering Finnish schools, three level of polices can be identified which have direct or indirect effect on school level factors of ICT adoption and integration into teaching. Among those are EU-level educational polices since Finland is a member of this </w:t>
-      </w:r>
-      <w:r>
-        <w:rPr>
-          <w:lang w:val="en-US"/>
-        </w:rPr>
-        <w:t>union</w:t>
-      </w:r>
-      <w:r>
-        <w:rPr>
-          <w:lang w:val="en-US"/>
-        </w:rPr>
-        <w:t>, national-level polices and school-level polices.</w:t>
-      </w:r>
-      <w:r>
-        <w:rPr>
-          <w:lang w:val="en-US"/>
-        </w:rPr>
-        <w:t xml:space="preserve"> </w:t>
-      </w:r>
-      <w:r>
-        <w:rPr>
-          <w:lang w:val="en-US"/>
-        </w:rPr>
-        <w:t>For the purpose of this study it is enough to point out that EU – level and Finnish national level educational polices do support and do encourage ICT use in classrooms</w:t>
-      </w:r>
-      <w:r>
-        <w:rPr>
-          <w:lang w:val="en-US"/>
-        </w:rPr>
-        <w:t xml:space="preserve"> (</w:t>
-      </w:r>
-      <w:r>
-        <w:rPr>
-          <w:color w:val="FF0000"/>
-          <w:lang w:val="en-US"/>
-        </w:rPr>
-        <w:t>some sources</w:t>
-      </w:r>
-      <w:r>
-        <w:rPr>
-          <w:lang w:val="en-US"/>
-        </w:rPr>
-        <w:t>)</w:t>
-      </w:r>
-      <w:r>
-        <w:rPr>
-          <w:lang w:val="en-US"/>
-        </w:rPr>
-        <w:t>. But w</w:t>
-      </w:r>
-      <w:r>
-        <w:rPr>
-          <w:lang w:val="en-US"/>
-        </w:rPr>
-        <w:t>hile</w:t>
-      </w:r>
-      <w:r>
-        <w:rPr>
-          <w:lang w:val="en-US"/>
-        </w:rPr>
-        <w:t xml:space="preserve"> studying schools in the same</w:t>
-      </w:r>
-      <w:r>
-        <w:rPr>
-          <w:lang w:val="en-US"/>
-        </w:rPr>
-        <w:t xml:space="preserve"> EU</w:t>
-      </w:r>
-      <w:r>
-        <w:rPr>
-          <w:lang w:val="en-US"/>
-        </w:rPr>
-        <w:t xml:space="preserve"> country, particularly in Finland,</w:t>
-      </w:r>
-      <w:r>
-        <w:rPr>
-          <w:lang w:val="en-US"/>
-        </w:rPr>
-        <w:t xml:space="preserve"> </w:t>
-      </w:r>
-      <w:r>
-        <w:rPr>
-          <w:lang w:val="en-US"/>
-        </w:rPr>
-        <w:t xml:space="preserve">these </w:t>
-      </w:r>
-      <w:r>
-        <w:rPr>
-          <w:lang w:val="en-US"/>
-        </w:rPr>
-        <w:t xml:space="preserve">influencing </w:t>
-      </w:r>
-      <w:r>
-        <w:rPr>
-          <w:lang w:val="en-US"/>
-        </w:rPr>
-        <w:t>factors</w:t>
-      </w:r>
-      <w:r>
-        <w:rPr>
-          <w:lang w:val="en-US"/>
-        </w:rPr>
-        <w:t xml:space="preserve"> of EU and national polices on ICT </w:t>
-      </w:r>
-      <w:r>
-        <w:rPr>
-          <w:lang w:val="en-US"/>
-        </w:rPr>
-        <w:t>integration</w:t>
-      </w:r>
-      <w:r>
-        <w:rPr>
-          <w:lang w:val="en-US"/>
-        </w:rPr>
-        <w:t xml:space="preserve"> </w:t>
-      </w:r>
-      <w:r>
-        <w:rPr>
-          <w:lang w:val="en-US"/>
-        </w:rPr>
-        <w:t>become irrelevant because they</w:t>
-      </w:r>
-      <w:r>
-        <w:rPr>
-          <w:lang w:val="en-US"/>
-        </w:rPr>
-        <w:t xml:space="preserve"> stay the same for all F</w:t>
-      </w:r>
-      <w:r>
-        <w:rPr>
-          <w:lang w:val="en-US"/>
-        </w:rPr>
-        <w:t xml:space="preserve">innish </w:t>
-      </w:r>
-      <w:r>
-        <w:rPr>
-          <w:lang w:val="en-US"/>
-        </w:rPr>
-        <w:t>primary and secondary schools. If so,</w:t>
-      </w:r>
-      <w:r>
-        <w:rPr>
-          <w:lang w:val="en-US"/>
-        </w:rPr>
-        <w:t xml:space="preserve"> it is interesting to see </w:t>
-      </w:r>
-      <w:r>
-        <w:rPr>
-          <w:lang w:val="en-US"/>
-        </w:rPr>
-        <w:t>is there</w:t>
-      </w:r>
-      <w:r>
-        <w:rPr>
-          <w:lang w:val="en-US"/>
-        </w:rPr>
-        <w:t xml:space="preserve"> still</w:t>
-      </w:r>
-      <w:r>
-        <w:rPr>
-          <w:lang w:val="en-US"/>
-        </w:rPr>
-        <w:t xml:space="preserve"> a difference in ICT use in classrooms between these schools or not. And if yes, it has to be connected somehow to the local variables of each </w:t>
-      </w:r>
-      <w:r>
-        <w:rPr>
-          <w:lang w:val="en-US"/>
-        </w:rPr>
-        <w:t xml:space="preserve">particular </w:t>
-      </w:r>
-      <w:r>
-        <w:rPr>
-          <w:lang w:val="en-US"/>
-        </w:rPr>
-        <w:t>school</w:t>
-      </w:r>
-      <w:r>
-        <w:rPr>
-          <w:lang w:val="en-US"/>
-        </w:rPr>
-        <w:t xml:space="preserve"> because as according to </w:t>
-      </w:r>
-      <w:proofErr w:type="spellStart"/>
-      <w:r>
-        <w:rPr>
-          <w:lang w:val="en-US"/>
-        </w:rPr>
-        <w:t>Tondeur</w:t>
-      </w:r>
-      <w:proofErr w:type="spellEnd"/>
-      <w:r>
-        <w:rPr>
-          <w:lang w:val="en-US"/>
-        </w:rPr>
-        <w:t xml:space="preserve"> et al (2008), “s</w:t>
-      </w:r>
-      <w:r>
-        <w:rPr>
-          <w:lang w:val="en-US"/>
-        </w:rPr>
-        <w:t>chools are considered to differ with respect to performance</w:t>
-      </w:r>
-      <w:r>
-        <w:rPr>
-          <w:lang w:val="en-US"/>
-        </w:rPr>
-        <w:t xml:space="preserve"> </w:t>
-      </w:r>
-      <w:r>
-        <w:rPr>
-          <w:lang w:val="en-US"/>
-        </w:rPr>
-        <w:t>level, innovation capacity, and contextual characteristics</w:t>
-      </w:r>
-      <w:r>
-        <w:rPr>
-          <w:lang w:val="en-US"/>
-        </w:rPr>
-        <w:t>”</w:t>
-      </w:r>
-      <w:r>
-        <w:rPr>
-          <w:lang w:val="en-US"/>
-        </w:rPr>
-        <w:t xml:space="preserve">. </w:t>
-      </w:r>
-    </w:p>
-    <w:p>
-      <w:pPr>
-        <w:ind w:firstLine="0"/>
-        <w:rPr>
-          <w:lang w:val="en-US"/>
-        </w:rPr>
-      </w:pPr>
-    </w:p>
-    <w:p>
-      <w:pPr>
-        <w:ind w:firstLine="0"/>
-        <w:rPr>
-          <w:lang w:val="en-US"/>
-        </w:rPr>
-      </w:pPr>
-      <w:r>
-        <w:rPr>
-          <w:lang w:val="en-US"/>
-        </w:rPr>
-        <w:t xml:space="preserve">Another gap what this study attempts to fill in is that </w:t>
-      </w:r>
-      <w:proofErr w:type="spellStart"/>
-      <w:r>
-        <w:rPr>
-          <w:lang w:val="en-US"/>
-        </w:rPr>
-        <w:t>Tondeur</w:t>
-      </w:r>
-      <w:proofErr w:type="spellEnd"/>
-      <w:r>
-        <w:rPr>
-          <w:lang w:val="en-US"/>
-        </w:rPr>
-        <w:t xml:space="preserve"> et al (2008) studied the adaption</w:t>
-      </w:r>
-      <w:r>
-        <w:rPr>
-          <w:lang w:val="en-US"/>
-        </w:rPr>
-        <w:t xml:space="preserve"> and integration</w:t>
-      </w:r>
-      <w:r>
-        <w:rPr>
-          <w:lang w:val="en-US"/>
-        </w:rPr>
-        <w:t xml:space="preserve"> of ICT meaning</w:t>
-      </w:r>
-      <w:r>
-        <w:rPr>
-          <w:lang w:val="en-US"/>
-        </w:rPr>
-        <w:t xml:space="preserve"> general use of computers for different purposes but not any specific </w:t>
-      </w:r>
-      <w:r>
-        <w:rPr>
-          <w:color w:val="FF0000"/>
-          <w:lang w:val="en-US"/>
-        </w:rPr>
-        <w:t>computer-based</w:t>
-      </w:r>
-      <w:r>
-        <w:rPr>
-          <w:color w:val="FF0000"/>
-          <w:lang w:val="en-US"/>
-        </w:rPr>
-        <w:t xml:space="preserve"> or even web-based </w:t>
-      </w:r>
-      <w:r>
-        <w:rPr>
-          <w:lang w:val="en-US"/>
-        </w:rPr>
-        <w:t>technology.</w:t>
-      </w:r>
-      <w:r>
-        <w:rPr>
-          <w:lang w:val="en-US"/>
-        </w:rPr>
-        <w:t xml:space="preserve"> Since the year of 2008, the </w:t>
-      </w:r>
-      <w:r>
-        <w:rPr>
-          <w:lang w:val="en-US"/>
-        </w:rPr>
-        <w:t>general</w:t>
-      </w:r>
-      <w:r>
-        <w:rPr>
-          <w:lang w:val="en-US"/>
-        </w:rPr>
-        <w:t xml:space="preserve"> use of computers in education became very broad </w:t>
-      </w:r>
-      <w:r>
-        <w:rPr>
-          <w:lang w:val="en-US"/>
-        </w:rPr>
-        <w:t xml:space="preserve">and well-known </w:t>
-      </w:r>
-      <w:r>
-        <w:rPr>
-          <w:lang w:val="en-US"/>
-        </w:rPr>
-        <w:t xml:space="preserve">and presently there is no need to study that, it already became sort of a fact. Thus this study will concentrate </w:t>
-      </w:r>
-      <w:r>
-        <w:rPr>
-          <w:lang w:val="en-US"/>
-        </w:rPr>
-        <w:t xml:space="preserve">particularly </w:t>
-      </w:r>
-      <w:r>
-        <w:rPr>
-          <w:lang w:val="en-US"/>
-        </w:rPr>
-        <w:t>on learning management systems (LMS)</w:t>
-      </w:r>
-      <w:r>
-        <w:rPr>
-          <w:lang w:val="en-US"/>
-        </w:rPr>
-        <w:t xml:space="preserve"> as </w:t>
-      </w:r>
-      <w:r>
-        <w:rPr>
-          <w:lang w:val="en-US"/>
-        </w:rPr>
-        <w:t>emerging and becoming more popular in some institutions</w:t>
-      </w:r>
-      <w:r>
-        <w:rPr>
-          <w:lang w:val="en-US"/>
-        </w:rPr>
-        <w:t xml:space="preserve"> ICT tools, on their adoption and integration into teaching of Finnish secondary schools.</w:t>
-      </w:r>
-      <w:r>
-        <w:rPr>
-          <w:lang w:val="en-US"/>
-        </w:rPr>
-        <w:t xml:space="preserve"> LMS </w:t>
-      </w:r>
-      <w:r>
-        <w:rPr>
-          <w:lang w:val="en-US"/>
-        </w:rPr>
-        <w:t xml:space="preserve">is a software application for the administration, </w:t>
-      </w:r>
-      <w:r>
-        <w:rPr>
-          <w:lang w:val="en-US"/>
-        </w:rPr>
-        <w:t>documentation, tracking, reporting and delivery of electronic educational technology (also called e-learning) courses or training programs (</w:t>
-      </w:r>
-      <w:r>
-        <w:rPr>
-          <w:color w:val="FF0000"/>
-          <w:lang w:val="en-US"/>
-        </w:rPr>
-        <w:t>Wikipedia</w:t>
-      </w:r>
-      <w:r>
-        <w:rPr>
-          <w:lang w:val="en-US"/>
-        </w:rPr>
-        <w:t>).</w:t>
-      </w:r>
-      <w:r>
-        <w:rPr>
-          <w:lang w:val="en-US"/>
-        </w:rPr>
-        <w:t xml:space="preserve"> </w:t>
-      </w:r>
-      <w:r>
-        <w:rPr>
-          <w:lang w:val="en-US"/>
-        </w:rPr>
-        <w:t xml:space="preserve">The </w:t>
-      </w:r>
-      <w:r>
-        <w:rPr>
-          <w:lang w:val="en-US"/>
-        </w:rPr>
-        <w:t>particular interest on LMS’s</w:t>
-      </w:r>
-      <w:r>
-        <w:rPr>
-          <w:lang w:val="en-US"/>
-        </w:rPr>
-        <w:t xml:space="preserve"> </w:t>
-      </w:r>
-      <w:r>
-        <w:rPr>
-          <w:lang w:val="en-US"/>
-        </w:rPr>
         <w:t xml:space="preserve">and their adoption and integration into teaching </w:t>
       </w:r>
       <w:r>
@@ -3640,14 +3716,7 @@
         <w:rPr>
           <w:lang w:val="en-US"/>
         </w:rPr>
-        <w:t xml:space="preserve"> a great shift going on in education from traditional school to e – </w:t>
-      </w:r>
-      <w:r>
-        <w:rPr>
-          <w:lang w:val="en-US"/>
-        </w:rPr>
-        <w:lastRenderedPageBreak/>
-        <w:t>teaching and learning (</w:t>
+        <w:t xml:space="preserve"> a great shift going on in education from traditional school to e – teaching and learning (</w:t>
       </w:r>
       <w:r>
         <w:rPr>
@@ -3660,7 +3729,13 @@
         <w:rPr>
           <w:lang w:val="en-US"/>
         </w:rPr>
-        <w:t xml:space="preserve">) and it is said that systems like LMS or LMS based might have certain effect and support this movement. </w:t>
+        <w:t>) and it is said that systems like LMS or LMS based might have certain effect and support this movement</w:t>
+      </w:r>
+      <w:r>
+        <w:rPr>
+          <w:lang w:val="en-US"/>
+        </w:rPr>
+        <w:t xml:space="preserve"> what is very important and interesting to study.</w:t>
       </w:r>
     </w:p>
     <w:p>
@@ -3915,7 +3990,19 @@
         <w:rPr>
           <w:lang w:val="en-US"/>
         </w:rPr>
-        <w:t xml:space="preserve"> Thus it is interesting to investigate whether or not the ICT technology which is being used widely within teachers of the same school has been specified as a core technology in school-level policy. </w:t>
+        <w:t xml:space="preserve"> Thus it is interesting to investigate whether or not the ICT technology which is being used widely </w:t>
+      </w:r>
+      <w:r>
+        <w:rPr>
+          <w:lang w:val="en-US"/>
+        </w:rPr>
+        <w:t>by</w:t>
+      </w:r>
+      <w:r>
+        <w:rPr>
+          <w:lang w:val="en-US"/>
+        </w:rPr>
+        <w:t xml:space="preserve"> teachers of the same school has been specified as a core technology in school-level policy. </w:t>
       </w:r>
     </w:p>
     <w:p>
@@ -4311,7 +4398,16 @@
                 <w:szCs w:val="21"/>
                 <w:lang w:val="en-US"/>
               </w:rPr>
-              <w:t>Clear goals and systematic strategies for educational change</w:t>
+              <w:t xml:space="preserve">Clear goals and systematic strategies for </w:t>
+            </w:r>
+            <w:r>
+              <w:rPr>
+                <w:sz w:val="21"/>
+                <w:szCs w:val="21"/>
+                <w:lang w:val="en-US"/>
+              </w:rPr>
+              <w:lastRenderedPageBreak/>
+              <w:t>educational change</w:t>
             </w:r>
           </w:p>
         </w:tc>
@@ -4337,7 +4433,17 @@
                 <w:szCs w:val="21"/>
                 <w:lang w:val="en-US"/>
               </w:rPr>
-              <w:t>Development of an ICT plan facilitating comprehensive ICT</w:t>
+              <w:lastRenderedPageBreak/>
+              <w:t xml:space="preserve">Development of an ICT plan facilitating </w:t>
+            </w:r>
+            <w:r>
+              <w:rPr>
+                <w:sz w:val="21"/>
+                <w:szCs w:val="21"/>
+                <w:lang w:val="en-US"/>
+              </w:rPr>
+              <w:lastRenderedPageBreak/>
+              <w:t>comprehensive ICT</w:t>
             </w:r>
             <w:r>
               <w:rPr>
@@ -4524,16 +4630,7 @@
                 <w:szCs w:val="21"/>
                 <w:lang w:val="en-US"/>
               </w:rPr>
-              <w:t xml:space="preserve">Profession development and support for the </w:t>
-            </w:r>
-            <w:r>
-              <w:rPr>
-                <w:sz w:val="21"/>
-                <w:szCs w:val="21"/>
-                <w:lang w:val="en-US"/>
-              </w:rPr>
-              <w:lastRenderedPageBreak/>
-              <w:t>implementation of</w:t>
+              <w:t>Profession development and support for the implementation of</w:t>
             </w:r>
             <w:r>
               <w:rPr>
@@ -4572,17 +4669,7 @@
                 <w:szCs w:val="21"/>
                 <w:lang w:val="en-US"/>
               </w:rPr>
-              <w:lastRenderedPageBreak/>
-              <w:t>Support and training to ensure ICT integra</w:t>
-            </w:r>
-            <w:r>
-              <w:rPr>
-                <w:sz w:val="21"/>
-                <w:szCs w:val="21"/>
-                <w:lang w:val="en-US"/>
-              </w:rPr>
-              <w:lastRenderedPageBreak/>
-              <w:t>tion</w:t>
+              <w:t>Support and training to ensure ICT integration</w:t>
             </w:r>
           </w:p>
         </w:tc>
@@ -4866,39 +4953,47 @@
           <w:lang w:val="en-US"/>
         </w:rPr>
       </w:pPr>
-    </w:p>
-    <w:p>
-      <w:pPr>
-        <w:spacing w:after="200" w:line="276" w:lineRule="auto"/>
-        <w:ind w:firstLine="0"/>
-        <w:jc w:val="left"/>
-        <w:rPr>
-          <w:lang w:val="en-US"/>
-        </w:rPr>
-      </w:pPr>
-      <w:r>
-        <w:rPr>
-          <w:lang w:val="en-US"/>
-        </w:rPr>
-        <w:t>The p</w:t>
-      </w:r>
-      <w:r>
-        <w:rPr>
-          <w:lang w:val="en-US"/>
-        </w:rPr>
-        <w:t>urpose of the study</w:t>
-      </w:r>
-      <w:r>
-        <w:rPr>
-          <w:lang w:val="en-US"/>
-        </w:rPr>
-        <w:t xml:space="preserve"> is the following</w:t>
-      </w:r>
-      <w:r>
-        <w:rPr>
-          <w:lang w:val="en-US"/>
-        </w:rPr>
-        <w:t>:</w:t>
+      <w:r>
+        <w:rPr>
+          <w:lang w:val="en-US"/>
+        </w:rPr>
+        <w:t xml:space="preserve">Along the way, this study as one of its purposes would also investigate who is actual initiator of usage of LMSs in classrooms. Is that a bottom-up initiative or up-to-bottom? And what is the primary use of these systems in classroom, e.g. just for file sharing or </w:t>
+      </w:r>
+      <w:r>
+        <w:rPr>
+          <w:lang w:val="en-US"/>
+        </w:rPr>
+        <w:t>maybe</w:t>
+      </w:r>
+      <w:r>
+        <w:rPr>
+          <w:lang w:val="en-US"/>
+        </w:rPr>
+        <w:t xml:space="preserve"> for </w:t>
+      </w:r>
+      <w:r>
+        <w:rPr>
+          <w:lang w:val="en-US"/>
+        </w:rPr>
+        <w:t xml:space="preserve">supporting </w:t>
+      </w:r>
+      <w:r>
+        <w:rPr>
+          <w:lang w:val="en-US"/>
+        </w:rPr>
+        <w:t xml:space="preserve">more personalized teaching? </w:t>
+      </w:r>
+      <w:r>
+        <w:rPr>
+          <w:lang w:val="en-US"/>
+        </w:rPr>
+        <w:t xml:space="preserve">Thus, concluding everything said above, the purpose of the study is </w:t>
+      </w:r>
+      <w:r>
+        <w:rPr>
+          <w:lang w:val="en-US"/>
+        </w:rPr>
+        <w:t>the following:</w:t>
       </w:r>
     </w:p>
     <w:p>
@@ -4953,7 +5048,7 @@
         <w:rPr>
           <w:lang w:val="en-US"/>
         </w:rPr>
-        <w:t xml:space="preserve">, </w:t>
+        <w:t xml:space="preserve"> </w:t>
       </w:r>
       <w:r>
         <w:rPr>
@@ -4978,7 +5073,39 @@
         <w:rPr>
           <w:lang w:val="en-US"/>
         </w:rPr>
-        <w:t>Explore the extent to which the use of ICT in the classroom practice can be associated with these school factors.</w:t>
+        <w:t xml:space="preserve">To verify the claim of </w:t>
+      </w:r>
+      <w:proofErr w:type="spellStart"/>
+      <w:r>
+        <w:rPr>
+          <w:lang w:val="en-US"/>
+        </w:rPr>
+        <w:t>Tondeur</w:t>
+      </w:r>
+      <w:proofErr w:type="spellEnd"/>
+      <w:r>
+        <w:rPr>
+          <w:lang w:val="en-US"/>
+        </w:rPr>
+        <w:t xml:space="preserve"> et al (2008)</w:t>
+      </w:r>
+      <w:r>
+        <w:rPr>
+          <w:lang w:val="en-US"/>
+        </w:rPr>
+        <w:t xml:space="preserve"> </w:t>
+      </w:r>
+      <w:r>
+        <w:rPr>
+          <w:lang w:val="en-US"/>
+        </w:rPr>
+        <w:t xml:space="preserve">that it is local policies which do reflect to a larger extent what happens in the classroom </w:t>
+      </w:r>
+      <w:r>
+        <w:rPr>
+          <w:lang w:val="en-US"/>
+        </w:rPr>
+        <w:t>in the context of Finnish secondary schools.</w:t>
       </w:r>
     </w:p>
     <w:p>
@@ -4993,59 +5120,6 @@
           <w:lang w:val="en-US"/>
         </w:rPr>
       </w:pPr>
-      <w:bookmarkStart w:id="0" w:name="_GoBack"/>
-      <w:r>
-        <w:rPr>
-          <w:lang w:val="en-US"/>
-        </w:rPr>
-        <w:t xml:space="preserve">To verify the claim of </w:t>
-      </w:r>
-      <w:proofErr w:type="spellStart"/>
-      <w:r>
-        <w:rPr>
-          <w:lang w:val="en-US"/>
-        </w:rPr>
-        <w:t>Tondeur</w:t>
-      </w:r>
-      <w:proofErr w:type="spellEnd"/>
-      <w:r>
-        <w:rPr>
-          <w:lang w:val="en-US"/>
-        </w:rPr>
-        <w:t xml:space="preserve"> et al (2008)</w:t>
-      </w:r>
-      <w:r>
-        <w:rPr>
-          <w:lang w:val="en-US"/>
-        </w:rPr>
-        <w:t xml:space="preserve"> </w:t>
-      </w:r>
-      <w:r>
-        <w:rPr>
-          <w:lang w:val="en-US"/>
-        </w:rPr>
-        <w:t xml:space="preserve">that it is local policies which do reflect to a larger extent what happens in the classroom </w:t>
-      </w:r>
-      <w:r>
-        <w:rPr>
-          <w:lang w:val="en-US"/>
-        </w:rPr>
-        <w:t>in the context of Finnish secondary schools.</w:t>
-      </w:r>
-    </w:p>
-    <w:bookmarkEnd w:id="0"/>
-    <w:p>
-      <w:pPr>
-        <w:pStyle w:val="ab"/>
-        <w:numPr>
-          <w:ilvl w:val="0"/>
-          <w:numId w:val="14"/>
-        </w:numPr>
-        <w:spacing w:after="200" w:line="276" w:lineRule="auto"/>
-        <w:rPr>
-          <w:lang w:val="en-US"/>
-        </w:rPr>
-      </w:pPr>
       <w:r>
         <w:rPr>
           <w:lang w:val="en-US"/>
@@ -5075,7 +5149,19 @@
         <w:rPr>
           <w:lang w:val="en-US"/>
         </w:rPr>
-        <w:t>in adoption of ICT between</w:t>
+        <w:t xml:space="preserve">in ICT </w:t>
+      </w:r>
+      <w:r>
+        <w:rPr>
+          <w:lang w:val="en-US"/>
+        </w:rPr>
+        <w:t xml:space="preserve">use in classrooms </w:t>
+      </w:r>
+      <w:r>
+        <w:rPr>
+          <w:lang w:val="en-US"/>
+        </w:rPr>
+        <w:t>between</w:t>
       </w:r>
       <w:r>
         <w:rPr>
@@ -5093,6 +5179,12 @@
         <w:rPr>
           <w:lang w:val="en-US"/>
         </w:rPr>
+        <w:t xml:space="preserve">secondary schools located in </w:t>
+      </w:r>
+      <w:r>
+        <w:rPr>
+          <w:lang w:val="en-US"/>
+        </w:rPr>
         <w:t>bi</w:t>
       </w:r>
       <w:r>
@@ -5105,7 +5197,31 @@
         <w:rPr>
           <w:lang w:val="en-US"/>
         </w:rPr>
-        <w:t xml:space="preserve"> small towns?</w:t>
+        <w:t xml:space="preserve"> </w:t>
+      </w:r>
+      <w:r>
+        <w:rPr>
+          <w:lang w:val="en-US"/>
+        </w:rPr>
+        <w:t xml:space="preserve">in </w:t>
+      </w:r>
+      <w:r>
+        <w:rPr>
+          <w:lang w:val="en-US"/>
+        </w:rPr>
+        <w:t>small towns</w:t>
+      </w:r>
+      <w:r>
+        <w:rPr>
+          <w:lang w:val="en-US"/>
+        </w:rPr>
+        <w:t xml:space="preserve"> of different parts of Finland</w:t>
+      </w:r>
+      <w:r>
+        <w:rPr>
+          <w:lang w:val="en-US"/>
+        </w:rPr>
+        <w:t>?</w:t>
       </w:r>
     </w:p>
     <w:p>
@@ -5181,21 +5297,13 @@
         <w:rPr>
           <w:lang w:val="en-US"/>
         </w:rPr>
-        <w:t xml:space="preserve">, there </w:t>
-      </w:r>
-      <w:proofErr w:type="spellStart"/>
-      <w:r>
-        <w:rPr>
-          <w:lang w:val="en-US"/>
-        </w:rPr>
-        <w:t>where</w:t>
-      </w:r>
-      <w:proofErr w:type="spellEnd"/>
-      <w:r>
-        <w:rPr>
-          <w:lang w:val="en-US"/>
-        </w:rPr>
-        <w:t xml:space="preserve"> in use,</w:t>
+        <w:t xml:space="preserve">, </w:t>
+      </w:r>
+      <w:r>
+        <w:rPr>
+          <w:lang w:val="en-US"/>
+        </w:rPr>
+        <w:t>where in use,</w:t>
       </w:r>
       <w:r>
         <w:rPr>
@@ -5227,7 +5335,28 @@
         <w:rPr>
           <w:lang w:val="en-US"/>
         </w:rPr>
-        <w:t>What’s the primary use of LMSs in teaching (file sharing, submitting of assignments…)?</w:t>
+        <w:lastRenderedPageBreak/>
+        <w:t>What’s the primary use of LMSs in teaching (file sharing, submitting of assignment</w:t>
+      </w:r>
+      <w:r>
+        <w:rPr>
+          <w:lang w:val="en-US"/>
+        </w:rPr>
+        <w:t xml:space="preserve">s </w:t>
+      </w:r>
+      <w:proofErr w:type="spellStart"/>
+      <w:r>
+        <w:rPr>
+          <w:lang w:val="en-US"/>
+        </w:rPr>
+        <w:t>etc</w:t>
+      </w:r>
+      <w:proofErr w:type="spellEnd"/>
+      <w:r>
+        <w:rPr>
+          <w:lang w:val="en-US"/>
+        </w:rPr>
+        <w:t>)?</w:t>
       </w:r>
     </w:p>
     <w:p>
@@ -5295,39 +5424,67 @@
         </w:rPr>
         <w:t>put sources for above mentioned theories from example theses</w:t>
       </w:r>
-      <w:r>
-        <w:rPr>
-          <w:lang w:val="en-US"/>
-        </w:rPr>
-        <w:br w:type="page"/>
-      </w:r>
     </w:p>
     <w:p>
       <w:pPr>
-        <w:rPr>
-          <w:lang w:val="en-US"/>
-        </w:rPr>
-      </w:pPr>
+        <w:pStyle w:val="ab"/>
+        <w:numPr>
+          <w:ilvl w:val="0"/>
+          <w:numId w:val="15"/>
+        </w:numPr>
+        <w:rPr>
+          <w:color w:val="FF0000"/>
+          <w:lang w:val="en-US"/>
+        </w:rPr>
+      </w:pPr>
+      <w:r>
+        <w:rPr>
+          <w:color w:val="FF0000"/>
+          <w:lang w:val="en-US"/>
+        </w:rPr>
+        <w:t>Paraphrase</w:t>
+      </w:r>
     </w:p>
     <w:p>
       <w:pPr>
-        <w:rPr>
-          <w:lang w:val="en-US"/>
-        </w:rPr>
-      </w:pPr>
-      <w:r>
-        <w:rPr>
-          <w:lang w:val="en-US"/>
-        </w:rPr>
-        <w:t>References:</w:t>
+        <w:pStyle w:val="ab"/>
+        <w:numPr>
+          <w:ilvl w:val="0"/>
+          <w:numId w:val="15"/>
+        </w:numPr>
+        <w:rPr>
+          <w:color w:val="FF0000"/>
+          <w:lang w:val="en-US"/>
+        </w:rPr>
+      </w:pPr>
+      <w:r>
+        <w:rPr>
+          <w:color w:val="FF0000"/>
+          <w:lang w:val="en-US"/>
+        </w:rPr>
+        <w:t>Add couple of words about school improvement approach</w:t>
+      </w:r>
+      <w:r>
+        <w:rPr>
+          <w:lang w:val="en-US"/>
+        </w:rPr>
+        <w:br w:type="page"/>
       </w:r>
     </w:p>
     <w:p>
       <w:pPr>
-        <w:rPr>
-          <w:lang w:val="en-US"/>
-        </w:rPr>
-      </w:pPr>
+        <w:pStyle w:val="Numeroimatonotsikko"/>
+        <w:rPr>
+          <w:lang w:val="en-US"/>
+        </w:rPr>
+      </w:pPr>
+      <w:r>
+        <w:rPr>
+          <w:lang w:val="en-US"/>
+        </w:rPr>
+        <w:lastRenderedPageBreak/>
+        <w:t>References:</w:t>
+      </w:r>
     </w:p>
     <w:p>
       <w:pPr>
@@ -5412,7 +5569,33 @@
         <w:rPr>
           <w:lang w:val="fr-FR"/>
         </w:rPr>
-        <w:t>Earle, R.S. (2002). The integration of instructional technology into public education: Promises and challenges. ET Magazine, vol. 42, no. 1, pp. 5-13.</w:t>
+        <w:t>Davis, F. D. (1989). Perceived usefulness, perceived e</w:t>
+      </w:r>
+      <w:r>
+        <w:rPr>
+          <w:lang w:val="fr-FR"/>
+        </w:rPr>
+        <w:t xml:space="preserve">ase of use, and user acceptance </w:t>
+      </w:r>
+      <w:r>
+        <w:rPr>
+          <w:lang w:val="en-US"/>
+        </w:rPr>
+        <w:t xml:space="preserve">of information technology. </w:t>
+      </w:r>
+      <w:r>
+        <w:rPr>
+          <w:i/>
+          <w:iCs/>
+          <w:lang w:val="en-US"/>
+        </w:rPr>
+        <w:t>MIS Quarterly, 13</w:t>
+      </w:r>
+      <w:r>
+        <w:rPr>
+          <w:lang w:val="en-US"/>
+        </w:rPr>
+        <w:t>(3), 319−340.</w:t>
       </w:r>
     </w:p>
     <w:p>
@@ -5426,7 +5609,7 @@
         <w:rPr>
           <w:lang w:val="fr-FR"/>
         </w:rPr>
-        <w:t>Kennewell, S., Parkinson, J., &amp; Tanner, H. (2000). Developing the ICT capable school. London: RouteledgeFalmer.</w:t>
+        <w:t>Earle, R.S. (2002). The integration of instructional technology into public education: Promises and challenges. ET Magazine, vol. 42, no. 1, pp. 5-13.</w:t>
       </w:r>
     </w:p>
     <w:p>
@@ -5440,7 +5623,7 @@
         <w:rPr>
           <w:lang w:val="fr-FR"/>
         </w:rPr>
-        <w:t>Kozma, R. B. (2008). Comparative analysis of policies for ICT in education. In International handbook of information technology in primary and secondary education (pp. 1083-1096). Springer US.</w:t>
+        <w:t>Kennewell, S., Parkinson, J., &amp; Tanner, H. (2000). Developing the ICT capable school. London: RouteledgeFalmer.</w:t>
       </w:r>
     </w:p>
     <w:p>
@@ -5454,21 +5637,21 @@
         <w:rPr>
           <w:lang w:val="fr-FR"/>
         </w:rPr>
-        <w:t xml:space="preserve">Lang, M. </w:t>
-      </w:r>
-      <w:proofErr w:type="spellStart"/>
-      <w:r>
+        <w:t>Kozma, R. B. (2008). Comparative analysis of policies for ICT in education. In International handbook of information technology in primary and secondary education (pp. 1083-1096). Springer US.</w:t>
+      </w:r>
+    </w:p>
+    <w:p>
+      <w:pPr>
+        <w:pStyle w:val="ac"/>
         <w:rPr>
           <w:lang w:val="fr-FR"/>
         </w:rPr>
-        <w:t>Lounaskorpi</w:t>
-      </w:r>
-      <w:proofErr w:type="spellEnd"/>
+      </w:pPr>
       <w:r>
         <w:rPr>
           <w:lang w:val="fr-FR"/>
         </w:rPr>
-        <w:t>, P. Pardo, A. (2012) State of the art in Personal Learning Environments (</w:t>
+        <w:t>Lang, M. Lounaskorpi, P. Pardo, A. (2012) State of the art in Personal Learning Environments (</w:t>
       </w:r>
       <w:r>
         <w:rPr>
@@ -5495,12 +5678,13 @@
         <w:rPr>
           <w:lang w:val="fr-FR"/>
         </w:rPr>
-        <w:t>Moonen, J. (2008). Evolution of IT and related educational policies in international organizations. In International handbook of information technology in primary and secondary education (pp. 1071-1081). Springer US.</w:t>
+        <w:t>Lee, Y., Kozar, K. A., &amp; Larsen, K. R-T. (2003). The technology acceptance model:</w:t>
       </w:r>
     </w:p>
     <w:p>
       <w:pPr>
         <w:pStyle w:val="ac"/>
+        <w:ind w:firstLine="0"/>
         <w:rPr>
           <w:lang w:val="fr-FR"/>
         </w:rPr>
@@ -5509,7 +5693,19 @@
         <w:rPr>
           <w:lang w:val="fr-FR"/>
         </w:rPr>
-        <w:t>Rangaswamy, A. and S. Gupta. 2000. Innovation adoption and diffusion in the digital environment: some research opportunities.</w:t>
+        <w:t>past, present, and future. Communications of the Association for Information</w:t>
+      </w:r>
+      <w:r>
+        <w:rPr>
+          <w:lang w:val="fr-FR"/>
+        </w:rPr>
+        <w:t xml:space="preserve"> </w:t>
+      </w:r>
+      <w:r>
+        <w:rPr>
+          <w:lang w:val="fr-FR"/>
+        </w:rPr>
+        <w:t>Systems, 12(50), 752−780.</w:t>
       </w:r>
     </w:p>
     <w:p>
@@ -5523,7 +5719,7 @@
         <w:rPr>
           <w:lang w:val="fr-FR"/>
         </w:rPr>
-        <w:t>Sherry, L., &amp; Gibson, D. (2002). The path to teacher leadership in educational technology. Contemporary issues in technology and teacher education, vol. 2, no. 2, pp. 178-203.</w:t>
+        <w:t>Moonen, J. (2008). Evolution of IT and related educational policies in international organizations. In International handbook of information technology in primary and secondary education (pp. 1071-1081). Springer US.</w:t>
       </w:r>
     </w:p>
     <w:p>
@@ -5537,7 +5733,7 @@
         <w:rPr>
           <w:lang w:val="fr-FR"/>
         </w:rPr>
-        <w:t>Tondeur, J., Van Keer, H., van Braak, J., &amp; Valcke, M. (2008). ICT integration in the classroom: Challenging the potential of a school policy.Computers &amp; Education, 51(1), 212-223.</w:t>
+        <w:t>Rangaswamy, A. and S. Gupta. 2000. Innovation adoption and diffusion in the digital environment: some research opportunities.</w:t>
       </w:r>
     </w:p>
     <w:p>
@@ -5551,7 +5747,7 @@
         <w:rPr>
           <w:lang w:val="fr-FR"/>
         </w:rPr>
-        <w:t>Williams, M. D. (2003). Technology integration in education. In Tan, S.C. &amp; Wong, F.L. (Eds.), Teaching and Learning with Technology, pp. 17-31: An Asia-pacific perspective. Singapore: Prentice Hall.</w:t>
+        <w:t>Sherry, L., &amp; Gibson, D. (2002). The path to teacher leadership in educational technology. Contemporary issues in technology and teacher education, vol. 2, no. 2, pp. 178-203.</w:t>
       </w:r>
     </w:p>
     <w:p>
@@ -5561,11 +5757,61 @@
           <w:lang w:val="fr-FR"/>
         </w:rPr>
       </w:pPr>
+      <w:r>
+        <w:rPr>
+          <w:lang w:val="fr-FR"/>
+        </w:rPr>
+        <w:t>Tondeur, J., Van Keer, H., van Braak, J., &amp; Valcke, M. (2008). ICT integration in the classroom: Challenging the potential of a school policy.Computers &amp; Education, 51(1), 212-223.</w:t>
+      </w:r>
     </w:p>
-    <w:p/>
-    <w:p/>
-    <w:p/>
-    <w:p/>
+    <w:p>
+      <w:pPr>
+        <w:pStyle w:val="ac"/>
+        <w:rPr>
+          <w:lang w:val="fr-FR"/>
+        </w:rPr>
+      </w:pPr>
+      <w:proofErr w:type="spellStart"/>
+      <w:r>
+        <w:rPr>
+          <w:lang w:val="fr-FR"/>
+        </w:rPr>
+        <w:t>Venkatesh</w:t>
+      </w:r>
+      <w:proofErr w:type="spellEnd"/>
+      <w:r>
+        <w:rPr>
+          <w:lang w:val="fr-FR"/>
+        </w:rPr>
+        <w:t>, V., Morris, M. G., Davis, G. B., &amp; Davis, F. D. (2003). User acceptance of information technology: Toward a unified view. MIS Quarterly,</w:t>
+      </w:r>
+      <w:r>
+        <w:rPr>
+          <w:lang w:val="fr-FR"/>
+        </w:rPr>
+        <w:t xml:space="preserve"> </w:t>
+      </w:r>
+      <w:r>
+        <w:rPr>
+          <w:lang w:val="fr-FR"/>
+        </w:rPr>
+        <w:t>27(3), 425–478.</w:t>
+      </w:r>
+    </w:p>
+    <w:p>
+      <w:pPr>
+        <w:pStyle w:val="ac"/>
+        <w:rPr>
+          <w:lang w:val="fr-FR"/>
+        </w:rPr>
+      </w:pPr>
+      <w:r>
+        <w:rPr>
+          <w:lang w:val="fr-FR"/>
+        </w:rPr>
+        <w:t>Williams, M. D. (2003). Technology integration in education. In Tan, S.C. &amp; Wong, F.L. (Eds.), Teaching and Learning with Technology, pp. 17-31: An Asia-pacific perspective. Singapore: Prentice Hall.</w:t>
+      </w:r>
+    </w:p>
     <w:p>
       <w:pPr>
         <w:spacing w:after="200" w:line="276" w:lineRule="auto"/>
@@ -5575,6 +5821,8 @@
           <w:lang w:val="en-US"/>
         </w:rPr>
       </w:pPr>
+      <w:bookmarkStart w:id="0" w:name="_GoBack"/>
+      <w:bookmarkEnd w:id="0"/>
     </w:p>
     <w:sectPr>
       <w:headerReference w:type="first" r:id="rId8"/>
@@ -8145,7 +8393,7 @@
 </file>
 
 <file path=customXml/itemProps1.xml><?xml version="1.0" encoding="utf-8"?>
-<ds:datastoreItem xmlns:ds="http://schemas.openxmlformats.org/officeDocument/2006/customXml" ds:itemID="{ACD3125C-C542-4C5A-82DD-DE1CA552544F}">
+<ds:datastoreItem xmlns:ds="http://schemas.openxmlformats.org/officeDocument/2006/customXml" ds:itemID="{D1D6C7ED-A47A-4EB0-8297-2616E22903B9}">
   <ds:schemaRefs>
     <ds:schemaRef ds:uri="http://schemas.openxmlformats.org/officeDocument/2006/bibliography"/>
   </ds:schemaRefs>

</xml_diff>

<commit_message>
technological factors are explained in the table 1
</commit_message>
<xml_diff>
--- a/Master theses/Literature review.docx
+++ b/Master theses/Literature review.docx
@@ -859,21 +859,21 @@
             <w:pPr>
               <w:ind w:firstLine="0"/>
               <w:rPr>
-                <w:color w:val="FF0000"/>
-                <w:sz w:val="21"/>
-                <w:szCs w:val="21"/>
-                <w:lang w:val="en-US"/>
-              </w:rPr>
-            </w:pPr>
+                <w:sz w:val="21"/>
+                <w:szCs w:val="21"/>
+                <w:lang w:val="en-US"/>
+              </w:rPr>
+            </w:pPr>
+            <w:bookmarkStart w:id="0" w:name="_GoBack"/>
             <w:r>
               <w:rPr>
-                <w:color w:val="FF0000"/>
                 <w:sz w:val="21"/>
                 <w:szCs w:val="21"/>
                 <w:lang w:val="en-US"/>
               </w:rPr>
               <w:t>Technological</w:t>
             </w:r>
+            <w:bookmarkEnd w:id="0"/>
           </w:p>
         </w:tc>
         <w:tc>
@@ -889,6 +889,47 @@
                 <w:lang w:val="en-US"/>
               </w:rPr>
             </w:pPr>
+            <w:r>
+              <w:rPr>
+                <w:sz w:val="21"/>
+                <w:szCs w:val="21"/>
+                <w:lang w:val="en-US"/>
+              </w:rPr>
+              <w:t>Technology is perceived by teachers as better than previous practice</w:t>
+            </w:r>
+            <w:r>
+              <w:rPr>
+                <w:sz w:val="21"/>
+                <w:szCs w:val="21"/>
+                <w:lang w:val="en-US"/>
+              </w:rPr>
+              <w:t xml:space="preserve">; consistent with their </w:t>
+            </w:r>
+            <w:r>
+              <w:rPr>
+                <w:sz w:val="21"/>
+                <w:szCs w:val="21"/>
+                <w:lang w:val="en-US"/>
+              </w:rPr>
+              <w:t>existing values</w:t>
+            </w:r>
+            <w:r>
+              <w:rPr>
+                <w:sz w:val="21"/>
+                <w:szCs w:val="21"/>
+                <w:lang w:val="en-US"/>
+              </w:rPr>
+              <w:t xml:space="preserve">, past experiences and </w:t>
+            </w:r>
+            <w:r>
+              <w:rPr>
+                <w:sz w:val="21"/>
+                <w:szCs w:val="21"/>
+                <w:lang w:val="en-US"/>
+              </w:rPr>
+              <w:lastRenderedPageBreak/>
+              <w:t>needs. Technology is easy to use.</w:t>
+            </w:r>
           </w:p>
         </w:tc>
       </w:tr>
@@ -2173,7 +2214,14 @@
         <w:rPr>
           <w:lang w:val="en-US"/>
         </w:rPr>
-        <w:t xml:space="preserve"> will be used while if</w:t>
+        <w:t xml:space="preserve"> will be used </w:t>
+      </w:r>
+      <w:r>
+        <w:rPr>
+          <w:lang w:val="en-US"/>
+        </w:rPr>
+        <w:lastRenderedPageBreak/>
+        <w:t>while if</w:t>
       </w:r>
       <w:r>
         <w:rPr>
@@ -2879,20 +2927,14 @@
           <w:highlight w:val="lightGray"/>
           <w:lang w:val="en-US"/>
         </w:rPr>
+        <w:lastRenderedPageBreak/>
         <w:t>teachers share the values expressed within a school-related policy and understand the implications, this policy is able to influence practice.</w:t>
       </w:r>
       <w:r>
         <w:rPr>
           <w:lang w:val="en-US"/>
         </w:rPr>
-        <w:t xml:space="preserve"> This study is not </w:t>
-      </w:r>
-      <w:r>
-        <w:rPr>
-          <w:lang w:val="en-US"/>
-        </w:rPr>
-        <w:lastRenderedPageBreak/>
-        <w:t xml:space="preserve">arguing with the first claim, but rather </w:t>
+        <w:t xml:space="preserve"> This study is not arguing with the first claim, but rather </w:t>
       </w:r>
       <w:r>
         <w:rPr>
@@ -3604,7 +3646,14 @@
         <w:rPr>
           <w:lang w:val="en-US"/>
         </w:rPr>
-        <w:t>emerging and becoming more popular in some institutions</w:t>
+        <w:t xml:space="preserve">emerging and becoming more popular </w:t>
+      </w:r>
+      <w:r>
+        <w:rPr>
+          <w:lang w:val="en-US"/>
+        </w:rPr>
+        <w:lastRenderedPageBreak/>
+        <w:t>in some institutions</w:t>
       </w:r>
       <w:r>
         <w:rPr>
@@ -3628,7 +3677,6 @@
         <w:rPr>
           <w:lang w:val="en-US"/>
         </w:rPr>
-        <w:lastRenderedPageBreak/>
         <w:t>documentation, tracking, reporting and delivery of electronic educational technology (also called e-learning) courses or training programs (</w:t>
       </w:r>
       <w:r>
@@ -4333,6 +4381,7 @@
                 <w:szCs w:val="21"/>
                 <w:lang w:val="en-US"/>
               </w:rPr>
+              <w:lastRenderedPageBreak/>
               <w:t>School im</w:t>
             </w:r>
             <w:r>
@@ -4398,16 +4447,7 @@
                 <w:szCs w:val="21"/>
                 <w:lang w:val="en-US"/>
               </w:rPr>
-              <w:t xml:space="preserve">Clear goals and systematic strategies for </w:t>
-            </w:r>
-            <w:r>
-              <w:rPr>
-                <w:sz w:val="21"/>
-                <w:szCs w:val="21"/>
-                <w:lang w:val="en-US"/>
-              </w:rPr>
-              <w:lastRenderedPageBreak/>
-              <w:t>educational change</w:t>
+              <w:t>Clear goals and systematic strategies for educational change</w:t>
             </w:r>
           </w:p>
         </w:tc>
@@ -4433,17 +4473,7 @@
                 <w:szCs w:val="21"/>
                 <w:lang w:val="en-US"/>
               </w:rPr>
-              <w:lastRenderedPageBreak/>
-              <w:t xml:space="preserve">Development of an ICT plan facilitating </w:t>
-            </w:r>
-            <w:r>
-              <w:rPr>
-                <w:sz w:val="21"/>
-                <w:szCs w:val="21"/>
-                <w:lang w:val="en-US"/>
-              </w:rPr>
-              <w:lastRenderedPageBreak/>
-              <w:t>comprehensive ICT</w:t>
+              <w:t>Development of an ICT plan facilitating comprehensive ICT</w:t>
             </w:r>
             <w:r>
               <w:rPr>
@@ -5291,6 +5321,7 @@
         <w:rPr>
           <w:lang w:val="en-US"/>
         </w:rPr>
+        <w:lastRenderedPageBreak/>
         <w:t>Is LMS</w:t>
       </w:r>
       <w:r>
@@ -5335,23 +5366,20 @@
         <w:rPr>
           <w:lang w:val="en-US"/>
         </w:rPr>
-        <w:lastRenderedPageBreak/>
         <w:t>What’s the primary use of LMSs in teaching (file sharing, submitting of assignment</w:t>
       </w:r>
       <w:r>
         <w:rPr>
           <w:lang w:val="en-US"/>
         </w:rPr>
-        <w:t xml:space="preserve">s </w:t>
-      </w:r>
-      <w:proofErr w:type="spellStart"/>
-      <w:r>
-        <w:rPr>
-          <w:lang w:val="en-US"/>
-        </w:rPr>
-        <w:t>etc</w:t>
-      </w:r>
-      <w:proofErr w:type="spellEnd"/>
+        <w:t>s etc</w:t>
+      </w:r>
+      <w:r>
+        <w:rPr>
+          <w:lang w:val="en-US"/>
+        </w:rPr>
+        <w:t>.</w:t>
+      </w:r>
       <w:r>
         <w:rPr>
           <w:lang w:val="en-US"/>
@@ -5422,7 +5450,7 @@
           <w:color w:val="FF0000"/>
           <w:lang w:val="en-US"/>
         </w:rPr>
-        <w:t>put sources for above mentioned theories from example theses</w:t>
+        <w:t>Paraphrase</w:t>
       </w:r>
     </w:p>
     <w:p>
@@ -5442,26 +5470,6 @@
           <w:color w:val="FF0000"/>
           <w:lang w:val="en-US"/>
         </w:rPr>
-        <w:t>Paraphrase</w:t>
-      </w:r>
-    </w:p>
-    <w:p>
-      <w:pPr>
-        <w:pStyle w:val="ab"/>
-        <w:numPr>
-          <w:ilvl w:val="0"/>
-          <w:numId w:val="15"/>
-        </w:numPr>
-        <w:rPr>
-          <w:color w:val="FF0000"/>
-          <w:lang w:val="en-US"/>
-        </w:rPr>
-      </w:pPr>
-      <w:r>
-        <w:rPr>
-          <w:color w:val="FF0000"/>
-          <w:lang w:val="en-US"/>
-        </w:rPr>
         <w:t>Add couple of words about school improvement approach</w:t>
       </w:r>
       <w:r>
@@ -5821,8 +5829,6 @@
           <w:lang w:val="en-US"/>
         </w:rPr>
       </w:pPr>
-      <w:bookmarkStart w:id="0" w:name="_GoBack"/>
-      <w:bookmarkEnd w:id="0"/>
     </w:p>
     <w:sectPr>
       <w:headerReference w:type="first" r:id="rId8"/>
@@ -8393,7 +8399,7 @@
 </file>
 
 <file path=customXml/itemProps1.xml><?xml version="1.0" encoding="utf-8"?>
-<ds:datastoreItem xmlns:ds="http://schemas.openxmlformats.org/officeDocument/2006/customXml" ds:itemID="{D1D6C7ED-A47A-4EB0-8297-2616E22903B9}">
+<ds:datastoreItem xmlns:ds="http://schemas.openxmlformats.org/officeDocument/2006/customXml" ds:itemID="{6365EA03-0B6E-475B-AAA8-07944A439F50}">
   <ds:schemaRefs>
     <ds:schemaRef ds:uri="http://schemas.openxmlformats.org/officeDocument/2006/bibliography"/>
   </ds:schemaRefs>

</xml_diff>

<commit_message>
couple of words about school improvement approach are added
</commit_message>
<xml_diff>
--- a/Master theses/Literature review.docx
+++ b/Master theses/Literature review.docx
@@ -864,7 +864,6 @@
                 <w:lang w:val="en-US"/>
               </w:rPr>
             </w:pPr>
-            <w:bookmarkStart w:id="0" w:name="_GoBack"/>
             <w:r>
               <w:rPr>
                 <w:sz w:val="21"/>
@@ -873,7 +872,6 @@
               </w:rPr>
               <w:t>Technological</w:t>
             </w:r>
-            <w:bookmarkEnd w:id="0"/>
           </w:p>
         </w:tc>
         <w:tc>
@@ -4073,25 +4071,33 @@
         <w:rPr>
           <w:lang w:val="en-US"/>
         </w:rPr>
-        <w:t xml:space="preserve">This research is going to </w:t>
-      </w:r>
-      <w:r>
-        <w:rPr>
-          <w:lang w:val="en-US"/>
-        </w:rPr>
-        <w:t>analyze</w:t>
-      </w:r>
-      <w:r>
-        <w:rPr>
-          <w:lang w:val="en-US"/>
-        </w:rPr>
-        <w:t xml:space="preserve"> school-level polices according to five areas </w:t>
-      </w:r>
-      <w:r>
-        <w:rPr>
-          <w:lang w:val="en-US"/>
-        </w:rPr>
-        <w:t>emerging from the school improvement approach</w:t>
+        <w:t xml:space="preserve">This research </w:t>
+      </w:r>
+      <w:r>
+        <w:rPr>
+          <w:lang w:val="en-US"/>
+        </w:rPr>
+        <w:t xml:space="preserve">is in line with the work of </w:t>
+      </w:r>
+      <w:proofErr w:type="spellStart"/>
+      <w:r>
+        <w:rPr>
+          <w:lang w:val="en-US"/>
+        </w:rPr>
+        <w:t>Tondeur</w:t>
+      </w:r>
+      <w:proofErr w:type="spellEnd"/>
+      <w:r>
+        <w:rPr>
+          <w:lang w:val="en-US"/>
+        </w:rPr>
+        <w:t xml:space="preserve"> et al (2008)</w:t>
+      </w:r>
+      <w:r>
+        <w:rPr>
+          <w:lang w:val="en-US"/>
+        </w:rPr>
+        <w:t xml:space="preserve"> and is going to</w:t>
       </w:r>
       <w:r>
         <w:rPr>
@@ -4103,19 +4109,171 @@
         <w:rPr>
           <w:lang w:val="en-US"/>
         </w:rPr>
-        <w:t>chosen</w:t>
-      </w:r>
-      <w:r>
-        <w:rPr>
-          <w:lang w:val="en-US"/>
-        </w:rPr>
-        <w:t xml:space="preserve"> in the work of </w:t>
+        <w:t>d</w:t>
+      </w:r>
+      <w:r>
+        <w:rPr>
+          <w:lang w:val="en-US"/>
+        </w:rPr>
+        <w:t>escribe the state of the art regarding ICT school polices in Finnish</w:t>
+      </w:r>
+      <w:r>
+        <w:rPr>
+          <w:lang w:val="en-US"/>
+        </w:rPr>
+        <w:t xml:space="preserve"> secondary schools </w:t>
+      </w:r>
+      <w:r>
+        <w:rPr>
+          <w:lang w:val="en-US"/>
+        </w:rPr>
+        <w:t xml:space="preserve">also </w:t>
+      </w:r>
+      <w:r>
+        <w:rPr>
+          <w:lang w:val="en-US"/>
+        </w:rPr>
+        <w:t>with respect to five areas</w:t>
+      </w:r>
+      <w:r>
+        <w:rPr>
+          <w:lang w:val="en-US"/>
+        </w:rPr>
+        <w:t xml:space="preserve"> </w:t>
+      </w:r>
+      <w:r>
+        <w:rPr>
+          <w:lang w:val="en-US"/>
+        </w:rPr>
+        <w:t>from the school improvement approach</w:t>
+      </w:r>
+      <w:r>
+        <w:rPr>
+          <w:lang w:val="en-US"/>
+        </w:rPr>
+        <w:t>. A</w:t>
+      </w:r>
+      <w:r>
+        <w:rPr>
+          <w:lang w:val="en-US"/>
+        </w:rPr>
+        <w:t xml:space="preserve">ccording to </w:t>
       </w:r>
       <w:proofErr w:type="spellStart"/>
       <w:r>
         <w:rPr>
           <w:lang w:val="en-US"/>
         </w:rPr>
+        <w:t>Creemers</w:t>
+      </w:r>
+      <w:proofErr w:type="spellEnd"/>
+      <w:r>
+        <w:rPr>
+          <w:lang w:val="en-US"/>
+        </w:rPr>
+        <w:t xml:space="preserve"> (2002), </w:t>
+      </w:r>
+      <w:r>
+        <w:rPr>
+          <w:lang w:val="en-US"/>
+        </w:rPr>
+        <w:t xml:space="preserve">it </w:t>
+      </w:r>
+      <w:r>
+        <w:rPr>
+          <w:lang w:val="en-US"/>
+        </w:rPr>
+        <w:t>is a practice- and policy-oriented approach to strengthen schools’ capacity for change management</w:t>
+      </w:r>
+      <w:r>
+        <w:rPr>
+          <w:lang w:val="en-US"/>
+        </w:rPr>
+        <w:t xml:space="preserve"> what is crucial to address major factors affecting ICT adoption (</w:t>
+      </w:r>
+      <w:r>
+        <w:rPr>
+          <w:lang w:val="en-US"/>
+        </w:rPr>
+        <w:t>Phillips</w:t>
+      </w:r>
+      <w:r>
+        <w:rPr>
+          <w:lang w:val="en-US"/>
+        </w:rPr>
+        <w:t xml:space="preserve">, </w:t>
+      </w:r>
+      <w:r>
+        <w:rPr>
+          <w:lang w:val="en-US"/>
+        </w:rPr>
+        <w:t>2005)</w:t>
+      </w:r>
+      <w:r>
+        <w:rPr>
+          <w:lang w:val="en-US"/>
+        </w:rPr>
+        <w:t xml:space="preserve">. </w:t>
+      </w:r>
+      <w:r>
+        <w:rPr>
+          <w:lang w:val="en-US"/>
+        </w:rPr>
+        <w:t xml:space="preserve">The </w:t>
+      </w:r>
+      <w:r>
+        <w:rPr>
+          <w:lang w:val="en-US"/>
+        </w:rPr>
+        <w:t>reason</w:t>
+      </w:r>
+      <w:r>
+        <w:rPr>
+          <w:lang w:val="en-US"/>
+        </w:rPr>
+        <w:t xml:space="preserve"> of why school improvement approach is selected over school effectiveness is well justified</w:t>
+      </w:r>
+      <w:r>
+        <w:rPr>
+          <w:lang w:val="en-US"/>
+        </w:rPr>
+        <w:t xml:space="preserve"> in the </w:t>
+      </w:r>
+      <w:r>
+        <w:rPr>
+          <w:lang w:val="en-US"/>
+        </w:rPr>
+        <w:t xml:space="preserve">presented </w:t>
+      </w:r>
+      <w:r>
+        <w:rPr>
+          <w:lang w:val="en-US"/>
+        </w:rPr>
+        <w:t>paper</w:t>
+      </w:r>
+      <w:r>
+        <w:rPr>
+          <w:lang w:val="en-US"/>
+        </w:rPr>
+        <w:t xml:space="preserve">. </w:t>
+      </w:r>
+      <w:r>
+        <w:rPr>
+          <w:lang w:val="en-US"/>
+        </w:rPr>
+        <w:t>According to</w:t>
+      </w:r>
+      <w:r>
+        <w:rPr>
+          <w:lang w:val="en-US"/>
+        </w:rPr>
+        <w:t xml:space="preserve"> </w:t>
+      </w:r>
+      <w:proofErr w:type="spellStart"/>
+      <w:r>
+        <w:rPr>
+          <w:lang w:val="en-US"/>
+        </w:rPr>
         <w:t>Tondeur</w:t>
       </w:r>
       <w:proofErr w:type="spellEnd"/>
@@ -4129,13 +4287,79 @@
         <w:rPr>
           <w:lang w:val="en-US"/>
         </w:rPr>
-        <w:t xml:space="preserve">. </w:t>
-      </w:r>
-      <w:r>
-        <w:rPr>
-          <w:lang w:val="en-US"/>
-        </w:rPr>
-        <w:t xml:space="preserve">The justification of why school improvement approach is selected over school effectiveness is well justified. Thus this research is in line with the presented paper. </w:t>
+        <w:t>, t</w:t>
+      </w:r>
+      <w:r>
+        <w:rPr>
+          <w:lang w:val="en-US"/>
+        </w:rPr>
+        <w:t>hese factors</w:t>
+      </w:r>
+      <w:r>
+        <w:rPr>
+          <w:lang w:val="en-US"/>
+        </w:rPr>
+        <w:t>,</w:t>
+      </w:r>
+      <w:r>
+        <w:rPr>
+          <w:lang w:val="en-US"/>
+        </w:rPr>
+        <w:t xml:space="preserve"> which are described in the table 3</w:t>
+      </w:r>
+      <w:r>
+        <w:rPr>
+          <w:lang w:val="en-US"/>
+        </w:rPr>
+        <w:t>,</w:t>
+      </w:r>
+      <w:r>
+        <w:rPr>
+          <w:lang w:val="en-US"/>
+        </w:rPr>
+        <w:t xml:space="preserve"> </w:t>
+      </w:r>
+      <w:r>
+        <w:rPr>
+          <w:lang w:val="en-US"/>
+        </w:rPr>
+        <w:t>entail the developm</w:t>
+      </w:r>
+      <w:r>
+        <w:rPr>
+          <w:lang w:val="en-US"/>
+        </w:rPr>
+        <w:t xml:space="preserve">ent of a local school policy in </w:t>
+      </w:r>
+      <w:r>
+        <w:rPr>
+          <w:lang w:val="en-US"/>
+        </w:rPr>
+        <w:t xml:space="preserve">order to guarantee the establishment of the necessary conditions supporting </w:t>
+      </w:r>
+      <w:r>
+        <w:rPr>
+          <w:lang w:val="en-US"/>
+        </w:rPr>
+        <w:t xml:space="preserve">the continuous change processes what </w:t>
+      </w:r>
+      <w:r>
+        <w:rPr>
+          <w:lang w:val="en-US"/>
+        </w:rPr>
+        <w:t>ICT integration is considered</w:t>
+      </w:r>
+      <w:r>
+        <w:rPr>
+          <w:lang w:val="en-US"/>
+        </w:rPr>
+        <w:t xml:space="preserve"> to be.</w:t>
+      </w:r>
+      <w:r>
+        <w:rPr>
+          <w:lang w:val="en-US"/>
+        </w:rPr>
+        <w:t xml:space="preserve"> </w:t>
       </w:r>
       <w:r>
         <w:rPr>
@@ -4153,13 +4377,7 @@
         <w:rPr>
           <w:lang w:val="en-US"/>
         </w:rPr>
-        <w:t>represent</w:t>
-      </w:r>
-      <w:r>
-        <w:rPr>
-          <w:lang w:val="en-US"/>
-        </w:rPr>
-        <w:t>s</w:t>
+        <w:t>in addition to listing</w:t>
       </w:r>
       <w:r>
         <w:rPr>
@@ -4177,7 +4395,25 @@
         <w:rPr>
           <w:lang w:val="en-US"/>
         </w:rPr>
-        <w:t xml:space="preserve"> key factors from the school improvement approach and links </w:t>
+        <w:t xml:space="preserve"> key factors from the</w:t>
+      </w:r>
+      <w:r>
+        <w:rPr>
+          <w:lang w:val="en-US"/>
+        </w:rPr>
+        <w:t xml:space="preserve"> school improvement approach, </w:t>
+      </w:r>
+      <w:r>
+        <w:rPr>
+          <w:lang w:val="en-US"/>
+        </w:rPr>
+        <w:t>also</w:t>
+      </w:r>
+      <w:r>
+        <w:rPr>
+          <w:lang w:val="en-US"/>
+        </w:rPr>
+        <w:t xml:space="preserve"> links </w:t>
       </w:r>
       <w:r>
         <w:rPr>
@@ -4221,7 +4457,14 @@
         <w:rPr>
           <w:lang w:val="en-US"/>
         </w:rPr>
-        <w:t xml:space="preserve"> et al (2008) gave about these five factors was that d</w:t>
+        <w:t xml:space="preserve"> et al (2008) gave about these five </w:t>
+      </w:r>
+      <w:r>
+        <w:rPr>
+          <w:lang w:val="en-US"/>
+        </w:rPr>
+        <w:lastRenderedPageBreak/>
+        <w:t>factors was that d</w:t>
       </w:r>
       <w:r>
         <w:rPr>
@@ -4240,23 +4483,6 @@
           <w:lang w:val="en-US"/>
         </w:rPr>
         <w:t>school improvement approaches, there seems to be a general agreement on this basic set of factors.</w:t>
-      </w:r>
-    </w:p>
-    <w:p>
-      <w:pPr>
-        <w:spacing w:after="200" w:line="276" w:lineRule="auto"/>
-        <w:ind w:firstLine="0"/>
-        <w:rPr>
-          <w:color w:val="FF0000"/>
-          <w:lang w:val="en-US"/>
-        </w:rPr>
-      </w:pPr>
-      <w:r>
-        <w:rPr>
-          <w:color w:val="FF0000"/>
-          <w:lang w:val="en-US"/>
-        </w:rPr>
-        <w:t>TODO: couple of words about of school improvement approach</w:t>
       </w:r>
     </w:p>
     <w:p>
@@ -4381,7 +4607,6 @@
                 <w:szCs w:val="21"/>
                 <w:lang w:val="en-US"/>
               </w:rPr>
-              <w:lastRenderedPageBreak/>
               <w:t>School im</w:t>
             </w:r>
             <w:r>
@@ -5173,6 +5398,7 @@
         <w:rPr>
           <w:lang w:val="en-US"/>
         </w:rPr>
+        <w:lastRenderedPageBreak/>
         <w:t xml:space="preserve">Is there a difference </w:t>
       </w:r>
       <w:r>
@@ -5321,7 +5547,6 @@
         <w:rPr>
           <w:lang w:val="en-US"/>
         </w:rPr>
-        <w:lastRenderedPageBreak/>
         <w:t>Is LMS</w:t>
       </w:r>
       <w:r>
@@ -5430,7 +5655,7 @@
           <w:color w:val="FF0000"/>
           <w:lang w:val="en-US"/>
         </w:rPr>
-        <w:t>Describe technological factors for table 1</w:t>
+        <w:t>Paraphrase</w:t>
       </w:r>
     </w:p>
     <w:p>
@@ -5445,53 +5670,54 @@
           <w:lang w:val="en-US"/>
         </w:rPr>
       </w:pPr>
-      <w:r>
-        <w:rPr>
-          <w:color w:val="FF0000"/>
-          <w:lang w:val="en-US"/>
-        </w:rPr>
-        <w:t>Paraphrase</w:t>
+      <w:bookmarkStart w:id="0" w:name="_GoBack"/>
+      <w:bookmarkEnd w:id="0"/>
+      <w:r>
+        <w:rPr>
+          <w:lang w:val="en-US"/>
+        </w:rPr>
+        <w:br w:type="page"/>
       </w:r>
     </w:p>
     <w:p>
       <w:pPr>
-        <w:pStyle w:val="ab"/>
-        <w:numPr>
-          <w:ilvl w:val="0"/>
-          <w:numId w:val="15"/>
-        </w:numPr>
-        <w:rPr>
-          <w:color w:val="FF0000"/>
-          <w:lang w:val="en-US"/>
-        </w:rPr>
-      </w:pPr>
-      <w:r>
-        <w:rPr>
-          <w:color w:val="FF0000"/>
-          <w:lang w:val="en-US"/>
-        </w:rPr>
-        <w:t>Add couple of words about school improvement approach</w:t>
-      </w:r>
-      <w:r>
-        <w:rPr>
-          <w:lang w:val="en-US"/>
-        </w:rPr>
-        <w:br w:type="page"/>
+        <w:pStyle w:val="Numeroimatonotsikko"/>
+        <w:rPr>
+          <w:lang w:val="en-US"/>
+        </w:rPr>
+      </w:pPr>
+      <w:r>
+        <w:rPr>
+          <w:lang w:val="en-US"/>
+        </w:rPr>
+        <w:lastRenderedPageBreak/>
+        <w:t>References:</w:t>
       </w:r>
     </w:p>
     <w:p>
       <w:pPr>
-        <w:pStyle w:val="Numeroimatonotsikko"/>
-        <w:rPr>
-          <w:lang w:val="en-US"/>
-        </w:rPr>
-      </w:pPr>
-      <w:r>
-        <w:rPr>
-          <w:lang w:val="en-US"/>
-        </w:rPr>
-        <w:lastRenderedPageBreak/>
-        <w:t>References:</w:t>
+        <w:pStyle w:val="ac"/>
+        <w:rPr>
+          <w:lang w:val="fr-FR"/>
+        </w:rPr>
+      </w:pPr>
+      <w:r>
+        <w:rPr>
+          <w:lang w:val="fr-FR"/>
+        </w:rPr>
+        <w:t>Balanskat, A., Blamire, R., &amp; Kafal, S. (2007). A review of studies of ICT impact on schoo</w:t>
+      </w:r>
+      <w:r>
+        <w:rPr>
+          <w:lang w:val="fr-FR"/>
+        </w:rPr>
+        <w:t>ls in Europe European Schoolnet</w:t>
+      </w:r>
+      <w:r>
+        <w:rPr>
+          <w:lang w:val="fr-FR"/>
+        </w:rPr>
+        <w:t>.</w:t>
       </w:r>
     </w:p>
     <w:p>
@@ -5505,19 +5731,13 @@
         <w:rPr>
           <w:lang w:val="fr-FR"/>
         </w:rPr>
-        <w:t>Balanskat, A., Blamire, R., &amp; Kafal, S. (2007). A review of studies of ICT impact on schoo</w:t>
+        <w:t>Buabeng-Andoh, C. (2012). Factors influencing teachers' adoption and integration of information and communication technology into teaching: A review of the literature. International Journal of Education and Development using Information and Communication Technology, 8(1), 136.</w:t>
       </w:r>
       <w:r>
         <w:rPr>
           <w:lang w:val="fr-FR"/>
         </w:rPr>
-        <w:t>ls in Europe European Schoolnet</w:t>
-      </w:r>
-      <w:r>
-        <w:rPr>
-          <w:lang w:val="fr-FR"/>
-        </w:rPr>
-        <w:t>.</w:t>
+        <w:t xml:space="preserve"> </w:t>
       </w:r>
     </w:p>
     <w:p>
@@ -5531,13 +5751,19 @@
         <w:rPr>
           <w:lang w:val="fr-FR"/>
         </w:rPr>
-        <w:t>Buabeng-Andoh, C. (2012). Factors influencing teachers' adoption and integration of information and communication technology into teaching: A review of the literature. International Journal of Education and Development using Information and Communication Technology, 8(1), 136.</w:t>
+        <w:t>Collis, B., &amp; Moonen, J. (2001). Flexible learning in a digital world: Experi</w:t>
       </w:r>
       <w:r>
         <w:rPr>
           <w:lang w:val="fr-FR"/>
         </w:rPr>
-        <w:t xml:space="preserve"> </w:t>
+        <w:t xml:space="preserve">ences and expectations. London: </w:t>
+      </w:r>
+      <w:r>
+        <w:rPr>
+          <w:lang w:val="fr-FR"/>
+        </w:rPr>
+        <w:t>Routledge/Farmer.</w:t>
       </w:r>
     </w:p>
     <w:p>
@@ -5547,23 +5773,19 @@
           <w:lang w:val="fr-FR"/>
         </w:rPr>
       </w:pPr>
+      <w:proofErr w:type="spellStart"/>
       <w:r>
         <w:rPr>
           <w:lang w:val="fr-FR"/>
         </w:rPr>
-        <w:t>Collis, B., &amp; Moonen, J. (2001). Flexible learning in a digital world: Experi</w:t>
-      </w:r>
+        <w:t>Creemers</w:t>
+      </w:r>
+      <w:proofErr w:type="spellEnd"/>
       <w:r>
         <w:rPr>
           <w:lang w:val="fr-FR"/>
         </w:rPr>
-        <w:t xml:space="preserve">ences and expectations. London: </w:t>
-      </w:r>
-      <w:r>
-        <w:rPr>
-          <w:lang w:val="fr-FR"/>
-        </w:rPr>
-        <w:t>Routledge/Farmer.</w:t>
+        <w:t>, B. P. M. (2002). From school effectiveness and school improvement to effective school improvement: Background, theoretical analysis, and outline of the empirical study. Educational Research and Evaluation, 8, 343–362.</w:t>
       </w:r>
     </w:p>
     <w:p>
@@ -5741,7 +5963,7 @@
         <w:rPr>
           <w:lang w:val="fr-FR"/>
         </w:rPr>
-        <w:t>Rangaswamy, A. and S. Gupta. 2000. Innovation adoption and diffusion in the digital environment: some research opportunities.</w:t>
+        <w:t>Phillips, R. (2005). Pedagogical, institutional and human factors influencing the widespread adoption of educational technology in higher education.</w:t>
       </w:r>
     </w:p>
     <w:p>
@@ -5755,7 +5977,7 @@
         <w:rPr>
           <w:lang w:val="fr-FR"/>
         </w:rPr>
-        <w:t>Sherry, L., &amp; Gibson, D. (2002). The path to teacher leadership in educational technology. Contemporary issues in technology and teacher education, vol. 2, no. 2, pp. 178-203.</w:t>
+        <w:t>Rangaswamy, A. and S. Gupta. 2000. Innovation adoption and diffusion in the digital environment: some research opportunities.</w:t>
       </w:r>
     </w:p>
     <w:p>
@@ -5769,7 +5991,7 @@
         <w:rPr>
           <w:lang w:val="fr-FR"/>
         </w:rPr>
-        <w:t>Tondeur, J., Van Keer, H., van Braak, J., &amp; Valcke, M. (2008). ICT integration in the classroom: Challenging the potential of a school policy.Computers &amp; Education, 51(1), 212-223.</w:t>
+        <w:t>Sherry, L., &amp; Gibson, D. (2002). The path to teacher leadership in educational technology. Contemporary issues in technology and teacher education, vol. 2, no. 2, pp. 178-203.</w:t>
       </w:r>
     </w:p>
     <w:p>
@@ -5779,19 +6001,26 @@
           <w:lang w:val="fr-FR"/>
         </w:rPr>
       </w:pPr>
-      <w:proofErr w:type="spellStart"/>
       <w:r>
         <w:rPr>
           <w:lang w:val="fr-FR"/>
         </w:rPr>
-        <w:t>Venkatesh</w:t>
-      </w:r>
-      <w:proofErr w:type="spellEnd"/>
-      <w:r>
+        <w:t>Tondeur, J., Van Keer, H., van Braak, J., &amp; Valcke, M. (2008). ICT integration in the classroom: Challenging the potential of a school policy.Computers &amp; Education, 51(1), 212-223.</w:t>
+      </w:r>
+    </w:p>
+    <w:p>
+      <w:pPr>
+        <w:pStyle w:val="ac"/>
         <w:rPr>
           <w:lang w:val="fr-FR"/>
         </w:rPr>
-        <w:t>, V., Morris, M. G., Davis, G. B., &amp; Davis, F. D. (2003). User acceptance of information technology: Toward a unified view. MIS Quarterly,</w:t>
+      </w:pPr>
+      <w:r>
+        <w:rPr>
+          <w:lang w:val="fr-FR"/>
+        </w:rPr>
+        <w:lastRenderedPageBreak/>
+        <w:t>Venkatesh, V., Morris, M. G., Davis, G. B., &amp; Davis, F. D. (2003). User acceptance of information technology: Toward a unified view. MIS Quarterly,</w:t>
       </w:r>
       <w:r>
         <w:rPr>
@@ -8399,7 +8628,7 @@
 </file>
 
 <file path=customXml/itemProps1.xml><?xml version="1.0" encoding="utf-8"?>
-<ds:datastoreItem xmlns:ds="http://schemas.openxmlformats.org/officeDocument/2006/customXml" ds:itemID="{6365EA03-0B6E-475B-AAA8-07944A439F50}">
+<ds:datastoreItem xmlns:ds="http://schemas.openxmlformats.org/officeDocument/2006/customXml" ds:itemID="{E06FB490-7857-4E90-8C21-7111C78867F7}">
   <ds:schemaRefs>
     <ds:schemaRef ds:uri="http://schemas.openxmlformats.org/officeDocument/2006/bibliography"/>
   </ds:schemaRefs>

</xml_diff>

<commit_message>
paraphrasing of highlited parts is done
</commit_message>
<xml_diff>
--- a/Master theses/Literature review.docx
+++ b/Master theses/Literature review.docx
@@ -44,7 +44,6 @@
       <w:proofErr w:type="spellStart"/>
       <w:r>
         <w:rPr>
-          <w:highlight w:val="lightGray"/>
           <w:lang w:val="en-US"/>
         </w:rPr>
         <w:t>Rangaswamy</w:t>
@@ -52,10 +51,33 @@
       <w:proofErr w:type="spellEnd"/>
       <w:r>
         <w:rPr>
-          <w:highlight w:val="lightGray"/>
-          <w:lang w:val="en-US"/>
-        </w:rPr>
-        <w:t xml:space="preserve"> &amp; Gupta, (2000) describes adoption as the decisions that individuals make each time that they consider taking up an innovation. Similarly, Rogers (2003) defines adoption as the decision of an individual to make use of an innovation as the best course of action available. Rogers (2003) argues that the process of adoption starts with initial hearing about an innovation to final adoption. For the purpose of this study, Rogers’ definition of adoption is used.</w:t>
+          <w:lang w:val="en-US"/>
+        </w:rPr>
+        <w:t xml:space="preserve"> &amp; Gupta, (2000) describes adoption as the decisions </w:t>
+      </w:r>
+      <w:r>
+        <w:rPr>
+          <w:lang w:val="en-US"/>
+        </w:rPr>
+        <w:t xml:space="preserve">which is being made each time by </w:t>
+      </w:r>
+      <w:r>
+        <w:rPr>
+          <w:lang w:val="en-US"/>
+        </w:rPr>
+        <w:t>individuals</w:t>
+      </w:r>
+      <w:r>
+        <w:rPr>
+          <w:lang w:val="en-US"/>
+        </w:rPr>
+        <w:t xml:space="preserve"> when</w:t>
+      </w:r>
+      <w:r>
+        <w:rPr>
+          <w:lang w:val="en-US"/>
+        </w:rPr>
+        <w:t xml:space="preserve"> they consider taking up an innovation. Similarly, Rogers (2003) defines adoption as the decision of an individual to make use of an innovation as the best course of action available. Rogers (2003) argues that the process of adoption starts with initial hearing about an innovation to final adoption. For the purpose of this study, Rogers’ definition of adoption is used.</w:t>
       </w:r>
       <w:r>
         <w:rPr>
@@ -72,15 +94,31 @@
       </w:pPr>
       <w:r>
         <w:rPr>
-          <w:highlight w:val="lightGray"/>
-          <w:lang w:val="en-US"/>
-        </w:rPr>
-        <w:t xml:space="preserve">Earle (2002) linked ICT integration with the concept of wholeness, when all elements of the system are connected together to become a whole. For instance, the two important elements of teaching and learning which are content and pedagogy must be joined when technology is used in lesson. In other way, if students are offered series of websites or ICT tools (e.g. CD ROMs, multimedia, </w:t>
+          <w:lang w:val="en-US"/>
+        </w:rPr>
+        <w:t xml:space="preserve">In contrast to Earle (2002) who </w:t>
+      </w:r>
+      <w:r>
+        <w:rPr>
+          <w:lang w:val="en-US"/>
+        </w:rPr>
+        <w:t>linked ICT integration with the concept of wholeness, when all elements of the system are connected together to become a whole</w:t>
+      </w:r>
+      <w:r>
+        <w:rPr>
+          <w:lang w:val="en-US"/>
+        </w:rPr>
+        <w:t xml:space="preserve">, Williams (2003) described it simply as </w:t>
+      </w:r>
+      <w:r>
+        <w:rPr>
+          <w:lang w:val="en-US"/>
+        </w:rPr>
+        <w:t xml:space="preserve">the means of using any ICT tool (Internet, e-learning technologies, CD ROMs, </w:t>
       </w:r>
       <w:proofErr w:type="spellStart"/>
       <w:r>
         <w:rPr>
-          <w:highlight w:val="lightGray"/>
           <w:lang w:val="en-US"/>
         </w:rPr>
         <w:t>etc</w:t>
@@ -88,27 +126,17 @@
       <w:proofErr w:type="spellEnd"/>
       <w:r>
         <w:rPr>
-          <w:highlight w:val="lightGray"/>
-          <w:lang w:val="en-US"/>
-        </w:rPr>
-        <w:t xml:space="preserve">) then the teacher is not integrating ICT into teaching since he/she is not tackling the pedagogical issues. Similarly, Williams (2003) described ICT integration as the means of using any ICT tool (Internet, e-learning technologies, CD ROMs, </w:t>
-      </w:r>
-      <w:proofErr w:type="spellStart"/>
-      <w:r>
-        <w:rPr>
-          <w:highlight w:val="lightGray"/>
-          <w:lang w:val="en-US"/>
-        </w:rPr>
-        <w:t>etc</w:t>
-      </w:r>
-      <w:proofErr w:type="spellEnd"/>
-      <w:r>
-        <w:rPr>
-          <w:highlight w:val="lightGray"/>
           <w:lang w:val="en-US"/>
         </w:rPr>
         <w:t>) to assist teaching and learning. For the purpose of this study, Williams’ definition of ICT integration is adopted.</w:t>
       </w:r>
+    </w:p>
+    <w:p>
+      <w:pPr>
+        <w:rPr>
+          <w:lang w:val="en-US"/>
+        </w:rPr>
+      </w:pPr>
     </w:p>
     <w:p>
       <w:pPr>
@@ -917,16 +945,7 @@
                 <w:szCs w:val="21"/>
                 <w:lang w:val="en-US"/>
               </w:rPr>
-              <w:t xml:space="preserve">, past experiences and </w:t>
-            </w:r>
-            <w:r>
-              <w:rPr>
-                <w:sz w:val="21"/>
-                <w:szCs w:val="21"/>
-                <w:lang w:val="en-US"/>
-              </w:rPr>
-              <w:lastRenderedPageBreak/>
-              <w:t>needs. Technology is easy to use.</w:t>
+              <w:t>, past experiences and needs. Technology is easy to use.</w:t>
             </w:r>
           </w:p>
         </w:tc>
@@ -2212,14 +2231,7 @@
         <w:rPr>
           <w:lang w:val="en-US"/>
         </w:rPr>
-        <w:t xml:space="preserve"> will be used </w:t>
-      </w:r>
-      <w:r>
-        <w:rPr>
-          <w:lang w:val="en-US"/>
-        </w:rPr>
-        <w:lastRenderedPageBreak/>
-        <w:t>while if</w:t>
+        <w:t xml:space="preserve"> will be used while if</w:t>
       </w:r>
       <w:r>
         <w:rPr>
@@ -2319,6 +2331,7 @@
         <w:rPr>
           <w:lang w:val="en-US"/>
         </w:rPr>
+        <w:lastRenderedPageBreak/>
         <w:t xml:space="preserve">There has been done various of studies on explaining </w:t>
       </w:r>
       <w:r>
@@ -2685,7 +2698,13 @@
         <w:rPr>
           <w:lang w:val="en-US"/>
         </w:rPr>
-        <w:t>. In this study, considering an educational context, the word ‘policy’ mean</w:t>
+        <w:t xml:space="preserve">. In this study, considering an educational context, the word ‘policy’ </w:t>
+      </w:r>
+      <w:r>
+        <w:rPr>
+          <w:lang w:val="en-US"/>
+        </w:rPr>
+        <w:t>mean</w:t>
       </w:r>
       <w:r>
         <w:rPr>
@@ -2697,28 +2716,31 @@
         <w:rPr>
           <w:lang w:val="en-US"/>
         </w:rPr>
-        <w:t xml:space="preserve"> </w:t>
-      </w:r>
-      <w:r>
-        <w:rPr>
-          <w:highlight w:val="lightGray"/>
-          <w:lang w:val="en-US"/>
-        </w:rPr>
-        <w:t>“a</w:t>
-      </w:r>
-      <w:r>
-        <w:rPr>
-          <w:highlight w:val="lightGray"/>
+        <w:t xml:space="preserve"> “a</w:t>
+      </w:r>
+      <w:r>
+        <w:rPr>
           <w:lang w:val="en-US"/>
         </w:rPr>
         <w:t xml:space="preserve"> plan or a</w:t>
       </w:r>
       <w:r>
         <w:rPr>
-          <w:highlight w:val="lightGray"/>
-          <w:lang w:val="en-US"/>
-        </w:rPr>
-        <w:t xml:space="preserve"> set of rules, norms and recommendations that has been agreed to officially by a competent educational authority and which aim to give official regulations, guidance or recommendations just as for all educational institutions of certain region so for all members within particular educational unit”.</w:t>
+          <w:lang w:val="en-US"/>
+        </w:rPr>
+        <w:t xml:space="preserve"> set of rules, norms and recommendations that has been agreed to officially by a competent educational authority and which aim to give official regulations, guidance or recommendations just as for</w:t>
+      </w:r>
+      <w:r>
+        <w:rPr>
+          <w:lang w:val="en-US"/>
+        </w:rPr>
+        <w:t xml:space="preserve"> all educational institutions within</w:t>
+      </w:r>
+      <w:r>
+        <w:rPr>
+          <w:lang w:val="en-US"/>
+        </w:rPr>
+        <w:t xml:space="preserve"> certain region so for all members within particular educational unit”.</w:t>
       </w:r>
       <w:r>
         <w:rPr>
@@ -2824,10 +2846,27 @@
       </w:r>
       <w:r>
         <w:rPr>
-          <w:highlight w:val="lightGray"/>
-          <w:lang w:val="en-US"/>
-        </w:rPr>
-        <w:t>without the guidance of national policies and the resources of corollary programs, it is less likely that individual school and classroom innovations will be sustained</w:t>
+          <w:lang w:val="en-US"/>
+        </w:rPr>
+        <w:t>it is less likely that individual school and classroom innovations will be sustained</w:t>
+      </w:r>
+      <w:r>
+        <w:rPr>
+          <w:lang w:val="en-US"/>
+        </w:rPr>
+        <w:t xml:space="preserve"> </w:t>
+      </w:r>
+      <w:r>
+        <w:rPr>
+          <w:lang w:val="en-US"/>
+        </w:rPr>
+        <w:t xml:space="preserve">without the guidance of national policies and the </w:t>
+      </w:r>
+      <w:r>
+        <w:rPr>
+          <w:lang w:val="en-US"/>
+        </w:rPr>
+        <w:t>resources of corollary programs</w:t>
       </w:r>
       <w:r>
         <w:rPr>
@@ -2857,7 +2896,12 @@
       </w:r>
       <w:r>
         <w:rPr>
-          <w:highlight w:val="lightGray"/>
+          <w:lang w:val="en-US"/>
+        </w:rPr>
+        <w:t>“</w:t>
+      </w:r>
+      <w:r>
+        <w:rPr>
           <w:lang w:val="en-US"/>
         </w:rPr>
         <w:t>it is local policies which do reflect to a larger extent what happens in the classroom</w:t>
@@ -2866,6 +2910,12 @@
         <w:rPr>
           <w:lang w:val="en-US"/>
         </w:rPr>
+        <w:t>”</w:t>
+      </w:r>
+      <w:r>
+        <w:rPr>
+          <w:lang w:val="en-US"/>
+        </w:rPr>
         <w:t xml:space="preserve"> because as according to </w:t>
       </w:r>
       <w:proofErr w:type="spellStart"/>
@@ -2880,7 +2930,7 @@
         <w:rPr>
           <w:lang w:val="en-US"/>
         </w:rPr>
-        <w:t>, Parkinson, &amp; Tanner</w:t>
+        <w:t>, Parkinson, &amp; Tanner (2000), if</w:t>
       </w:r>
       <w:r>
         <w:rPr>
@@ -2892,65 +2942,38 @@
         <w:rPr>
           <w:lang w:val="en-US"/>
         </w:rPr>
-        <w:t>(</w:t>
-      </w:r>
-      <w:r>
-        <w:rPr>
-          <w:lang w:val="en-US"/>
-        </w:rPr>
-        <w:t>2000</w:t>
-      </w:r>
-      <w:r>
-        <w:rPr>
-          <w:lang w:val="en-US"/>
-        </w:rPr>
-        <w:t xml:space="preserve">), </w:t>
-      </w:r>
-      <w:r>
-        <w:rPr>
-          <w:highlight w:val="lightGray"/>
-          <w:lang w:val="en-US"/>
-        </w:rPr>
-        <w:t>if</w:t>
-      </w:r>
-      <w:r>
-        <w:rPr>
-          <w:highlight w:val="lightGray"/>
-          <w:lang w:val="en-US"/>
-        </w:rPr>
-        <w:t xml:space="preserve"> </w:t>
-      </w:r>
-      <w:r>
-        <w:rPr>
-          <w:highlight w:val="lightGray"/>
+        <w:t>teachers share the values expressed within a school-related policy and understand the implications, this policy is able to influence practice.</w:t>
+      </w:r>
+      <w:r>
+        <w:rPr>
+          <w:lang w:val="en-US"/>
+        </w:rPr>
+        <w:t xml:space="preserve"> This study is not arguing with the first claim, but rather </w:t>
+      </w:r>
+      <w:r>
+        <w:rPr>
+          <w:lang w:val="en-US"/>
+        </w:rPr>
+        <w:t xml:space="preserve">will exclude </w:t>
+      </w:r>
+      <w:r>
+        <w:rPr>
+          <w:lang w:val="en-US"/>
+        </w:rPr>
+        <w:t>the factor of n</w:t>
+      </w:r>
+      <w:r>
+        <w:rPr>
+          <w:lang w:val="en-US"/>
+        </w:rPr>
+        <w:t xml:space="preserve">ational </w:t>
+      </w:r>
+      <w:r>
+        <w:rPr>
           <w:lang w:val="en-US"/>
         </w:rPr>
         <w:lastRenderedPageBreak/>
-        <w:t>teachers share the values expressed within a school-related policy and understand the implications, this policy is able to influence practice.</w:t>
-      </w:r>
-      <w:r>
-        <w:rPr>
-          <w:lang w:val="en-US"/>
-        </w:rPr>
-        <w:t xml:space="preserve"> This study is not arguing with the first claim, but rather </w:t>
-      </w:r>
-      <w:r>
-        <w:rPr>
-          <w:lang w:val="en-US"/>
-        </w:rPr>
-        <w:t xml:space="preserve">will exclude </w:t>
-      </w:r>
-      <w:r>
-        <w:rPr>
-          <w:lang w:val="en-US"/>
-        </w:rPr>
-        <w:t>the factor of n</w:t>
-      </w:r>
-      <w:r>
-        <w:rPr>
-          <w:lang w:val="en-US"/>
-        </w:rPr>
-        <w:t>ational and possible union-level</w:t>
+        <w:t>and possible union-level</w:t>
       </w:r>
       <w:r>
         <w:rPr>
@@ -3275,12 +3298,19 @@
         </w:rPr>
         <w:t xml:space="preserve"> (</w:t>
       </w:r>
-      <w:r>
-        <w:rPr>
-          <w:color w:val="FF0000"/>
-          <w:lang w:val="en-US"/>
-        </w:rPr>
-        <w:t>some sources</w:t>
+      <w:proofErr w:type="spellStart"/>
+      <w:r>
+        <w:rPr>
+          <w:lang w:val="en-US"/>
+        </w:rPr>
+        <w:t>Kozma</w:t>
+      </w:r>
+      <w:proofErr w:type="spellEnd"/>
+      <w:r>
+        <w:rPr>
+          <w:lang w:val="en-US"/>
+        </w:rPr>
+        <w:t>, 2008</w:t>
       </w:r>
       <w:r>
         <w:rPr>
@@ -3574,17 +3604,22 @@
       </w:r>
       <w:r>
         <w:rPr>
+          <w:lang w:val="en-US"/>
+        </w:rPr>
+        <w:t>computer-based</w:t>
+      </w:r>
+      <w:r>
+        <w:rPr>
+          <w:lang w:val="en-US"/>
+        </w:rPr>
+        <w:t xml:space="preserve"> or even web-based</w:t>
+      </w:r>
+      <w:r>
+        <w:rPr>
           <w:color w:val="FF0000"/>
           <w:lang w:val="en-US"/>
         </w:rPr>
-        <w:t>computer-based</w:t>
-      </w:r>
-      <w:r>
-        <w:rPr>
-          <w:color w:val="FF0000"/>
-          <w:lang w:val="en-US"/>
-        </w:rPr>
-        <w:t xml:space="preserve"> or even web-based </w:t>
+        <w:t xml:space="preserve"> </w:t>
       </w:r>
       <w:r>
         <w:rPr>
@@ -3644,38 +3679,38 @@
         <w:rPr>
           <w:lang w:val="en-US"/>
         </w:rPr>
-        <w:t xml:space="preserve">emerging and becoming more popular </w:t>
+        <w:t>emerging and becoming more popular in some institutions</w:t>
+      </w:r>
+      <w:r>
+        <w:rPr>
+          <w:lang w:val="en-US"/>
+        </w:rPr>
+        <w:t xml:space="preserve"> ICT tools, on their adoption and integration into teaching of Finnish secondary schools.</w:t>
+      </w:r>
+      <w:r>
+        <w:rPr>
+          <w:lang w:val="en-US"/>
+        </w:rPr>
+        <w:t xml:space="preserve"> LMS </w:t>
+      </w:r>
+      <w:r>
+        <w:rPr>
+          <w:lang w:val="en-US"/>
+        </w:rPr>
+        <w:t xml:space="preserve">is a software application for the administration, </w:t>
+      </w:r>
+      <w:r>
+        <w:rPr>
+          <w:lang w:val="en-US"/>
+        </w:rPr>
+        <w:t>documentation, tracking, reporting and delivery of electronic educational tech</w:t>
       </w:r>
       <w:r>
         <w:rPr>
           <w:lang w:val="en-US"/>
         </w:rPr>
         <w:lastRenderedPageBreak/>
-        <w:t>in some institutions</w:t>
-      </w:r>
-      <w:r>
-        <w:rPr>
-          <w:lang w:val="en-US"/>
-        </w:rPr>
-        <w:t xml:space="preserve"> ICT tools, on their adoption and integration into teaching of Finnish secondary schools.</w:t>
-      </w:r>
-      <w:r>
-        <w:rPr>
-          <w:lang w:val="en-US"/>
-        </w:rPr>
-        <w:t xml:space="preserve"> LMS </w:t>
-      </w:r>
-      <w:r>
-        <w:rPr>
-          <w:lang w:val="en-US"/>
-        </w:rPr>
-        <w:t xml:space="preserve">is a software application for the administration, </w:t>
-      </w:r>
-      <w:r>
-        <w:rPr>
-          <w:lang w:val="en-US"/>
-        </w:rPr>
-        <w:t>documentation, tracking, reporting and delivery of electronic educational technology (also called e-learning) courses or training programs (</w:t>
+        <w:t>nology (also called e-learning) courses or training programs (</w:t>
       </w:r>
       <w:r>
         <w:rPr>
@@ -3983,48 +4018,70 @@
         <w:rPr>
           <w:lang w:val="en-US"/>
         </w:rPr>
-        <w:t>Moonen</w:t>
+        <w:t>Moo</w:t>
+      </w:r>
+      <w:r>
+        <w:rPr>
+          <w:lang w:val="en-US"/>
+        </w:rPr>
+        <w:t>nen</w:t>
       </w:r>
       <w:proofErr w:type="spellEnd"/>
       <w:r>
         <w:rPr>
           <w:lang w:val="en-US"/>
         </w:rPr>
-        <w:t xml:space="preserve"> (2008)</w:t>
-      </w:r>
-      <w:r>
-        <w:rPr>
-          <w:lang w:val="en-US"/>
-        </w:rPr>
-        <w:t xml:space="preserve"> argues that </w:t>
-      </w:r>
-      <w:r>
-        <w:rPr>
-          <w:highlight w:val="lightGray"/>
+        <w:t xml:space="preserve"> (2008) argues that </w:t>
+      </w:r>
+      <w:r>
+        <w:rPr>
+          <w:lang w:val="en-US"/>
+        </w:rPr>
+        <w:t xml:space="preserve">a general policy </w:t>
+      </w:r>
+      <w:r>
+        <w:rPr>
+          <w:lang w:val="en-US"/>
+        </w:rPr>
+        <w:t xml:space="preserve">can </w:t>
+      </w:r>
+      <w:r>
+        <w:rPr>
+          <w:lang w:val="en-US"/>
+        </w:rPr>
+        <w:t>become successful</w:t>
+      </w:r>
+      <w:r>
+        <w:rPr>
+          <w:lang w:val="en-US"/>
+        </w:rPr>
+        <w:t xml:space="preserve"> </w:t>
+      </w:r>
+      <w:r>
+        <w:rPr>
           <w:lang w:val="en-US"/>
         </w:rPr>
         <w:t xml:space="preserve">only when the use of technology </w:t>
       </w:r>
       <w:r>
         <w:rPr>
-          <w:highlight w:val="lightGray"/>
-          <w:lang w:val="en-US"/>
-        </w:rPr>
-        <w:t>moves from the complementary aspect to a more core aspect, can a general policy</w:t>
-      </w:r>
-      <w:r>
-        <w:rPr>
-          <w:highlight w:val="lightGray"/>
-          <w:lang w:val="en-US"/>
-        </w:rPr>
-        <w:t xml:space="preserve"> </w:t>
-      </w:r>
-      <w:r>
-        <w:rPr>
-          <w:highlight w:val="lightGray"/>
-          <w:lang w:val="en-US"/>
-        </w:rPr>
-        <w:t>become successful</w:t>
+          <w:lang w:val="en-US"/>
+        </w:rPr>
+        <w:t xml:space="preserve">moves from the complementary </w:t>
+      </w:r>
+      <w:bookmarkStart w:id="0" w:name="_GoBack"/>
+      <w:bookmarkEnd w:id="0"/>
+      <w:r>
+        <w:rPr>
+          <w:lang w:val="en-US"/>
+        </w:rPr>
+        <w:t>to a more core as</w:t>
+      </w:r>
+      <w:r>
+        <w:rPr>
+          <w:lang w:val="en-US"/>
+        </w:rPr>
+        <w:t>pect</w:t>
       </w:r>
       <w:r>
         <w:rPr>
@@ -4457,14 +4514,7 @@
         <w:rPr>
           <w:lang w:val="en-US"/>
         </w:rPr>
-        <w:t xml:space="preserve"> et al (2008) gave about these five </w:t>
-      </w:r>
-      <w:r>
-        <w:rPr>
-          <w:lang w:val="en-US"/>
-        </w:rPr>
-        <w:lastRenderedPageBreak/>
-        <w:t>factors was that d</w:t>
+        <w:t xml:space="preserve"> et al (2008) gave about these five factors was that d</w:t>
       </w:r>
       <w:r>
         <w:rPr>
@@ -4501,6 +4551,7 @@
           <w:szCs w:val="21"/>
           <w:lang w:val="en-US"/>
         </w:rPr>
+        <w:lastRenderedPageBreak/>
         <w:t xml:space="preserve">TABLE 3 Five areas of local ICT </w:t>
       </w:r>
       <w:proofErr w:type="gramStart"/>
@@ -5398,7 +5449,6 @@
         <w:rPr>
           <w:lang w:val="en-US"/>
         </w:rPr>
-        <w:lastRenderedPageBreak/>
         <w:t xml:space="preserve">Is there a difference </w:t>
       </w:r>
       <w:r>
@@ -5547,6 +5597,7 @@
         <w:rPr>
           <w:lang w:val="en-US"/>
         </w:rPr>
+        <w:lastRenderedPageBreak/>
         <w:t>Is LMS</w:t>
       </w:r>
       <w:r>
@@ -5614,32 +5665,6 @@
     </w:p>
     <w:p>
       <w:pPr>
-        <w:spacing w:after="200" w:line="276" w:lineRule="auto"/>
-        <w:ind w:firstLine="0"/>
-        <w:jc w:val="left"/>
-        <w:rPr>
-          <w:lang w:val="en-US"/>
-        </w:rPr>
-      </w:pPr>
-    </w:p>
-    <w:p>
-      <w:pPr>
-        <w:ind w:firstLine="0"/>
-        <w:rPr>
-          <w:color w:val="FF0000"/>
-          <w:lang w:val="en-US"/>
-        </w:rPr>
-      </w:pPr>
-      <w:r>
-        <w:rPr>
-          <w:color w:val="FF0000"/>
-          <w:lang w:val="en-US"/>
-        </w:rPr>
-        <w:t xml:space="preserve">TODO: </w:t>
-      </w:r>
-    </w:p>
-    <w:p>
-      <w:pPr>
         <w:pStyle w:val="ab"/>
         <w:numPr>
           <w:ilvl w:val="0"/>
@@ -5652,46 +5677,50 @@
       </w:pPr>
       <w:r>
         <w:rPr>
-          <w:color w:val="FF0000"/>
-          <w:lang w:val="en-US"/>
-        </w:rPr>
-        <w:t>Paraphrase</w:t>
+          <w:lang w:val="en-US"/>
+        </w:rPr>
+        <w:br w:type="page"/>
       </w:r>
     </w:p>
     <w:p>
       <w:pPr>
-        <w:pStyle w:val="ab"/>
-        <w:numPr>
-          <w:ilvl w:val="0"/>
-          <w:numId w:val="15"/>
-        </w:numPr>
-        <w:rPr>
-          <w:color w:val="FF0000"/>
-          <w:lang w:val="en-US"/>
-        </w:rPr>
-      </w:pPr>
-      <w:bookmarkStart w:id="0" w:name="_GoBack"/>
-      <w:bookmarkEnd w:id="0"/>
-      <w:r>
-        <w:rPr>
-          <w:lang w:val="en-US"/>
-        </w:rPr>
-        <w:br w:type="page"/>
+        <w:pStyle w:val="Numeroimatonotsikko"/>
+        <w:rPr>
+          <w:lang w:val="en-US"/>
+        </w:rPr>
+      </w:pPr>
+      <w:r>
+        <w:rPr>
+          <w:lang w:val="en-US"/>
+        </w:rPr>
+        <w:lastRenderedPageBreak/>
+        <w:t>References:</w:t>
       </w:r>
     </w:p>
     <w:p>
       <w:pPr>
-        <w:pStyle w:val="Numeroimatonotsikko"/>
-        <w:rPr>
-          <w:lang w:val="en-US"/>
-        </w:rPr>
-      </w:pPr>
-      <w:r>
-        <w:rPr>
-          <w:lang w:val="en-US"/>
-        </w:rPr>
-        <w:lastRenderedPageBreak/>
-        <w:t>References:</w:t>
+        <w:pStyle w:val="ac"/>
+        <w:rPr>
+          <w:lang w:val="fr-FR"/>
+        </w:rPr>
+      </w:pPr>
+      <w:r>
+        <w:rPr>
+          <w:lang w:val="fr-FR"/>
+        </w:rPr>
+        <w:t>Balanskat, A., Blamire, R., &amp; Kafal, S. (2007). A review of studies of ICT impact on schoo</w:t>
+      </w:r>
+      <w:r>
+        <w:rPr>
+          <w:lang w:val="fr-FR"/>
+        </w:rPr>
+        <w:t>ls in Europe European Schoolnet</w:t>
+      </w:r>
+      <w:r>
+        <w:rPr>
+          <w:lang w:val="fr-FR"/>
+        </w:rPr>
+        <w:t>.</w:t>
       </w:r>
     </w:p>
     <w:p>
@@ -5705,19 +5734,13 @@
         <w:rPr>
           <w:lang w:val="fr-FR"/>
         </w:rPr>
-        <w:t>Balanskat, A., Blamire, R., &amp; Kafal, S. (2007). A review of studies of ICT impact on schoo</w:t>
+        <w:t>Buabeng-Andoh, C. (2012). Factors influencing teachers' adoption and integration of information and communication technology into teaching: A review of the literature. International Journal of Education and Development using Information and Communication Technology, 8(1), 136.</w:t>
       </w:r>
       <w:r>
         <w:rPr>
           <w:lang w:val="fr-FR"/>
         </w:rPr>
-        <w:t>ls in Europe European Schoolnet</w:t>
-      </w:r>
-      <w:r>
-        <w:rPr>
-          <w:lang w:val="fr-FR"/>
-        </w:rPr>
-        <w:t>.</w:t>
+        <w:t xml:space="preserve"> </w:t>
       </w:r>
     </w:p>
     <w:p>
@@ -5731,13 +5754,19 @@
         <w:rPr>
           <w:lang w:val="fr-FR"/>
         </w:rPr>
-        <w:t>Buabeng-Andoh, C. (2012). Factors influencing teachers' adoption and integration of information and communication technology into teaching: A review of the literature. International Journal of Education and Development using Information and Communication Technology, 8(1), 136.</w:t>
+        <w:t>Collis, B., &amp; Moonen, J. (2001). Flexible learning in a digital world: Experi</w:t>
       </w:r>
       <w:r>
         <w:rPr>
           <w:lang w:val="fr-FR"/>
         </w:rPr>
-        <w:t xml:space="preserve"> </w:t>
+        <w:t xml:space="preserve">ences and expectations. London: </w:t>
+      </w:r>
+      <w:r>
+        <w:rPr>
+          <w:lang w:val="fr-FR"/>
+        </w:rPr>
+        <w:t>Routledge/Farmer.</w:t>
       </w:r>
     </w:p>
     <w:p>
@@ -5747,23 +5776,19 @@
           <w:lang w:val="fr-FR"/>
         </w:rPr>
       </w:pPr>
+      <w:proofErr w:type="spellStart"/>
       <w:r>
         <w:rPr>
           <w:lang w:val="fr-FR"/>
         </w:rPr>
-        <w:t>Collis, B., &amp; Moonen, J. (2001). Flexible learning in a digital world: Experi</w:t>
-      </w:r>
+        <w:t>Creemers</w:t>
+      </w:r>
+      <w:proofErr w:type="spellEnd"/>
       <w:r>
         <w:rPr>
           <w:lang w:val="fr-FR"/>
         </w:rPr>
-        <w:t xml:space="preserve">ences and expectations. London: </w:t>
-      </w:r>
-      <w:r>
-        <w:rPr>
-          <w:lang w:val="fr-FR"/>
-        </w:rPr>
-        <w:t>Routledge/Farmer.</w:t>
+        <w:t>, B. P. M. (2002). From school effectiveness and school improvement to effective school improvement: Background, theoretical analysis, and outline of the empirical study. Educational Research and Evaluation, 8, 343–362.</w:t>
       </w:r>
     </w:p>
     <w:p>
@@ -5773,19 +5798,37 @@
           <w:lang w:val="fr-FR"/>
         </w:rPr>
       </w:pPr>
-      <w:proofErr w:type="spellStart"/>
       <w:r>
         <w:rPr>
           <w:lang w:val="fr-FR"/>
         </w:rPr>
-        <w:t>Creemers</w:t>
-      </w:r>
-      <w:proofErr w:type="spellEnd"/>
+        <w:t>Davis, F. D. (1989). Perceived usefulness, perceived e</w:t>
+      </w:r>
       <w:r>
         <w:rPr>
           <w:lang w:val="fr-FR"/>
         </w:rPr>
-        <w:t>, B. P. M. (2002). From school effectiveness and school improvement to effective school improvement: Background, theoretical analysis, and outline of the empirical study. Educational Research and Evaluation, 8, 343–362.</w:t>
+        <w:t xml:space="preserve">ase of use, and user acceptance </w:t>
+      </w:r>
+      <w:r>
+        <w:rPr>
+          <w:lang w:val="en-US"/>
+        </w:rPr>
+        <w:t xml:space="preserve">of information technology. </w:t>
+      </w:r>
+      <w:r>
+        <w:rPr>
+          <w:i/>
+          <w:iCs/>
+          <w:lang w:val="en-US"/>
+        </w:rPr>
+        <w:t>MIS Quarterly, 13</w:t>
+      </w:r>
+      <w:r>
+        <w:rPr>
+          <w:lang w:val="en-US"/>
+        </w:rPr>
+        <w:t>(3), 319−340.</w:t>
       </w:r>
     </w:p>
     <w:p>
@@ -5799,33 +5842,7 @@
         <w:rPr>
           <w:lang w:val="fr-FR"/>
         </w:rPr>
-        <w:t>Davis, F. D. (1989). Perceived usefulness, perceived e</w:t>
-      </w:r>
-      <w:r>
-        <w:rPr>
-          <w:lang w:val="fr-FR"/>
-        </w:rPr>
-        <w:t xml:space="preserve">ase of use, and user acceptance </w:t>
-      </w:r>
-      <w:r>
-        <w:rPr>
-          <w:lang w:val="en-US"/>
-        </w:rPr>
-        <w:t xml:space="preserve">of information technology. </w:t>
-      </w:r>
-      <w:r>
-        <w:rPr>
-          <w:i/>
-          <w:iCs/>
-          <w:lang w:val="en-US"/>
-        </w:rPr>
-        <w:t>MIS Quarterly, 13</w:t>
-      </w:r>
-      <w:r>
-        <w:rPr>
-          <w:lang w:val="en-US"/>
-        </w:rPr>
-        <w:t>(3), 319−340.</w:t>
+        <w:t>Earle, R.S. (2002). The integration of instructional technology into public education: Promises and challenges. ET Magazine, vol. 42, no. 1, pp. 5-13.</w:t>
       </w:r>
     </w:p>
     <w:p>
@@ -5839,7 +5856,7 @@
         <w:rPr>
           <w:lang w:val="fr-FR"/>
         </w:rPr>
-        <w:t>Earle, R.S. (2002). The integration of instructional technology into public education: Promises and challenges. ET Magazine, vol. 42, no. 1, pp. 5-13.</w:t>
+        <w:t>Kennewell, S., Parkinson, J., &amp; Tanner, H. (2000). Developing the ICT capable school. London: RouteledgeFalmer.</w:t>
       </w:r>
     </w:p>
     <w:p>
@@ -5853,7 +5870,7 @@
         <w:rPr>
           <w:lang w:val="fr-FR"/>
         </w:rPr>
-        <w:t>Kennewell, S., Parkinson, J., &amp; Tanner, H. (2000). Developing the ICT capable school. London: RouteledgeFalmer.</w:t>
+        <w:t>Kozma, R. B. (2008). Comparative analysis of policies for ICT in education. In International handbook of information technology in primary and secondary education (pp. 1083-1096). Springer US.</w:t>
       </w:r>
     </w:p>
     <w:p>
@@ -5867,7 +5884,20 @@
         <w:rPr>
           <w:lang w:val="fr-FR"/>
         </w:rPr>
-        <w:t>Kozma, R. B. (2008). Comparative analysis of policies for ICT in education. In International handbook of information technology in primary and secondary education (pp. 1083-1096). Springer US.</w:t>
+        <w:t>Lang, M. Lounaskorpi, P. Pardo, A. (2012) State of the art in Personal Learning Environments (</w:t>
+      </w:r>
+      <w:r>
+        <w:rPr>
+          <w:color w:val="FF0000"/>
+          <w:lang w:val="fr-FR"/>
+        </w:rPr>
+        <w:t>incomplete</w:t>
+      </w:r>
+      <w:r>
+        <w:rPr>
+          <w:lang w:val="fr-FR"/>
+        </w:rPr>
+        <w:t>)</w:t>
       </w:r>
     </w:p>
     <w:p>
@@ -5881,25 +5911,13 @@
         <w:rPr>
           <w:lang w:val="fr-FR"/>
         </w:rPr>
-        <w:t>Lang, M. Lounaskorpi, P. Pardo, A. (2012) State of the art in Personal Learning Environments (</w:t>
-      </w:r>
-      <w:r>
-        <w:rPr>
-          <w:color w:val="FF0000"/>
-          <w:lang w:val="fr-FR"/>
-        </w:rPr>
-        <w:t>incomplete</w:t>
-      </w:r>
-      <w:r>
-        <w:rPr>
-          <w:lang w:val="fr-FR"/>
-        </w:rPr>
-        <w:t>)</w:t>
+        <w:t>Lee, Y., Kozar, K. A., &amp; Larsen, K. R-T. (2003). The technology acceptance model:</w:t>
       </w:r>
     </w:p>
     <w:p>
       <w:pPr>
         <w:pStyle w:val="ac"/>
+        <w:ind w:firstLine="0"/>
         <w:rPr>
           <w:lang w:val="fr-FR"/>
         </w:rPr>
@@ -5908,13 +5926,24 @@
         <w:rPr>
           <w:lang w:val="fr-FR"/>
         </w:rPr>
-        <w:t>Lee, Y., Kozar, K. A., &amp; Larsen, K. R-T. (2003). The technology acceptance model:</w:t>
+        <w:t>past, present, and future. Communications of the Association for Information</w:t>
+      </w:r>
+      <w:r>
+        <w:rPr>
+          <w:lang w:val="fr-FR"/>
+        </w:rPr>
+        <w:t xml:space="preserve"> </w:t>
+      </w:r>
+      <w:r>
+        <w:rPr>
+          <w:lang w:val="fr-FR"/>
+        </w:rPr>
+        <w:t>Systems, 12(50), 752−780.</w:t>
       </w:r>
     </w:p>
     <w:p>
       <w:pPr>
         <w:pStyle w:val="ac"/>
-        <w:ind w:firstLine="0"/>
         <w:rPr>
           <w:lang w:val="fr-FR"/>
         </w:rPr>
@@ -5923,19 +5952,7 @@
         <w:rPr>
           <w:lang w:val="fr-FR"/>
         </w:rPr>
-        <w:t>past, present, and future. Communications of the Association for Information</w:t>
-      </w:r>
-      <w:r>
-        <w:rPr>
-          <w:lang w:val="fr-FR"/>
-        </w:rPr>
-        <w:t xml:space="preserve"> </w:t>
-      </w:r>
-      <w:r>
-        <w:rPr>
-          <w:lang w:val="fr-FR"/>
-        </w:rPr>
-        <w:t>Systems, 12(50), 752−780.</w:t>
+        <w:t>Moonen, J. (2008). Evolution of IT and related educational policies in international organizations. In International handbook of information technology in primary and secondary education (pp. 1071-1081). Springer US.</w:t>
       </w:r>
     </w:p>
     <w:p>
@@ -5949,7 +5966,7 @@
         <w:rPr>
           <w:lang w:val="fr-FR"/>
         </w:rPr>
-        <w:t>Moonen, J. (2008). Evolution of IT and related educational policies in international organizations. In International handbook of information technology in primary and secondary education (pp. 1071-1081). Springer US.</w:t>
+        <w:t>Phillips, R. (2005). Pedagogical, institutional and human factors influencing the widespread adoption of educational technology in higher education.</w:t>
       </w:r>
     </w:p>
     <w:p>
@@ -5963,21 +5980,21 @@
         <w:rPr>
           <w:lang w:val="fr-FR"/>
         </w:rPr>
-        <w:t>Phillips, R. (2005). Pedagogical, institutional and human factors influencing the widespread adoption of educational technology in higher education.</w:t>
+        <w:t>Rangaswamy, A. and S. Gupta. 2000. Innovation adoption and diffusion in the digital environment: some research opportunities.</w:t>
       </w:r>
     </w:p>
     <w:p>
       <w:pPr>
-        <w:pStyle w:val="ac"/>
-        <w:rPr>
-          <w:lang w:val="fr-FR"/>
-        </w:rPr>
-      </w:pPr>
-      <w:r>
-        <w:rPr>
-          <w:lang w:val="fr-FR"/>
-        </w:rPr>
-        <w:t>Rangaswamy, A. and S. Gupta. 2000. Innovation adoption and diffusion in the digital environment: some research opportunities.</w:t>
+        <w:ind w:firstLine="0"/>
+        <w:rPr>
+          <w:lang w:val="en-US"/>
+        </w:rPr>
+      </w:pPr>
+      <w:r>
+        <w:rPr>
+          <w:lang w:val="en-US"/>
+        </w:rPr>
+        <w:t>Rogers, E.M. (2003). Diffusion of innovations. New York: Free Press</w:t>
       </w:r>
     </w:p>
     <w:p>
@@ -8628,7 +8645,7 @@
 </file>
 
 <file path=customXml/itemProps1.xml><?xml version="1.0" encoding="utf-8"?>
-<ds:datastoreItem xmlns:ds="http://schemas.openxmlformats.org/officeDocument/2006/customXml" ds:itemID="{E06FB490-7857-4E90-8C21-7111C78867F7}">
+<ds:datastoreItem xmlns:ds="http://schemas.openxmlformats.org/officeDocument/2006/customXml" ds:itemID="{C6587ABF-6223-46F9-92F1-209BBD2DB620}">
   <ds:schemaRefs>
     <ds:schemaRef ds:uri="http://schemas.openxmlformats.org/officeDocument/2006/bibliography"/>
   </ds:schemaRefs>

</xml_diff>

<commit_message>
Initial structure with headings is made
</commit_message>
<xml_diff>
--- a/Master theses/Literature review.docx
+++ b/Master theses/Literature review.docx
@@ -4,15 +4,567 @@
   <w:body>
     <w:p>
       <w:pPr>
-        <w:rPr>
-          <w:lang w:val="en-US"/>
-        </w:rPr>
-      </w:pPr>
-    </w:p>
-    <w:p>
-      <w:pPr>
         <w:ind w:firstLine="0"/>
         <w:rPr>
+          <w:b/>
+          <w:lang w:val="en-US"/>
+        </w:rPr>
+      </w:pPr>
+      <w:r>
+        <w:rPr>
+          <w:b/>
+          <w:lang w:val="en-US"/>
+        </w:rPr>
+        <w:t>Topic</w:t>
+      </w:r>
+      <w:r>
+        <w:rPr>
+          <w:b/>
+          <w:lang w:val="en-US"/>
+        </w:rPr>
+        <w:t>:</w:t>
+      </w:r>
+    </w:p>
+    <w:p>
+      <w:pPr>
+        <w:ind w:firstLine="0"/>
+        <w:rPr>
+          <w:lang w:val="en-US"/>
+        </w:rPr>
+      </w:pPr>
+    </w:p>
+    <w:p>
+      <w:pPr>
+        <w:ind w:firstLine="0"/>
+        <w:rPr>
+          <w:lang w:val="en-US"/>
+        </w:rPr>
+      </w:pPr>
+      <w:r>
+        <w:rPr>
+          <w:lang w:val="en-US"/>
+        </w:rPr>
+        <w:t>Adaption and integration of LMS into teaching in Finnish secondary schools</w:t>
+      </w:r>
+    </w:p>
+    <w:p>
+      <w:pPr>
+        <w:ind w:firstLine="0"/>
+        <w:rPr>
+          <w:lang w:val="en-US"/>
+        </w:rPr>
+      </w:pPr>
+    </w:p>
+    <w:p>
+      <w:pPr>
+        <w:spacing w:after="200" w:line="276" w:lineRule="auto"/>
+        <w:ind w:firstLine="0"/>
+        <w:rPr>
+          <w:color w:val="FF0000"/>
+          <w:highlight w:val="lightGray"/>
+          <w:lang w:val="en-US"/>
+        </w:rPr>
+      </w:pPr>
+      <w:r>
+        <w:rPr>
+          <w:color w:val="FF0000"/>
+          <w:highlight w:val="lightGray"/>
+          <w:lang w:val="en-US"/>
+        </w:rPr>
+        <w:t>TODO:</w:t>
+      </w:r>
+    </w:p>
+    <w:p>
+      <w:pPr>
+        <w:pStyle w:val="ab"/>
+        <w:numPr>
+          <w:ilvl w:val="0"/>
+          <w:numId w:val="18"/>
+        </w:numPr>
+        <w:rPr>
+          <w:lang w:val="en-US"/>
+        </w:rPr>
+      </w:pPr>
+      <w:r>
+        <w:rPr>
+          <w:lang w:val="en-US"/>
+        </w:rPr>
+        <w:t>Make list with abbreviations</w:t>
+      </w:r>
+    </w:p>
+    <w:p>
+      <w:pPr>
+        <w:pStyle w:val="ab"/>
+        <w:numPr>
+          <w:ilvl w:val="0"/>
+          <w:numId w:val="18"/>
+        </w:numPr>
+        <w:rPr>
+          <w:lang w:val="en-US"/>
+        </w:rPr>
+      </w:pPr>
+      <w:r>
+        <w:rPr>
+          <w:lang w:val="en-US"/>
+        </w:rPr>
+        <w:t>Make a structure (break text into the sections)</w:t>
+      </w:r>
+    </w:p>
+    <w:p>
+      <w:pPr>
+        <w:spacing w:after="200" w:line="276" w:lineRule="auto"/>
+        <w:ind w:firstLine="0"/>
+        <w:rPr>
+          <w:color w:val="FF0000"/>
+          <w:highlight w:val="lightGray"/>
+          <w:lang w:val="en-US"/>
+        </w:rPr>
+      </w:pPr>
+      <w:r>
+        <w:rPr>
+          <w:color w:val="FF0000"/>
+          <w:highlight w:val="lightGray"/>
+          <w:lang w:val="en-US"/>
+        </w:rPr>
+        <w:t>TODECIDE:</w:t>
+      </w:r>
+    </w:p>
+    <w:p>
+      <w:pPr>
+        <w:pStyle w:val="ab"/>
+        <w:numPr>
+          <w:ilvl w:val="0"/>
+          <w:numId w:val="19"/>
+        </w:numPr>
+        <w:rPr>
+          <w:lang w:val="en-US"/>
+        </w:rPr>
+      </w:pPr>
+      <w:r>
+        <w:rPr>
+          <w:lang w:val="en-US"/>
+        </w:rPr>
+        <w:t xml:space="preserve">Mention or not </w:t>
+      </w:r>
+      <w:proofErr w:type="spellStart"/>
+      <w:r>
+        <w:rPr>
+          <w:lang w:val="en-US"/>
+        </w:rPr>
+        <w:t>Almerin</w:t>
+      </w:r>
+      <w:proofErr w:type="spellEnd"/>
+      <w:r>
+        <w:rPr>
+          <w:lang w:val="en-US"/>
+        </w:rPr>
+        <w:t xml:space="preserve"> in the study. This could give additional motivation of why I am doing it (to understand the process of selling educational software to schools).</w:t>
+      </w:r>
+    </w:p>
+    <w:p>
+      <w:pPr>
+        <w:ind w:firstLine="0"/>
+        <w:rPr>
+          <w:lang w:val="en-US"/>
+        </w:rPr>
+      </w:pPr>
+    </w:p>
+    <w:p>
+      <w:pPr>
+        <w:ind w:firstLine="0"/>
+        <w:rPr>
+          <w:b/>
+          <w:lang w:val="en-US"/>
+        </w:rPr>
+      </w:pPr>
+      <w:r>
+        <w:rPr>
+          <w:b/>
+          <w:lang w:val="en-US"/>
+        </w:rPr>
+        <w:t>Structure:</w:t>
+      </w:r>
+    </w:p>
+    <w:p>
+      <w:pPr>
+        <w:pStyle w:val="ab"/>
+        <w:numPr>
+          <w:ilvl w:val="0"/>
+          <w:numId w:val="18"/>
+        </w:numPr>
+        <w:rPr>
+          <w:lang w:val="en-US"/>
+        </w:rPr>
+      </w:pPr>
+      <w:r>
+        <w:rPr>
+          <w:lang w:val="en-US"/>
+        </w:rPr>
+        <w:t>Introduction</w:t>
+      </w:r>
+    </w:p>
+    <w:p>
+      <w:pPr>
+        <w:pStyle w:val="ab"/>
+        <w:numPr>
+          <w:ilvl w:val="1"/>
+          <w:numId w:val="18"/>
+        </w:numPr>
+        <w:rPr>
+          <w:lang w:val="en-US"/>
+        </w:rPr>
+      </w:pPr>
+      <w:r>
+        <w:rPr>
+          <w:lang w:val="en-US"/>
+        </w:rPr>
+        <w:t>Key abbreviations</w:t>
+      </w:r>
+    </w:p>
+    <w:p>
+      <w:pPr>
+        <w:pStyle w:val="ab"/>
+        <w:numPr>
+          <w:ilvl w:val="1"/>
+          <w:numId w:val="18"/>
+        </w:numPr>
+        <w:rPr>
+          <w:lang w:val="en-US"/>
+        </w:rPr>
+      </w:pPr>
+      <w:r>
+        <w:rPr>
+          <w:lang w:val="en-US"/>
+        </w:rPr>
+        <w:t>Key definitions</w:t>
+      </w:r>
+    </w:p>
+    <w:p>
+      <w:pPr>
+        <w:pStyle w:val="ab"/>
+        <w:numPr>
+          <w:ilvl w:val="1"/>
+          <w:numId w:val="18"/>
+        </w:numPr>
+        <w:rPr>
+          <w:lang w:val="en-US"/>
+        </w:rPr>
+      </w:pPr>
+      <w:r>
+        <w:rPr>
+          <w:lang w:val="en-US"/>
+        </w:rPr>
+        <w:t>ICT adoption and integration in domain of education</w:t>
+      </w:r>
+    </w:p>
+    <w:p>
+      <w:pPr>
+        <w:pStyle w:val="ab"/>
+        <w:numPr>
+          <w:ilvl w:val="0"/>
+          <w:numId w:val="18"/>
+        </w:numPr>
+        <w:rPr>
+          <w:lang w:val="en-US"/>
+        </w:rPr>
+      </w:pPr>
+      <w:r>
+        <w:rPr>
+          <w:lang w:val="en-US"/>
+        </w:rPr>
+        <w:t>Review and analysis of available literature</w:t>
+      </w:r>
+    </w:p>
+    <w:p>
+      <w:pPr>
+        <w:pStyle w:val="ab"/>
+        <w:numPr>
+          <w:ilvl w:val="1"/>
+          <w:numId w:val="18"/>
+        </w:numPr>
+        <w:rPr>
+          <w:lang w:val="en-US"/>
+        </w:rPr>
+      </w:pPr>
+      <w:r>
+        <w:rPr>
+          <w:lang w:val="en-US"/>
+        </w:rPr>
+        <w:t>Categories of factors influencing ICT adoption and integration into teaching</w:t>
+      </w:r>
+    </w:p>
+    <w:p>
+      <w:pPr>
+        <w:pStyle w:val="ab"/>
+        <w:numPr>
+          <w:ilvl w:val="2"/>
+          <w:numId w:val="18"/>
+        </w:numPr>
+        <w:rPr>
+          <w:lang w:val="en-US"/>
+        </w:rPr>
+      </w:pPr>
+      <w:r>
+        <w:rPr>
+          <w:lang w:val="en-US"/>
+        </w:rPr>
+        <w:t>T</w:t>
+      </w:r>
+      <w:r>
+        <w:rPr>
+          <w:lang w:val="en-US"/>
+        </w:rPr>
+        <w:t>he</w:t>
+      </w:r>
+      <w:r>
+        <w:rPr>
+          <w:lang w:val="en-US"/>
+        </w:rPr>
+        <w:t>ories explaining</w:t>
+      </w:r>
+      <w:r>
+        <w:rPr>
+          <w:lang w:val="en-US"/>
+        </w:rPr>
+        <w:t xml:space="preserve"> </w:t>
+      </w:r>
+      <w:r>
+        <w:rPr>
+          <w:lang w:val="en-US"/>
+        </w:rPr>
+        <w:t>personal factors</w:t>
+      </w:r>
+    </w:p>
+    <w:p>
+      <w:pPr>
+        <w:pStyle w:val="ab"/>
+        <w:numPr>
+          <w:ilvl w:val="2"/>
+          <w:numId w:val="18"/>
+        </w:numPr>
+        <w:rPr>
+          <w:color w:val="FF0000"/>
+          <w:lang w:val="en-US"/>
+        </w:rPr>
+      </w:pPr>
+      <w:r>
+        <w:rPr>
+          <w:color w:val="FF0000"/>
+          <w:lang w:val="en-US"/>
+        </w:rPr>
+        <w:t>School-level factors</w:t>
+      </w:r>
+    </w:p>
+    <w:p>
+      <w:pPr>
+        <w:pStyle w:val="ab"/>
+        <w:numPr>
+          <w:ilvl w:val="2"/>
+          <w:numId w:val="18"/>
+        </w:numPr>
+        <w:rPr>
+          <w:color w:val="FF0000"/>
+          <w:lang w:val="en-US"/>
+        </w:rPr>
+      </w:pPr>
+      <w:r>
+        <w:rPr>
+          <w:color w:val="FF0000"/>
+          <w:lang w:val="en-US"/>
+        </w:rPr>
+        <w:t>System-level factors</w:t>
+      </w:r>
+    </w:p>
+    <w:p>
+      <w:pPr>
+        <w:pStyle w:val="ab"/>
+        <w:numPr>
+          <w:ilvl w:val="1"/>
+          <w:numId w:val="18"/>
+        </w:numPr>
+        <w:rPr>
+          <w:lang w:val="en-US"/>
+        </w:rPr>
+      </w:pPr>
+      <w:r>
+        <w:rPr>
+          <w:lang w:val="en-US"/>
+        </w:rPr>
+        <w:t>Different levels of educational polices as factors influencing school-level factors</w:t>
+      </w:r>
+    </w:p>
+    <w:p>
+      <w:pPr>
+        <w:pStyle w:val="ab"/>
+        <w:numPr>
+          <w:ilvl w:val="2"/>
+          <w:numId w:val="18"/>
+        </w:numPr>
+        <w:rPr>
+          <w:lang w:val="en-US"/>
+        </w:rPr>
+      </w:pPr>
+      <w:r>
+        <w:rPr>
+          <w:lang w:val="en-US"/>
+        </w:rPr>
+        <w:t xml:space="preserve">School level polices factors </w:t>
+      </w:r>
+    </w:p>
+    <w:p>
+      <w:pPr>
+        <w:pStyle w:val="ab"/>
+        <w:numPr>
+          <w:ilvl w:val="1"/>
+          <w:numId w:val="18"/>
+        </w:numPr>
+        <w:rPr>
+          <w:lang w:val="en-US"/>
+        </w:rPr>
+      </w:pPr>
+      <w:r>
+        <w:rPr>
+          <w:lang w:val="en-US"/>
+        </w:rPr>
+        <w:t>Identification of the research gaps</w:t>
+      </w:r>
+    </w:p>
+    <w:p>
+      <w:pPr>
+        <w:pStyle w:val="ab"/>
+        <w:numPr>
+          <w:ilvl w:val="0"/>
+          <w:numId w:val="18"/>
+        </w:numPr>
+        <w:rPr>
+          <w:lang w:val="en-US"/>
+        </w:rPr>
+      </w:pPr>
+      <w:r>
+        <w:rPr>
+          <w:lang w:val="en-US"/>
+        </w:rPr>
+        <w:t>Conclusion</w:t>
+      </w:r>
+    </w:p>
+    <w:p>
+      <w:pPr>
+        <w:pStyle w:val="ab"/>
+        <w:numPr>
+          <w:ilvl w:val="1"/>
+          <w:numId w:val="18"/>
+        </w:numPr>
+        <w:rPr>
+          <w:lang w:val="en-US"/>
+        </w:rPr>
+      </w:pPr>
+      <w:r>
+        <w:rPr>
+          <w:lang w:val="en-US"/>
+        </w:rPr>
+        <w:t>The purpose of the study</w:t>
+      </w:r>
+    </w:p>
+    <w:p>
+      <w:pPr>
+        <w:ind w:firstLine="0"/>
+        <w:rPr>
+          <w:lang w:val="en-US"/>
+        </w:rPr>
+      </w:pPr>
+    </w:p>
+    <w:p>
+      <w:pPr>
+        <w:spacing w:after="200" w:line="276" w:lineRule="auto"/>
+        <w:ind w:firstLine="0"/>
+        <w:jc w:val="left"/>
+        <w:rPr>
+          <w:lang w:val="en-US"/>
+        </w:rPr>
+      </w:pPr>
+      <w:r>
+        <w:rPr>
+          <w:lang w:val="en-US"/>
+        </w:rPr>
+        <w:br w:type="page"/>
+      </w:r>
+    </w:p>
+    <w:p>
+      <w:pPr>
+        <w:pStyle w:val="1"/>
+        <w:spacing w:before="0"/>
+        <w:rPr>
+          <w:lang w:val="en-US"/>
+        </w:rPr>
+      </w:pPr>
+      <w:r>
+        <w:rPr>
+          <w:lang w:val="en-US"/>
+        </w:rPr>
+        <w:lastRenderedPageBreak/>
+        <w:t>INTRODUCTION</w:t>
+      </w:r>
+    </w:p>
+    <w:p>
+      <w:pPr>
+        <w:pStyle w:val="2"/>
+        <w:rPr>
+          <w:lang w:val="en-US"/>
+        </w:rPr>
+      </w:pPr>
+      <w:r>
+        <w:rPr>
+          <w:lang w:val="en-US"/>
+        </w:rPr>
+        <w:t>Key abbreviations</w:t>
+      </w:r>
+    </w:p>
+    <w:p>
+      <w:pPr>
+        <w:pStyle w:val="Normaaliensimminenkappale"/>
+        <w:rPr>
+          <w:lang w:val="en-US"/>
+        </w:rPr>
+      </w:pPr>
+      <w:r>
+        <w:rPr>
+          <w:lang w:val="en-US"/>
+        </w:rPr>
+        <w:t>ICT – information and communication technology</w:t>
+      </w:r>
+    </w:p>
+    <w:p>
+      <w:pPr>
+        <w:ind w:firstLine="0"/>
+        <w:rPr>
+          <w:lang w:val="en-US"/>
+        </w:rPr>
+      </w:pPr>
+      <w:r>
+        <w:rPr>
+          <w:lang w:val="en-US"/>
+        </w:rPr>
+        <w:t>LMS – learning management system</w:t>
+      </w:r>
+    </w:p>
+    <w:p>
+      <w:pPr>
+        <w:pStyle w:val="2"/>
+        <w:rPr>
+          <w:lang w:val="en-US"/>
+        </w:rPr>
+      </w:pPr>
+      <w:r>
+        <w:rPr>
+          <w:lang w:val="en-US"/>
+        </w:rPr>
+        <w:t>Key definitions</w:t>
+      </w:r>
+    </w:p>
+    <w:p>
+      <w:pPr>
+        <w:ind w:firstLine="0"/>
+        <w:rPr>
           <w:lang w:val="en-US"/>
         </w:rPr>
       </w:pPr>
@@ -53,7 +605,20 @@
         <w:rPr>
           <w:lang w:val="en-US"/>
         </w:rPr>
-        <w:t xml:space="preserve"> &amp; Gupta, (2000) describes adoption as the decisions </w:t>
+        <w:t xml:space="preserve"> &amp; Gupta, (2000) describes </w:t>
+      </w:r>
+      <w:r>
+        <w:rPr>
+          <w:highlight w:val="lightGray"/>
+          <w:lang w:val="en-US"/>
+        </w:rPr>
+        <w:t>adoption</w:t>
+      </w:r>
+      <w:r>
+        <w:rPr>
+          <w:lang w:val="en-US"/>
+        </w:rPr>
+        <w:t xml:space="preserve"> as the decisions </w:t>
       </w:r>
       <w:r>
         <w:rPr>
@@ -102,7 +667,20 @@
         <w:rPr>
           <w:lang w:val="en-US"/>
         </w:rPr>
-        <w:t>linked ICT integration with the concept of wholeness, when all elements of the system are connected together to become a whole</w:t>
+        <w:t xml:space="preserve">linked </w:t>
+      </w:r>
+      <w:r>
+        <w:rPr>
+          <w:highlight w:val="lightGray"/>
+          <w:lang w:val="en-US"/>
+        </w:rPr>
+        <w:t>ICT integration</w:t>
+      </w:r>
+      <w:r>
+        <w:rPr>
+          <w:lang w:val="en-US"/>
+        </w:rPr>
+        <w:t xml:space="preserve"> with the concept of wholeness, when all elements of the system are connected together to become a whole</w:t>
       </w:r>
       <w:r>
         <w:rPr>
@@ -133,13 +711,99 @@
     </w:p>
     <w:p>
       <w:pPr>
-        <w:rPr>
-          <w:lang w:val="en-US"/>
-        </w:rPr>
-      </w:pPr>
-    </w:p>
-    <w:p>
-      <w:pPr>
+        <w:pStyle w:val="2"/>
+        <w:rPr>
+          <w:lang w:val="en-US"/>
+        </w:rPr>
+      </w:pPr>
+      <w:r>
+        <w:rPr>
+          <w:lang w:val="en-US"/>
+        </w:rPr>
+        <w:t>ICT adoption and integration in domain of education</w:t>
+      </w:r>
+    </w:p>
+    <w:p>
+      <w:pPr>
+        <w:ind w:firstLine="0"/>
+        <w:rPr>
+          <w:color w:val="FF0000"/>
+          <w:lang w:val="en-US"/>
+        </w:rPr>
+      </w:pPr>
+      <w:r>
+        <w:rPr>
+          <w:color w:val="FF0000"/>
+          <w:highlight w:val="lightGray"/>
+          <w:lang w:val="en-US"/>
+        </w:rPr>
+        <w:t>TODO: motivation for why I study ICT adoption and integration</w:t>
+      </w:r>
+    </w:p>
+    <w:p>
+      <w:pPr>
+        <w:ind w:firstLine="0"/>
+        <w:rPr>
+          <w:color w:val="FF0000"/>
+          <w:lang w:val="en-US"/>
+        </w:rPr>
+      </w:pPr>
+    </w:p>
+    <w:p>
+      <w:pPr>
+        <w:ind w:firstLine="0"/>
+        <w:rPr>
+          <w:lang w:val="en-US"/>
+        </w:rPr>
+      </w:pPr>
+      <w:r>
+        <w:rPr>
+          <w:lang w:val="en-US"/>
+        </w:rPr>
+        <w:t>ICT adoption and integration as a big section of scientific studies has been studied well during late years. There has been developed great theories describing certain factors … But the reality is so that development and especially in IT sphere never stops and more and more sophisticated solutions (whether completely new or improved old ones) are appearing, available for people’s use and in completely different domains, for example as to medicine and education. If That is why …</w:t>
+      </w:r>
+    </w:p>
+    <w:p>
+      <w:pPr>
+        <w:pStyle w:val="Normaaliensimminenkappale"/>
+        <w:rPr>
+          <w:lang w:val="en-US"/>
+        </w:rPr>
+      </w:pPr>
+    </w:p>
+    <w:p>
+      <w:pPr>
+        <w:pStyle w:val="1"/>
+        <w:spacing w:before="0"/>
+        <w:rPr>
+          <w:lang w:val="en-US"/>
+        </w:rPr>
+      </w:pPr>
+      <w:r>
+        <w:rPr>
+          <w:lang w:val="en-US"/>
+        </w:rPr>
+        <w:lastRenderedPageBreak/>
+        <w:t>REVIEW AND ANALYSIS OF AVAILABLE LITERATURE</w:t>
+      </w:r>
+    </w:p>
+    <w:p>
+      <w:pPr>
+        <w:pStyle w:val="2"/>
+        <w:rPr>
+          <w:lang w:val="en-US"/>
+        </w:rPr>
+      </w:pPr>
+      <w:r>
+        <w:rPr>
+          <w:lang w:val="en-US"/>
+        </w:rPr>
+        <w:t>Categories of factors influencing ICT adoption and integration into teaching</w:t>
+      </w:r>
+    </w:p>
+    <w:p>
+      <w:pPr>
+        <w:ind w:firstLine="0"/>
         <w:rPr>
           <w:lang w:val="en-US"/>
         </w:rPr>
@@ -156,7 +820,33 @@
         <w:rPr>
           <w:lang w:val="en-US"/>
         </w:rPr>
-        <w:t xml:space="preserve">-Ando (2012) made a literature review of those studies which were done to find out factors influencing teachers’ adoption and integration of ICT into teaching. </w:t>
+        <w:t xml:space="preserve">-Ando (2012) made a </w:t>
+      </w:r>
+      <w:r>
+        <w:rPr>
+          <w:highlight w:val="lightGray"/>
+          <w:lang w:val="en-US"/>
+        </w:rPr>
+        <w:t>literature review</w:t>
+      </w:r>
+      <w:r>
+        <w:rPr>
+          <w:lang w:val="en-US"/>
+        </w:rPr>
+        <w:t xml:space="preserve"> of those studies which were done to find out </w:t>
+      </w:r>
+      <w:r>
+        <w:rPr>
+          <w:highlight w:val="lightGray"/>
+          <w:lang w:val="en-US"/>
+        </w:rPr>
+        <w:t>factors influencing teachers’ adoption</w:t>
+      </w:r>
+      <w:r>
+        <w:rPr>
+          <w:lang w:val="en-US"/>
+        </w:rPr>
+        <w:t xml:space="preserve"> and integration of ICT into teaching. </w:t>
       </w:r>
       <w:r>
         <w:rPr>
@@ -204,7 +894,20 @@
         <w:rPr>
           <w:lang w:val="en-US"/>
         </w:rPr>
-        <w:t xml:space="preserve"> factors is presented in table 1. Identified factors have been categorized according to the framework of </w:t>
+        <w:t xml:space="preserve"> factors is presented in table 1. Identified factors have been </w:t>
+      </w:r>
+      <w:r>
+        <w:rPr>
+          <w:highlight w:val="lightGray"/>
+          <w:lang w:val="en-US"/>
+        </w:rPr>
+        <w:t>categorized</w:t>
+      </w:r>
+      <w:r>
+        <w:rPr>
+          <w:lang w:val="en-US"/>
+        </w:rPr>
+        <w:t xml:space="preserve"> according to the framework of </w:t>
       </w:r>
       <w:r>
         <w:rPr>
@@ -1097,7 +1800,20 @@
         <w:rPr>
           <w:lang w:val="en-US"/>
         </w:rPr>
-        <w:t xml:space="preserve"> have conducted empirical research on factors (barriers) that discourage the use of ICT by teachers. </w:t>
+        <w:t xml:space="preserve"> have conducted empirical research on factors (</w:t>
+      </w:r>
+      <w:r>
+        <w:rPr>
+          <w:highlight w:val="lightGray"/>
+          <w:lang w:val="en-US"/>
+        </w:rPr>
+        <w:t>barriers</w:t>
+      </w:r>
+      <w:r>
+        <w:rPr>
+          <w:lang w:val="en-US"/>
+        </w:rPr>
+        <w:t xml:space="preserve">) that discourage the use of ICT by teachers. </w:t>
       </w:r>
       <w:r>
         <w:rPr>
@@ -1109,7 +1825,20 @@
         <w:rPr>
           <w:lang w:val="en-US"/>
         </w:rPr>
-        <w:t xml:space="preserve"> as suggested by </w:t>
+        <w:t xml:space="preserve"> as </w:t>
+      </w:r>
+      <w:r>
+        <w:rPr>
+          <w:highlight w:val="lightGray"/>
+          <w:lang w:val="en-US"/>
+        </w:rPr>
+        <w:t>suggested</w:t>
+      </w:r>
+      <w:r>
+        <w:rPr>
+          <w:lang w:val="en-US"/>
+        </w:rPr>
+        <w:t xml:space="preserve"> by </w:t>
       </w:r>
       <w:proofErr w:type="spellStart"/>
       <w:r>
@@ -1181,6 +1910,7 @@
           <w:szCs w:val="21"/>
           <w:lang w:val="en-US"/>
         </w:rPr>
+        <w:lastRenderedPageBreak/>
         <w:t>TABLE 2</w:t>
       </w:r>
       <w:r>
@@ -1205,7 +1935,23 @@
           <w:szCs w:val="21"/>
           <w:lang w:val="en-US"/>
         </w:rPr>
-        <w:t xml:space="preserve"> influencing teachers’ adoption and integration of ICT </w:t>
+        <w:t xml:space="preserve"> influencing</w:t>
+      </w:r>
+      <w:r>
+        <w:rPr>
+          <w:sz w:val="21"/>
+          <w:szCs w:val="21"/>
+          <w:lang w:val="en-US"/>
+        </w:rPr>
+        <w:t xml:space="preserve"> teacher’s</w:t>
+      </w:r>
+      <w:r>
+        <w:rPr>
+          <w:sz w:val="21"/>
+          <w:szCs w:val="21"/>
+          <w:lang w:val="en-US"/>
+        </w:rPr>
+        <w:t xml:space="preserve"> adoption and integration of ICT </w:t>
       </w:r>
       <w:r>
         <w:rPr>
@@ -2314,31 +3060,56 @@
     </w:p>
     <w:p>
       <w:pPr>
+        <w:pStyle w:val="3"/>
+        <w:rPr>
+          <w:lang w:val="en-US"/>
+        </w:rPr>
+      </w:pPr>
+      <w:r>
+        <w:rPr>
+          <w:lang w:val="en-US"/>
+        </w:rPr>
+        <w:t>Theories explaining personal factors</w:t>
+      </w:r>
+    </w:p>
+    <w:p>
+      <w:pPr>
         <w:ind w:firstLine="0"/>
         <w:rPr>
           <w:lang w:val="en-US"/>
         </w:rPr>
       </w:pPr>
-    </w:p>
-    <w:p>
-      <w:pPr>
-        <w:ind w:firstLine="0"/>
-        <w:rPr>
-          <w:lang w:val="en-US"/>
-        </w:rPr>
-      </w:pPr>
-      <w:r>
-        <w:rPr>
-          <w:lang w:val="en-US"/>
-        </w:rPr>
-        <w:lastRenderedPageBreak/>
-        <w:t xml:space="preserve">There has been done various of studies on explaining </w:t>
-      </w:r>
-      <w:r>
-        <w:rPr>
-          <w:lang w:val="en-US"/>
-        </w:rPr>
-        <w:t xml:space="preserve">personal factors influencing </w:t>
+      <w:r>
+        <w:rPr>
+          <w:lang w:val="en-US"/>
+        </w:rPr>
+        <w:t xml:space="preserve">There has been done </w:t>
+      </w:r>
+      <w:r>
+        <w:rPr>
+          <w:highlight w:val="lightGray"/>
+          <w:lang w:val="en-US"/>
+        </w:rPr>
+        <w:t>various of studies</w:t>
+      </w:r>
+      <w:r>
+        <w:rPr>
+          <w:lang w:val="en-US"/>
+        </w:rPr>
+        <w:t xml:space="preserve"> on explaining </w:t>
+      </w:r>
+      <w:r>
+        <w:rPr>
+          <w:highlight w:val="lightGray"/>
+          <w:lang w:val="en-US"/>
+        </w:rPr>
+        <w:t>personal factors</w:t>
+      </w:r>
+      <w:r>
+        <w:rPr>
+          <w:lang w:val="en-US"/>
+        </w:rPr>
+        <w:t xml:space="preserve"> influencing </w:t>
       </w:r>
       <w:r>
         <w:rPr>
@@ -2374,7 +3145,20 @@
         <w:rPr>
           <w:lang w:val="en-US"/>
         </w:rPr>
-        <w:t xml:space="preserve">is worth noticing technology acceptance model (TAM) developed in the work of Davis (1989) and which is according to </w:t>
+        <w:t>is worth noticing technology acceptance model (</w:t>
+      </w:r>
+      <w:r>
+        <w:rPr>
+          <w:highlight w:val="lightGray"/>
+          <w:lang w:val="en-US"/>
+        </w:rPr>
+        <w:t>TAM</w:t>
+      </w:r>
+      <w:r>
+        <w:rPr>
+          <w:lang w:val="en-US"/>
+        </w:rPr>
+        <w:t xml:space="preserve">) developed in the work of Davis (1989) and which is according to </w:t>
       </w:r>
       <w:r>
         <w:rPr>
@@ -2432,13 +3216,35 @@
           <w:szCs w:val="24"/>
           <w:lang w:val="en-US"/>
         </w:rPr>
-        <w:t xml:space="preserve">) is the most widely used theoretical model when attempting to explain technology adoption, </w:t>
-      </w:r>
-      <w:r>
-        <w:rPr>
-          <w:lang w:val="en-US"/>
-        </w:rPr>
-        <w:t xml:space="preserve">and UTAUT which </w:t>
+        <w:t xml:space="preserve">) is the most widely used theoretical model when attempting to explain technology </w:t>
+      </w:r>
+      <w:r>
+        <w:rPr>
+          <w:rFonts w:ascii="BookAntiqua" w:hAnsi="BookAntiqua" w:cs="BookAntiqua"/>
+          <w:szCs w:val="24"/>
+          <w:lang w:val="en-US"/>
+        </w:rPr>
+        <w:lastRenderedPageBreak/>
+        <w:t xml:space="preserve">adoption, </w:t>
+      </w:r>
+      <w:r>
+        <w:rPr>
+          <w:lang w:val="en-US"/>
+        </w:rPr>
+        <w:t xml:space="preserve">and </w:t>
+      </w:r>
+      <w:r>
+        <w:rPr>
+          <w:highlight w:val="lightGray"/>
+          <w:lang w:val="en-US"/>
+        </w:rPr>
+        <w:t>UTAUT</w:t>
+      </w:r>
+      <w:r>
+        <w:rPr>
+          <w:lang w:val="en-US"/>
+        </w:rPr>
+        <w:t xml:space="preserve"> which </w:t>
       </w:r>
       <w:r>
         <w:rPr>
@@ -2464,7 +3270,20 @@
         <w:rPr>
           <w:lang w:val="en-US"/>
         </w:rPr>
-        <w:t xml:space="preserve">Undoubtedly, personal factors are crucial to understand because despite of the nature of the context, any adoption ends up in personal adoption of ICT tool by that person(s) who is supposed to use it. </w:t>
+        <w:t xml:space="preserve">Undoubtedly, </w:t>
+      </w:r>
+      <w:r>
+        <w:rPr>
+          <w:highlight w:val="lightGray"/>
+          <w:lang w:val="en-US"/>
+        </w:rPr>
+        <w:t>personal factors are crucial</w:t>
+      </w:r>
+      <w:r>
+        <w:rPr>
+          <w:lang w:val="en-US"/>
+        </w:rPr>
+        <w:t xml:space="preserve"> to understand because despite of the nature of the context, any adoption ends up in personal adoption of ICT tool by that person(s) who is supposed to use it. </w:t>
       </w:r>
       <w:r>
         <w:rPr>
@@ -2532,50 +3351,254 @@
         <w:rPr>
           <w:lang w:val="en-US"/>
         </w:rPr>
+        <w:t xml:space="preserve"> factors</w:t>
+      </w:r>
+      <w:r>
+        <w:rPr>
+          <w:lang w:val="en-US"/>
+        </w:rPr>
+        <w:t xml:space="preserve"> which have been studies significantly less.</w:t>
+      </w:r>
+      <w:r>
+        <w:rPr>
+          <w:lang w:val="en-US"/>
+        </w:rPr>
+        <w:t xml:space="preserve"> Th</w:t>
+      </w:r>
+      <w:r>
+        <w:rPr>
+          <w:lang w:val="en-US"/>
+        </w:rPr>
+        <w:t>is study focuses</w:t>
+      </w:r>
+      <w:r>
+        <w:rPr>
+          <w:lang w:val="en-US"/>
+        </w:rPr>
+        <w:t xml:space="preserve"> on school level factors in ord</w:t>
+      </w:r>
+      <w:r>
+        <w:rPr>
+          <w:lang w:val="en-US"/>
+        </w:rPr>
+        <w:t xml:space="preserve">er to fill out this </w:t>
+      </w:r>
+      <w:r>
+        <w:rPr>
+          <w:highlight w:val="lightGray"/>
+          <w:lang w:val="en-US"/>
+        </w:rPr>
+        <w:t>gap</w:t>
+      </w:r>
+      <w:r>
+        <w:rPr>
+          <w:lang w:val="en-US"/>
+        </w:rPr>
+        <w:t xml:space="preserve"> to</w:t>
+      </w:r>
+      <w:r>
+        <w:rPr>
+          <w:lang w:val="en-US"/>
+        </w:rPr>
+        <w:t xml:space="preserve"> some extent. </w:t>
+      </w:r>
+    </w:p>
+    <w:p>
+      <w:pPr>
+        <w:pStyle w:val="2"/>
+        <w:rPr>
+          <w:lang w:val="en-US"/>
+        </w:rPr>
+      </w:pPr>
+      <w:r>
+        <w:rPr>
+          <w:lang w:val="en-US"/>
+        </w:rPr>
+        <w:t xml:space="preserve">Different levels </w:t>
+      </w:r>
+      <w:r>
+        <w:rPr>
+          <w:lang w:val="en-US"/>
+        </w:rPr>
+        <w:t>of educational polices influencing school level factors</w:t>
+      </w:r>
+    </w:p>
+    <w:p>
+      <w:pPr>
+        <w:ind w:firstLine="0"/>
+        <w:rPr>
+          <w:lang w:val="en-US"/>
+        </w:rPr>
+      </w:pPr>
+      <w:r>
+        <w:rPr>
+          <w:lang w:val="en-US"/>
+        </w:rPr>
+        <w:t xml:space="preserve">If to consider school level factors influencing on ICT adoption and integration into classroom, it is possible to notice that these factors in their turn have own factors positively or negatively affecting on them. In this study it is claimed that these factors are influenced by different levels of </w:t>
+      </w:r>
+      <w:r>
+        <w:rPr>
+          <w:lang w:val="en-US"/>
+        </w:rPr>
+        <w:t xml:space="preserve">educational </w:t>
+      </w:r>
+      <w:r>
+        <w:rPr>
+          <w:lang w:val="en-US"/>
+        </w:rPr>
+        <w:t>polices. Before going into different leve</w:t>
+      </w:r>
+      <w:r>
+        <w:rPr>
+          <w:lang w:val="en-US"/>
+        </w:rPr>
+        <w:t>l</w:t>
+      </w:r>
+      <w:r>
+        <w:rPr>
+          <w:lang w:val="en-US"/>
+        </w:rPr>
+        <w:t xml:space="preserve">s of polices, it is important to give an overall definition of </w:t>
+      </w:r>
+      <w:r>
+        <w:rPr>
+          <w:lang w:val="en-US"/>
+        </w:rPr>
+        <w:t>what is meant under word ‘policy’</w:t>
+      </w:r>
+      <w:r>
+        <w:rPr>
+          <w:lang w:val="en-US"/>
+        </w:rPr>
+        <w:t xml:space="preserve"> in this study</w:t>
+      </w:r>
+      <w:r>
+        <w:rPr>
+          <w:lang w:val="en-US"/>
+        </w:rPr>
+        <w:t>.</w:t>
+      </w:r>
+      <w:r>
+        <w:rPr>
+          <w:lang w:val="en-US"/>
+        </w:rPr>
+        <w:t xml:space="preserve"> According to C</w:t>
+      </w:r>
+      <w:r>
+        <w:rPr>
+          <w:lang w:val="en-US"/>
+        </w:rPr>
+        <w:t>ambridge</w:t>
+      </w:r>
+      <w:r>
+        <w:rPr>
+          <w:lang w:val="en-US"/>
+        </w:rPr>
+        <w:t xml:space="preserve"> dictionary, the word ‘policy’ means “</w:t>
+      </w:r>
+      <w:r>
+        <w:rPr>
+          <w:lang w:val="en-US"/>
+        </w:rPr>
+        <w:t>a set of ideas or a plan of what to do in particular situations that has been agreed to officially by a group of people, a business organization, a government, or a political party</w:t>
+      </w:r>
+      <w:r>
+        <w:rPr>
+          <w:lang w:val="en-US"/>
+        </w:rPr>
+        <w:t>”. Another reputable O</w:t>
+      </w:r>
+      <w:r>
+        <w:rPr>
+          <w:lang w:val="en-US"/>
+        </w:rPr>
+        <w:t>xford</w:t>
+      </w:r>
+      <w:r>
+        <w:rPr>
+          <w:lang w:val="en-US"/>
+        </w:rPr>
+        <w:t xml:space="preserve"> dictionary gives a definition of the word ‘</w:t>
+      </w:r>
+      <w:r>
+        <w:rPr>
+          <w:highlight w:val="lightGray"/>
+          <w:lang w:val="en-US"/>
+        </w:rPr>
+        <w:t>policy’</w:t>
+      </w:r>
+      <w:r>
+        <w:rPr>
+          <w:lang w:val="en-US"/>
+        </w:rPr>
+        <w:t xml:space="preserve"> as “a</w:t>
+      </w:r>
+      <w:r>
+        <w:rPr>
+          <w:lang w:val="en-US"/>
+        </w:rPr>
+        <w:t xml:space="preserve"> course or principle of action adopted or proposed by an organization or individual</w:t>
+      </w:r>
+      <w:r>
+        <w:rPr>
+          <w:lang w:val="en-US"/>
+        </w:rPr>
+        <w:t>”</w:t>
+      </w:r>
+      <w:r>
+        <w:rPr>
+          <w:lang w:val="en-US"/>
+        </w:rPr>
+        <w:t xml:space="preserve">. In this study, considering an educational context, the word ‘policy’ </w:t>
+      </w:r>
+      <w:r>
+        <w:rPr>
+          <w:lang w:val="en-US"/>
+        </w:rPr>
+        <w:t>mean</w:t>
+      </w:r>
+      <w:r>
+        <w:rPr>
+          <w:lang w:val="en-US"/>
+        </w:rPr>
+        <w:t>s</w:t>
+      </w:r>
+      <w:r>
+        <w:rPr>
+          <w:lang w:val="en-US"/>
+        </w:rPr>
+        <w:t xml:space="preserve"> “a</w:t>
+      </w:r>
+      <w:r>
+        <w:rPr>
+          <w:lang w:val="en-US"/>
+        </w:rPr>
+        <w:t xml:space="preserve"> plan or a</w:t>
+      </w:r>
+      <w:r>
+        <w:rPr>
+          <w:lang w:val="en-US"/>
+        </w:rPr>
+        <w:t xml:space="preserve"> set of rules, norms and recommendations that has been agreed to officially by a competent educational authority and which aim to give official regulations, guidance or recommendations just as for</w:t>
+      </w:r>
+      <w:r>
+        <w:rPr>
+          <w:lang w:val="en-US"/>
+        </w:rPr>
+        <w:t xml:space="preserve"> all educational institutions within</w:t>
+      </w:r>
+      <w:r>
+        <w:rPr>
+          <w:lang w:val="en-US"/>
+        </w:rPr>
+        <w:t xml:space="preserve"> certain region so for all members within particular educational unit”.</w:t>
+      </w:r>
+      <w:r>
+        <w:rPr>
+          <w:lang w:val="en-US"/>
+        </w:rPr>
         <w:t xml:space="preserve"> </w:t>
       </w:r>
-      <w:r>
-        <w:rPr>
-          <w:lang w:val="en-US"/>
-        </w:rPr>
-        <w:t>factors</w:t>
-      </w:r>
-      <w:r>
-        <w:rPr>
-          <w:lang w:val="en-US"/>
-        </w:rPr>
-        <w:t xml:space="preserve"> which have been studies significantly less.</w:t>
-      </w:r>
-      <w:r>
-        <w:rPr>
-          <w:lang w:val="en-US"/>
-        </w:rPr>
-        <w:t xml:space="preserve"> Th</w:t>
-      </w:r>
-      <w:r>
-        <w:rPr>
-          <w:lang w:val="en-US"/>
-        </w:rPr>
-        <w:t>is study focuses</w:t>
-      </w:r>
-      <w:r>
-        <w:rPr>
-          <w:lang w:val="en-US"/>
-        </w:rPr>
-        <w:t xml:space="preserve"> on school level factors in ord</w:t>
-      </w:r>
-      <w:r>
-        <w:rPr>
-          <w:lang w:val="en-US"/>
-        </w:rPr>
-        <w:t>er to fill out this gap to</w:t>
-      </w:r>
-      <w:r>
-        <w:rPr>
-          <w:lang w:val="en-US"/>
-        </w:rPr>
-        <w:t xml:space="preserve"> some extent. </w:t>
-      </w:r>
     </w:p>
     <w:p>
       <w:pPr>
@@ -2596,43 +3619,85 @@
         <w:rPr>
           <w:lang w:val="en-US"/>
         </w:rPr>
-        <w:t xml:space="preserve">If to consider school level factors influencing on ICT adoption and integration into classroom, it is possible to notice that these factors in their turn have own factors positively or negatively affecting on them. In this study it is claimed that these factors are influenced by different levels of </w:t>
-      </w:r>
-      <w:r>
-        <w:rPr>
-          <w:lang w:val="en-US"/>
-        </w:rPr>
-        <w:t xml:space="preserve">educational </w:t>
-      </w:r>
-      <w:r>
-        <w:rPr>
-          <w:lang w:val="en-US"/>
-        </w:rPr>
-        <w:t>polices. Before going into different leve</w:t>
-      </w:r>
-      <w:r>
-        <w:rPr>
-          <w:lang w:val="en-US"/>
-        </w:rPr>
-        <w:t>l</w:t>
-      </w:r>
-      <w:r>
-        <w:rPr>
-          <w:lang w:val="en-US"/>
-        </w:rPr>
-        <w:t xml:space="preserve">s of polices, it is important to give an overall definition of </w:t>
-      </w:r>
-      <w:r>
-        <w:rPr>
-          <w:lang w:val="en-US"/>
-        </w:rPr>
-        <w:t>what is meant under word ‘policy’</w:t>
-      </w:r>
-      <w:r>
-        <w:rPr>
-          <w:lang w:val="en-US"/>
-        </w:rPr>
-        <w:t xml:space="preserve"> in this study</w:t>
+        <w:t xml:space="preserve">Every school apart of </w:t>
+      </w:r>
+      <w:r>
+        <w:rPr>
+          <w:highlight w:val="lightGray"/>
+          <w:lang w:val="en-US"/>
+        </w:rPr>
+        <w:t xml:space="preserve">school level </w:t>
+      </w:r>
+      <w:r>
+        <w:rPr>
+          <w:highlight w:val="lightGray"/>
+          <w:lang w:val="en-US"/>
+        </w:rPr>
+        <w:t xml:space="preserve">or local </w:t>
+      </w:r>
+      <w:r>
+        <w:rPr>
+          <w:highlight w:val="lightGray"/>
+          <w:lang w:val="en-US"/>
+        </w:rPr>
+        <w:t>polices</w:t>
+      </w:r>
+      <w:r>
+        <w:rPr>
+          <w:lang w:val="en-US"/>
+        </w:rPr>
+        <w:t xml:space="preserve"> i</w:t>
+      </w:r>
+      <w:r>
+        <w:rPr>
+          <w:lang w:val="en-US"/>
+        </w:rPr>
+        <w:t xml:space="preserve">s also influenced at least by </w:t>
+      </w:r>
+      <w:r>
+        <w:rPr>
+          <w:highlight w:val="lightGray"/>
+          <w:lang w:val="en-US"/>
+        </w:rPr>
+        <w:t>national</w:t>
+      </w:r>
+      <w:r>
+        <w:rPr>
+          <w:lang w:val="en-US"/>
+        </w:rPr>
+        <w:t>-</w:t>
+      </w:r>
+      <w:r>
+        <w:rPr>
+          <w:highlight w:val="lightGray"/>
+          <w:lang w:val="en-US"/>
+        </w:rPr>
+        <w:t>level polices</w:t>
+      </w:r>
+      <w:r>
+        <w:rPr>
+          <w:lang w:val="en-US"/>
+        </w:rPr>
+        <w:t xml:space="preserve"> of that country where a school resides. In some cases, if a country is a member of some bigger organization or a union, e.g. European Union</w:t>
+      </w:r>
+      <w:r>
+        <w:rPr>
+          <w:lang w:val="en-US"/>
+        </w:rPr>
+        <w:t xml:space="preserve"> (EU)</w:t>
+      </w:r>
+      <w:r>
+        <w:rPr>
+          <w:lang w:val="en-US"/>
+        </w:rPr>
+        <w:t xml:space="preserve">, then the whole country is also influenced by </w:t>
+      </w:r>
+      <w:r>
+        <w:rPr>
+          <w:highlight w:val="lightGray"/>
+          <w:lang w:val="en-US"/>
+        </w:rPr>
+        <w:t>union-level educational policies</w:t>
       </w:r>
       <w:r>
         <w:rPr>
@@ -2644,49 +3709,99 @@
         <w:rPr>
           <w:lang w:val="en-US"/>
         </w:rPr>
-        <w:t xml:space="preserve"> According to C</w:t>
-      </w:r>
-      <w:r>
-        <w:rPr>
-          <w:lang w:val="en-US"/>
-        </w:rPr>
-        <w:t>ambridge</w:t>
-      </w:r>
-      <w:r>
-        <w:rPr>
-          <w:lang w:val="en-US"/>
-        </w:rPr>
-        <w:t xml:space="preserve"> dictionary, the word ‘policy’ means “</w:t>
-      </w:r>
-      <w:r>
-        <w:rPr>
-          <w:lang w:val="en-US"/>
-        </w:rPr>
-        <w:t>a set of ideas or a plan of what to do in particular situations that has been agreed to officially by a group of people, a business organization, a government, or a political party</w:t>
-      </w:r>
-      <w:r>
-        <w:rPr>
-          <w:lang w:val="en-US"/>
-        </w:rPr>
-        <w:t>”. Another reputable O</w:t>
-      </w:r>
-      <w:r>
-        <w:rPr>
-          <w:lang w:val="en-US"/>
-        </w:rPr>
-        <w:t>xford</w:t>
-      </w:r>
-      <w:r>
-        <w:rPr>
-          <w:lang w:val="en-US"/>
-        </w:rPr>
-        <w:t xml:space="preserve"> dictionary gives a definition of the word ‘policy’ as “a</w:t>
-      </w:r>
-      <w:r>
-        <w:rPr>
-          <w:lang w:val="en-US"/>
-        </w:rPr>
-        <w:t xml:space="preserve"> course or principle of action adopted or proposed by an organization or individual</w:t>
+        <w:t xml:space="preserve"> </w:t>
+      </w:r>
+      <w:proofErr w:type="spellStart"/>
+      <w:r>
+        <w:rPr>
+          <w:highlight w:val="lightGray"/>
+          <w:lang w:val="en-US"/>
+        </w:rPr>
+        <w:t>Kozma</w:t>
+      </w:r>
+      <w:proofErr w:type="spellEnd"/>
+      <w:r>
+        <w:rPr>
+          <w:highlight w:val="lightGray"/>
+          <w:lang w:val="en-US"/>
+        </w:rPr>
+        <w:t xml:space="preserve"> (2008) argues</w:t>
+      </w:r>
+      <w:r>
+        <w:rPr>
+          <w:lang w:val="en-US"/>
+        </w:rPr>
+        <w:t xml:space="preserve"> that</w:t>
+      </w:r>
+      <w:r>
+        <w:rPr>
+          <w:lang w:val="en-US"/>
+        </w:rPr>
+        <w:t xml:space="preserve"> </w:t>
+      </w:r>
+      <w:r>
+        <w:rPr>
+          <w:lang w:val="en-US"/>
+        </w:rPr>
+        <w:t xml:space="preserve">it is less likely that individual school and classroom innovations will be sustained </w:t>
+      </w:r>
+      <w:r>
+        <w:rPr>
+          <w:lang w:val="en-US"/>
+        </w:rPr>
+        <w:t xml:space="preserve">without the guidance of national policies and the </w:t>
+      </w:r>
+      <w:r>
+        <w:rPr>
+          <w:lang w:val="en-US"/>
+        </w:rPr>
+        <w:t>resources of corollary programs</w:t>
+      </w:r>
+      <w:r>
+        <w:rPr>
+          <w:lang w:val="en-US"/>
+        </w:rPr>
+        <w:t>.</w:t>
+      </w:r>
+      <w:r>
+        <w:rPr>
+          <w:lang w:val="en-US"/>
+        </w:rPr>
+        <w:t xml:space="preserve"> From another hand, </w:t>
+      </w:r>
+      <w:proofErr w:type="spellStart"/>
+      <w:r>
+        <w:rPr>
+          <w:highlight w:val="lightGray"/>
+          <w:lang w:val="en-US"/>
+        </w:rPr>
+        <w:t>Tondeur</w:t>
+      </w:r>
+      <w:proofErr w:type="spellEnd"/>
+      <w:r>
+        <w:rPr>
+          <w:highlight w:val="lightGray"/>
+          <w:lang w:val="en-US"/>
+        </w:rPr>
+        <w:t xml:space="preserve"> et al (2008) claims</w:t>
+      </w:r>
+      <w:r>
+        <w:rPr>
+          <w:lang w:val="en-US"/>
+        </w:rPr>
+        <w:t xml:space="preserve"> that </w:t>
+      </w:r>
+      <w:r>
+        <w:rPr>
+          <w:lang w:val="en-US"/>
+        </w:rPr>
+        <w:t>“</w:t>
+      </w:r>
+      <w:r>
+        <w:rPr>
+          <w:lang w:val="en-US"/>
+        </w:rPr>
+        <w:t>it is local policies which do reflect to a larger extent what happens in the classroom</w:t>
       </w:r>
       <w:r>
         <w:rPr>
@@ -2698,49 +3813,21 @@
         <w:rPr>
           <w:lang w:val="en-US"/>
         </w:rPr>
-        <w:t xml:space="preserve">. In this study, considering an educational context, the word ‘policy’ </w:t>
-      </w:r>
-      <w:r>
-        <w:rPr>
-          <w:lang w:val="en-US"/>
-        </w:rPr>
-        <w:t>mean</w:t>
-      </w:r>
-      <w:r>
-        <w:rPr>
-          <w:lang w:val="en-US"/>
-        </w:rPr>
-        <w:t>s</w:t>
-      </w:r>
-      <w:r>
-        <w:rPr>
-          <w:lang w:val="en-US"/>
-        </w:rPr>
-        <w:t xml:space="preserve"> “a</w:t>
-      </w:r>
-      <w:r>
-        <w:rPr>
-          <w:lang w:val="en-US"/>
-        </w:rPr>
-        <w:t xml:space="preserve"> plan or a</w:t>
-      </w:r>
-      <w:r>
-        <w:rPr>
-          <w:lang w:val="en-US"/>
-        </w:rPr>
-        <w:t xml:space="preserve"> set of rules, norms and recommendations that has been agreed to officially by a competent educational authority and which aim to give official regulations, guidance or recommendations just as for</w:t>
-      </w:r>
-      <w:r>
-        <w:rPr>
-          <w:lang w:val="en-US"/>
-        </w:rPr>
-        <w:t xml:space="preserve"> all educational institutions within</w:t>
-      </w:r>
-      <w:r>
-        <w:rPr>
-          <w:lang w:val="en-US"/>
-        </w:rPr>
-        <w:t xml:space="preserve"> certain region so for all members within particular educational unit”.</w:t>
+        <w:t xml:space="preserve"> because as according to </w:t>
+      </w:r>
+      <w:proofErr w:type="spellStart"/>
+      <w:r>
+        <w:rPr>
+          <w:lang w:val="en-US"/>
+        </w:rPr>
+        <w:t>Kennewell</w:t>
+      </w:r>
+      <w:proofErr w:type="spellEnd"/>
+      <w:r>
+        <w:rPr>
+          <w:lang w:val="en-US"/>
+        </w:rPr>
+        <w:t>, Parkinson, &amp; Tanner (2000), if</w:t>
       </w:r>
       <w:r>
         <w:rPr>
@@ -2748,6 +3835,94 @@
         </w:rPr>
         <w:t xml:space="preserve"> </w:t>
       </w:r>
+      <w:r>
+        <w:rPr>
+          <w:lang w:val="en-US"/>
+        </w:rPr>
+        <w:t>teachers share the values expressed within a school-related policy and understand the implications, this policy is able to influence practice.</w:t>
+      </w:r>
+      <w:r>
+        <w:rPr>
+          <w:lang w:val="en-US"/>
+        </w:rPr>
+        <w:t xml:space="preserve"> </w:t>
+      </w:r>
+      <w:r>
+        <w:rPr>
+          <w:highlight w:val="lightGray"/>
+          <w:lang w:val="en-US"/>
+        </w:rPr>
+        <w:t>This study</w:t>
+      </w:r>
+      <w:r>
+        <w:rPr>
+          <w:lang w:val="en-US"/>
+        </w:rPr>
+        <w:t xml:space="preserve"> is not arguing with the first claim, but rather </w:t>
+      </w:r>
+      <w:r>
+        <w:rPr>
+          <w:highlight w:val="lightGray"/>
+          <w:lang w:val="en-US"/>
+        </w:rPr>
+        <w:t xml:space="preserve">will exclude </w:t>
+      </w:r>
+      <w:r>
+        <w:rPr>
+          <w:highlight w:val="lightGray"/>
+          <w:lang w:val="en-US"/>
+        </w:rPr>
+        <w:t>the factor</w:t>
+      </w:r>
+      <w:r>
+        <w:rPr>
+          <w:lang w:val="en-US"/>
+        </w:rPr>
+        <w:t xml:space="preserve"> </w:t>
+      </w:r>
+      <w:r>
+        <w:rPr>
+          <w:lang w:val="en-US"/>
+        </w:rPr>
+        <w:lastRenderedPageBreak/>
+        <w:t>of n</w:t>
+      </w:r>
+      <w:r>
+        <w:rPr>
+          <w:lang w:val="en-US"/>
+        </w:rPr>
+        <w:t>ational and possible union-level</w:t>
+      </w:r>
+      <w:r>
+        <w:rPr>
+          <w:lang w:val="en-US"/>
+        </w:rPr>
+        <w:t xml:space="preserve"> </w:t>
+      </w:r>
+      <w:r>
+        <w:rPr>
+          <w:lang w:val="en-US"/>
+        </w:rPr>
+        <w:t>polices</w:t>
+      </w:r>
+      <w:r>
+        <w:rPr>
+          <w:lang w:val="en-US"/>
+        </w:rPr>
+        <w:t xml:space="preserve"> completely in order to focus solely on school-level polices to subsequently </w:t>
+      </w:r>
+      <w:r>
+        <w:rPr>
+          <w:lang w:val="en-US"/>
+        </w:rPr>
+        <w:t>test</w:t>
+      </w:r>
+      <w:r>
+        <w:rPr>
+          <w:lang w:val="en-US"/>
+        </w:rPr>
+        <w:t xml:space="preserve"> the second claim.</w:t>
+      </w:r>
     </w:p>
     <w:p>
       <w:pPr>
@@ -2768,25 +3943,103 @@
         <w:rPr>
           <w:lang w:val="en-US"/>
         </w:rPr>
-        <w:t>Every school apart of school level polices i</w:t>
-      </w:r>
-      <w:r>
-        <w:rPr>
-          <w:lang w:val="en-US"/>
-        </w:rPr>
-        <w:t xml:space="preserve">s also influenced at least by national-level polices of that country where a school resides. In some cases, if a country is a member of some bigger </w:t>
-      </w:r>
-      <w:r>
-        <w:rPr>
-          <w:lang w:val="en-US"/>
-        </w:rPr>
-        <w:t>organization</w:t>
-      </w:r>
-      <w:r>
-        <w:rPr>
-          <w:lang w:val="en-US"/>
-        </w:rPr>
-        <w:t xml:space="preserve"> or</w:t>
+        <w:t xml:space="preserve">The research of </w:t>
+      </w:r>
+      <w:proofErr w:type="spellStart"/>
+      <w:r>
+        <w:rPr>
+          <w:lang w:val="en-US"/>
+        </w:rPr>
+        <w:t>Tondeur</w:t>
+      </w:r>
+      <w:proofErr w:type="spellEnd"/>
+      <w:r>
+        <w:rPr>
+          <w:lang w:val="en-US"/>
+        </w:rPr>
+        <w:t xml:space="preserve"> et al (2008) </w:t>
+      </w:r>
+      <w:r>
+        <w:rPr>
+          <w:lang w:val="en-US"/>
+        </w:rPr>
+        <w:t xml:space="preserve">verified the claim of local-polices reflecting to a larger extent what happens in the classroom in the </w:t>
+      </w:r>
+      <w:r>
+        <w:rPr>
+          <w:highlight w:val="lightGray"/>
+          <w:lang w:val="en-US"/>
+        </w:rPr>
+        <w:t xml:space="preserve">context of </w:t>
+      </w:r>
+      <w:r>
+        <w:rPr>
+          <w:highlight w:val="lightGray"/>
+          <w:lang w:val="en-US"/>
+        </w:rPr>
+        <w:t xml:space="preserve">primary schools </w:t>
+      </w:r>
+      <w:r>
+        <w:rPr>
+          <w:highlight w:val="lightGray"/>
+          <w:lang w:val="en-US"/>
+        </w:rPr>
+        <w:t>of</w:t>
+      </w:r>
+      <w:r>
+        <w:rPr>
+          <w:highlight w:val="lightGray"/>
+          <w:lang w:val="en-US"/>
+        </w:rPr>
+        <w:t xml:space="preserve"> Flanders</w:t>
+      </w:r>
+      <w:r>
+        <w:rPr>
+          <w:lang w:val="en-US"/>
+        </w:rPr>
+        <w:t xml:space="preserve"> (the northern part of Belgium). </w:t>
+      </w:r>
+      <w:r>
+        <w:rPr>
+          <w:lang w:val="en-US"/>
+        </w:rPr>
+        <w:t xml:space="preserve">He concluded that </w:t>
+      </w:r>
+      <w:r>
+        <w:rPr>
+          <w:lang w:val="en-US"/>
+        </w:rPr>
+        <w:t xml:space="preserve">indeed the adoption and actual use of ICT in classroom </w:t>
+      </w:r>
+      <w:r>
+        <w:rPr>
+          <w:lang w:val="en-US"/>
+        </w:rPr>
+        <w:t xml:space="preserve">clearly related to actions taken at the school level </w:t>
+      </w:r>
+      <w:r>
+        <w:rPr>
+          <w:lang w:val="en-US"/>
+        </w:rPr>
+        <w:t>which are in their turn defined in the local polices. But t</w:t>
+      </w:r>
+      <w:r>
+        <w:rPr>
+          <w:lang w:val="en-US"/>
+        </w:rPr>
+        <w:t xml:space="preserve">he proof of the claim </w:t>
+      </w:r>
+      <w:r>
+        <w:rPr>
+          <w:lang w:val="en-US"/>
+        </w:rPr>
+        <w:t xml:space="preserve">got from the research of primary schools of </w:t>
+      </w:r>
+      <w:r>
+        <w:rPr>
+          <w:lang w:val="en-US"/>
+        </w:rPr>
+        <w:t>the</w:t>
       </w:r>
       <w:r>
         <w:rPr>
@@ -2798,19 +4051,86 @@
         <w:rPr>
           <w:lang w:val="en-US"/>
         </w:rPr>
-        <w:t>a union, e.g. European Union</w:t>
-      </w:r>
-      <w:r>
-        <w:rPr>
-          <w:lang w:val="en-US"/>
-        </w:rPr>
-        <w:t xml:space="preserve"> (EU)</w:t>
-      </w:r>
-      <w:r>
-        <w:rPr>
-          <w:lang w:val="en-US"/>
-        </w:rPr>
-        <w:t>, then the whole country is also influenced by union-level educational policies.</w:t>
+        <w:t>part of Belgium</w:t>
+      </w:r>
+      <w:r>
+        <w:rPr>
+          <w:lang w:val="en-US"/>
+        </w:rPr>
+        <w:t xml:space="preserve"> does not give the opportunity to say </w:t>
+      </w:r>
+      <w:r>
+        <w:rPr>
+          <w:lang w:val="en-US"/>
+        </w:rPr>
+        <w:t xml:space="preserve">with a big assurance </w:t>
+      </w:r>
+      <w:r>
+        <w:rPr>
+          <w:lang w:val="en-US"/>
+        </w:rPr>
+        <w:t xml:space="preserve">that the same will be true in the context of primary </w:t>
+      </w:r>
+      <w:r>
+        <w:rPr>
+          <w:lang w:val="en-US"/>
+        </w:rPr>
+        <w:t xml:space="preserve">or even secondary </w:t>
+      </w:r>
+      <w:r>
+        <w:rPr>
+          <w:lang w:val="en-US"/>
+        </w:rPr>
+        <w:t xml:space="preserve">schools </w:t>
+      </w:r>
+      <w:r>
+        <w:rPr>
+          <w:lang w:val="en-US"/>
+        </w:rPr>
+        <w:t>of</w:t>
+      </w:r>
+      <w:r>
+        <w:rPr>
+          <w:lang w:val="en-US"/>
+        </w:rPr>
+        <w:t xml:space="preserve"> other countries. Thus</w:t>
+      </w:r>
+      <w:r>
+        <w:rPr>
+          <w:lang w:val="en-US"/>
+        </w:rPr>
+        <w:t>,</w:t>
+      </w:r>
+      <w:r>
+        <w:rPr>
+          <w:lang w:val="en-US"/>
+        </w:rPr>
+        <w:t xml:space="preserve"> to cover this </w:t>
+      </w:r>
+      <w:r>
+        <w:rPr>
+          <w:highlight w:val="lightGray"/>
+          <w:lang w:val="en-US"/>
+        </w:rPr>
+        <w:t>gap</w:t>
+      </w:r>
+      <w:r>
+        <w:rPr>
+          <w:lang w:val="en-US"/>
+        </w:rPr>
+        <w:t xml:space="preserve"> to</w:t>
+      </w:r>
+      <w:r>
+        <w:rPr>
+          <w:lang w:val="en-US"/>
+        </w:rPr>
+        <w:t xml:space="preserve"> some extent, this study </w:t>
+      </w:r>
+      <w:r>
+        <w:rPr>
+          <w:lang w:val="en-US"/>
+        </w:rPr>
+        <w:t>will focus on</w:t>
       </w:r>
       <w:r>
         <w:rPr>
@@ -2818,6 +4138,116 @@
         </w:rPr>
         <w:t xml:space="preserve"> </w:t>
       </w:r>
+      <w:r>
+        <w:rPr>
+          <w:lang w:val="en-US"/>
+        </w:rPr>
+        <w:t xml:space="preserve">schools in Finland, particularly on </w:t>
+      </w:r>
+      <w:r>
+        <w:rPr>
+          <w:highlight w:val="lightGray"/>
+          <w:lang w:val="en-US"/>
+        </w:rPr>
+        <w:t>Finnish</w:t>
+      </w:r>
+      <w:r>
+        <w:rPr>
+          <w:highlight w:val="lightGray"/>
+          <w:lang w:val="en-US"/>
+        </w:rPr>
+        <w:t xml:space="preserve"> secondary</w:t>
+      </w:r>
+      <w:r>
+        <w:rPr>
+          <w:highlight w:val="lightGray"/>
+          <w:lang w:val="en-US"/>
+        </w:rPr>
+        <w:t xml:space="preserve"> schools</w:t>
+      </w:r>
+      <w:r>
+        <w:rPr>
+          <w:lang w:val="en-US"/>
+        </w:rPr>
+        <w:t>,</w:t>
+      </w:r>
+      <w:r>
+        <w:rPr>
+          <w:lang w:val="en-US"/>
+        </w:rPr>
+        <w:t xml:space="preserve"> in order</w:t>
+      </w:r>
+      <w:r>
+        <w:rPr>
+          <w:lang w:val="en-US"/>
+        </w:rPr>
+        <w:t xml:space="preserve"> to test the same claim. Finland is chosen to be the country of the research due to personal interest of the researcher and certain limitations of getting data from </w:t>
+      </w:r>
+      <w:r>
+        <w:rPr>
+          <w:lang w:val="en-US"/>
+        </w:rPr>
+        <w:t>secondary</w:t>
+      </w:r>
+      <w:r>
+        <w:rPr>
+          <w:lang w:val="en-US"/>
+        </w:rPr>
+        <w:t xml:space="preserve"> schools of any other country. </w:t>
+      </w:r>
+    </w:p>
+    <w:p>
+      <w:pPr>
+        <w:ind w:firstLine="0"/>
+        <w:rPr>
+          <w:lang w:val="en-US"/>
+        </w:rPr>
+      </w:pPr>
+    </w:p>
+    <w:p>
+      <w:pPr>
+        <w:ind w:firstLine="0"/>
+        <w:rPr>
+          <w:color w:val="FF0000"/>
+          <w:lang w:val="en-US"/>
+        </w:rPr>
+      </w:pPr>
+      <w:r>
+        <w:rPr>
+          <w:lang w:val="en-US"/>
+        </w:rPr>
+        <w:t xml:space="preserve">While considering Finnish schools, three level of polices can be identified which have direct or indirect effect on school level factors of ICT adoption and integration into teaching. Among those are EU-level educational polices since Finland is a member of this </w:t>
+      </w:r>
+      <w:r>
+        <w:rPr>
+          <w:lang w:val="en-US"/>
+        </w:rPr>
+        <w:t>union</w:t>
+      </w:r>
+      <w:r>
+        <w:rPr>
+          <w:lang w:val="en-US"/>
+        </w:rPr>
+        <w:t>, national-level polices and school-level polices.</w:t>
+      </w:r>
+      <w:r>
+        <w:rPr>
+          <w:lang w:val="en-US"/>
+        </w:rPr>
+        <w:t xml:space="preserve"> </w:t>
+      </w:r>
+      <w:r>
+        <w:rPr>
+          <w:lang w:val="en-US"/>
+        </w:rPr>
+        <w:t>For the purpose of this study it is enough to point out that EU – level and Finnish national level educational polices do support and do encourage ICT use in classrooms</w:t>
+      </w:r>
+      <w:r>
+        <w:rPr>
+          <w:lang w:val="en-US"/>
+        </w:rPr>
+        <w:t xml:space="preserve"> (</w:t>
+      </w:r>
       <w:proofErr w:type="spellStart"/>
       <w:r>
         <w:rPr>
@@ -2830,13 +4260,43 @@
         <w:rPr>
           <w:lang w:val="en-US"/>
         </w:rPr>
-        <w:t xml:space="preserve"> (2008) argues</w:t>
-      </w:r>
-      <w:r>
-        <w:rPr>
-          <w:lang w:val="en-US"/>
-        </w:rPr>
-        <w:t xml:space="preserve"> that</w:t>
+        <w:t>, 2008</w:t>
+      </w:r>
+      <w:r>
+        <w:rPr>
+          <w:lang w:val="en-US"/>
+        </w:rPr>
+        <w:t>)</w:t>
+      </w:r>
+      <w:r>
+        <w:rPr>
+          <w:lang w:val="en-US"/>
+        </w:rPr>
+        <w:t>. But w</w:t>
+      </w:r>
+      <w:r>
+        <w:rPr>
+          <w:lang w:val="en-US"/>
+        </w:rPr>
+        <w:t>hile</w:t>
+      </w:r>
+      <w:r>
+        <w:rPr>
+          <w:lang w:val="en-US"/>
+        </w:rPr>
+        <w:t xml:space="preserve"> studying schools in the same</w:t>
+      </w:r>
+      <w:r>
+        <w:rPr>
+          <w:lang w:val="en-US"/>
+        </w:rPr>
+        <w:t xml:space="preserve"> EU</w:t>
+      </w:r>
+      <w:r>
+        <w:rPr>
+          <w:lang w:val="en-US"/>
+        </w:rPr>
+        <w:t xml:space="preserve"> country, particularly in Finland,</w:t>
       </w:r>
       <w:r>
         <w:rPr>
@@ -2846,9 +4306,140 @@
       </w:r>
       <w:r>
         <w:rPr>
-          <w:lang w:val="en-US"/>
-        </w:rPr>
-        <w:t>it is less likely that individual school and classroom innovations will be sustained</w:t>
+          <w:highlight w:val="lightGray"/>
+          <w:lang w:val="en-US"/>
+        </w:rPr>
+        <w:t xml:space="preserve">these </w:t>
+      </w:r>
+      <w:r>
+        <w:rPr>
+          <w:highlight w:val="lightGray"/>
+          <w:lang w:val="en-US"/>
+        </w:rPr>
+        <w:t xml:space="preserve">factors </w:t>
+      </w:r>
+      <w:r>
+        <w:rPr>
+          <w:highlight w:val="lightGray"/>
+          <w:lang w:val="en-US"/>
+        </w:rPr>
+        <w:t>become irrelevant</w:t>
+      </w:r>
+      <w:r>
+        <w:rPr>
+          <w:lang w:val="en-US"/>
+        </w:rPr>
+        <w:t xml:space="preserve"> because they</w:t>
+      </w:r>
+      <w:r>
+        <w:rPr>
+          <w:lang w:val="en-US"/>
+        </w:rPr>
+        <w:t xml:space="preserve"> stay the same for all F</w:t>
+      </w:r>
+      <w:r>
+        <w:rPr>
+          <w:lang w:val="en-US"/>
+        </w:rPr>
+        <w:t xml:space="preserve">innish </w:t>
+      </w:r>
+      <w:r>
+        <w:rPr>
+          <w:lang w:val="en-US"/>
+        </w:rPr>
+        <w:t xml:space="preserve">schools, </w:t>
+      </w:r>
+      <w:r>
+        <w:rPr>
+          <w:lang w:val="en-US"/>
+        </w:rPr>
+        <w:t>p</w:t>
+      </w:r>
+      <w:r>
+        <w:rPr>
+          <w:lang w:val="en-US"/>
+        </w:rPr>
+        <w:t>articularly</w:t>
+      </w:r>
+      <w:r>
+        <w:rPr>
+          <w:lang w:val="en-US"/>
+        </w:rPr>
+        <w:t xml:space="preserve"> secondary </w:t>
+      </w:r>
+      <w:r>
+        <w:rPr>
+          <w:lang w:val="en-US"/>
+        </w:rPr>
+        <w:t>ones</w:t>
+      </w:r>
+      <w:r>
+        <w:rPr>
+          <w:lang w:val="en-US"/>
+        </w:rPr>
+        <w:t>. If so,</w:t>
+      </w:r>
+      <w:r>
+        <w:rPr>
+          <w:lang w:val="en-US"/>
+        </w:rPr>
+        <w:t xml:space="preserve"> it is interesting to see </w:t>
+      </w:r>
+      <w:r>
+        <w:rPr>
+          <w:lang w:val="en-US"/>
+        </w:rPr>
+        <w:t>is there</w:t>
+      </w:r>
+      <w:r>
+        <w:rPr>
+          <w:lang w:val="en-US"/>
+        </w:rPr>
+        <w:t xml:space="preserve"> still</w:t>
+      </w:r>
+      <w:r>
+        <w:rPr>
+          <w:lang w:val="en-US"/>
+        </w:rPr>
+        <w:t xml:space="preserve"> a difference in ICT use in classrooms between these schools or not. And if yes, it has to be connected somehow to the local variables of each </w:t>
+      </w:r>
+      <w:r>
+        <w:rPr>
+          <w:lang w:val="en-US"/>
+        </w:rPr>
+        <w:t xml:space="preserve">particular </w:t>
+      </w:r>
+      <w:r>
+        <w:rPr>
+          <w:lang w:val="en-US"/>
+        </w:rPr>
+        <w:t>school</w:t>
+      </w:r>
+      <w:r>
+        <w:rPr>
+          <w:lang w:val="en-US"/>
+        </w:rPr>
+        <w:t xml:space="preserve"> because as according to </w:t>
+      </w:r>
+      <w:proofErr w:type="spellStart"/>
+      <w:r>
+        <w:rPr>
+          <w:lang w:val="en-US"/>
+        </w:rPr>
+        <w:t>Tondeur</w:t>
+      </w:r>
+      <w:proofErr w:type="spellEnd"/>
+      <w:r>
+        <w:rPr>
+          <w:lang w:val="en-US"/>
+        </w:rPr>
+        <w:t xml:space="preserve"> et al (2008), “s</w:t>
+      </w:r>
+      <w:r>
+        <w:rPr>
+          <w:lang w:val="en-US"/>
+        </w:rPr>
+        <w:t>chools are considered to differ with respect to performance</w:t>
       </w:r>
       <w:r>
         <w:rPr>
@@ -2860,25 +4451,90 @@
         <w:rPr>
           <w:lang w:val="en-US"/>
         </w:rPr>
-        <w:t xml:space="preserve">without the guidance of national policies and the </w:t>
-      </w:r>
-      <w:r>
-        <w:rPr>
-          <w:lang w:val="en-US"/>
-        </w:rPr>
-        <w:t>resources of corollary programs</w:t>
-      </w:r>
-      <w:r>
-        <w:rPr>
-          <w:lang w:val="en-US"/>
-        </w:rPr>
-        <w:t>.</w:t>
-      </w:r>
-      <w:r>
-        <w:rPr>
-          <w:lang w:val="en-US"/>
-        </w:rPr>
-        <w:t xml:space="preserve"> From another hand, </w:t>
+        <w:t>level, innovation capacity, and contextual characteristics</w:t>
+      </w:r>
+      <w:r>
+        <w:rPr>
+          <w:lang w:val="en-US"/>
+        </w:rPr>
+        <w:t>”</w:t>
+      </w:r>
+      <w:r>
+        <w:rPr>
+          <w:lang w:val="en-US"/>
+        </w:rPr>
+        <w:t xml:space="preserve">. </w:t>
+      </w:r>
+      <w:r>
+        <w:rPr>
+          <w:lang w:val="en-US"/>
+        </w:rPr>
+        <w:t xml:space="preserve">In order to increase possible influence of local factors, </w:t>
+      </w:r>
+      <w:r>
+        <w:rPr>
+          <w:lang w:val="en-US"/>
+        </w:rPr>
+        <w:t xml:space="preserve">this study </w:t>
+      </w:r>
+      <w:r>
+        <w:rPr>
+          <w:lang w:val="en-US"/>
+        </w:rPr>
+        <w:t>will check if there are differences in ICT use</w:t>
+      </w:r>
+      <w:r>
+        <w:rPr>
+          <w:lang w:val="en-US"/>
+        </w:rPr>
+        <w:t xml:space="preserve"> in classrooms</w:t>
+      </w:r>
+      <w:r>
+        <w:rPr>
+          <w:lang w:val="en-US"/>
+        </w:rPr>
+        <w:t xml:space="preserve"> between </w:t>
+      </w:r>
+      <w:r>
+        <w:rPr>
+          <w:lang w:val="en-US"/>
+        </w:rPr>
+        <w:t xml:space="preserve">secondary </w:t>
+      </w:r>
+      <w:r>
+        <w:rPr>
+          <w:lang w:val="en-US"/>
+        </w:rPr>
+        <w:t xml:space="preserve">schools located in big cities and in small towns of different parts of Finland. </w:t>
+      </w:r>
+    </w:p>
+    <w:p>
+      <w:pPr>
+        <w:ind w:firstLine="0"/>
+        <w:rPr>
+          <w:lang w:val="en-US"/>
+        </w:rPr>
+      </w:pPr>
+    </w:p>
+    <w:p>
+      <w:pPr>
+        <w:ind w:firstLine="0"/>
+        <w:rPr>
+          <w:lang w:val="en-US"/>
+        </w:rPr>
+      </w:pPr>
+      <w:r>
+        <w:rPr>
+          <w:highlight w:val="lightGray"/>
+          <w:lang w:val="en-US"/>
+        </w:rPr>
+        <w:t>Another gap</w:t>
+      </w:r>
+      <w:r>
+        <w:rPr>
+          <w:lang w:val="en-US"/>
+        </w:rPr>
+        <w:t xml:space="preserve"> what this study attempts to fill in is that </w:t>
       </w:r>
       <w:proofErr w:type="spellStart"/>
       <w:r>
@@ -2892,45 +4548,19 @@
         <w:rPr>
           <w:lang w:val="en-US"/>
         </w:rPr>
-        <w:t xml:space="preserve"> et al (2008) claims that </w:t>
-      </w:r>
-      <w:r>
-        <w:rPr>
-          <w:lang w:val="en-US"/>
-        </w:rPr>
-        <w:t>“</w:t>
-      </w:r>
-      <w:r>
-        <w:rPr>
-          <w:lang w:val="en-US"/>
-        </w:rPr>
-        <w:t>it is local policies which do reflect to a larger extent what happens in the classroom</w:t>
-      </w:r>
-      <w:r>
-        <w:rPr>
-          <w:lang w:val="en-US"/>
-        </w:rPr>
-        <w:t>”</w:t>
-      </w:r>
-      <w:r>
-        <w:rPr>
-          <w:lang w:val="en-US"/>
-        </w:rPr>
-        <w:t xml:space="preserve"> because as according to </w:t>
-      </w:r>
-      <w:proofErr w:type="spellStart"/>
-      <w:r>
-        <w:rPr>
-          <w:lang w:val="en-US"/>
-        </w:rPr>
-        <w:t>Kennewell</w:t>
-      </w:r>
-      <w:proofErr w:type="spellEnd"/>
-      <w:r>
-        <w:rPr>
-          <w:lang w:val="en-US"/>
-        </w:rPr>
-        <w:t>, Parkinson, &amp; Tanner (2000), if</w:t>
+        <w:t xml:space="preserve"> et al (2008) studied the adaption</w:t>
+      </w:r>
+      <w:r>
+        <w:rPr>
+          <w:lang w:val="en-US"/>
+        </w:rPr>
+        <w:t xml:space="preserve"> and integration</w:t>
+      </w:r>
+      <w:r>
+        <w:rPr>
+          <w:lang w:val="en-US"/>
+        </w:rPr>
+        <w:t xml:space="preserve"> of ICT meaning</w:t>
       </w:r>
       <w:r>
         <w:rPr>
@@ -2940,667 +4570,16 @@
       </w:r>
       <w:r>
         <w:rPr>
-          <w:lang w:val="en-US"/>
-        </w:rPr>
-        <w:t>teachers share the values expressed within a school-related policy and understand the implications, this policy is able to influence practice.</w:t>
-      </w:r>
-      <w:r>
-        <w:rPr>
-          <w:lang w:val="en-US"/>
-        </w:rPr>
-        <w:t xml:space="preserve"> This study is not arguing with the first claim, but rather </w:t>
-      </w:r>
-      <w:r>
-        <w:rPr>
-          <w:lang w:val="en-US"/>
-        </w:rPr>
-        <w:t xml:space="preserve">will exclude </w:t>
-      </w:r>
-      <w:r>
-        <w:rPr>
-          <w:lang w:val="en-US"/>
-        </w:rPr>
-        <w:t>the factor of n</w:t>
-      </w:r>
-      <w:r>
-        <w:rPr>
-          <w:lang w:val="en-US"/>
-        </w:rPr>
-        <w:t xml:space="preserve">ational </w:t>
-      </w:r>
-      <w:r>
-        <w:rPr>
-          <w:lang w:val="en-US"/>
-        </w:rPr>
-        <w:lastRenderedPageBreak/>
-        <w:t>and possible union-level</w:t>
-      </w:r>
-      <w:r>
-        <w:rPr>
-          <w:lang w:val="en-US"/>
-        </w:rPr>
-        <w:t xml:space="preserve"> </w:t>
-      </w:r>
-      <w:r>
-        <w:rPr>
-          <w:lang w:val="en-US"/>
-        </w:rPr>
-        <w:t>polices</w:t>
-      </w:r>
-      <w:r>
-        <w:rPr>
-          <w:lang w:val="en-US"/>
-        </w:rPr>
-        <w:t xml:space="preserve"> completely in order to focus solely on school-level polices to subsequently </w:t>
-      </w:r>
-      <w:r>
-        <w:rPr>
-          <w:lang w:val="en-US"/>
-        </w:rPr>
-        <w:t>test</w:t>
-      </w:r>
-      <w:r>
-        <w:rPr>
-          <w:lang w:val="en-US"/>
-        </w:rPr>
-        <w:t xml:space="preserve"> the second claim.</w:t>
-      </w:r>
-    </w:p>
-    <w:p>
-      <w:pPr>
-        <w:ind w:firstLine="0"/>
-        <w:rPr>
-          <w:lang w:val="en-US"/>
-        </w:rPr>
-      </w:pPr>
-    </w:p>
-    <w:p>
-      <w:pPr>
-        <w:ind w:firstLine="0"/>
-        <w:rPr>
-          <w:lang w:val="en-US"/>
-        </w:rPr>
-      </w:pPr>
-      <w:r>
-        <w:rPr>
-          <w:lang w:val="en-US"/>
-        </w:rPr>
-        <w:t xml:space="preserve">The research of </w:t>
-      </w:r>
-      <w:proofErr w:type="spellStart"/>
-      <w:r>
-        <w:rPr>
-          <w:lang w:val="en-US"/>
-        </w:rPr>
-        <w:t>Tondeur</w:t>
-      </w:r>
-      <w:proofErr w:type="spellEnd"/>
-      <w:r>
-        <w:rPr>
-          <w:lang w:val="en-US"/>
-        </w:rPr>
-        <w:t xml:space="preserve"> et al (2008) </w:t>
-      </w:r>
-      <w:r>
-        <w:rPr>
-          <w:lang w:val="en-US"/>
-        </w:rPr>
-        <w:t xml:space="preserve">verified the claim of local-polices reflecting to a larger extent what happens in the classroom in the context of </w:t>
-      </w:r>
-      <w:r>
-        <w:rPr>
-          <w:lang w:val="en-US"/>
-        </w:rPr>
-        <w:t xml:space="preserve">primary schools </w:t>
-      </w:r>
-      <w:r>
-        <w:rPr>
-          <w:lang w:val="en-US"/>
-        </w:rPr>
-        <w:t>of</w:t>
-      </w:r>
-      <w:r>
-        <w:rPr>
-          <w:lang w:val="en-US"/>
-        </w:rPr>
-        <w:t xml:space="preserve"> Flanders (the northern part of Belgium). </w:t>
-      </w:r>
-      <w:r>
-        <w:rPr>
-          <w:lang w:val="en-US"/>
-        </w:rPr>
-        <w:t xml:space="preserve">He concluded that </w:t>
-      </w:r>
-      <w:r>
-        <w:rPr>
-          <w:lang w:val="en-US"/>
-        </w:rPr>
-        <w:t xml:space="preserve">indeed the adoption and actual use of ICT in classroom </w:t>
-      </w:r>
-      <w:r>
-        <w:rPr>
-          <w:lang w:val="en-US"/>
-        </w:rPr>
-        <w:t xml:space="preserve">clearly related to actions taken at the school level </w:t>
-      </w:r>
-      <w:r>
-        <w:rPr>
-          <w:lang w:val="en-US"/>
-        </w:rPr>
-        <w:t>which are in their turn defined in the local polices. But t</w:t>
-      </w:r>
-      <w:r>
-        <w:rPr>
-          <w:lang w:val="en-US"/>
-        </w:rPr>
-        <w:t xml:space="preserve">he proof of the claim </w:t>
-      </w:r>
-      <w:r>
-        <w:rPr>
-          <w:lang w:val="en-US"/>
-        </w:rPr>
-        <w:t xml:space="preserve">got from the research of primary schools of </w:t>
-      </w:r>
-      <w:r>
-        <w:rPr>
-          <w:lang w:val="en-US"/>
-        </w:rPr>
-        <w:t>the</w:t>
-      </w:r>
-      <w:r>
-        <w:rPr>
-          <w:lang w:val="en-US"/>
-        </w:rPr>
-        <w:t xml:space="preserve"> </w:t>
-      </w:r>
-      <w:r>
-        <w:rPr>
-          <w:lang w:val="en-US"/>
-        </w:rPr>
-        <w:t>part of Belgium</w:t>
-      </w:r>
-      <w:r>
-        <w:rPr>
-          <w:lang w:val="en-US"/>
-        </w:rPr>
-        <w:t xml:space="preserve"> does not give the opportunity to say </w:t>
-      </w:r>
-      <w:r>
-        <w:rPr>
-          <w:lang w:val="en-US"/>
-        </w:rPr>
-        <w:t xml:space="preserve">with a big assurance </w:t>
-      </w:r>
-      <w:r>
-        <w:rPr>
-          <w:lang w:val="en-US"/>
-        </w:rPr>
-        <w:t xml:space="preserve">that the same will be true in the context of primary </w:t>
-      </w:r>
-      <w:r>
-        <w:rPr>
-          <w:lang w:val="en-US"/>
-        </w:rPr>
-        <w:t xml:space="preserve">or even secondary </w:t>
-      </w:r>
-      <w:r>
-        <w:rPr>
-          <w:lang w:val="en-US"/>
-        </w:rPr>
-        <w:t xml:space="preserve">schools </w:t>
-      </w:r>
-      <w:r>
-        <w:rPr>
-          <w:lang w:val="en-US"/>
-        </w:rPr>
-        <w:t>of</w:t>
-      </w:r>
-      <w:r>
-        <w:rPr>
-          <w:lang w:val="en-US"/>
-        </w:rPr>
-        <w:t xml:space="preserve"> other countries. Thus</w:t>
-      </w:r>
-      <w:r>
-        <w:rPr>
-          <w:lang w:val="en-US"/>
-        </w:rPr>
-        <w:t>,</w:t>
-      </w:r>
-      <w:r>
-        <w:rPr>
-          <w:lang w:val="en-US"/>
-        </w:rPr>
-        <w:t xml:space="preserve"> to cover this gap to</w:t>
-      </w:r>
-      <w:r>
-        <w:rPr>
-          <w:lang w:val="en-US"/>
-        </w:rPr>
-        <w:t xml:space="preserve"> some extent, this study </w:t>
-      </w:r>
-      <w:r>
-        <w:rPr>
-          <w:lang w:val="en-US"/>
-        </w:rPr>
-        <w:t>will focus on</w:t>
-      </w:r>
-      <w:r>
-        <w:rPr>
-          <w:lang w:val="en-US"/>
-        </w:rPr>
-        <w:t xml:space="preserve"> </w:t>
-      </w:r>
-      <w:r>
-        <w:rPr>
-          <w:lang w:val="en-US"/>
-        </w:rPr>
-        <w:t>schools in Finland, particularly on Finnish</w:t>
-      </w:r>
-      <w:r>
-        <w:rPr>
-          <w:lang w:val="en-US"/>
-        </w:rPr>
-        <w:t xml:space="preserve"> </w:t>
-      </w:r>
-      <w:r>
-        <w:rPr>
-          <w:lang w:val="en-US"/>
-        </w:rPr>
-        <w:t>secondary</w:t>
-      </w:r>
-      <w:r>
-        <w:rPr>
-          <w:lang w:val="en-US"/>
-        </w:rPr>
-        <w:t xml:space="preserve"> schools</w:t>
-      </w:r>
-      <w:r>
-        <w:rPr>
-          <w:lang w:val="en-US"/>
-        </w:rPr>
-        <w:t>,</w:t>
-      </w:r>
-      <w:r>
-        <w:rPr>
-          <w:lang w:val="en-US"/>
-        </w:rPr>
-        <w:t xml:space="preserve"> in order</w:t>
-      </w:r>
-      <w:r>
-        <w:rPr>
-          <w:lang w:val="en-US"/>
-        </w:rPr>
-        <w:t xml:space="preserve"> to test the same claim. Finland is chosen to be the country of the research due to personal interest of the researcher and certain limitations of getting data from </w:t>
-      </w:r>
-      <w:r>
-        <w:rPr>
-          <w:lang w:val="en-US"/>
-        </w:rPr>
-        <w:t>secondary</w:t>
-      </w:r>
-      <w:r>
-        <w:rPr>
-          <w:lang w:val="en-US"/>
-        </w:rPr>
-        <w:t xml:space="preserve"> schools of any other country. </w:t>
-      </w:r>
-    </w:p>
-    <w:p>
-      <w:pPr>
-        <w:ind w:firstLine="0"/>
-        <w:rPr>
-          <w:lang w:val="en-US"/>
-        </w:rPr>
-      </w:pPr>
-    </w:p>
-    <w:p>
-      <w:pPr>
-        <w:ind w:firstLine="0"/>
-        <w:rPr>
-          <w:color w:val="FF0000"/>
-          <w:lang w:val="en-US"/>
-        </w:rPr>
-      </w:pPr>
-      <w:r>
-        <w:rPr>
-          <w:lang w:val="en-US"/>
-        </w:rPr>
-        <w:t xml:space="preserve">While considering Finnish schools, three level of polices can be identified which have direct or indirect effect on school level factors of ICT adoption and integration into teaching. Among those are EU-level educational polices since Finland is a member of this </w:t>
-      </w:r>
-      <w:r>
-        <w:rPr>
-          <w:lang w:val="en-US"/>
-        </w:rPr>
-        <w:t>union</w:t>
-      </w:r>
-      <w:r>
-        <w:rPr>
-          <w:lang w:val="en-US"/>
-        </w:rPr>
-        <w:t>, national-level polices and school-level polices.</w:t>
-      </w:r>
-      <w:r>
-        <w:rPr>
-          <w:lang w:val="en-US"/>
-        </w:rPr>
-        <w:t xml:space="preserve"> </w:t>
-      </w:r>
-      <w:r>
-        <w:rPr>
-          <w:lang w:val="en-US"/>
-        </w:rPr>
-        <w:t>For the purpose of this study it is enough to point out that EU – level and Finnish national level educational polices do support and do encourage ICT use in classrooms</w:t>
-      </w:r>
-      <w:r>
-        <w:rPr>
-          <w:lang w:val="en-US"/>
-        </w:rPr>
-        <w:t xml:space="preserve"> (</w:t>
-      </w:r>
-      <w:proofErr w:type="spellStart"/>
-      <w:r>
-        <w:rPr>
-          <w:lang w:val="en-US"/>
-        </w:rPr>
-        <w:t>Kozma</w:t>
-      </w:r>
-      <w:proofErr w:type="spellEnd"/>
-      <w:r>
-        <w:rPr>
-          <w:lang w:val="en-US"/>
-        </w:rPr>
-        <w:t>, 2008</w:t>
-      </w:r>
-      <w:r>
-        <w:rPr>
-          <w:lang w:val="en-US"/>
-        </w:rPr>
-        <w:t>)</w:t>
-      </w:r>
-      <w:r>
-        <w:rPr>
-          <w:lang w:val="en-US"/>
-        </w:rPr>
-        <w:t>. But w</w:t>
-      </w:r>
-      <w:r>
-        <w:rPr>
-          <w:lang w:val="en-US"/>
-        </w:rPr>
-        <w:t>hile</w:t>
-      </w:r>
-      <w:r>
-        <w:rPr>
-          <w:lang w:val="en-US"/>
-        </w:rPr>
-        <w:t xml:space="preserve"> studying schools in the same</w:t>
-      </w:r>
-      <w:r>
-        <w:rPr>
-          <w:lang w:val="en-US"/>
-        </w:rPr>
-        <w:t xml:space="preserve"> EU</w:t>
-      </w:r>
-      <w:r>
-        <w:rPr>
-          <w:lang w:val="en-US"/>
-        </w:rPr>
-        <w:t xml:space="preserve"> country, particularly in Finland,</w:t>
-      </w:r>
-      <w:r>
-        <w:rPr>
-          <w:lang w:val="en-US"/>
-        </w:rPr>
-        <w:t xml:space="preserve"> </w:t>
-      </w:r>
-      <w:r>
-        <w:rPr>
-          <w:lang w:val="en-US"/>
-        </w:rPr>
-        <w:t xml:space="preserve">these </w:t>
-      </w:r>
-      <w:r>
-        <w:rPr>
-          <w:lang w:val="en-US"/>
-        </w:rPr>
-        <w:t xml:space="preserve">factors </w:t>
-      </w:r>
-      <w:r>
-        <w:rPr>
-          <w:lang w:val="en-US"/>
-        </w:rPr>
-        <w:t>become irrelevant because they</w:t>
-      </w:r>
-      <w:r>
-        <w:rPr>
-          <w:lang w:val="en-US"/>
-        </w:rPr>
-        <w:t xml:space="preserve"> stay the same for all F</w:t>
-      </w:r>
-      <w:r>
-        <w:rPr>
-          <w:lang w:val="en-US"/>
-        </w:rPr>
-        <w:t xml:space="preserve">innish </w:t>
-      </w:r>
-      <w:r>
-        <w:rPr>
-          <w:lang w:val="en-US"/>
-        </w:rPr>
-        <w:t xml:space="preserve">schools, </w:t>
-      </w:r>
-      <w:r>
-        <w:rPr>
-          <w:lang w:val="en-US"/>
-        </w:rPr>
-        <w:t>p</w:t>
-      </w:r>
-      <w:r>
-        <w:rPr>
-          <w:lang w:val="en-US"/>
-        </w:rPr>
-        <w:t>articularly</w:t>
-      </w:r>
-      <w:r>
-        <w:rPr>
-          <w:lang w:val="en-US"/>
-        </w:rPr>
-        <w:t xml:space="preserve"> secondary </w:t>
-      </w:r>
-      <w:r>
-        <w:rPr>
-          <w:lang w:val="en-US"/>
-        </w:rPr>
-        <w:t>ones</w:t>
-      </w:r>
-      <w:r>
-        <w:rPr>
-          <w:lang w:val="en-US"/>
-        </w:rPr>
-        <w:t>. If so,</w:t>
-      </w:r>
-      <w:r>
-        <w:rPr>
-          <w:lang w:val="en-US"/>
-        </w:rPr>
-        <w:t xml:space="preserve"> it is interesting to see </w:t>
-      </w:r>
-      <w:r>
-        <w:rPr>
-          <w:lang w:val="en-US"/>
-        </w:rPr>
-        <w:t>is there</w:t>
-      </w:r>
-      <w:r>
-        <w:rPr>
-          <w:lang w:val="en-US"/>
-        </w:rPr>
-        <w:t xml:space="preserve"> still</w:t>
-      </w:r>
-      <w:r>
-        <w:rPr>
-          <w:lang w:val="en-US"/>
-        </w:rPr>
-        <w:t xml:space="preserve"> a difference in ICT use in classrooms between these schools or not. And if yes, it has to be connected somehow to the local variables of each </w:t>
-      </w:r>
-      <w:r>
-        <w:rPr>
-          <w:lang w:val="en-US"/>
-        </w:rPr>
-        <w:t xml:space="preserve">particular </w:t>
-      </w:r>
-      <w:r>
-        <w:rPr>
-          <w:lang w:val="en-US"/>
-        </w:rPr>
-        <w:t>school</w:t>
-      </w:r>
-      <w:r>
-        <w:rPr>
-          <w:lang w:val="en-US"/>
-        </w:rPr>
-        <w:t xml:space="preserve"> because as according to </w:t>
-      </w:r>
-      <w:proofErr w:type="spellStart"/>
-      <w:r>
-        <w:rPr>
-          <w:lang w:val="en-US"/>
-        </w:rPr>
-        <w:t>Tondeur</w:t>
-      </w:r>
-      <w:proofErr w:type="spellEnd"/>
-      <w:r>
-        <w:rPr>
-          <w:lang w:val="en-US"/>
-        </w:rPr>
-        <w:t xml:space="preserve"> et al (2008), “s</w:t>
-      </w:r>
-      <w:r>
-        <w:rPr>
-          <w:lang w:val="en-US"/>
-        </w:rPr>
-        <w:t>chools are considered to differ with respect to performance</w:t>
-      </w:r>
-      <w:r>
-        <w:rPr>
-          <w:lang w:val="en-US"/>
-        </w:rPr>
-        <w:t xml:space="preserve"> </w:t>
-      </w:r>
-      <w:r>
-        <w:rPr>
-          <w:lang w:val="en-US"/>
-        </w:rPr>
-        <w:t>level, innovation capacity, and contextual characteristics</w:t>
-      </w:r>
-      <w:r>
-        <w:rPr>
-          <w:lang w:val="en-US"/>
-        </w:rPr>
-        <w:t>”</w:t>
-      </w:r>
-      <w:r>
-        <w:rPr>
-          <w:lang w:val="en-US"/>
-        </w:rPr>
-        <w:t xml:space="preserve">. </w:t>
-      </w:r>
-      <w:r>
-        <w:rPr>
-          <w:lang w:val="en-US"/>
-        </w:rPr>
-        <w:t xml:space="preserve">In order to increase possible influence of local factors, </w:t>
-      </w:r>
-      <w:r>
-        <w:rPr>
-          <w:lang w:val="en-US"/>
-        </w:rPr>
-        <w:t xml:space="preserve">this study </w:t>
-      </w:r>
-      <w:r>
-        <w:rPr>
-          <w:lang w:val="en-US"/>
-        </w:rPr>
-        <w:t>will check if there are differences in ICT use</w:t>
-      </w:r>
-      <w:r>
-        <w:rPr>
-          <w:lang w:val="en-US"/>
-        </w:rPr>
-        <w:t xml:space="preserve"> in classrooms</w:t>
-      </w:r>
-      <w:r>
-        <w:rPr>
-          <w:lang w:val="en-US"/>
-        </w:rPr>
-        <w:t xml:space="preserve"> between </w:t>
-      </w:r>
-      <w:r>
-        <w:rPr>
-          <w:lang w:val="en-US"/>
-        </w:rPr>
-        <w:t xml:space="preserve">secondary </w:t>
-      </w:r>
-      <w:r>
-        <w:rPr>
-          <w:lang w:val="en-US"/>
-        </w:rPr>
-        <w:t xml:space="preserve">schools located in big cities and in small towns of different parts of Finland. </w:t>
-      </w:r>
-    </w:p>
-    <w:p>
-      <w:pPr>
-        <w:ind w:firstLine="0"/>
-        <w:rPr>
-          <w:lang w:val="en-US"/>
-        </w:rPr>
-      </w:pPr>
-    </w:p>
-    <w:p>
-      <w:pPr>
-        <w:ind w:firstLine="0"/>
-        <w:rPr>
-          <w:lang w:val="en-US"/>
-        </w:rPr>
-      </w:pPr>
-      <w:r>
-        <w:rPr>
-          <w:lang w:val="en-US"/>
-        </w:rPr>
-        <w:t xml:space="preserve">Another gap what this study attempts to fill in is that </w:t>
-      </w:r>
-      <w:proofErr w:type="spellStart"/>
-      <w:r>
-        <w:rPr>
-          <w:lang w:val="en-US"/>
-        </w:rPr>
-        <w:t>Tondeur</w:t>
-      </w:r>
-      <w:proofErr w:type="spellEnd"/>
-      <w:r>
-        <w:rPr>
-          <w:lang w:val="en-US"/>
-        </w:rPr>
-        <w:t xml:space="preserve"> et al (2008) studied the adaption</w:t>
-      </w:r>
-      <w:r>
-        <w:rPr>
-          <w:lang w:val="en-US"/>
-        </w:rPr>
-        <w:t xml:space="preserve"> and integration</w:t>
-      </w:r>
-      <w:r>
-        <w:rPr>
-          <w:lang w:val="en-US"/>
-        </w:rPr>
-        <w:t xml:space="preserve"> of ICT meaning</w:t>
-      </w:r>
-      <w:r>
-        <w:rPr>
-          <w:lang w:val="en-US"/>
-        </w:rPr>
-        <w:t xml:space="preserve"> general use of computers for different purposes but not any specific </w:t>
+          <w:highlight w:val="lightGray"/>
+          <w:lang w:val="en-US"/>
+        </w:rPr>
+        <w:t>general use of computers</w:t>
+      </w:r>
+      <w:r>
+        <w:rPr>
+          <w:lang w:val="en-US"/>
+        </w:rPr>
+        <w:t xml:space="preserve"> for different purposes but not any specific </w:t>
       </w:r>
       <w:r>
         <w:rPr>
@@ -3785,13 +4764,7 @@
         <w:rPr>
           <w:lang w:val="en-US"/>
         </w:rPr>
-        <w:t xml:space="preserve">because </w:t>
-      </w:r>
-      <w:r>
-        <w:rPr>
-          <w:lang w:val="en-US"/>
-        </w:rPr>
-        <w:t>there is</w:t>
+        <w:t>because there is</w:t>
       </w:r>
       <w:r>
         <w:rPr>
@@ -3901,7 +4874,20 @@
         <w:rPr>
           <w:lang w:val="en-US"/>
         </w:rPr>
-        <w:t>“core”</w:t>
+        <w:t>“</w:t>
+      </w:r>
+      <w:r>
+        <w:rPr>
+          <w:highlight w:val="lightGray"/>
+          <w:lang w:val="en-US"/>
+        </w:rPr>
+        <w:t>core</w:t>
+      </w:r>
+      <w:r>
+        <w:rPr>
+          <w:lang w:val="en-US"/>
+        </w:rPr>
+        <w:t>”</w:t>
       </w:r>
       <w:r>
         <w:rPr>
@@ -3949,7 +4935,20 @@
         <w:rPr>
           <w:lang w:val="en-US"/>
         </w:rPr>
-        <w:t xml:space="preserve">“supplementary” technology, the use of which typically </w:t>
+        <w:t>“</w:t>
+      </w:r>
+      <w:r>
+        <w:rPr>
+          <w:highlight w:val="lightGray"/>
+          <w:lang w:val="en-US"/>
+        </w:rPr>
+        <w:t>supplementary</w:t>
+      </w:r>
+      <w:r>
+        <w:rPr>
+          <w:lang w:val="en-US"/>
+        </w:rPr>
+        <w:t xml:space="preserve">” technology, the use of which typically </w:t>
       </w:r>
       <w:r>
         <w:rPr>
@@ -4037,25 +5036,7 @@
         <w:rPr>
           <w:lang w:val="en-US"/>
         </w:rPr>
-        <w:t xml:space="preserve">a general policy </w:t>
-      </w:r>
-      <w:r>
-        <w:rPr>
-          <w:lang w:val="en-US"/>
-        </w:rPr>
-        <w:t xml:space="preserve">can </w:t>
-      </w:r>
-      <w:r>
-        <w:rPr>
-          <w:lang w:val="en-US"/>
-        </w:rPr>
-        <w:t>become successful</w:t>
-      </w:r>
-      <w:r>
-        <w:rPr>
-          <w:lang w:val="en-US"/>
-        </w:rPr>
-        <w:t xml:space="preserve"> </w:t>
+        <w:t xml:space="preserve">a general policy can become successful </w:t>
       </w:r>
       <w:r>
         <w:rPr>
@@ -4067,15 +5048,7 @@
         <w:rPr>
           <w:lang w:val="en-US"/>
         </w:rPr>
-        <w:t xml:space="preserve">moves from the complementary </w:t>
-      </w:r>
-      <w:bookmarkStart w:id="0" w:name="_GoBack"/>
-      <w:bookmarkEnd w:id="0"/>
-      <w:r>
-        <w:rPr>
-          <w:lang w:val="en-US"/>
-        </w:rPr>
-        <w:t>to a more core as</w:t>
+        <w:t>moves from the complementary to a more core as</w:t>
       </w:r>
       <w:r>
         <w:rPr>
@@ -4121,6 +5094,24 @@
         <w:spacing w:after="200" w:line="276" w:lineRule="auto"/>
         <w:ind w:firstLine="0"/>
         <w:rPr>
+          <w:color w:val="FF0000"/>
+          <w:lang w:val="en-US"/>
+        </w:rPr>
+      </w:pPr>
+      <w:r>
+        <w:rPr>
+          <w:color w:val="FF0000"/>
+          <w:highlight w:val="lightGray"/>
+          <w:lang w:val="en-US"/>
+        </w:rPr>
+        <w:t>TODECIDE: could this be included into the method part?</w:t>
+      </w:r>
+    </w:p>
+    <w:p>
+      <w:pPr>
+        <w:spacing w:after="200" w:line="276" w:lineRule="auto"/>
+        <w:ind w:firstLine="0"/>
+        <w:rPr>
           <w:lang w:val="en-US"/>
         </w:rPr>
       </w:pPr>
@@ -4178,19 +5169,169 @@
         <w:rPr>
           <w:lang w:val="en-US"/>
         </w:rPr>
-        <w:t xml:space="preserve"> secondary schools </w:t>
-      </w:r>
-      <w:r>
-        <w:rPr>
-          <w:lang w:val="en-US"/>
-        </w:rPr>
-        <w:t xml:space="preserve">also </w:t>
-      </w:r>
-      <w:r>
-        <w:rPr>
-          <w:lang w:val="en-US"/>
-        </w:rPr>
-        <w:t>with respect to five areas</w:t>
+        <w:t xml:space="preserve"> secondary schools also </w:t>
+      </w:r>
+      <w:r>
+        <w:rPr>
+          <w:lang w:val="en-US"/>
+        </w:rPr>
+        <w:t xml:space="preserve">with respect to </w:t>
+      </w:r>
+      <w:r>
+        <w:rPr>
+          <w:highlight w:val="lightGray"/>
+          <w:lang w:val="en-US"/>
+        </w:rPr>
+        <w:t>five areas</w:t>
+      </w:r>
+      <w:r>
+        <w:rPr>
+          <w:highlight w:val="lightGray"/>
+          <w:lang w:val="en-US"/>
+        </w:rPr>
+        <w:t xml:space="preserve"> from the school improvement approach</w:t>
+      </w:r>
+      <w:r>
+        <w:rPr>
+          <w:lang w:val="en-US"/>
+        </w:rPr>
+        <w:t>. A</w:t>
+      </w:r>
+      <w:r>
+        <w:rPr>
+          <w:lang w:val="en-US"/>
+        </w:rPr>
+        <w:t xml:space="preserve">ccording to </w:t>
+      </w:r>
+      <w:proofErr w:type="spellStart"/>
+      <w:r>
+        <w:rPr>
+          <w:lang w:val="en-US"/>
+        </w:rPr>
+        <w:t>Creemers</w:t>
+      </w:r>
+      <w:proofErr w:type="spellEnd"/>
+      <w:r>
+        <w:rPr>
+          <w:lang w:val="en-US"/>
+        </w:rPr>
+        <w:t xml:space="preserve"> (2002), </w:t>
+      </w:r>
+      <w:r>
+        <w:rPr>
+          <w:lang w:val="en-US"/>
+        </w:rPr>
+        <w:t xml:space="preserve">it </w:t>
+      </w:r>
+      <w:r>
+        <w:rPr>
+          <w:lang w:val="en-US"/>
+        </w:rPr>
+        <w:t>is a practice- and policy-oriented approach to strengthen schools’ capacity for change management</w:t>
+      </w:r>
+      <w:r>
+        <w:rPr>
+          <w:lang w:val="en-US"/>
+        </w:rPr>
+        <w:t xml:space="preserve"> what is crucial to address major factors affecting ICT adoption (Phillips, </w:t>
+      </w:r>
+      <w:r>
+        <w:rPr>
+          <w:lang w:val="en-US"/>
+        </w:rPr>
+        <w:t>2005)</w:t>
+      </w:r>
+      <w:r>
+        <w:rPr>
+          <w:lang w:val="en-US"/>
+        </w:rPr>
+        <w:t xml:space="preserve">. </w:t>
+      </w:r>
+      <w:r>
+        <w:rPr>
+          <w:lang w:val="en-US"/>
+        </w:rPr>
+        <w:t xml:space="preserve">The </w:t>
+      </w:r>
+      <w:r>
+        <w:rPr>
+          <w:lang w:val="en-US"/>
+        </w:rPr>
+        <w:t>reason</w:t>
+      </w:r>
+      <w:r>
+        <w:rPr>
+          <w:lang w:val="en-US"/>
+        </w:rPr>
+        <w:t xml:space="preserve"> of why school improvement approach is selected over school effectiveness is well justified</w:t>
+      </w:r>
+      <w:r>
+        <w:rPr>
+          <w:lang w:val="en-US"/>
+        </w:rPr>
+        <w:t xml:space="preserve"> in the </w:t>
+      </w:r>
+      <w:r>
+        <w:rPr>
+          <w:lang w:val="en-US"/>
+        </w:rPr>
+        <w:t xml:space="preserve">presented </w:t>
+      </w:r>
+      <w:r>
+        <w:rPr>
+          <w:lang w:val="en-US"/>
+        </w:rPr>
+        <w:t>paper</w:t>
+      </w:r>
+      <w:r>
+        <w:rPr>
+          <w:lang w:val="en-US"/>
+        </w:rPr>
+        <w:t xml:space="preserve">. </w:t>
+      </w:r>
+      <w:r>
+        <w:rPr>
+          <w:lang w:val="en-US"/>
+        </w:rPr>
+        <w:t xml:space="preserve">According to </w:t>
+      </w:r>
+      <w:proofErr w:type="spellStart"/>
+      <w:r>
+        <w:rPr>
+          <w:lang w:val="en-US"/>
+        </w:rPr>
+        <w:t>Tondeur</w:t>
+      </w:r>
+      <w:proofErr w:type="spellEnd"/>
+      <w:r>
+        <w:rPr>
+          <w:lang w:val="en-US"/>
+        </w:rPr>
+        <w:t xml:space="preserve"> et al (2008), t</w:t>
+      </w:r>
+      <w:r>
+        <w:rPr>
+          <w:lang w:val="en-US"/>
+        </w:rPr>
+        <w:t>hese factors</w:t>
+      </w:r>
+      <w:r>
+        <w:rPr>
+          <w:lang w:val="en-US"/>
+        </w:rPr>
+        <w:t>,</w:t>
+      </w:r>
+      <w:r>
+        <w:rPr>
+          <w:lang w:val="en-US"/>
+        </w:rPr>
+        <w:t xml:space="preserve"> which are described in the table 3</w:t>
+      </w:r>
+      <w:r>
+        <w:rPr>
+          <w:lang w:val="en-US"/>
+        </w:rPr>
+        <w:t>,</w:t>
       </w:r>
       <w:r>
         <w:rPr>
@@ -4202,319 +5343,148 @@
         <w:rPr>
           <w:lang w:val="en-US"/>
         </w:rPr>
-        <w:t>from the school improvement approach</w:t>
-      </w:r>
-      <w:r>
-        <w:rPr>
-          <w:lang w:val="en-US"/>
-        </w:rPr>
-        <w:t>. A</w:t>
-      </w:r>
-      <w:r>
-        <w:rPr>
-          <w:lang w:val="en-US"/>
-        </w:rPr>
-        <w:t xml:space="preserve">ccording to </w:t>
+        <w:t>entail the developm</w:t>
+      </w:r>
+      <w:r>
+        <w:rPr>
+          <w:lang w:val="en-US"/>
+        </w:rPr>
+        <w:t xml:space="preserve">ent of a local school policy in </w:t>
+      </w:r>
+      <w:r>
+        <w:rPr>
+          <w:lang w:val="en-US"/>
+        </w:rPr>
+        <w:t xml:space="preserve">order to guarantee the establishment of the necessary conditions supporting </w:t>
+      </w:r>
+      <w:r>
+        <w:rPr>
+          <w:lang w:val="en-US"/>
+        </w:rPr>
+        <w:t xml:space="preserve">the continuous change processes what </w:t>
+      </w:r>
+      <w:r>
+        <w:rPr>
+          <w:lang w:val="en-US"/>
+        </w:rPr>
+        <w:t>ICT integration is considered</w:t>
+      </w:r>
+      <w:r>
+        <w:rPr>
+          <w:lang w:val="en-US"/>
+        </w:rPr>
+        <w:t xml:space="preserve"> to be.</w:t>
+      </w:r>
+      <w:r>
+        <w:rPr>
+          <w:lang w:val="en-US"/>
+        </w:rPr>
+        <w:t xml:space="preserve"> </w:t>
+      </w:r>
+      <w:r>
+        <w:rPr>
+          <w:lang w:val="en-US"/>
+        </w:rPr>
+        <w:t>Table 3</w:t>
+      </w:r>
+      <w:r>
+        <w:rPr>
+          <w:lang w:val="en-US"/>
+        </w:rPr>
+        <w:t xml:space="preserve"> </w:t>
+      </w:r>
+      <w:r>
+        <w:rPr>
+          <w:lang w:val="en-US"/>
+        </w:rPr>
+        <w:t>in addition to listing</w:t>
+      </w:r>
+      <w:r>
+        <w:rPr>
+          <w:lang w:val="en-US"/>
+        </w:rPr>
+        <w:t xml:space="preserve"> </w:t>
+      </w:r>
+      <w:r>
+        <w:rPr>
+          <w:lang w:val="en-US"/>
+        </w:rPr>
+        <w:t>these five</w:t>
+      </w:r>
+      <w:r>
+        <w:rPr>
+          <w:lang w:val="en-US"/>
+        </w:rPr>
+        <w:t xml:space="preserve"> key factors from the</w:t>
+      </w:r>
+      <w:r>
+        <w:rPr>
+          <w:lang w:val="en-US"/>
+        </w:rPr>
+        <w:t xml:space="preserve"> school improvement approach, </w:t>
+      </w:r>
+      <w:r>
+        <w:rPr>
+          <w:lang w:val="en-US"/>
+        </w:rPr>
+        <w:t>also</w:t>
+      </w:r>
+      <w:r>
+        <w:rPr>
+          <w:lang w:val="en-US"/>
+        </w:rPr>
+        <w:t xml:space="preserve"> links </w:t>
+      </w:r>
+      <w:r>
+        <w:rPr>
+          <w:lang w:val="en-US"/>
+        </w:rPr>
+        <w:t>them specifically</w:t>
+      </w:r>
+      <w:r>
+        <w:rPr>
+          <w:lang w:val="en-US"/>
+        </w:rPr>
+        <w:t xml:space="preserve"> to school policies </w:t>
+      </w:r>
+      <w:r>
+        <w:rPr>
+          <w:lang w:val="en-US"/>
+        </w:rPr>
+        <w:t>stimulating</w:t>
+      </w:r>
+      <w:r>
+        <w:rPr>
+          <w:lang w:val="en-US"/>
+        </w:rPr>
+        <w:t xml:space="preserve"> ICT integration in the classroom.</w:t>
+      </w:r>
+      <w:r>
+        <w:rPr>
+          <w:lang w:val="en-US"/>
+        </w:rPr>
+        <w:t xml:space="preserve"> A small disclaimer what </w:t>
       </w:r>
       <w:proofErr w:type="spellStart"/>
       <w:r>
         <w:rPr>
           <w:lang w:val="en-US"/>
         </w:rPr>
-        <w:t>Creemers</w:t>
+        <w:t>Tondeur</w:t>
       </w:r>
       <w:proofErr w:type="spellEnd"/>
       <w:r>
         <w:rPr>
           <w:lang w:val="en-US"/>
         </w:rPr>
-        <w:t xml:space="preserve"> (2002), </w:t>
-      </w:r>
-      <w:r>
-        <w:rPr>
-          <w:lang w:val="en-US"/>
-        </w:rPr>
-        <w:t xml:space="preserve">it </w:t>
-      </w:r>
-      <w:r>
-        <w:rPr>
-          <w:lang w:val="en-US"/>
-        </w:rPr>
-        <w:t>is a practice- and policy-oriented approach to strengthen schools’ capacity for change management</w:t>
-      </w:r>
-      <w:r>
-        <w:rPr>
-          <w:lang w:val="en-US"/>
-        </w:rPr>
-        <w:t xml:space="preserve"> what is crucial to address major factors affecting ICT adoption (</w:t>
-      </w:r>
-      <w:r>
-        <w:rPr>
-          <w:lang w:val="en-US"/>
-        </w:rPr>
-        <w:t>Phillips</w:t>
-      </w:r>
-      <w:r>
-        <w:rPr>
-          <w:lang w:val="en-US"/>
-        </w:rPr>
-        <w:t xml:space="preserve">, </w:t>
-      </w:r>
-      <w:r>
-        <w:rPr>
-          <w:lang w:val="en-US"/>
-        </w:rPr>
-        <w:t>2005)</w:t>
-      </w:r>
-      <w:r>
-        <w:rPr>
-          <w:lang w:val="en-US"/>
-        </w:rPr>
-        <w:t xml:space="preserve">. </w:t>
-      </w:r>
-      <w:r>
-        <w:rPr>
-          <w:lang w:val="en-US"/>
-        </w:rPr>
-        <w:t xml:space="preserve">The </w:t>
-      </w:r>
-      <w:r>
-        <w:rPr>
-          <w:lang w:val="en-US"/>
-        </w:rPr>
-        <w:t>reason</w:t>
-      </w:r>
-      <w:r>
-        <w:rPr>
-          <w:lang w:val="en-US"/>
-        </w:rPr>
-        <w:t xml:space="preserve"> of why school improvement approach is selected over school effectiveness is well justified</w:t>
-      </w:r>
-      <w:r>
-        <w:rPr>
-          <w:lang w:val="en-US"/>
-        </w:rPr>
-        <w:t xml:space="preserve"> in the </w:t>
-      </w:r>
-      <w:r>
-        <w:rPr>
-          <w:lang w:val="en-US"/>
-        </w:rPr>
-        <w:t xml:space="preserve">presented </w:t>
-      </w:r>
-      <w:r>
-        <w:rPr>
-          <w:lang w:val="en-US"/>
-        </w:rPr>
-        <w:t>paper</w:t>
-      </w:r>
-      <w:r>
-        <w:rPr>
-          <w:lang w:val="en-US"/>
-        </w:rPr>
-        <w:t xml:space="preserve">. </w:t>
-      </w:r>
-      <w:r>
-        <w:rPr>
-          <w:lang w:val="en-US"/>
-        </w:rPr>
-        <w:t>According to</w:t>
-      </w:r>
-      <w:r>
-        <w:rPr>
-          <w:lang w:val="en-US"/>
-        </w:rPr>
-        <w:t xml:space="preserve"> </w:t>
-      </w:r>
-      <w:proofErr w:type="spellStart"/>
-      <w:r>
-        <w:rPr>
-          <w:lang w:val="en-US"/>
-        </w:rPr>
-        <w:t>Tondeur</w:t>
-      </w:r>
-      <w:proofErr w:type="spellEnd"/>
-      <w:r>
-        <w:rPr>
-          <w:lang w:val="en-US"/>
-        </w:rPr>
-        <w:t xml:space="preserve"> et al (2008)</w:t>
-      </w:r>
-      <w:r>
-        <w:rPr>
-          <w:lang w:val="en-US"/>
-        </w:rPr>
-        <w:t>, t</w:t>
-      </w:r>
-      <w:r>
-        <w:rPr>
-          <w:lang w:val="en-US"/>
-        </w:rPr>
-        <w:t>hese factors</w:t>
-      </w:r>
-      <w:r>
-        <w:rPr>
-          <w:lang w:val="en-US"/>
-        </w:rPr>
-        <w:t>,</w:t>
-      </w:r>
-      <w:r>
-        <w:rPr>
-          <w:lang w:val="en-US"/>
-        </w:rPr>
-        <w:t xml:space="preserve"> which are described in the table 3</w:t>
-      </w:r>
-      <w:r>
-        <w:rPr>
-          <w:lang w:val="en-US"/>
-        </w:rPr>
-        <w:t>,</w:t>
-      </w:r>
-      <w:r>
-        <w:rPr>
-          <w:lang w:val="en-US"/>
-        </w:rPr>
-        <w:t xml:space="preserve"> </w:t>
-      </w:r>
-      <w:r>
-        <w:rPr>
-          <w:lang w:val="en-US"/>
-        </w:rPr>
-        <w:t>entail the developm</w:t>
-      </w:r>
-      <w:r>
-        <w:rPr>
-          <w:lang w:val="en-US"/>
-        </w:rPr>
-        <w:t xml:space="preserve">ent of a local school policy in </w:t>
-      </w:r>
-      <w:r>
-        <w:rPr>
-          <w:lang w:val="en-US"/>
-        </w:rPr>
-        <w:t xml:space="preserve">order to guarantee the establishment of the necessary conditions supporting </w:t>
-      </w:r>
-      <w:r>
-        <w:rPr>
-          <w:lang w:val="en-US"/>
-        </w:rPr>
-        <w:t xml:space="preserve">the continuous change processes what </w:t>
-      </w:r>
-      <w:r>
-        <w:rPr>
-          <w:lang w:val="en-US"/>
-        </w:rPr>
-        <w:t>ICT integration is considered</w:t>
-      </w:r>
-      <w:r>
-        <w:rPr>
-          <w:lang w:val="en-US"/>
-        </w:rPr>
-        <w:t xml:space="preserve"> to be.</w:t>
-      </w:r>
-      <w:r>
-        <w:rPr>
-          <w:lang w:val="en-US"/>
-        </w:rPr>
-        <w:t xml:space="preserve"> </w:t>
-      </w:r>
-      <w:r>
-        <w:rPr>
-          <w:lang w:val="en-US"/>
-        </w:rPr>
-        <w:t>Table 3</w:t>
-      </w:r>
-      <w:r>
-        <w:rPr>
-          <w:lang w:val="en-US"/>
-        </w:rPr>
-        <w:t xml:space="preserve"> </w:t>
-      </w:r>
-      <w:r>
-        <w:rPr>
-          <w:lang w:val="en-US"/>
-        </w:rPr>
-        <w:t>in addition to listing</w:t>
-      </w:r>
-      <w:r>
-        <w:rPr>
-          <w:lang w:val="en-US"/>
-        </w:rPr>
-        <w:t xml:space="preserve"> </w:t>
-      </w:r>
-      <w:r>
-        <w:rPr>
-          <w:lang w:val="en-US"/>
-        </w:rPr>
-        <w:t>these five</w:t>
-      </w:r>
-      <w:r>
-        <w:rPr>
-          <w:lang w:val="en-US"/>
-        </w:rPr>
-        <w:t xml:space="preserve"> key factors from the</w:t>
-      </w:r>
-      <w:r>
-        <w:rPr>
-          <w:lang w:val="en-US"/>
-        </w:rPr>
-        <w:t xml:space="preserve"> school improvement approach, </w:t>
-      </w:r>
-      <w:r>
-        <w:rPr>
-          <w:lang w:val="en-US"/>
-        </w:rPr>
-        <w:t>also</w:t>
-      </w:r>
-      <w:r>
-        <w:rPr>
-          <w:lang w:val="en-US"/>
-        </w:rPr>
-        <w:t xml:space="preserve"> links </w:t>
-      </w:r>
-      <w:r>
-        <w:rPr>
-          <w:lang w:val="en-US"/>
-        </w:rPr>
-        <w:t>them specifically</w:t>
-      </w:r>
-      <w:r>
-        <w:rPr>
-          <w:lang w:val="en-US"/>
-        </w:rPr>
-        <w:t xml:space="preserve"> to school policies </w:t>
-      </w:r>
-      <w:r>
-        <w:rPr>
-          <w:lang w:val="en-US"/>
-        </w:rPr>
-        <w:t>stimulating</w:t>
-      </w:r>
-      <w:r>
-        <w:rPr>
-          <w:lang w:val="en-US"/>
-        </w:rPr>
-        <w:t xml:space="preserve"> ICT integration in the classroom.</w:t>
-      </w:r>
-      <w:r>
-        <w:rPr>
-          <w:lang w:val="en-US"/>
-        </w:rPr>
-        <w:t xml:space="preserve"> A small disclaimer what </w:t>
-      </w:r>
-      <w:proofErr w:type="spellStart"/>
-      <w:r>
-        <w:rPr>
-          <w:lang w:val="en-US"/>
-        </w:rPr>
-        <w:t>Tondeur</w:t>
-      </w:r>
-      <w:proofErr w:type="spellEnd"/>
-      <w:r>
-        <w:rPr>
-          <w:lang w:val="en-US"/>
-        </w:rPr>
-        <w:t xml:space="preserve"> et al (2008) gave about these five factors was that d</w:t>
+        <w:t xml:space="preserve"> et al (2008) gave about these five </w:t>
+      </w:r>
+      <w:r>
+        <w:rPr>
+          <w:lang w:val="en-US"/>
+        </w:rPr>
+        <w:lastRenderedPageBreak/>
+        <w:t>factors was that d</w:t>
       </w:r>
       <w:r>
         <w:rPr>
@@ -4551,7 +5521,6 @@
           <w:szCs w:val="21"/>
           <w:lang w:val="en-US"/>
         </w:rPr>
-        <w:lastRenderedPageBreak/>
         <w:t xml:space="preserve">TABLE 3 Five areas of local ICT </w:t>
       </w:r>
       <w:proofErr w:type="gramStart"/>
@@ -5293,13 +6262,7 @@
         <w:rPr>
           <w:lang w:val="en-US"/>
         </w:rPr>
-        <w:t xml:space="preserve">Thus, concluding everything said above, the purpose of the study is </w:t>
-      </w:r>
-      <w:r>
-        <w:rPr>
-          <w:lang w:val="en-US"/>
-        </w:rPr>
-        <w:t>the following:</w:t>
+        <w:t>Thus, concluding everything said above, the purpose of the study is the following:</w:t>
       </w:r>
     </w:p>
     <w:p>
@@ -5393,25 +6356,7 @@
         <w:rPr>
           <w:lang w:val="en-US"/>
         </w:rPr>
-        <w:t xml:space="preserve"> et al (2008)</w:t>
-      </w:r>
-      <w:r>
-        <w:rPr>
-          <w:lang w:val="en-US"/>
-        </w:rPr>
-        <w:t xml:space="preserve"> </w:t>
-      </w:r>
-      <w:r>
-        <w:rPr>
-          <w:lang w:val="en-US"/>
-        </w:rPr>
-        <w:t xml:space="preserve">that it is local policies which do reflect to a larger extent what happens in the classroom </w:t>
-      </w:r>
-      <w:r>
-        <w:rPr>
-          <w:lang w:val="en-US"/>
-        </w:rPr>
-        <w:t>in the context of Finnish secondary schools.</w:t>
+        <w:t xml:space="preserve"> et al (2008) that it is local policies which do reflect to a larger extent what happens in the classroom in the context of Finnish secondary schools.</w:t>
       </w:r>
     </w:p>
     <w:p>
@@ -5449,6 +6394,7 @@
         <w:rPr>
           <w:lang w:val="en-US"/>
         </w:rPr>
+        <w:lastRenderedPageBreak/>
         <w:t xml:space="preserve">Is there a difference </w:t>
       </w:r>
       <w:r>
@@ -5479,13 +6425,7 @@
         <w:rPr>
           <w:lang w:val="en-US"/>
         </w:rPr>
-        <w:t xml:space="preserve">Finnish </w:t>
-      </w:r>
-      <w:r>
-        <w:rPr>
-          <w:lang w:val="en-US"/>
-        </w:rPr>
-        <w:t xml:space="preserve">secondary schools located in </w:t>
+        <w:t xml:space="preserve">Finnish secondary schools located in </w:t>
       </w:r>
       <w:r>
         <w:rPr>
@@ -5597,7 +6537,6 @@
         <w:rPr>
           <w:lang w:val="en-US"/>
         </w:rPr>
-        <w:lastRenderedPageBreak/>
         <w:t>Is LMS</w:t>
       </w:r>
       <w:r>
@@ -5665,16 +6604,160 @@
     </w:p>
     <w:p>
       <w:pPr>
-        <w:pStyle w:val="ab"/>
-        <w:numPr>
-          <w:ilvl w:val="0"/>
-          <w:numId w:val="15"/>
-        </w:numPr>
+        <w:ind w:firstLine="0"/>
+        <w:rPr>
+          <w:lang w:val="en-US"/>
+        </w:rPr>
+      </w:pPr>
+      <w:r>
         <w:rPr>
           <w:color w:val="FF0000"/>
           <w:lang w:val="en-US"/>
         </w:rPr>
-      </w:pPr>
+        <w:t>Further</w:t>
+      </w:r>
+      <w:r>
+        <w:rPr>
+          <w:color w:val="FF0000"/>
+          <w:lang w:val="en-US"/>
+        </w:rPr>
+        <w:t xml:space="preserve"> studies:</w:t>
+      </w:r>
+      <w:r>
+        <w:rPr>
+          <w:lang w:val="en-US"/>
+        </w:rPr>
+        <w:t xml:space="preserve"> how system-level factors influence ICT adoption and integration into teaching.</w:t>
+      </w:r>
+    </w:p>
+    <w:p>
+      <w:pPr>
+        <w:ind w:firstLine="0"/>
+        <w:rPr>
+          <w:lang w:val="en-US"/>
+        </w:rPr>
+      </w:pPr>
+    </w:p>
+    <w:p>
+      <w:pPr>
+        <w:ind w:firstLine="0"/>
+        <w:rPr>
+          <w:lang w:val="en-US"/>
+        </w:rPr>
+      </w:pPr>
+      <w:r>
+        <w:rPr>
+          <w:lang w:val="en-US"/>
+        </w:rPr>
+        <w:t xml:space="preserve">How geographical </w:t>
+      </w:r>
+      <w:proofErr w:type="spellStart"/>
+      <w:r>
+        <w:rPr>
+          <w:lang w:val="en-US"/>
+        </w:rPr>
+        <w:t>loc</w:t>
+      </w:r>
+      <w:proofErr w:type="spellEnd"/>
+      <w:r>
+        <w:rPr>
+          <w:lang w:val="en-US"/>
+        </w:rPr>
+        <w:t xml:space="preserve"> and social economy resources influence the usage of ICT in classrooms</w:t>
+      </w:r>
+    </w:p>
+    <w:p>
+      <w:pPr>
+        <w:ind w:firstLine="0"/>
+        <w:rPr>
+          <w:lang w:val="en-US"/>
+        </w:rPr>
+      </w:pPr>
+    </w:p>
+    <w:p>
+      <w:pPr>
+        <w:ind w:firstLine="0"/>
+        <w:rPr>
+          <w:lang w:val="en-US"/>
+        </w:rPr>
+      </w:pPr>
+      <w:r>
+        <w:rPr>
+          <w:lang w:val="en-US"/>
+        </w:rPr>
+        <w:t>To answer this I study …</w:t>
+      </w:r>
+    </w:p>
+    <w:p>
+      <w:pPr>
+        <w:ind w:firstLine="0"/>
+        <w:rPr>
+          <w:lang w:val="en-US"/>
+        </w:rPr>
+      </w:pPr>
+    </w:p>
+    <w:p>
+      <w:pPr>
+        <w:ind w:firstLine="0"/>
+        <w:rPr>
+          <w:lang w:val="en-US"/>
+        </w:rPr>
+      </w:pPr>
+      <w:r>
+        <w:rPr>
+          <w:lang w:val="en-US"/>
+        </w:rPr>
+        <w:t>Find place with different social econ factors</w:t>
+      </w:r>
+    </w:p>
+    <w:p>
+      <w:pPr>
+        <w:ind w:firstLine="0"/>
+        <w:rPr>
+          <w:lang w:val="en-US"/>
+        </w:rPr>
+      </w:pPr>
+    </w:p>
+    <w:p>
+      <w:pPr>
+        <w:ind w:firstLine="0"/>
+        <w:rPr>
+          <w:lang w:val="en-US"/>
+        </w:rPr>
+      </w:pPr>
+      <w:r>
+        <w:rPr>
+          <w:lang w:val="en-US"/>
+        </w:rPr>
+        <w:t>Research design and research context and research question should be considered together.</w:t>
+      </w:r>
+    </w:p>
+    <w:p>
+      <w:pPr>
+        <w:ind w:firstLine="0"/>
+        <w:rPr>
+          <w:lang w:val="en-US"/>
+        </w:rPr>
+      </w:pPr>
+    </w:p>
+    <w:p>
+      <w:pPr>
+        <w:ind w:firstLine="0"/>
+        <w:rPr>
+          <w:lang w:val="en-US"/>
+        </w:rPr>
+      </w:pPr>
+    </w:p>
+    <w:p>
+      <w:pPr>
+        <w:ind w:firstLine="0"/>
+        <w:rPr>
+          <w:color w:val="FF0000"/>
+          <w:lang w:val="en-US"/>
+        </w:rPr>
+      </w:pPr>
+      <w:bookmarkStart w:id="0" w:name="_GoBack"/>
+      <w:bookmarkEnd w:id="0"/>
       <w:r>
         <w:rPr>
           <w:lang w:val="en-US"/>
@@ -5776,19 +6859,11 @@
           <w:lang w:val="fr-FR"/>
         </w:rPr>
       </w:pPr>
-      <w:proofErr w:type="spellStart"/>
       <w:r>
         <w:rPr>
           <w:lang w:val="fr-FR"/>
         </w:rPr>
-        <w:t>Creemers</w:t>
-      </w:r>
-      <w:proofErr w:type="spellEnd"/>
-      <w:r>
-        <w:rPr>
-          <w:lang w:val="fr-FR"/>
-        </w:rPr>
-        <w:t>, B. P. M. (2002). From school effectiveness and school improvement to effective school improvement: Background, theoretical analysis, and outline of the empirical study. Educational Research and Evaluation, 8, 343–362.</w:t>
+        <w:t>Creemers, B. P. M. (2002). From school effectiveness and school improvement to effective school improvement: Background, theoretical analysis, and outline of the empirical study. Educational Research and Evaluation, 8, 343–362.</w:t>
       </w:r>
     </w:p>
     <w:p>
@@ -6022,6 +7097,7 @@
         <w:rPr>
           <w:lang w:val="fr-FR"/>
         </w:rPr>
+        <w:lastRenderedPageBreak/>
         <w:t>Tondeur, J., Van Keer, H., van Braak, J., &amp; Valcke, M. (2008). ICT integration in the classroom: Challenging the potential of a school policy.Computers &amp; Education, 51(1), 212-223.</w:t>
       </w:r>
     </w:p>
@@ -6036,7 +7112,6 @@
         <w:rPr>
           <w:lang w:val="fr-FR"/>
         </w:rPr>
-        <w:lastRenderedPageBreak/>
         <w:t>Venkatesh, V., Morris, M. G., Davis, G. B., &amp; Davis, F. D. (2003). User acceptance of information technology: Toward a unified view. MIS Quarterly,</w:t>
       </w:r>
       <w:r>
@@ -6437,9 +7512,9 @@
     </w:lvl>
   </w:abstractNum>
   <w:abstractNum w:abstractNumId="11" w15:restartNumberingAfterBreak="0">
-    <w:nsid w:val="38863951"/>
+    <w:nsid w:val="19F75166"/>
     <w:multiLevelType w:val="hybridMultilevel"/>
-    <w:tmpl w:val="19845B3A"/>
+    <w:tmpl w:val="DB9EEB50"/>
     <w:lvl w:ilvl="0" w:tplc="04190001">
       <w:start w:val="1"/>
       <w:numFmt w:val="bullet"/>
@@ -6550,6 +7625,119 @@
     </w:lvl>
   </w:abstractNum>
   <w:abstractNum w:abstractNumId="12" w15:restartNumberingAfterBreak="0">
+    <w:nsid w:val="38863951"/>
+    <w:multiLevelType w:val="hybridMultilevel"/>
+    <w:tmpl w:val="19845B3A"/>
+    <w:lvl w:ilvl="0" w:tplc="04190001">
+      <w:start w:val="1"/>
+      <w:numFmt w:val="bullet"/>
+      <w:lvlText w:val=""/>
+      <w:lvlJc w:val="left"/>
+      <w:pPr>
+        <w:ind w:left="720" w:hanging="360"/>
+      </w:pPr>
+      <w:rPr>
+        <w:rFonts w:ascii="Symbol" w:hAnsi="Symbol" w:hint="default"/>
+      </w:rPr>
+    </w:lvl>
+    <w:lvl w:ilvl="1" w:tplc="04190003" w:tentative="1">
+      <w:start w:val="1"/>
+      <w:numFmt w:val="bullet"/>
+      <w:lvlText w:val="o"/>
+      <w:lvlJc w:val="left"/>
+      <w:pPr>
+        <w:ind w:left="1440" w:hanging="360"/>
+      </w:pPr>
+      <w:rPr>
+        <w:rFonts w:ascii="Courier New" w:hAnsi="Courier New" w:cs="Courier New" w:hint="default"/>
+      </w:rPr>
+    </w:lvl>
+    <w:lvl w:ilvl="2" w:tplc="04190005" w:tentative="1">
+      <w:start w:val="1"/>
+      <w:numFmt w:val="bullet"/>
+      <w:lvlText w:val=""/>
+      <w:lvlJc w:val="left"/>
+      <w:pPr>
+        <w:ind w:left="2160" w:hanging="360"/>
+      </w:pPr>
+      <w:rPr>
+        <w:rFonts w:ascii="Wingdings" w:hAnsi="Wingdings" w:hint="default"/>
+      </w:rPr>
+    </w:lvl>
+    <w:lvl w:ilvl="3" w:tplc="04190001" w:tentative="1">
+      <w:start w:val="1"/>
+      <w:numFmt w:val="bullet"/>
+      <w:lvlText w:val=""/>
+      <w:lvlJc w:val="left"/>
+      <w:pPr>
+        <w:ind w:left="2880" w:hanging="360"/>
+      </w:pPr>
+      <w:rPr>
+        <w:rFonts w:ascii="Symbol" w:hAnsi="Symbol" w:hint="default"/>
+      </w:rPr>
+    </w:lvl>
+    <w:lvl w:ilvl="4" w:tplc="04190003" w:tentative="1">
+      <w:start w:val="1"/>
+      <w:numFmt w:val="bullet"/>
+      <w:lvlText w:val="o"/>
+      <w:lvlJc w:val="left"/>
+      <w:pPr>
+        <w:ind w:left="3600" w:hanging="360"/>
+      </w:pPr>
+      <w:rPr>
+        <w:rFonts w:ascii="Courier New" w:hAnsi="Courier New" w:cs="Courier New" w:hint="default"/>
+      </w:rPr>
+    </w:lvl>
+    <w:lvl w:ilvl="5" w:tplc="04190005" w:tentative="1">
+      <w:start w:val="1"/>
+      <w:numFmt w:val="bullet"/>
+      <w:lvlText w:val=""/>
+      <w:lvlJc w:val="left"/>
+      <w:pPr>
+        <w:ind w:left="4320" w:hanging="360"/>
+      </w:pPr>
+      <w:rPr>
+        <w:rFonts w:ascii="Wingdings" w:hAnsi="Wingdings" w:hint="default"/>
+      </w:rPr>
+    </w:lvl>
+    <w:lvl w:ilvl="6" w:tplc="04190001" w:tentative="1">
+      <w:start w:val="1"/>
+      <w:numFmt w:val="bullet"/>
+      <w:lvlText w:val=""/>
+      <w:lvlJc w:val="left"/>
+      <w:pPr>
+        <w:ind w:left="5040" w:hanging="360"/>
+      </w:pPr>
+      <w:rPr>
+        <w:rFonts w:ascii="Symbol" w:hAnsi="Symbol" w:hint="default"/>
+      </w:rPr>
+    </w:lvl>
+    <w:lvl w:ilvl="7" w:tplc="04190003" w:tentative="1">
+      <w:start w:val="1"/>
+      <w:numFmt w:val="bullet"/>
+      <w:lvlText w:val="o"/>
+      <w:lvlJc w:val="left"/>
+      <w:pPr>
+        <w:ind w:left="5760" w:hanging="360"/>
+      </w:pPr>
+      <w:rPr>
+        <w:rFonts w:ascii="Courier New" w:hAnsi="Courier New" w:cs="Courier New" w:hint="default"/>
+      </w:rPr>
+    </w:lvl>
+    <w:lvl w:ilvl="8" w:tplc="04190005" w:tentative="1">
+      <w:start w:val="1"/>
+      <w:numFmt w:val="bullet"/>
+      <w:lvlText w:val=""/>
+      <w:lvlJc w:val="left"/>
+      <w:pPr>
+        <w:ind w:left="6480" w:hanging="360"/>
+      </w:pPr>
+      <w:rPr>
+        <w:rFonts w:ascii="Wingdings" w:hAnsi="Wingdings" w:hint="default"/>
+      </w:rPr>
+    </w:lvl>
+  </w:abstractNum>
+  <w:abstractNum w:abstractNumId="13" w15:restartNumberingAfterBreak="0">
     <w:nsid w:val="3F7E7FDA"/>
     <w:multiLevelType w:val="hybridMultilevel"/>
     <w:tmpl w:val="5992CD12"/>
@@ -6662,7 +7850,7 @@
       </w:rPr>
     </w:lvl>
   </w:abstractNum>
-  <w:abstractNum w:abstractNumId="13" w15:restartNumberingAfterBreak="0">
+  <w:abstractNum w:abstractNumId="14" w15:restartNumberingAfterBreak="0">
     <w:nsid w:val="50B91919"/>
     <w:multiLevelType w:val="hybridMultilevel"/>
     <w:tmpl w:val="0344A388"/>
@@ -6775,7 +7963,7 @@
       </w:rPr>
     </w:lvl>
   </w:abstractNum>
-  <w:abstractNum w:abstractNumId="14" w15:restartNumberingAfterBreak="0">
+  <w:abstractNum w:abstractNumId="15" w15:restartNumberingAfterBreak="0">
     <w:nsid w:val="565A78F7"/>
     <w:multiLevelType w:val="hybridMultilevel"/>
     <w:tmpl w:val="D570BC06"/>
@@ -6888,7 +8076,7 @@
       </w:rPr>
     </w:lvl>
   </w:abstractNum>
-  <w:abstractNum w:abstractNumId="15" w15:restartNumberingAfterBreak="0">
+  <w:abstractNum w:abstractNumId="16" w15:restartNumberingAfterBreak="0">
     <w:nsid w:val="689D13C4"/>
     <w:multiLevelType w:val="hybridMultilevel"/>
     <w:tmpl w:val="0572550E"/>
@@ -7001,7 +8189,120 @@
       </w:rPr>
     </w:lvl>
   </w:abstractNum>
-  <w:abstractNum w:abstractNumId="16" w15:restartNumberingAfterBreak="0">
+  <w:abstractNum w:abstractNumId="17" w15:restartNumberingAfterBreak="0">
+    <w:nsid w:val="7526761D"/>
+    <w:multiLevelType w:val="hybridMultilevel"/>
+    <w:tmpl w:val="EB8E5976"/>
+    <w:lvl w:ilvl="0" w:tplc="04190001">
+      <w:start w:val="1"/>
+      <w:numFmt w:val="bullet"/>
+      <w:lvlText w:val=""/>
+      <w:lvlJc w:val="left"/>
+      <w:pPr>
+        <w:ind w:left="720" w:hanging="360"/>
+      </w:pPr>
+      <w:rPr>
+        <w:rFonts w:ascii="Symbol" w:hAnsi="Symbol" w:hint="default"/>
+      </w:rPr>
+    </w:lvl>
+    <w:lvl w:ilvl="1" w:tplc="04190003">
+      <w:start w:val="1"/>
+      <w:numFmt w:val="bullet"/>
+      <w:lvlText w:val="o"/>
+      <w:lvlJc w:val="left"/>
+      <w:pPr>
+        <w:ind w:left="1440" w:hanging="360"/>
+      </w:pPr>
+      <w:rPr>
+        <w:rFonts w:ascii="Courier New" w:hAnsi="Courier New" w:cs="Courier New" w:hint="default"/>
+      </w:rPr>
+    </w:lvl>
+    <w:lvl w:ilvl="2" w:tplc="04190005">
+      <w:start w:val="1"/>
+      <w:numFmt w:val="bullet"/>
+      <w:lvlText w:val=""/>
+      <w:lvlJc w:val="left"/>
+      <w:pPr>
+        <w:ind w:left="2160" w:hanging="360"/>
+      </w:pPr>
+      <w:rPr>
+        <w:rFonts w:ascii="Wingdings" w:hAnsi="Wingdings" w:hint="default"/>
+      </w:rPr>
+    </w:lvl>
+    <w:lvl w:ilvl="3" w:tplc="04190001" w:tentative="1">
+      <w:start w:val="1"/>
+      <w:numFmt w:val="bullet"/>
+      <w:lvlText w:val=""/>
+      <w:lvlJc w:val="left"/>
+      <w:pPr>
+        <w:ind w:left="2880" w:hanging="360"/>
+      </w:pPr>
+      <w:rPr>
+        <w:rFonts w:ascii="Symbol" w:hAnsi="Symbol" w:hint="default"/>
+      </w:rPr>
+    </w:lvl>
+    <w:lvl w:ilvl="4" w:tplc="04190003" w:tentative="1">
+      <w:start w:val="1"/>
+      <w:numFmt w:val="bullet"/>
+      <w:lvlText w:val="o"/>
+      <w:lvlJc w:val="left"/>
+      <w:pPr>
+        <w:ind w:left="3600" w:hanging="360"/>
+      </w:pPr>
+      <w:rPr>
+        <w:rFonts w:ascii="Courier New" w:hAnsi="Courier New" w:cs="Courier New" w:hint="default"/>
+      </w:rPr>
+    </w:lvl>
+    <w:lvl w:ilvl="5" w:tplc="04190005" w:tentative="1">
+      <w:start w:val="1"/>
+      <w:numFmt w:val="bullet"/>
+      <w:lvlText w:val=""/>
+      <w:lvlJc w:val="left"/>
+      <w:pPr>
+        <w:ind w:left="4320" w:hanging="360"/>
+      </w:pPr>
+      <w:rPr>
+        <w:rFonts w:ascii="Wingdings" w:hAnsi="Wingdings" w:hint="default"/>
+      </w:rPr>
+    </w:lvl>
+    <w:lvl w:ilvl="6" w:tplc="04190001" w:tentative="1">
+      <w:start w:val="1"/>
+      <w:numFmt w:val="bullet"/>
+      <w:lvlText w:val=""/>
+      <w:lvlJc w:val="left"/>
+      <w:pPr>
+        <w:ind w:left="5040" w:hanging="360"/>
+      </w:pPr>
+      <w:rPr>
+        <w:rFonts w:ascii="Symbol" w:hAnsi="Symbol" w:hint="default"/>
+      </w:rPr>
+    </w:lvl>
+    <w:lvl w:ilvl="7" w:tplc="04190003" w:tentative="1">
+      <w:start w:val="1"/>
+      <w:numFmt w:val="bullet"/>
+      <w:lvlText w:val="o"/>
+      <w:lvlJc w:val="left"/>
+      <w:pPr>
+        <w:ind w:left="5760" w:hanging="360"/>
+      </w:pPr>
+      <w:rPr>
+        <w:rFonts w:ascii="Courier New" w:hAnsi="Courier New" w:cs="Courier New" w:hint="default"/>
+      </w:rPr>
+    </w:lvl>
+    <w:lvl w:ilvl="8" w:tplc="04190005" w:tentative="1">
+      <w:start w:val="1"/>
+      <w:numFmt w:val="bullet"/>
+      <w:lvlText w:val=""/>
+      <w:lvlJc w:val="left"/>
+      <w:pPr>
+        <w:ind w:left="6480" w:hanging="360"/>
+      </w:pPr>
+      <w:rPr>
+        <w:rFonts w:ascii="Wingdings" w:hAnsi="Wingdings" w:hint="default"/>
+      </w:rPr>
+    </w:lvl>
+  </w:abstractNum>
+  <w:abstractNum w:abstractNumId="18" w15:restartNumberingAfterBreak="0">
     <w:nsid w:val="78C32D1C"/>
     <w:multiLevelType w:val="multilevel"/>
     <w:tmpl w:val="040B0025"/>
@@ -7097,7 +8398,7 @@
     </w:lvl>
   </w:abstractNum>
   <w:num w:numId="1">
-    <w:abstractNumId w:val="14"/>
+    <w:abstractNumId w:val="15"/>
   </w:num>
   <w:num w:numId="2">
     <w:abstractNumId w:val="9"/>
@@ -7130,22 +8431,28 @@
     <w:abstractNumId w:val="0"/>
   </w:num>
   <w:num w:numId="12">
-    <w:abstractNumId w:val="16"/>
+    <w:abstractNumId w:val="18"/>
   </w:num>
   <w:num w:numId="13">
     <w:abstractNumId w:val="10"/>
   </w:num>
   <w:num w:numId="14">
+    <w:abstractNumId w:val="13"/>
+  </w:num>
+  <w:num w:numId="15">
     <w:abstractNumId w:val="12"/>
   </w:num>
-  <w:num w:numId="15">
-    <w:abstractNumId w:val="11"/>
-  </w:num>
   <w:num w:numId="16">
-    <w:abstractNumId w:val="15"/>
+    <w:abstractNumId w:val="16"/>
   </w:num>
   <w:num w:numId="17">
-    <w:abstractNumId w:val="13"/>
+    <w:abstractNumId w:val="14"/>
+  </w:num>
+  <w:num w:numId="18">
+    <w:abstractNumId w:val="17"/>
+  </w:num>
+  <w:num w:numId="19">
+    <w:abstractNumId w:val="11"/>
   </w:num>
 </w:numbering>
 </file>
@@ -7796,6 +9103,7 @@
   <w:style w:type="character" w:default="1" w:styleId="a0">
     <w:name w:val="Default Paragraph Font"/>
     <w:uiPriority w:val="1"/>
+    <w:semiHidden/>
     <w:unhideWhenUsed/>
   </w:style>
   <w:style w:type="table" w:default="1" w:styleId="a1">
@@ -8645,7 +9953,7 @@
 </file>
 
 <file path=customXml/itemProps1.xml><?xml version="1.0" encoding="utf-8"?>
-<ds:datastoreItem xmlns:ds="http://schemas.openxmlformats.org/officeDocument/2006/customXml" ds:itemID="{C6587ABF-6223-46F9-92F1-209BBD2DB620}">
+<ds:datastoreItem xmlns:ds="http://schemas.openxmlformats.org/officeDocument/2006/customXml" ds:itemID="{1851AC24-E19D-40FB-B996-ACC1F734A3BC}">
   <ds:schemaRefs>
     <ds:schemaRef ds:uri="http://schemas.openxmlformats.org/officeDocument/2006/bibliography"/>
   </ds:schemaRefs>

</xml_diff>

<commit_message>
Section with reseach questions is changed
</commit_message>
<xml_diff>
--- a/Master theses/Literature review.docx
+++ b/Master theses/Literature review.docx
@@ -45,6 +45,53 @@
           <w:lang w:val="en-US"/>
         </w:rPr>
         <w:t>Adaption and integration of LMS into teaching in Finnish secondary schools</w:t>
+      </w:r>
+    </w:p>
+    <w:p>
+      <w:pPr>
+        <w:ind w:firstLine="0"/>
+        <w:rPr>
+          <w:lang w:val="en-US"/>
+        </w:rPr>
+      </w:pPr>
+    </w:p>
+    <w:p>
+      <w:pPr>
+        <w:ind w:firstLine="0"/>
+        <w:rPr>
+          <w:b/>
+          <w:lang w:val="en-US"/>
+        </w:rPr>
+      </w:pPr>
+      <w:r>
+        <w:rPr>
+          <w:b/>
+          <w:lang w:val="en-US"/>
+        </w:rPr>
+        <w:t>Research question:</w:t>
+      </w:r>
+    </w:p>
+    <w:p>
+      <w:pPr>
+        <w:ind w:firstLine="0"/>
+        <w:rPr>
+          <w:b/>
+          <w:lang w:val="en-US"/>
+        </w:rPr>
+      </w:pPr>
+    </w:p>
+    <w:p>
+      <w:pPr>
+        <w:ind w:firstLine="0"/>
+        <w:rPr>
+          <w:lang w:val="en-US"/>
+        </w:rPr>
+      </w:pPr>
+      <w:r>
+        <w:rPr>
+          <w:lang w:val="en-US"/>
+        </w:rPr>
+        <w:t>Does usage of LMS in schools with ICT supporting local polices and pedagogical positive attitude towards LMS usage differ from LMS usage of those schools where ICT support is not explicitly defined in local polices but pedagogical attitude towards using LMS is also positive?</w:t>
       </w:r>
     </w:p>
     <w:p>
@@ -6207,9 +6254,21 @@
         <w:spacing w:after="200" w:line="276" w:lineRule="auto"/>
         <w:ind w:firstLine="0"/>
         <w:rPr>
-          <w:lang w:val="en-US"/>
-        </w:rPr>
-      </w:pPr>
+          <w:b/>
+          <w:sz w:val="32"/>
+          <w:szCs w:val="32"/>
+          <w:lang w:val="en-US"/>
+        </w:rPr>
+      </w:pPr>
+      <w:r>
+        <w:rPr>
+          <w:b/>
+          <w:sz w:val="32"/>
+          <w:szCs w:val="32"/>
+          <w:lang w:val="en-US"/>
+        </w:rPr>
+        <w:t>Research questions:</w:t>
+      </w:r>
     </w:p>
     <w:p>
       <w:pPr>
@@ -6225,52 +6284,150 @@
         <w:spacing w:after="200" w:line="276" w:lineRule="auto"/>
         <w:ind w:firstLine="0"/>
         <w:rPr>
-          <w:lang w:val="en-US"/>
-        </w:rPr>
-      </w:pPr>
-      <w:r>
-        <w:rPr>
-          <w:lang w:val="en-US"/>
-        </w:rPr>
-        <w:t xml:space="preserve">Along the way, this study as one of its purposes would also investigate who is actual initiator of usage of LMSs in classrooms. Is that a bottom-up initiative or up-to-bottom? And what is the primary use of these systems in classroom, e.g. just for file sharing or </w:t>
-      </w:r>
-      <w:r>
-        <w:rPr>
-          <w:lang w:val="en-US"/>
-        </w:rPr>
-        <w:t>maybe</w:t>
-      </w:r>
-      <w:r>
-        <w:rPr>
-          <w:lang w:val="en-US"/>
-        </w:rPr>
-        <w:t xml:space="preserve"> for </w:t>
-      </w:r>
-      <w:r>
-        <w:rPr>
-          <w:lang w:val="en-US"/>
-        </w:rPr>
-        <w:t xml:space="preserve">supporting </w:t>
-      </w:r>
-      <w:r>
-        <w:rPr>
-          <w:lang w:val="en-US"/>
-        </w:rPr>
-        <w:t xml:space="preserve">more personalized teaching? </w:t>
-      </w:r>
-      <w:r>
-        <w:rPr>
-          <w:lang w:val="en-US"/>
-        </w:rPr>
-        <w:t>Thus, concluding everything said above, the purpose of the study is the following:</w:t>
-      </w:r>
+          <w:b/>
+          <w:lang w:val="en-US"/>
+        </w:rPr>
+      </w:pPr>
+      <w:r>
+        <w:rPr>
+          <w:b/>
+          <w:lang w:val="en-US"/>
+        </w:rPr>
+        <w:t>Does the usage of LMS differ between Finnish secondary schools with the same positive level of pedagogical attitude towards LMS usage but with or without ICT supporting local polices?</w:t>
+      </w:r>
+    </w:p>
+    <w:p>
+      <w:pPr>
+        <w:spacing w:after="200" w:line="276" w:lineRule="auto"/>
+        <w:ind w:firstLine="0"/>
+        <w:rPr>
+          <w:lang w:val="en-US"/>
+        </w:rPr>
+      </w:pPr>
+      <w:r>
+        <w:rPr>
+          <w:lang w:val="en-US"/>
+        </w:rPr>
+        <w:t>(</w:t>
+      </w:r>
+      <w:r>
+        <w:rPr>
+          <w:lang w:val="en-US"/>
+        </w:rPr>
+        <w:t xml:space="preserve">Does usage of LMS in schools with ICT supporting local polices </w:t>
+      </w:r>
+      <w:r>
+        <w:rPr>
+          <w:lang w:val="en-US"/>
+        </w:rPr>
+        <w:t xml:space="preserve">and </w:t>
+      </w:r>
+      <w:r>
+        <w:rPr>
+          <w:lang w:val="en-US"/>
+        </w:rPr>
+        <w:t xml:space="preserve">pedagogical </w:t>
+      </w:r>
+      <w:r>
+        <w:rPr>
+          <w:lang w:val="en-US"/>
+        </w:rPr>
+        <w:t>positive at</w:t>
+      </w:r>
+      <w:r>
+        <w:rPr>
+          <w:lang w:val="en-US"/>
+        </w:rPr>
+        <w:t>titude towards LMS</w:t>
+      </w:r>
+      <w:r>
+        <w:rPr>
+          <w:lang w:val="en-US"/>
+        </w:rPr>
+        <w:t xml:space="preserve"> </w:t>
+      </w:r>
+      <w:r>
+        <w:rPr>
+          <w:lang w:val="en-US"/>
+        </w:rPr>
+        <w:t xml:space="preserve">usage </w:t>
+      </w:r>
+      <w:r>
+        <w:rPr>
+          <w:lang w:val="en-US"/>
+        </w:rPr>
+        <w:t xml:space="preserve">differ from LMS usage of those schools where ICT support is not </w:t>
+      </w:r>
+      <w:r>
+        <w:rPr>
+          <w:lang w:val="en-US"/>
+        </w:rPr>
+        <w:t>explicitly</w:t>
+      </w:r>
+      <w:r>
+        <w:rPr>
+          <w:lang w:val="en-US"/>
+        </w:rPr>
+        <w:t xml:space="preserve"> defined in local polices</w:t>
+      </w:r>
+      <w:r>
+        <w:rPr>
+          <w:lang w:val="en-US"/>
+        </w:rPr>
+        <w:t xml:space="preserve"> but pedagogical attitude towards using LMS is also </w:t>
+      </w:r>
+      <w:r>
+        <w:rPr>
+          <w:lang w:val="en-US"/>
+        </w:rPr>
+        <w:t>positive?</w:t>
+      </w:r>
+      <w:r>
+        <w:rPr>
+          <w:lang w:val="en-US"/>
+        </w:rPr>
+        <w:t xml:space="preserve"> </w:t>
+      </w:r>
+      <w:r>
+        <w:rPr>
+          <w:lang w:val="en-US"/>
+        </w:rPr>
+        <w:t>(comparison is done according to the type of LMS; schools using the same LMS are compared together)</w:t>
+      </w:r>
+      <w:r>
+        <w:rPr>
+          <w:lang w:val="en-US"/>
+        </w:rPr>
+        <w:t>)</w:t>
+      </w:r>
+      <w:r>
+        <w:rPr>
+          <w:lang w:val="en-US"/>
+        </w:rPr>
+        <w:t>.</w:t>
+      </w:r>
+      <w:r>
+        <w:rPr>
+          <w:lang w:val="en-US"/>
+        </w:rPr>
+        <w:t xml:space="preserve"> </w:t>
+      </w:r>
+    </w:p>
+    <w:p>
+      <w:pPr>
+        <w:spacing w:after="200" w:line="276" w:lineRule="auto"/>
+        <w:ind w:firstLine="0"/>
+        <w:rPr>
+          <w:lang w:val="en-US"/>
+        </w:rPr>
+      </w:pPr>
     </w:p>
     <w:p>
       <w:pPr>
         <w:pStyle w:val="ab"/>
         <w:numPr>
           <w:ilvl w:val="0"/>
-          <w:numId w:val="14"/>
+          <w:numId w:val="22"/>
         </w:numPr>
         <w:spacing w:after="200" w:line="276" w:lineRule="auto"/>
         <w:rPr>
@@ -6281,49 +6438,7 @@
         <w:rPr>
           <w:lang w:val="en-US"/>
         </w:rPr>
-        <w:t>Describe the state of the art regarding ICT school polices in Finnish</w:t>
-      </w:r>
-      <w:r>
-        <w:rPr>
-          <w:lang w:val="en-US"/>
-        </w:rPr>
-        <w:t xml:space="preserve"> </w:t>
-      </w:r>
-      <w:r>
-        <w:rPr>
-          <w:lang w:val="en-US"/>
-        </w:rPr>
-        <w:t xml:space="preserve">secondary schools </w:t>
-      </w:r>
-      <w:r>
-        <w:rPr>
-          <w:lang w:val="en-US"/>
-        </w:rPr>
-        <w:t>with respect to five areas emerging from the school improvement approach as discussed</w:t>
-      </w:r>
-      <w:r>
-        <w:rPr>
-          <w:lang w:val="en-US"/>
-        </w:rPr>
-        <w:t xml:space="preserve"> </w:t>
-      </w:r>
-      <w:r>
-        <w:rPr>
-          <w:lang w:val="en-US"/>
-        </w:rPr>
-        <w:t>above: the presence of an ICT policy plan, leadership supporting the process of ICT integration, school</w:t>
-      </w:r>
-      <w:r>
-        <w:rPr>
-          <w:lang w:val="en-US"/>
-        </w:rPr>
-        <w:t xml:space="preserve"> </w:t>
-      </w:r>
-      <w:r>
-        <w:rPr>
-          <w:lang w:val="en-US"/>
-        </w:rPr>
-        <w:t>internal support, evaluation of ICT use, and between-school cooperation.</w:t>
+        <w:t>Do school have polices which are supporting usage of LMS (ICT plan, leadership, training, monitoring of integration LMS into teaching, cooperation be-tween schools to share knowledge)?</w:t>
       </w:r>
     </w:p>
     <w:p>
@@ -6331,32 +6446,17 @@
         <w:pStyle w:val="ab"/>
         <w:numPr>
           <w:ilvl w:val="0"/>
-          <w:numId w:val="14"/>
+          <w:numId w:val="22"/>
         </w:numPr>
-        <w:spacing w:after="200" w:line="276" w:lineRule="auto"/>
-        <w:rPr>
-          <w:lang w:val="en-US"/>
-        </w:rPr>
-      </w:pPr>
-      <w:r>
-        <w:rPr>
-          <w:lang w:val="en-US"/>
-        </w:rPr>
-        <w:t xml:space="preserve">To verify the claim of </w:t>
-      </w:r>
-      <w:proofErr w:type="spellStart"/>
-      <w:r>
-        <w:rPr>
-          <w:lang w:val="en-US"/>
-        </w:rPr>
-        <w:t>Tondeur</w:t>
-      </w:r>
-      <w:proofErr w:type="spellEnd"/>
-      <w:r>
-        <w:rPr>
-          <w:lang w:val="en-US"/>
-        </w:rPr>
-        <w:t xml:space="preserve"> et al (2008) that it is local policies which do reflect to a larger extent what happens in the classroom in the context of Finnish secondary schools.</w:t>
+        <w:rPr>
+          <w:lang w:val="en-US"/>
+        </w:rPr>
+      </w:pPr>
+      <w:r>
+        <w:rPr>
+          <w:lang w:val="en-US"/>
+        </w:rPr>
+        <w:t>Is LMS, where in use, defined as a ‘core’ or ‘supplementary’ technology?</w:t>
       </w:r>
     </w:p>
     <w:p>
@@ -6364,7 +6464,25 @@
         <w:pStyle w:val="ab"/>
         <w:numPr>
           <w:ilvl w:val="0"/>
-          <w:numId w:val="14"/>
+          <w:numId w:val="22"/>
+        </w:numPr>
+        <w:rPr>
+          <w:lang w:val="en-US"/>
+        </w:rPr>
+      </w:pPr>
+      <w:r>
+        <w:rPr>
+          <w:lang w:val="en-US"/>
+        </w:rPr>
+        <w:t>How the process of choosing of ICT tools (focus on LMS) look like? Is that a bottom-up or up-to-bottom initiative?</w:t>
+      </w:r>
+    </w:p>
+    <w:p>
+      <w:pPr>
+        <w:pStyle w:val="ab"/>
+        <w:numPr>
+          <w:ilvl w:val="0"/>
+          <w:numId w:val="22"/>
         </w:numPr>
         <w:spacing w:after="200" w:line="276" w:lineRule="auto"/>
         <w:rPr>
@@ -6375,389 +6493,202 @@
         <w:rPr>
           <w:lang w:val="en-US"/>
         </w:rPr>
-        <w:t>Answer the following questions:</w:t>
-      </w:r>
-    </w:p>
-    <w:p>
-      <w:pPr>
-        <w:pStyle w:val="ab"/>
-        <w:numPr>
-          <w:ilvl w:val="1"/>
-          <w:numId w:val="14"/>
-        </w:numPr>
-        <w:spacing w:after="200" w:line="276" w:lineRule="auto"/>
-        <w:rPr>
-          <w:lang w:val="en-US"/>
-        </w:rPr>
-      </w:pPr>
-      <w:r>
-        <w:rPr>
-          <w:lang w:val="en-US"/>
-        </w:rPr>
         <w:lastRenderedPageBreak/>
-        <w:t xml:space="preserve">Is there a difference </w:t>
-      </w:r>
-      <w:r>
-        <w:rPr>
-          <w:lang w:val="en-US"/>
-        </w:rPr>
-        <w:t xml:space="preserve">in ICT </w:t>
-      </w:r>
-      <w:r>
-        <w:rPr>
-          <w:lang w:val="en-US"/>
-        </w:rPr>
-        <w:t xml:space="preserve">use in classrooms </w:t>
-      </w:r>
-      <w:r>
-        <w:rPr>
-          <w:lang w:val="en-US"/>
-        </w:rPr>
-        <w:t>between</w:t>
-      </w:r>
-      <w:r>
-        <w:rPr>
-          <w:lang w:val="en-US"/>
-        </w:rPr>
-        <w:t xml:space="preserve"> </w:t>
-      </w:r>
-      <w:r>
-        <w:rPr>
-          <w:lang w:val="en-US"/>
-        </w:rPr>
-        <w:t xml:space="preserve">Finnish secondary schools located in </w:t>
-      </w:r>
-      <w:r>
-        <w:rPr>
-          <w:lang w:val="en-US"/>
-        </w:rPr>
-        <w:t>bi</w:t>
-      </w:r>
-      <w:r>
-        <w:rPr>
-          <w:lang w:val="en-US"/>
-        </w:rPr>
-        <w:t>g cities and</w:t>
-      </w:r>
-      <w:r>
-        <w:rPr>
-          <w:lang w:val="en-US"/>
-        </w:rPr>
-        <w:t xml:space="preserve"> </w:t>
-      </w:r>
-      <w:r>
-        <w:rPr>
-          <w:lang w:val="en-US"/>
-        </w:rPr>
-        <w:t xml:space="preserve">in </w:t>
-      </w:r>
-      <w:r>
-        <w:rPr>
-          <w:lang w:val="en-US"/>
-        </w:rPr>
-        <w:t>small towns</w:t>
-      </w:r>
-      <w:r>
-        <w:rPr>
-          <w:lang w:val="en-US"/>
-        </w:rPr>
-        <w:t xml:space="preserve"> of different parts of Finland</w:t>
-      </w:r>
-      <w:r>
-        <w:rPr>
-          <w:lang w:val="en-US"/>
-        </w:rPr>
-        <w:t>?</w:t>
-      </w:r>
-    </w:p>
-    <w:p>
-      <w:pPr>
-        <w:pStyle w:val="ab"/>
-        <w:numPr>
-          <w:ilvl w:val="1"/>
-          <w:numId w:val="14"/>
-        </w:numPr>
-        <w:spacing w:after="200" w:line="276" w:lineRule="auto"/>
-        <w:jc w:val="left"/>
-        <w:rPr>
-          <w:lang w:val="en-US"/>
-        </w:rPr>
-      </w:pPr>
-      <w:r>
-        <w:rPr>
-          <w:lang w:val="en-US"/>
-        </w:rPr>
-        <w:t xml:space="preserve">How the process of choosing </w:t>
-      </w:r>
-      <w:r>
-        <w:rPr>
-          <w:lang w:val="en-US"/>
-        </w:rPr>
-        <w:t xml:space="preserve">of </w:t>
-      </w:r>
-      <w:r>
-        <w:rPr>
-          <w:lang w:val="en-US"/>
-        </w:rPr>
-        <w:t>ICT tools</w:t>
-      </w:r>
-      <w:r>
-        <w:rPr>
-          <w:lang w:val="en-US"/>
-        </w:rPr>
-        <w:t xml:space="preserve"> (focus on LMS)</w:t>
-      </w:r>
-      <w:r>
-        <w:rPr>
-          <w:lang w:val="en-US"/>
-        </w:rPr>
-        <w:t xml:space="preserve"> look like? Is that a bottom-up or up-to-bottom initiative</w:t>
-      </w:r>
-      <w:r>
-        <w:rPr>
-          <w:lang w:val="en-US"/>
-        </w:rPr>
-        <w:t>?</w:t>
-      </w:r>
-    </w:p>
-    <w:p>
-      <w:pPr>
-        <w:pStyle w:val="ab"/>
-        <w:numPr>
-          <w:ilvl w:val="1"/>
-          <w:numId w:val="14"/>
-        </w:numPr>
-        <w:spacing w:after="200" w:line="276" w:lineRule="auto"/>
-        <w:jc w:val="left"/>
-        <w:rPr>
-          <w:lang w:val="en-US"/>
-        </w:rPr>
-      </w:pPr>
-      <w:r>
-        <w:rPr>
-          <w:lang w:val="en-US"/>
-        </w:rPr>
-        <w:t>Is LMS</w:t>
-      </w:r>
-      <w:r>
-        <w:rPr>
-          <w:lang w:val="en-US"/>
-        </w:rPr>
-        <w:t xml:space="preserve">, </w:t>
-      </w:r>
-      <w:r>
-        <w:rPr>
-          <w:lang w:val="en-US"/>
-        </w:rPr>
-        <w:t>where in use,</w:t>
-      </w:r>
-      <w:r>
-        <w:rPr>
-          <w:lang w:val="en-US"/>
-        </w:rPr>
-        <w:t xml:space="preserve"> defined as a ‘core’ or ‘supplementary’ technology</w:t>
-      </w:r>
-      <w:r>
-        <w:rPr>
-          <w:lang w:val="en-US"/>
-        </w:rPr>
-        <w:t>?</w:t>
-      </w:r>
-    </w:p>
-    <w:p>
-      <w:pPr>
-        <w:pStyle w:val="ab"/>
-        <w:numPr>
-          <w:ilvl w:val="1"/>
-          <w:numId w:val="14"/>
-        </w:numPr>
-        <w:spacing w:after="200" w:line="276" w:lineRule="auto"/>
-        <w:jc w:val="left"/>
-        <w:rPr>
-          <w:lang w:val="en-US"/>
-        </w:rPr>
-      </w:pPr>
-      <w:r>
-        <w:rPr>
-          <w:lang w:val="en-US"/>
-        </w:rPr>
-        <w:t>What’s the primary use of LMSs in teaching (file sharing, submitting of assignment</w:t>
-      </w:r>
-      <w:r>
-        <w:rPr>
-          <w:lang w:val="en-US"/>
-        </w:rPr>
-        <w:t>s etc</w:t>
-      </w:r>
-      <w:r>
-        <w:rPr>
-          <w:lang w:val="en-US"/>
-        </w:rPr>
-        <w:t>.</w:t>
-      </w:r>
-      <w:r>
-        <w:rPr>
-          <w:lang w:val="en-US"/>
-        </w:rPr>
-        <w:t>)?</w:t>
+        <w:t>For what purposes do schools use LMS? (</w:t>
+      </w:r>
+      <w:r>
+        <w:rPr>
+          <w:lang w:val="en-US"/>
+        </w:rPr>
+        <w:t>file sharing, submitting assignments, as a portfolio, platform for collaboration, for chatting, for organizing events, for providing materials according to student preferences</w:t>
+      </w:r>
+      <w:r>
+        <w:rPr>
+          <w:lang w:val="en-US"/>
+        </w:rPr>
+        <w:t xml:space="preserve"> (personalized learning)</w:t>
+      </w:r>
+      <w:r>
+        <w:rPr>
+          <w:lang w:val="en-US"/>
+        </w:rPr>
+        <w:t>, for analyzing / monitoring student success</w:t>
+      </w:r>
+      <w:r>
+        <w:rPr>
+          <w:lang w:val="en-US"/>
+        </w:rPr>
+        <w:t>, for reducing teaching planning hours</w:t>
+      </w:r>
+      <w:r>
+        <w:rPr>
+          <w:lang w:val="en-US"/>
+        </w:rPr>
+        <w:t>)</w:t>
+      </w:r>
+      <w:r>
+        <w:rPr>
+          <w:lang w:val="en-US"/>
+        </w:rPr>
+        <w:t xml:space="preserve">. </w:t>
       </w:r>
     </w:p>
     <w:p>
       <w:pPr>
         <w:ind w:firstLine="0"/>
         <w:rPr>
-          <w:lang w:val="en-US"/>
-        </w:rPr>
-      </w:pPr>
-      <w:r>
-        <w:rPr>
-          <w:color w:val="FF0000"/>
-          <w:lang w:val="en-US"/>
-        </w:rPr>
-        <w:t>Further</w:t>
-      </w:r>
-      <w:r>
-        <w:rPr>
-          <w:color w:val="FF0000"/>
-          <w:lang w:val="en-US"/>
-        </w:rPr>
-        <w:t xml:space="preserve"> studies:</w:t>
-      </w:r>
-      <w:r>
-        <w:rPr>
-          <w:lang w:val="en-US"/>
-        </w:rPr>
-        <w:t xml:space="preserve"> how system-level factors influence ICT adoption and integration into teaching.</w:t>
-      </w:r>
-    </w:p>
-    <w:p>
-      <w:pPr>
-        <w:ind w:firstLine="0"/>
-        <w:rPr>
-          <w:lang w:val="en-US"/>
-        </w:rPr>
-      </w:pPr>
-    </w:p>
-    <w:p>
-      <w:pPr>
-        <w:ind w:firstLine="0"/>
-        <w:rPr>
-          <w:lang w:val="en-US"/>
-        </w:rPr>
-      </w:pPr>
-      <w:r>
-        <w:rPr>
-          <w:lang w:val="en-US"/>
-        </w:rPr>
-        <w:t xml:space="preserve">How geographical </w:t>
-      </w:r>
-      <w:proofErr w:type="spellStart"/>
-      <w:r>
-        <w:rPr>
-          <w:lang w:val="en-US"/>
-        </w:rPr>
-        <w:t>loc</w:t>
-      </w:r>
-      <w:proofErr w:type="spellEnd"/>
-      <w:r>
-        <w:rPr>
-          <w:lang w:val="en-US"/>
-        </w:rPr>
-        <w:t xml:space="preserve"> and social economy resources influence the usage of ICT in classrooms</w:t>
-      </w:r>
-    </w:p>
-    <w:p>
-      <w:pPr>
-        <w:ind w:firstLine="0"/>
-        <w:rPr>
-          <w:lang w:val="en-US"/>
-        </w:rPr>
-      </w:pPr>
-    </w:p>
-    <w:p>
-      <w:pPr>
-        <w:ind w:firstLine="0"/>
-        <w:rPr>
-          <w:lang w:val="en-US"/>
-        </w:rPr>
-      </w:pPr>
-      <w:r>
-        <w:rPr>
-          <w:lang w:val="en-US"/>
-        </w:rPr>
-        <w:t>To answer this I study …</w:t>
-      </w:r>
-    </w:p>
-    <w:p>
-      <w:pPr>
-        <w:ind w:firstLine="0"/>
-        <w:rPr>
-          <w:lang w:val="en-US"/>
-        </w:rPr>
-      </w:pPr>
-    </w:p>
-    <w:p>
-      <w:pPr>
-        <w:ind w:firstLine="0"/>
-        <w:rPr>
-          <w:lang w:val="en-US"/>
-        </w:rPr>
-      </w:pPr>
-      <w:r>
-        <w:rPr>
-          <w:lang w:val="en-US"/>
-        </w:rPr>
-        <w:t>Find place with different social econ factors</w:t>
-      </w:r>
-    </w:p>
-    <w:p>
-      <w:pPr>
-        <w:ind w:firstLine="0"/>
-        <w:rPr>
-          <w:lang w:val="en-US"/>
-        </w:rPr>
-      </w:pPr>
-    </w:p>
-    <w:p>
-      <w:pPr>
-        <w:ind w:firstLine="0"/>
-        <w:rPr>
-          <w:lang w:val="en-US"/>
-        </w:rPr>
-      </w:pPr>
-      <w:r>
-        <w:rPr>
-          <w:lang w:val="en-US"/>
-        </w:rPr>
-        <w:t>Research design and research context and research question should be considered together.</w:t>
-      </w:r>
-    </w:p>
-    <w:p>
-      <w:pPr>
-        <w:ind w:firstLine="0"/>
-        <w:rPr>
-          <w:lang w:val="en-US"/>
-        </w:rPr>
-      </w:pPr>
-    </w:p>
-    <w:p>
-      <w:pPr>
-        <w:ind w:firstLine="0"/>
-        <w:rPr>
-          <w:lang w:val="en-US"/>
-        </w:rPr>
-      </w:pPr>
-    </w:p>
-    <w:p>
-      <w:pPr>
-        <w:ind w:firstLine="0"/>
-        <w:rPr>
-          <w:color w:val="FF0000"/>
           <w:lang w:val="en-US"/>
         </w:rPr>
       </w:pPr>
       <w:bookmarkStart w:id="0" w:name="_GoBack"/>
       <w:bookmarkEnd w:id="0"/>
+      <w:r>
+        <w:rPr>
+          <w:color w:val="FF0000"/>
+          <w:lang w:val="en-US"/>
+        </w:rPr>
+        <w:t>Further</w:t>
+      </w:r>
+      <w:r>
+        <w:rPr>
+          <w:color w:val="FF0000"/>
+          <w:lang w:val="en-US"/>
+        </w:rPr>
+        <w:t xml:space="preserve"> studies:</w:t>
+      </w:r>
+      <w:r>
+        <w:rPr>
+          <w:lang w:val="en-US"/>
+        </w:rPr>
+        <w:t xml:space="preserve"> how system-level factors influence ICT adoption and integration into teaching.</w:t>
+      </w:r>
+    </w:p>
+    <w:p>
+      <w:pPr>
+        <w:ind w:firstLine="0"/>
+        <w:rPr>
+          <w:lang w:val="en-US"/>
+        </w:rPr>
+      </w:pPr>
+    </w:p>
+    <w:p>
+      <w:pPr>
+        <w:ind w:firstLine="0"/>
+        <w:rPr>
+          <w:lang w:val="en-US"/>
+        </w:rPr>
+      </w:pPr>
+      <w:r>
+        <w:rPr>
+          <w:lang w:val="en-US"/>
+        </w:rPr>
+        <w:t xml:space="preserve">How geographical </w:t>
+      </w:r>
+      <w:proofErr w:type="spellStart"/>
+      <w:r>
+        <w:rPr>
+          <w:lang w:val="en-US"/>
+        </w:rPr>
+        <w:t>loc</w:t>
+      </w:r>
+      <w:proofErr w:type="spellEnd"/>
+      <w:r>
+        <w:rPr>
+          <w:lang w:val="en-US"/>
+        </w:rPr>
+        <w:t xml:space="preserve"> and social economy resources influence the usage of ICT in classrooms</w:t>
+      </w:r>
+    </w:p>
+    <w:p>
+      <w:pPr>
+        <w:ind w:firstLine="0"/>
+        <w:rPr>
+          <w:lang w:val="en-US"/>
+        </w:rPr>
+      </w:pPr>
+    </w:p>
+    <w:p>
+      <w:pPr>
+        <w:ind w:firstLine="0"/>
+        <w:rPr>
+          <w:lang w:val="en-US"/>
+        </w:rPr>
+      </w:pPr>
+      <w:r>
+        <w:rPr>
+          <w:lang w:val="en-US"/>
+        </w:rPr>
+        <w:t>To answer this I study …</w:t>
+      </w:r>
+    </w:p>
+    <w:p>
+      <w:pPr>
+        <w:ind w:firstLine="0"/>
+        <w:rPr>
+          <w:lang w:val="en-US"/>
+        </w:rPr>
+      </w:pPr>
+    </w:p>
+    <w:p>
+      <w:pPr>
+        <w:ind w:firstLine="0"/>
+        <w:rPr>
+          <w:lang w:val="en-US"/>
+        </w:rPr>
+      </w:pPr>
+      <w:r>
+        <w:rPr>
+          <w:lang w:val="en-US"/>
+        </w:rPr>
+        <w:t>Find place with different social econ factors</w:t>
+      </w:r>
+    </w:p>
+    <w:p>
+      <w:pPr>
+        <w:ind w:firstLine="0"/>
+        <w:rPr>
+          <w:lang w:val="en-US"/>
+        </w:rPr>
+      </w:pPr>
+    </w:p>
+    <w:p>
+      <w:pPr>
+        <w:ind w:firstLine="0"/>
+        <w:rPr>
+          <w:lang w:val="en-US"/>
+        </w:rPr>
+      </w:pPr>
+      <w:r>
+        <w:rPr>
+          <w:lang w:val="en-US"/>
+        </w:rPr>
+        <w:t>Research design and research context and research question should be considered together.</w:t>
+      </w:r>
+    </w:p>
+    <w:p>
+      <w:pPr>
+        <w:ind w:firstLine="0"/>
+        <w:rPr>
+          <w:lang w:val="en-US"/>
+        </w:rPr>
+      </w:pPr>
+    </w:p>
+    <w:p>
+      <w:pPr>
+        <w:ind w:firstLine="0"/>
+        <w:rPr>
+          <w:lang w:val="en-US"/>
+        </w:rPr>
+      </w:pPr>
+    </w:p>
+    <w:p>
+      <w:pPr>
+        <w:ind w:firstLine="0"/>
+        <w:rPr>
+          <w:color w:val="FF0000"/>
+          <w:lang w:val="en-US"/>
+        </w:rPr>
+      </w:pPr>
       <w:r>
         <w:rPr>
           <w:lang w:val="en-US"/>
@@ -7400,6 +7331,118 @@
     </w:lvl>
   </w:abstractNum>
   <w:abstractNum w:abstractNumId="10" w15:restartNumberingAfterBreak="0">
+    <w:nsid w:val="15DE101E"/>
+    <w:multiLevelType w:val="hybridMultilevel"/>
+    <w:tmpl w:val="07688AB4"/>
+    <w:lvl w:ilvl="0" w:tplc="AD1A6902">
+      <w:numFmt w:val="bullet"/>
+      <w:lvlText w:val="-"/>
+      <w:lvlJc w:val="left"/>
+      <w:pPr>
+        <w:ind w:left="720" w:hanging="360"/>
+      </w:pPr>
+      <w:rPr>
+        <w:rFonts w:ascii="Book Antiqua" w:eastAsiaTheme="minorEastAsia" w:hAnsi="Book Antiqua" w:cstheme="minorHAnsi" w:hint="default"/>
+      </w:rPr>
+    </w:lvl>
+    <w:lvl w:ilvl="1" w:tplc="04190003" w:tentative="1">
+      <w:start w:val="1"/>
+      <w:numFmt w:val="bullet"/>
+      <w:lvlText w:val="o"/>
+      <w:lvlJc w:val="left"/>
+      <w:pPr>
+        <w:ind w:left="1440" w:hanging="360"/>
+      </w:pPr>
+      <w:rPr>
+        <w:rFonts w:ascii="Courier New" w:hAnsi="Courier New" w:cs="Courier New" w:hint="default"/>
+      </w:rPr>
+    </w:lvl>
+    <w:lvl w:ilvl="2" w:tplc="04190005" w:tentative="1">
+      <w:start w:val="1"/>
+      <w:numFmt w:val="bullet"/>
+      <w:lvlText w:val=""/>
+      <w:lvlJc w:val="left"/>
+      <w:pPr>
+        <w:ind w:left="2160" w:hanging="360"/>
+      </w:pPr>
+      <w:rPr>
+        <w:rFonts w:ascii="Wingdings" w:hAnsi="Wingdings" w:hint="default"/>
+      </w:rPr>
+    </w:lvl>
+    <w:lvl w:ilvl="3" w:tplc="04190001" w:tentative="1">
+      <w:start w:val="1"/>
+      <w:numFmt w:val="bullet"/>
+      <w:lvlText w:val=""/>
+      <w:lvlJc w:val="left"/>
+      <w:pPr>
+        <w:ind w:left="2880" w:hanging="360"/>
+      </w:pPr>
+      <w:rPr>
+        <w:rFonts w:ascii="Symbol" w:hAnsi="Symbol" w:hint="default"/>
+      </w:rPr>
+    </w:lvl>
+    <w:lvl w:ilvl="4" w:tplc="04190003" w:tentative="1">
+      <w:start w:val="1"/>
+      <w:numFmt w:val="bullet"/>
+      <w:lvlText w:val="o"/>
+      <w:lvlJc w:val="left"/>
+      <w:pPr>
+        <w:ind w:left="3600" w:hanging="360"/>
+      </w:pPr>
+      <w:rPr>
+        <w:rFonts w:ascii="Courier New" w:hAnsi="Courier New" w:cs="Courier New" w:hint="default"/>
+      </w:rPr>
+    </w:lvl>
+    <w:lvl w:ilvl="5" w:tplc="04190005" w:tentative="1">
+      <w:start w:val="1"/>
+      <w:numFmt w:val="bullet"/>
+      <w:lvlText w:val=""/>
+      <w:lvlJc w:val="left"/>
+      <w:pPr>
+        <w:ind w:left="4320" w:hanging="360"/>
+      </w:pPr>
+      <w:rPr>
+        <w:rFonts w:ascii="Wingdings" w:hAnsi="Wingdings" w:hint="default"/>
+      </w:rPr>
+    </w:lvl>
+    <w:lvl w:ilvl="6" w:tplc="04190001" w:tentative="1">
+      <w:start w:val="1"/>
+      <w:numFmt w:val="bullet"/>
+      <w:lvlText w:val=""/>
+      <w:lvlJc w:val="left"/>
+      <w:pPr>
+        <w:ind w:left="5040" w:hanging="360"/>
+      </w:pPr>
+      <w:rPr>
+        <w:rFonts w:ascii="Symbol" w:hAnsi="Symbol" w:hint="default"/>
+      </w:rPr>
+    </w:lvl>
+    <w:lvl w:ilvl="7" w:tplc="04190003" w:tentative="1">
+      <w:start w:val="1"/>
+      <w:numFmt w:val="bullet"/>
+      <w:lvlText w:val="o"/>
+      <w:lvlJc w:val="left"/>
+      <w:pPr>
+        <w:ind w:left="5760" w:hanging="360"/>
+      </w:pPr>
+      <w:rPr>
+        <w:rFonts w:ascii="Courier New" w:hAnsi="Courier New" w:cs="Courier New" w:hint="default"/>
+      </w:rPr>
+    </w:lvl>
+    <w:lvl w:ilvl="8" w:tplc="04190005" w:tentative="1">
+      <w:start w:val="1"/>
+      <w:numFmt w:val="bullet"/>
+      <w:lvlText w:val=""/>
+      <w:lvlJc w:val="left"/>
+      <w:pPr>
+        <w:ind w:left="6480" w:hanging="360"/>
+      </w:pPr>
+      <w:rPr>
+        <w:rFonts w:ascii="Wingdings" w:hAnsi="Wingdings" w:hint="default"/>
+      </w:rPr>
+    </w:lvl>
+  </w:abstractNum>
+  <w:abstractNum w:abstractNumId="11" w15:restartNumberingAfterBreak="0">
     <w:nsid w:val="1634788D"/>
     <w:multiLevelType w:val="hybridMultilevel"/>
     <w:tmpl w:val="5254D2EE"/>
@@ -7511,7 +7554,7 @@
       </w:rPr>
     </w:lvl>
   </w:abstractNum>
-  <w:abstractNum w:abstractNumId="11" w15:restartNumberingAfterBreak="0">
+  <w:abstractNum w:abstractNumId="12" w15:restartNumberingAfterBreak="0">
     <w:nsid w:val="19F75166"/>
     <w:multiLevelType w:val="hybridMultilevel"/>
     <w:tmpl w:val="DB9EEB50"/>
@@ -7624,7 +7667,7 @@
       </w:rPr>
     </w:lvl>
   </w:abstractNum>
-  <w:abstractNum w:abstractNumId="12" w15:restartNumberingAfterBreak="0">
+  <w:abstractNum w:abstractNumId="13" w15:restartNumberingAfterBreak="0">
     <w:nsid w:val="38863951"/>
     <w:multiLevelType w:val="hybridMultilevel"/>
     <w:tmpl w:val="19845B3A"/>
@@ -7737,7 +7780,7 @@
       </w:rPr>
     </w:lvl>
   </w:abstractNum>
-  <w:abstractNum w:abstractNumId="13" w15:restartNumberingAfterBreak="0">
+  <w:abstractNum w:abstractNumId="14" w15:restartNumberingAfterBreak="0">
     <w:nsid w:val="3F7E7FDA"/>
     <w:multiLevelType w:val="hybridMultilevel"/>
     <w:tmpl w:val="5992CD12"/>
@@ -7850,7 +7893,119 @@
       </w:rPr>
     </w:lvl>
   </w:abstractNum>
-  <w:abstractNum w:abstractNumId="14" w15:restartNumberingAfterBreak="0">
+  <w:abstractNum w:abstractNumId="15" w15:restartNumberingAfterBreak="0">
+    <w:nsid w:val="40826F86"/>
+    <w:multiLevelType w:val="hybridMultilevel"/>
+    <w:tmpl w:val="899A7854"/>
+    <w:lvl w:ilvl="0" w:tplc="AD1A6902">
+      <w:numFmt w:val="bullet"/>
+      <w:lvlText w:val="-"/>
+      <w:lvlJc w:val="left"/>
+      <w:pPr>
+        <w:ind w:left="720" w:hanging="360"/>
+      </w:pPr>
+      <w:rPr>
+        <w:rFonts w:ascii="Book Antiqua" w:eastAsiaTheme="minorEastAsia" w:hAnsi="Book Antiqua" w:cstheme="minorHAnsi" w:hint="default"/>
+      </w:rPr>
+    </w:lvl>
+    <w:lvl w:ilvl="1" w:tplc="04190003">
+      <w:start w:val="1"/>
+      <w:numFmt w:val="bullet"/>
+      <w:lvlText w:val="o"/>
+      <w:lvlJc w:val="left"/>
+      <w:pPr>
+        <w:ind w:left="1440" w:hanging="360"/>
+      </w:pPr>
+      <w:rPr>
+        <w:rFonts w:ascii="Courier New" w:hAnsi="Courier New" w:cs="Courier New" w:hint="default"/>
+      </w:rPr>
+    </w:lvl>
+    <w:lvl w:ilvl="2" w:tplc="04190005" w:tentative="1">
+      <w:start w:val="1"/>
+      <w:numFmt w:val="bullet"/>
+      <w:lvlText w:val=""/>
+      <w:lvlJc w:val="left"/>
+      <w:pPr>
+        <w:ind w:left="2160" w:hanging="360"/>
+      </w:pPr>
+      <w:rPr>
+        <w:rFonts w:ascii="Wingdings" w:hAnsi="Wingdings" w:hint="default"/>
+      </w:rPr>
+    </w:lvl>
+    <w:lvl w:ilvl="3" w:tplc="04190001" w:tentative="1">
+      <w:start w:val="1"/>
+      <w:numFmt w:val="bullet"/>
+      <w:lvlText w:val=""/>
+      <w:lvlJc w:val="left"/>
+      <w:pPr>
+        <w:ind w:left="2880" w:hanging="360"/>
+      </w:pPr>
+      <w:rPr>
+        <w:rFonts w:ascii="Symbol" w:hAnsi="Symbol" w:hint="default"/>
+      </w:rPr>
+    </w:lvl>
+    <w:lvl w:ilvl="4" w:tplc="04190003" w:tentative="1">
+      <w:start w:val="1"/>
+      <w:numFmt w:val="bullet"/>
+      <w:lvlText w:val="o"/>
+      <w:lvlJc w:val="left"/>
+      <w:pPr>
+        <w:ind w:left="3600" w:hanging="360"/>
+      </w:pPr>
+      <w:rPr>
+        <w:rFonts w:ascii="Courier New" w:hAnsi="Courier New" w:cs="Courier New" w:hint="default"/>
+      </w:rPr>
+    </w:lvl>
+    <w:lvl w:ilvl="5" w:tplc="04190005" w:tentative="1">
+      <w:start w:val="1"/>
+      <w:numFmt w:val="bullet"/>
+      <w:lvlText w:val=""/>
+      <w:lvlJc w:val="left"/>
+      <w:pPr>
+        <w:ind w:left="4320" w:hanging="360"/>
+      </w:pPr>
+      <w:rPr>
+        <w:rFonts w:ascii="Wingdings" w:hAnsi="Wingdings" w:hint="default"/>
+      </w:rPr>
+    </w:lvl>
+    <w:lvl w:ilvl="6" w:tplc="04190001" w:tentative="1">
+      <w:start w:val="1"/>
+      <w:numFmt w:val="bullet"/>
+      <w:lvlText w:val=""/>
+      <w:lvlJc w:val="left"/>
+      <w:pPr>
+        <w:ind w:left="5040" w:hanging="360"/>
+      </w:pPr>
+      <w:rPr>
+        <w:rFonts w:ascii="Symbol" w:hAnsi="Symbol" w:hint="default"/>
+      </w:rPr>
+    </w:lvl>
+    <w:lvl w:ilvl="7" w:tplc="04190003" w:tentative="1">
+      <w:start w:val="1"/>
+      <w:numFmt w:val="bullet"/>
+      <w:lvlText w:val="o"/>
+      <w:lvlJc w:val="left"/>
+      <w:pPr>
+        <w:ind w:left="5760" w:hanging="360"/>
+      </w:pPr>
+      <w:rPr>
+        <w:rFonts w:ascii="Courier New" w:hAnsi="Courier New" w:cs="Courier New" w:hint="default"/>
+      </w:rPr>
+    </w:lvl>
+    <w:lvl w:ilvl="8" w:tplc="04190005" w:tentative="1">
+      <w:start w:val="1"/>
+      <w:numFmt w:val="bullet"/>
+      <w:lvlText w:val=""/>
+      <w:lvlJc w:val="left"/>
+      <w:pPr>
+        <w:ind w:left="6480" w:hanging="360"/>
+      </w:pPr>
+      <w:rPr>
+        <w:rFonts w:ascii="Wingdings" w:hAnsi="Wingdings" w:hint="default"/>
+      </w:rPr>
+    </w:lvl>
+  </w:abstractNum>
+  <w:abstractNum w:abstractNumId="16" w15:restartNumberingAfterBreak="0">
     <w:nsid w:val="50B91919"/>
     <w:multiLevelType w:val="hybridMultilevel"/>
     <w:tmpl w:val="0344A388"/>
@@ -7963,7 +8118,7 @@
       </w:rPr>
     </w:lvl>
   </w:abstractNum>
-  <w:abstractNum w:abstractNumId="15" w15:restartNumberingAfterBreak="0">
+  <w:abstractNum w:abstractNumId="17" w15:restartNumberingAfterBreak="0">
     <w:nsid w:val="565A78F7"/>
     <w:multiLevelType w:val="hybridMultilevel"/>
     <w:tmpl w:val="D570BC06"/>
@@ -8076,7 +8231,7 @@
       </w:rPr>
     </w:lvl>
   </w:abstractNum>
-  <w:abstractNum w:abstractNumId="16" w15:restartNumberingAfterBreak="0">
+  <w:abstractNum w:abstractNumId="18" w15:restartNumberingAfterBreak="0">
     <w:nsid w:val="689D13C4"/>
     <w:multiLevelType w:val="hybridMultilevel"/>
     <w:tmpl w:val="0572550E"/>
@@ -8189,7 +8344,7 @@
       </w:rPr>
     </w:lvl>
   </w:abstractNum>
-  <w:abstractNum w:abstractNumId="17" w15:restartNumberingAfterBreak="0">
+  <w:abstractNum w:abstractNumId="19" w15:restartNumberingAfterBreak="0">
     <w:nsid w:val="7526761D"/>
     <w:multiLevelType w:val="hybridMultilevel"/>
     <w:tmpl w:val="EB8E5976"/>
@@ -8302,7 +8457,7 @@
       </w:rPr>
     </w:lvl>
   </w:abstractNum>
-  <w:abstractNum w:abstractNumId="18" w15:restartNumberingAfterBreak="0">
+  <w:abstractNum w:abstractNumId="20" w15:restartNumberingAfterBreak="0">
     <w:nsid w:val="78C32D1C"/>
     <w:multiLevelType w:val="multilevel"/>
     <w:tmpl w:val="040B0025"/>
@@ -8397,8 +8552,120 @@
       </w:pPr>
     </w:lvl>
   </w:abstractNum>
+  <w:abstractNum w:abstractNumId="21" w15:restartNumberingAfterBreak="0">
+    <w:nsid w:val="7C4E077D"/>
+    <w:multiLevelType w:val="hybridMultilevel"/>
+    <w:tmpl w:val="EBA0FBE2"/>
+    <w:lvl w:ilvl="0" w:tplc="AD1A6902">
+      <w:numFmt w:val="bullet"/>
+      <w:lvlText w:val="-"/>
+      <w:lvlJc w:val="left"/>
+      <w:pPr>
+        <w:ind w:left="720" w:hanging="360"/>
+      </w:pPr>
+      <w:rPr>
+        <w:rFonts w:ascii="Book Antiqua" w:eastAsiaTheme="minorEastAsia" w:hAnsi="Book Antiqua" w:cstheme="minorHAnsi" w:hint="default"/>
+      </w:rPr>
+    </w:lvl>
+    <w:lvl w:ilvl="1" w:tplc="04190003" w:tentative="1">
+      <w:start w:val="1"/>
+      <w:numFmt w:val="bullet"/>
+      <w:lvlText w:val="o"/>
+      <w:lvlJc w:val="left"/>
+      <w:pPr>
+        <w:ind w:left="1440" w:hanging="360"/>
+      </w:pPr>
+      <w:rPr>
+        <w:rFonts w:ascii="Courier New" w:hAnsi="Courier New" w:cs="Courier New" w:hint="default"/>
+      </w:rPr>
+    </w:lvl>
+    <w:lvl w:ilvl="2" w:tplc="04190005" w:tentative="1">
+      <w:start w:val="1"/>
+      <w:numFmt w:val="bullet"/>
+      <w:lvlText w:val=""/>
+      <w:lvlJc w:val="left"/>
+      <w:pPr>
+        <w:ind w:left="2160" w:hanging="360"/>
+      </w:pPr>
+      <w:rPr>
+        <w:rFonts w:ascii="Wingdings" w:hAnsi="Wingdings" w:hint="default"/>
+      </w:rPr>
+    </w:lvl>
+    <w:lvl w:ilvl="3" w:tplc="04190001" w:tentative="1">
+      <w:start w:val="1"/>
+      <w:numFmt w:val="bullet"/>
+      <w:lvlText w:val=""/>
+      <w:lvlJc w:val="left"/>
+      <w:pPr>
+        <w:ind w:left="2880" w:hanging="360"/>
+      </w:pPr>
+      <w:rPr>
+        <w:rFonts w:ascii="Symbol" w:hAnsi="Symbol" w:hint="default"/>
+      </w:rPr>
+    </w:lvl>
+    <w:lvl w:ilvl="4" w:tplc="04190003" w:tentative="1">
+      <w:start w:val="1"/>
+      <w:numFmt w:val="bullet"/>
+      <w:lvlText w:val="o"/>
+      <w:lvlJc w:val="left"/>
+      <w:pPr>
+        <w:ind w:left="3600" w:hanging="360"/>
+      </w:pPr>
+      <w:rPr>
+        <w:rFonts w:ascii="Courier New" w:hAnsi="Courier New" w:cs="Courier New" w:hint="default"/>
+      </w:rPr>
+    </w:lvl>
+    <w:lvl w:ilvl="5" w:tplc="04190005" w:tentative="1">
+      <w:start w:val="1"/>
+      <w:numFmt w:val="bullet"/>
+      <w:lvlText w:val=""/>
+      <w:lvlJc w:val="left"/>
+      <w:pPr>
+        <w:ind w:left="4320" w:hanging="360"/>
+      </w:pPr>
+      <w:rPr>
+        <w:rFonts w:ascii="Wingdings" w:hAnsi="Wingdings" w:hint="default"/>
+      </w:rPr>
+    </w:lvl>
+    <w:lvl w:ilvl="6" w:tplc="04190001" w:tentative="1">
+      <w:start w:val="1"/>
+      <w:numFmt w:val="bullet"/>
+      <w:lvlText w:val=""/>
+      <w:lvlJc w:val="left"/>
+      <w:pPr>
+        <w:ind w:left="5040" w:hanging="360"/>
+      </w:pPr>
+      <w:rPr>
+        <w:rFonts w:ascii="Symbol" w:hAnsi="Symbol" w:hint="default"/>
+      </w:rPr>
+    </w:lvl>
+    <w:lvl w:ilvl="7" w:tplc="04190003" w:tentative="1">
+      <w:start w:val="1"/>
+      <w:numFmt w:val="bullet"/>
+      <w:lvlText w:val="o"/>
+      <w:lvlJc w:val="left"/>
+      <w:pPr>
+        <w:ind w:left="5760" w:hanging="360"/>
+      </w:pPr>
+      <w:rPr>
+        <w:rFonts w:ascii="Courier New" w:hAnsi="Courier New" w:cs="Courier New" w:hint="default"/>
+      </w:rPr>
+    </w:lvl>
+    <w:lvl w:ilvl="8" w:tplc="04190005" w:tentative="1">
+      <w:start w:val="1"/>
+      <w:numFmt w:val="bullet"/>
+      <w:lvlText w:val=""/>
+      <w:lvlJc w:val="left"/>
+      <w:pPr>
+        <w:ind w:left="6480" w:hanging="360"/>
+      </w:pPr>
+      <w:rPr>
+        <w:rFonts w:ascii="Wingdings" w:hAnsi="Wingdings" w:hint="default"/>
+      </w:rPr>
+    </w:lvl>
+  </w:abstractNum>
   <w:num w:numId="1">
-    <w:abstractNumId w:val="15"/>
+    <w:abstractNumId w:val="17"/>
   </w:num>
   <w:num w:numId="2">
     <w:abstractNumId w:val="9"/>
@@ -8431,28 +8698,37 @@
     <w:abstractNumId w:val="0"/>
   </w:num>
   <w:num w:numId="12">
+    <w:abstractNumId w:val="20"/>
+  </w:num>
+  <w:num w:numId="13">
+    <w:abstractNumId w:val="11"/>
+  </w:num>
+  <w:num w:numId="14">
+    <w:abstractNumId w:val="14"/>
+  </w:num>
+  <w:num w:numId="15">
+    <w:abstractNumId w:val="13"/>
+  </w:num>
+  <w:num w:numId="16">
     <w:abstractNumId w:val="18"/>
   </w:num>
-  <w:num w:numId="13">
+  <w:num w:numId="17">
+    <w:abstractNumId w:val="16"/>
+  </w:num>
+  <w:num w:numId="18">
+    <w:abstractNumId w:val="19"/>
+  </w:num>
+  <w:num w:numId="19">
+    <w:abstractNumId w:val="12"/>
+  </w:num>
+  <w:num w:numId="20">
     <w:abstractNumId w:val="10"/>
   </w:num>
-  <w:num w:numId="14">
-    <w:abstractNumId w:val="13"/>
+  <w:num w:numId="21">
+    <w:abstractNumId w:val="21"/>
   </w:num>
-  <w:num w:numId="15">
-    <w:abstractNumId w:val="12"/>
-  </w:num>
-  <w:num w:numId="16">
-    <w:abstractNumId w:val="16"/>
-  </w:num>
-  <w:num w:numId="17">
-    <w:abstractNumId w:val="14"/>
-  </w:num>
-  <w:num w:numId="18">
-    <w:abstractNumId w:val="17"/>
-  </w:num>
-  <w:num w:numId="19">
-    <w:abstractNumId w:val="11"/>
+  <w:num w:numId="22">
+    <w:abstractNumId w:val="15"/>
   </w:num>
 </w:numbering>
 </file>
@@ -9953,7 +10229,7 @@
 </file>
 
 <file path=customXml/itemProps1.xml><?xml version="1.0" encoding="utf-8"?>
-<ds:datastoreItem xmlns:ds="http://schemas.openxmlformats.org/officeDocument/2006/customXml" ds:itemID="{1851AC24-E19D-40FB-B996-ACC1F734A3BC}">
+<ds:datastoreItem xmlns:ds="http://schemas.openxmlformats.org/officeDocument/2006/customXml" ds:itemID="{91D341C2-7B67-4607-8120-EECC2C447581}">
   <ds:schemaRefs>
     <ds:schemaRef ds:uri="http://schemas.openxmlformats.org/officeDocument/2006/bibliography"/>
   </ds:schemaRefs>

</xml_diff>

<commit_message>
new A4 plan is drafted
</commit_message>
<xml_diff>
--- a/Master theses/Literature review.docx
+++ b/Master theses/Literature review.docx
@@ -807,7 +807,27 @@
         <w:rPr>
           <w:lang w:val="en-US"/>
         </w:rPr>
-        <w:t>ICT adoption and integration as a big section of scientific studies has been studied well during late years. There has been developed great theories describing certain factors … But the reality is so that development and especially in IT sphere never stops and more and more sophisticated solutions (whether completely new or improved old ones) are appearing, available for people’s use and in completely different domains, for example as to medicine and education. If That is why …</w:t>
+        <w:t>ICT adoption and integration as a big section of scientific studies has been studied well during late years. There has been developed great theories describing certain factors … But the reality is so that development and especially in IT sphere never stops and more and more sophisticated solutions (whether completely new or improved old ones) are appearing, available for people’s use and in complete</w:t>
+      </w:r>
+      <w:bookmarkStart w:id="0" w:name="_GoBack"/>
+      <w:bookmarkEnd w:id="0"/>
+      <w:r>
+        <w:rPr>
+          <w:lang w:val="en-US"/>
+        </w:rPr>
+        <w:t xml:space="preserve">ly different domains, for example </w:t>
+      </w:r>
+      <w:r>
+        <w:rPr>
+          <w:lang w:val="en-US"/>
+        </w:rPr>
+        <w:t xml:space="preserve">as to medicine and education. </w:t>
+      </w:r>
+      <w:r>
+        <w:rPr>
+          <w:lang w:val="en-US"/>
+        </w:rPr>
+        <w:t xml:space="preserve"> That is why …</w:t>
       </w:r>
     </w:p>
     <w:p>
@@ -6540,8 +6560,6 @@
           <w:lang w:val="en-US"/>
         </w:rPr>
       </w:pPr>
-      <w:bookmarkStart w:id="0" w:name="_GoBack"/>
-      <w:bookmarkEnd w:id="0"/>
       <w:r>
         <w:rPr>
           <w:color w:val="FF0000"/>
@@ -10229,7 +10247,7 @@
 </file>
 
 <file path=customXml/itemProps1.xml><?xml version="1.0" encoding="utf-8"?>
-<ds:datastoreItem xmlns:ds="http://schemas.openxmlformats.org/officeDocument/2006/customXml" ds:itemID="{91D341C2-7B67-4607-8120-EECC2C447581}">
+<ds:datastoreItem xmlns:ds="http://schemas.openxmlformats.org/officeDocument/2006/customXml" ds:itemID="{051DA294-95CD-43D6-BE10-C593B8B89D5A}">
   <ds:schemaRefs>
     <ds:schemaRef ds:uri="http://schemas.openxmlformats.org/officeDocument/2006/bibliography"/>
   </ds:schemaRefs>

</xml_diff>

<commit_message>
changes in literatiure review + new file of mini theses
</commit_message>
<xml_diff>
--- a/Master theses/Literature review.docx
+++ b/Master theses/Literature review.docx
@@ -807,15 +807,7 @@
         <w:rPr>
           <w:lang w:val="en-US"/>
         </w:rPr>
-        <w:t>ICT adoption and integration as a big section of scientific studies has been studied well during late years. There has been developed great theories describing certain factors … But the reality is so that development and especially in IT sphere never stops and more and more sophisticated solutions (whether completely new or improved old ones) are appearing, available for people’s use and in complete</w:t>
-      </w:r>
-      <w:bookmarkStart w:id="0" w:name="_GoBack"/>
-      <w:bookmarkEnd w:id="0"/>
-      <w:r>
-        <w:rPr>
-          <w:lang w:val="en-US"/>
-        </w:rPr>
-        <w:t xml:space="preserve">ly different domains, for example </w:t>
+        <w:t xml:space="preserve">ICT adoption and integration as a big section of scientific studies has been studied well during late years. There has been developed great theories describing certain factors … But the reality is so that development and especially in IT sphere never stops and more and more sophisticated solutions (whether completely new or improved old ones) are appearing, available for people’s use and in completely different domains, for example </w:t>
       </w:r>
       <w:r>
         <w:rPr>
@@ -6721,6 +6713,7 @@
           <w:lang w:val="en-US"/>
         </w:rPr>
       </w:pPr>
+      <w:bookmarkStart w:id="0" w:name="_GoBack"/>
       <w:r>
         <w:rPr>
           <w:lang w:val="en-US"/>
@@ -7090,6 +7083,7 @@
         <w:t>Williams, M. D. (2003). Technology integration in education. In Tan, S.C. &amp; Wong, F.L. (Eds.), Teaching and Learning with Technology, pp. 17-31: An Asia-pacific perspective. Singapore: Prentice Hall.</w:t>
       </w:r>
     </w:p>
+    <w:bookmarkEnd w:id="0"/>
     <w:p>
       <w:pPr>
         <w:spacing w:after="200" w:line="276" w:lineRule="auto"/>
@@ -10247,7 +10241,7 @@
 </file>
 
 <file path=customXml/itemProps1.xml><?xml version="1.0" encoding="utf-8"?>
-<ds:datastoreItem xmlns:ds="http://schemas.openxmlformats.org/officeDocument/2006/customXml" ds:itemID="{051DA294-95CD-43D6-BE10-C593B8B89D5A}">
+<ds:datastoreItem xmlns:ds="http://schemas.openxmlformats.org/officeDocument/2006/customXml" ds:itemID="{58101AF8-7AF0-4ED4-9297-F422E3A208F5}">
   <ds:schemaRefs>
     <ds:schemaRef ds:uri="http://schemas.openxmlformats.org/officeDocument/2006/bibliography"/>
   </ds:schemaRefs>

</xml_diff>